<commit_message>
increment and decrement operators
</commit_message>
<xml_diff>
--- a/Notes/Notes - 00 Introduction.docx
+++ b/Notes/Notes - 00 Introduction.docx
@@ -221,110 +221,63 @@
           <w:r>
             <w:fldChar w:fldCharType="separate"/>
           </w:r>
-          <w:bookmarkStart w:id="0" w:name="_GoBack"/>
-          <w:bookmarkEnd w:id="0"/>
-          <w:r>
-            <w:rPr>
-              <w:rStyle w:val="Hyperlink"/>
-              <w:noProof/>
-            </w:rPr>
-            <w:fldChar w:fldCharType="begin"/>
-          </w:r>
-          <w:r>
-            <w:rPr>
-              <w:rStyle w:val="Hyperlink"/>
-              <w:noProof/>
-            </w:rPr>
-            <w:instrText xml:space="preserve"> </w:instrText>
-          </w:r>
-          <w:r>
-            <w:rPr>
-              <w:noProof/>
-            </w:rPr>
-            <w:instrText>HYPERLINK \l "_Toc25449667"</w:instrText>
-          </w:r>
-          <w:r>
-            <w:rPr>
-              <w:rStyle w:val="Hyperlink"/>
-              <w:noProof/>
-            </w:rPr>
-            <w:instrText xml:space="preserve"> </w:instrText>
-          </w:r>
-          <w:r>
-            <w:rPr>
-              <w:rStyle w:val="Hyperlink"/>
-              <w:noProof/>
-            </w:rPr>
-          </w:r>
-          <w:r>
-            <w:rPr>
-              <w:rStyle w:val="Hyperlink"/>
-              <w:noProof/>
-            </w:rPr>
-            <w:fldChar w:fldCharType="separate"/>
-          </w:r>
-          <w:r>
-            <w:rPr>
-              <w:rStyle w:val="Hyperlink"/>
-              <w:noProof/>
-            </w:rPr>
-            <w:t>What is JavaScript</w:t>
-          </w:r>
-          <w:r>
-            <w:rPr>
-              <w:noProof/>
-              <w:webHidden/>
-            </w:rPr>
-            <w:tab/>
-          </w:r>
-          <w:r>
-            <w:rPr>
-              <w:noProof/>
-              <w:webHidden/>
-            </w:rPr>
-            <w:fldChar w:fldCharType="begin"/>
-          </w:r>
-          <w:r>
-            <w:rPr>
-              <w:noProof/>
-              <w:webHidden/>
-            </w:rPr>
-            <w:instrText xml:space="preserve"> PAGEREF _Toc25449667 \h </w:instrText>
-          </w:r>
-          <w:r>
-            <w:rPr>
-              <w:noProof/>
-              <w:webHidden/>
-            </w:rPr>
-          </w:r>
-          <w:r>
-            <w:rPr>
-              <w:noProof/>
-              <w:webHidden/>
-            </w:rPr>
-            <w:fldChar w:fldCharType="separate"/>
-          </w:r>
-          <w:r>
-            <w:rPr>
-              <w:noProof/>
-              <w:webHidden/>
-            </w:rPr>
-            <w:t>3</w:t>
-          </w:r>
-          <w:r>
-            <w:rPr>
-              <w:noProof/>
-              <w:webHidden/>
-            </w:rPr>
-            <w:fldChar w:fldCharType="end"/>
-          </w:r>
-          <w:r>
-            <w:rPr>
-              <w:rStyle w:val="Hyperlink"/>
-              <w:noProof/>
-            </w:rPr>
-            <w:fldChar w:fldCharType="end"/>
-          </w:r>
+          <w:hyperlink w:anchor="_Toc25449667" w:history="1">
+            <w:r>
+              <w:rPr>
+                <w:rStyle w:val="Hyperlink"/>
+                <w:noProof/>
+              </w:rPr>
+              <w:t>What is JavaScript</w:t>
+            </w:r>
+            <w:r>
+              <w:rPr>
+                <w:noProof/>
+                <w:webHidden/>
+              </w:rPr>
+              <w:tab/>
+            </w:r>
+            <w:r>
+              <w:rPr>
+                <w:noProof/>
+                <w:webHidden/>
+              </w:rPr>
+              <w:fldChar w:fldCharType="begin"/>
+            </w:r>
+            <w:r>
+              <w:rPr>
+                <w:noProof/>
+                <w:webHidden/>
+              </w:rPr>
+              <w:instrText xml:space="preserve"> PAGEREF _Toc25449667 \h </w:instrText>
+            </w:r>
+            <w:r>
+              <w:rPr>
+                <w:noProof/>
+                <w:webHidden/>
+              </w:rPr>
+            </w:r>
+            <w:r>
+              <w:rPr>
+                <w:noProof/>
+                <w:webHidden/>
+              </w:rPr>
+              <w:fldChar w:fldCharType="separate"/>
+            </w:r>
+            <w:r>
+              <w:rPr>
+                <w:noProof/>
+                <w:webHidden/>
+              </w:rPr>
+              <w:t>3</w:t>
+            </w:r>
+            <w:r>
+              <w:rPr>
+                <w:noProof/>
+                <w:webHidden/>
+              </w:rPr>
+              <w:fldChar w:fldCharType="end"/>
+            </w:r>
+          </w:hyperlink>
         </w:p>
         <w:p>
           <w:pPr>
@@ -2376,12 +2329,12 @@
       <w:r>
         <w:br w:type="page"/>
       </w:r>
-      <w:bookmarkStart w:id="1" w:name="_Toc25449667"/>
+      <w:bookmarkStart w:id="0" w:name="_Toc25449667"/>
       <w:r>
         <w:lastRenderedPageBreak/>
         <w:t>What is JavaScript</w:t>
       </w:r>
-      <w:bookmarkEnd w:id="1"/>
+      <w:bookmarkEnd w:id="0"/>
     </w:p>
     <w:p>
       <w:pPr>
@@ -2627,123 +2580,123 @@
       <w:pPr>
         <w:pStyle w:val="Heading1"/>
       </w:pPr>
-      <w:bookmarkStart w:id="2" w:name="_Toc25449668"/>
+      <w:bookmarkStart w:id="1" w:name="_Toc25449668"/>
       <w:r>
         <w:t>Dynamic, interpreted Programming Language</w:t>
       </w:r>
+      <w:bookmarkEnd w:id="1"/>
+    </w:p>
+    <w:p>
+      <w:r>
+        <w:t xml:space="preserve">You may store some string in a var and then later can store a number in it. Means code can change at run time. </w:t>
+      </w:r>
+    </w:p>
+    <w:p>
+      <w:pPr>
+        <w:pStyle w:val="Heading1"/>
+      </w:pPr>
+      <w:bookmarkStart w:id="2" w:name="_Toc25449669"/>
+      <w:r>
+        <w:t>Weakly Type Programming Language</w:t>
+      </w:r>
       <w:bookmarkEnd w:id="2"/>
     </w:p>
     <w:p>
       <w:r>
-        <w:t xml:space="preserve">You may store some string in a var and then later can store a number in it. Means code can change at run time. </w:t>
+        <w:t xml:space="preserve">Unlike other programming languages, you don’t define that some variable </w:t>
+      </w:r>
+      <w:r>
+        <w:t>must</w:t>
+      </w:r>
+      <w:r>
+        <w:t xml:space="preserve"> hold a certain value. Data types can change, are assumed. </w:t>
+      </w:r>
+      <w:r>
+        <w:t xml:space="preserve"> </w:t>
       </w:r>
     </w:p>
     <w:p>
       <w:pPr>
         <w:pStyle w:val="Heading1"/>
       </w:pPr>
-      <w:bookmarkStart w:id="3" w:name="_Toc25449669"/>
-      <w:r>
-        <w:t>Weakly Type Programming Language</w:t>
+      <w:bookmarkStart w:id="3" w:name="_Toc25449670"/>
+      <w:r>
+        <w:t>What will we be covering?</w:t>
       </w:r>
       <w:bookmarkEnd w:id="3"/>
     </w:p>
     <w:p>
-      <w:r>
-        <w:t xml:space="preserve">Unlike other programming languages, you don’t define that some variable </w:t>
-      </w:r>
-      <w:r>
-        <w:t>must</w:t>
-      </w:r>
-      <w:r>
-        <w:t xml:space="preserve"> hold a certain value. Data types can change, are assumed. </w:t>
-      </w:r>
-      <w:r>
-        <w:t xml:space="preserve"> </w:t>
+      <w:pPr>
+        <w:pStyle w:val="Heading2"/>
+      </w:pPr>
+      <w:bookmarkStart w:id="4" w:name="_Toc25449671"/>
+      <w:r>
+        <w:t>Basics</w:t>
+      </w:r>
+      <w:bookmarkEnd w:id="4"/>
+    </w:p>
+    <w:p>
+      <w:r>
+        <w:t xml:space="preserve">Language basics, base syntax, efficient development, debugging, loops, functions, DOM basics, arrays and </w:t>
+      </w:r>
+      <w:proofErr w:type="spellStart"/>
+      <w:r>
+        <w:t>iterables</w:t>
+      </w:r>
+      <w:proofErr w:type="spellEnd"/>
+      <w:r>
+        <w:t xml:space="preserve"> objects. </w:t>
+      </w:r>
+    </w:p>
+    <w:p>
+      <w:pPr>
+        <w:pStyle w:val="Heading2"/>
+      </w:pPr>
+      <w:bookmarkStart w:id="5" w:name="_Toc25449672"/>
+      <w:r>
+        <w:t>Building a strong foundation</w:t>
+      </w:r>
+      <w:bookmarkEnd w:id="5"/>
+    </w:p>
+    <w:p>
+      <w:r>
+        <w:t>Classes and OOP, constructor functions and prototypes, DOM and browser APIs, Events, Asynchronous and http (ajax)</w:t>
+      </w:r>
+    </w:p>
+    <w:p>
+      <w:pPr>
+        <w:pStyle w:val="Heading2"/>
+      </w:pPr>
+      <w:bookmarkStart w:id="6" w:name="_Toc25449673"/>
+      <w:r>
+        <w:t>Advanced Concepts</w:t>
+      </w:r>
+      <w:bookmarkEnd w:id="6"/>
+    </w:p>
+    <w:p>
+      <w:r>
+        <w:t>Work with 3</w:t>
+      </w:r>
+      <w:r>
+        <w:rPr>
+          <w:vertAlign w:val="superscript"/>
+        </w:rPr>
+        <w:t>rd</w:t>
+      </w:r>
+      <w:r>
+        <w:t xml:space="preserve"> party libraries, modules, tooling (webpack) browser storage, browser support, frameworks, meta-programming, nodes introduction, security, memory leaks etc. </w:t>
       </w:r>
     </w:p>
     <w:p>
       <w:pPr>
         <w:pStyle w:val="Heading1"/>
       </w:pPr>
-      <w:bookmarkStart w:id="4" w:name="_Toc25449670"/>
-      <w:r>
-        <w:t>What will we be covering?</w:t>
-      </w:r>
-      <w:bookmarkEnd w:id="4"/>
-    </w:p>
-    <w:p>
-      <w:pPr>
-        <w:pStyle w:val="Heading2"/>
-      </w:pPr>
-      <w:bookmarkStart w:id="5" w:name="_Toc25449671"/>
-      <w:r>
-        <w:t>Basics</w:t>
-      </w:r>
-      <w:bookmarkEnd w:id="5"/>
-    </w:p>
-    <w:p>
-      <w:r>
-        <w:t xml:space="preserve">Language basics, base syntax, efficient development, debugging, loops, functions, DOM basics, arrays and </w:t>
-      </w:r>
-      <w:proofErr w:type="spellStart"/>
-      <w:r>
-        <w:t>iterables</w:t>
-      </w:r>
-      <w:proofErr w:type="spellEnd"/>
-      <w:r>
-        <w:t xml:space="preserve"> objects. </w:t>
-      </w:r>
-    </w:p>
-    <w:p>
-      <w:pPr>
-        <w:pStyle w:val="Heading2"/>
-      </w:pPr>
-      <w:bookmarkStart w:id="6" w:name="_Toc25449672"/>
-      <w:r>
-        <w:t>Building a strong foundation</w:t>
-      </w:r>
-      <w:bookmarkEnd w:id="6"/>
-    </w:p>
-    <w:p>
-      <w:r>
-        <w:t>Classes and OOP, constructor functions and prototypes, DOM and browser APIs, Events, Asynchronous and http (ajax)</w:t>
-      </w:r>
-    </w:p>
-    <w:p>
-      <w:pPr>
-        <w:pStyle w:val="Heading2"/>
-      </w:pPr>
-      <w:bookmarkStart w:id="7" w:name="_Toc25449673"/>
-      <w:r>
-        <w:t>Advanced Concepts</w:t>
-      </w:r>
-      <w:bookmarkEnd w:id="7"/>
-    </w:p>
-    <w:p>
-      <w:r>
-        <w:t>Work with 3</w:t>
-      </w:r>
-      <w:r>
-        <w:rPr>
-          <w:vertAlign w:val="superscript"/>
-        </w:rPr>
-        <w:t>rd</w:t>
-      </w:r>
-      <w:r>
-        <w:t xml:space="preserve"> party libraries, modules, tooling (webpack) browser storage, browser support, frameworks, meta-programming, nodes introduction, security, memory leaks etc. </w:t>
-      </w:r>
-    </w:p>
-    <w:p>
-      <w:pPr>
-        <w:pStyle w:val="Heading1"/>
-      </w:pPr>
-      <w:bookmarkStart w:id="8" w:name="_Toc25449674"/>
+      <w:bookmarkStart w:id="7" w:name="_Toc25449674"/>
       <w:r>
         <w:lastRenderedPageBreak/>
         <w:t>Setting up Development Environment</w:t>
       </w:r>
-      <w:bookmarkEnd w:id="8"/>
+      <w:bookmarkEnd w:id="7"/>
     </w:p>
     <w:p>
       <w:pPr>
@@ -3064,14 +3017,14 @@
       <w:pPr>
         <w:pStyle w:val="Heading1"/>
       </w:pPr>
-      <w:bookmarkStart w:id="9" w:name="_Toc25449675"/>
+      <w:bookmarkStart w:id="8" w:name="_Toc25449675"/>
       <w:r>
         <w:t>Important</w:t>
       </w:r>
       <w:r>
         <w:t xml:space="preserve"> Principles</w:t>
       </w:r>
-      <w:bookmarkEnd w:id="9"/>
+      <w:bookmarkEnd w:id="8"/>
     </w:p>
     <w:p>
       <w:pPr>
@@ -3189,11 +3142,11 @@
       <w:pPr>
         <w:pStyle w:val="Heading1"/>
       </w:pPr>
-      <w:bookmarkStart w:id="10" w:name="_Toc25449676"/>
+      <w:bookmarkStart w:id="9" w:name="_Toc25449676"/>
       <w:r>
         <w:t>Variables &amp; Constants</w:t>
       </w:r>
-      <w:bookmarkEnd w:id="10"/>
+      <w:bookmarkEnd w:id="9"/>
     </w:p>
     <w:tbl>
       <w:tblPr>
@@ -3223,11 +3176,11 @@
               <w:pStyle w:val="Heading2"/>
               <w:outlineLvl w:val="1"/>
             </w:pPr>
-            <w:bookmarkStart w:id="11" w:name="_Toc25449677"/>
+            <w:bookmarkStart w:id="10" w:name="_Toc25449677"/>
             <w:r>
               <w:t>Variables</w:t>
             </w:r>
-            <w:bookmarkEnd w:id="11"/>
+            <w:bookmarkEnd w:id="10"/>
           </w:p>
           <w:p>
             <w:r>
@@ -3301,11 +3254,11 @@
               <w:pStyle w:val="Heading2"/>
               <w:outlineLvl w:val="1"/>
             </w:pPr>
-            <w:bookmarkStart w:id="12" w:name="_Toc25449678"/>
+            <w:bookmarkStart w:id="11" w:name="_Toc25449678"/>
             <w:r>
               <w:t>Constants</w:t>
             </w:r>
-            <w:bookmarkEnd w:id="12"/>
+            <w:bookmarkEnd w:id="11"/>
           </w:p>
           <w:p>
             <w:r>
@@ -3385,12 +3338,12 @@
       <w:pPr>
         <w:pStyle w:val="Heading1"/>
       </w:pPr>
-      <w:bookmarkStart w:id="13" w:name="_Toc25449679"/>
+      <w:bookmarkStart w:id="12" w:name="_Toc25449679"/>
       <w:r>
         <w:lastRenderedPageBreak/>
         <w:t>Operators</w:t>
       </w:r>
-      <w:bookmarkEnd w:id="13"/>
+      <w:bookmarkEnd w:id="12"/>
     </w:p>
     <w:tbl>
       <w:tblPr>
@@ -3517,16 +3470,234 @@
     </w:tbl>
     <w:p>
       <w:pPr>
+        <w:pStyle w:val="Heading2"/>
+      </w:pPr>
+      <w:bookmarkStart w:id="13" w:name="_Toc25449680"/>
+      <w:r>
+        <w:t>Operator examples</w:t>
+      </w:r>
+    </w:p>
+    <w:p>
+      <w:pPr>
+        <w:spacing w:after="0"/>
+      </w:pPr>
+      <w:r>
+        <w:t xml:space="preserve">Rater than doing </w:t>
+      </w:r>
+    </w:p>
+    <w:p>
+      <w:pPr>
+        <w:spacing w:after="0"/>
+        <w:rPr>
+          <w:color w:val="C45911" w:themeColor="accent2" w:themeShade="BF"/>
+        </w:rPr>
+      </w:pPr>
+      <w:proofErr w:type="spellStart"/>
+      <w:r>
+        <w:rPr>
+          <w:color w:val="C45911" w:themeColor="accent2" w:themeShade="BF"/>
+        </w:rPr>
+        <w:t>currentResult</w:t>
+      </w:r>
+      <w:proofErr w:type="spellEnd"/>
+      <w:r>
+        <w:rPr>
+          <w:color w:val="C45911" w:themeColor="accent2" w:themeShade="BF"/>
+        </w:rPr>
+        <w:t xml:space="preserve"> = </w:t>
+      </w:r>
+      <w:proofErr w:type="spellStart"/>
+      <w:r>
+        <w:rPr>
+          <w:color w:val="C45911" w:themeColor="accent2" w:themeShade="BF"/>
+        </w:rPr>
+        <w:t>currentResult</w:t>
+      </w:r>
+      <w:proofErr w:type="spellEnd"/>
+      <w:r>
+        <w:rPr>
+          <w:color w:val="C45911" w:themeColor="accent2" w:themeShade="BF"/>
+        </w:rPr>
+        <w:t xml:space="preserve"> + </w:t>
+      </w:r>
+      <w:proofErr w:type="spellStart"/>
+      <w:r>
+        <w:rPr>
+          <w:color w:val="C45911" w:themeColor="accent2" w:themeShade="BF"/>
+        </w:rPr>
+        <w:t>enteredNumber</w:t>
+      </w:r>
+      <w:proofErr w:type="spellEnd"/>
+      <w:r>
+        <w:rPr>
+          <w:color w:val="C45911" w:themeColor="accent2" w:themeShade="BF"/>
+        </w:rPr>
+        <w:t>;</w:t>
+      </w:r>
+    </w:p>
+    <w:p>
+      <w:pPr>
+        <w:spacing w:after="0"/>
+      </w:pPr>
+      <w:r>
+        <w:t xml:space="preserve">we can do </w:t>
+      </w:r>
+    </w:p>
+    <w:p>
+      <w:pPr>
+        <w:spacing w:after="0"/>
+        <w:rPr>
+          <w:color w:val="C45911" w:themeColor="accent2" w:themeShade="BF"/>
+        </w:rPr>
+      </w:pPr>
+      <w:proofErr w:type="spellStart"/>
+      <w:r>
+        <w:rPr>
+          <w:color w:val="C45911" w:themeColor="accent2" w:themeShade="BF"/>
+        </w:rPr>
+        <w:t>currentResult</w:t>
+      </w:r>
+      <w:proofErr w:type="spellEnd"/>
+      <w:r>
+        <w:rPr>
+          <w:color w:val="C45911" w:themeColor="accent2" w:themeShade="BF"/>
+        </w:rPr>
+        <w:t xml:space="preserve"> </w:t>
+      </w:r>
+      <w:r>
+        <w:rPr>
+          <w:color w:val="C45911" w:themeColor="accent2" w:themeShade="BF"/>
+        </w:rPr>
+        <w:t>+</w:t>
+      </w:r>
+      <w:r>
+        <w:rPr>
+          <w:color w:val="C45911" w:themeColor="accent2" w:themeShade="BF"/>
+        </w:rPr>
+        <w:t xml:space="preserve">= </w:t>
+      </w:r>
+      <w:proofErr w:type="spellStart"/>
+      <w:r>
+        <w:rPr>
+          <w:color w:val="C45911" w:themeColor="accent2" w:themeShade="BF"/>
+        </w:rPr>
+        <w:t>enteredNumber</w:t>
+      </w:r>
+      <w:proofErr w:type="spellEnd"/>
+      <w:r>
+        <w:rPr>
+          <w:color w:val="C45911" w:themeColor="accent2" w:themeShade="BF"/>
+        </w:rPr>
+        <w:t>;</w:t>
+      </w:r>
+    </w:p>
+    <w:p/>
+    <w:p>
+      <w:r>
+        <w:t xml:space="preserve">The same goes for </w:t>
+      </w:r>
+      <w:r>
+        <w:rPr>
+          <w:color w:val="C45911" w:themeColor="accent2" w:themeShade="BF"/>
+        </w:rPr>
+        <w:t>-</w:t>
+      </w:r>
+      <w:proofErr w:type="gramStart"/>
+      <w:r>
+        <w:rPr>
+          <w:color w:val="C45911" w:themeColor="accent2" w:themeShade="BF"/>
+        </w:rPr>
+        <w:t>=</w:t>
+      </w:r>
+      <w:r>
+        <w:t xml:space="preserve"> ;</w:t>
+      </w:r>
+      <w:proofErr w:type="gramEnd"/>
+      <w:r>
+        <w:t xml:space="preserve"> </w:t>
+      </w:r>
+      <w:r>
+        <w:rPr>
+          <w:color w:val="C45911" w:themeColor="accent2" w:themeShade="BF"/>
+        </w:rPr>
+        <w:t>/=</w:t>
+      </w:r>
+      <w:r>
+        <w:t xml:space="preserve"> ; </w:t>
+      </w:r>
+      <w:r>
+        <w:rPr>
+          <w:color w:val="C45911" w:themeColor="accent2" w:themeShade="BF"/>
+        </w:rPr>
+        <w:t>*=</w:t>
+      </w:r>
+      <w:r>
+        <w:t xml:space="preserve"> </w:t>
+      </w:r>
+    </w:p>
+    <w:p>
+      <w:r>
+        <w:rPr>
+          <w:color w:val="C45911" w:themeColor="accent2" w:themeShade="BF"/>
+        </w:rPr>
+        <w:t>alert(++</w:t>
+      </w:r>
+      <w:proofErr w:type="spellStart"/>
+      <w:r>
+        <w:rPr>
+          <w:color w:val="C45911" w:themeColor="accent2" w:themeShade="BF"/>
+        </w:rPr>
+        <w:t>currentResult</w:t>
+      </w:r>
+      <w:proofErr w:type="spellEnd"/>
+      <w:r>
+        <w:rPr>
+          <w:color w:val="C45911" w:themeColor="accent2" w:themeShade="BF"/>
+        </w:rPr>
+        <w:t>)</w:t>
+      </w:r>
+      <w:r>
+        <w:t xml:space="preserve"> will be after the result value</w:t>
+      </w:r>
+      <w:bookmarkStart w:id="14" w:name="_GoBack"/>
+      <w:bookmarkEnd w:id="14"/>
+    </w:p>
+    <w:p>
+      <w:r>
+        <w:rPr>
+          <w:color w:val="C45911" w:themeColor="accent2" w:themeShade="BF"/>
+        </w:rPr>
+        <w:t>alert(</w:t>
+      </w:r>
+      <w:proofErr w:type="spellStart"/>
+      <w:r>
+        <w:rPr>
+          <w:color w:val="C45911" w:themeColor="accent2" w:themeShade="BF"/>
+        </w:rPr>
+        <w:t>currentResult</w:t>
+      </w:r>
+      <w:proofErr w:type="spellEnd"/>
+      <w:r>
+        <w:rPr>
+          <w:color w:val="C45911" w:themeColor="accent2" w:themeShade="BF"/>
+        </w:rPr>
+        <w:t>++)</w:t>
+      </w:r>
+      <w:r>
+        <w:t xml:space="preserve"> will be before the result value</w:t>
+      </w:r>
+    </w:p>
+    <w:p>
+      <w:pPr>
         <w:pStyle w:val="Heading1"/>
       </w:pPr>
-      <w:bookmarkStart w:id="14" w:name="_Toc25449680"/>
       <w:r>
         <w:t>Data Types</w:t>
       </w:r>
       <w:r>
         <w:t xml:space="preserve"> and Objects</w:t>
       </w:r>
-      <w:bookmarkEnd w:id="14"/>
+      <w:bookmarkEnd w:id="13"/>
     </w:p>
     <w:p>
       <w:pPr>
@@ -3838,6 +4009,7 @@
         </w:numPr>
       </w:pPr>
       <w:r>
+        <w:lastRenderedPageBreak/>
         <w:t>number</w:t>
       </w:r>
     </w:p>
@@ -4009,7 +4181,6 @@
       </w:pPr>
       <w:bookmarkStart w:id="19" w:name="_Toc25449685"/>
       <w:r>
-        <w:lastRenderedPageBreak/>
         <w:t>Mixing Number and String</w:t>
       </w:r>
       <w:bookmarkEnd w:id="19"/>
@@ -4218,6 +4389,7 @@
     </w:p>
     <w:p>
       <w:r>
+        <w:lastRenderedPageBreak/>
         <w:t>For example, the following code defines a simple function named square:</w:t>
       </w:r>
     </w:p>
@@ -4273,7 +4445,6 @@
       </w:pPr>
       <w:bookmarkStart w:id="21" w:name="_Toc25449687"/>
       <w:r>
-        <w:lastRenderedPageBreak/>
         <w:t>Global Variables</w:t>
       </w:r>
       <w:bookmarkEnd w:id="21"/>
@@ -4728,6 +4899,7 @@
         <w:rPr>
           <w:color w:val="C45911" w:themeColor="accent2" w:themeShade="BF"/>
         </w:rPr>
+        <w:lastRenderedPageBreak/>
         <w:t>}</w:t>
       </w:r>
     </w:p>
@@ -4846,7 +5018,6 @@
         <w:rPr>
           <w:color w:val="C45911" w:themeColor="accent2" w:themeShade="BF"/>
         </w:rPr>
-        <w:lastRenderedPageBreak/>
         <w:t>element.removeEventListener</w:t>
       </w:r>
       <w:proofErr w:type="spellEnd"/>
@@ -5216,16 +5387,8 @@
       </w:pPr>
       <w:bookmarkStart w:id="30" w:name="_Toc25449696"/>
       <w:r>
-        <w:t>Task 0</w:t>
-      </w:r>
-      <w:r>
-        <w:t>3</w:t>
-      </w:r>
-      <w:r>
-        <w:t xml:space="preserve">: </w:t>
-      </w:r>
-      <w:r>
-        <w:t>Simple Calculator</w:t>
+        <w:lastRenderedPageBreak/>
+        <w:t>Task 03: Simple Calculator</w:t>
       </w:r>
       <w:bookmarkEnd w:id="30"/>
     </w:p>
@@ -5322,7 +5485,6 @@
         <w:rPr>
           <w:noProof/>
         </w:rPr>
-        <w:lastRenderedPageBreak/>
         <w:drawing>
           <wp:inline distT="0" distB="0" distL="0" distR="0" wp14:anchorId="66EC30FA" wp14:editId="2A0A0899">
             <wp:extent cx="4029075" cy="2562225"/>
@@ -7117,7 +7279,7 @@
 </file>
 
 <file path=customXml/itemProps1.xml><?xml version="1.0" encoding="utf-8"?>
-<ds:datastoreItem xmlns:ds="http://schemas.openxmlformats.org/officeDocument/2006/customXml" ds:itemID="{ADDDFA05-0EB9-41A5-B88A-16FEC2FCD9B8}">
+<ds:datastoreItem xmlns:ds="http://schemas.openxmlformats.org/officeDocument/2006/customXml" ds:itemID="{5E82D22A-19E6-4824-9F2D-9017E6BAA614}">
   <ds:schemaRefs>
     <ds:schemaRef ds:uri="http://schemas.openxmlformats.org/officeDocument/2006/bibliography"/>
   </ds:schemaRefs>

</xml_diff>

<commit_message>
task 4 array added to store the number entered
</commit_message>
<xml_diff>
--- a/Notes/Notes - 00 Introduction.docx
+++ b/Notes/Notes - 00 Introduction.docx
@@ -3562,105 +3562,91 @@
         <w:rPr>
           <w:color w:val="C45911" w:themeColor="accent2" w:themeShade="BF"/>
         </w:rPr>
+        <w:t xml:space="preserve"> += </w:t>
+      </w:r>
+      <w:proofErr w:type="spellStart"/>
+      <w:r>
+        <w:rPr>
+          <w:color w:val="C45911" w:themeColor="accent2" w:themeShade="BF"/>
+        </w:rPr>
+        <w:t>enteredNumber</w:t>
+      </w:r>
+      <w:proofErr w:type="spellEnd"/>
+      <w:r>
+        <w:rPr>
+          <w:color w:val="C45911" w:themeColor="accent2" w:themeShade="BF"/>
+        </w:rPr>
+        <w:t>;</w:t>
+      </w:r>
+    </w:p>
+    <w:p/>
+    <w:p>
+      <w:r>
+        <w:t xml:space="preserve">The same goes for </w:t>
+      </w:r>
+      <w:r>
+        <w:rPr>
+          <w:color w:val="C45911" w:themeColor="accent2" w:themeShade="BF"/>
+        </w:rPr>
+        <w:t>-</w:t>
+      </w:r>
+      <w:proofErr w:type="gramStart"/>
+      <w:r>
+        <w:rPr>
+          <w:color w:val="C45911" w:themeColor="accent2" w:themeShade="BF"/>
+        </w:rPr>
+        <w:t>=</w:t>
+      </w:r>
+      <w:r>
+        <w:t xml:space="preserve"> ;</w:t>
+      </w:r>
+      <w:proofErr w:type="gramEnd"/>
+      <w:r>
         <w:t xml:space="preserve"> </w:t>
       </w:r>
       <w:r>
         <w:rPr>
           <w:color w:val="C45911" w:themeColor="accent2" w:themeShade="BF"/>
         </w:rPr>
-        <w:t>+</w:t>
-      </w:r>
-      <w:r>
-        <w:rPr>
-          <w:color w:val="C45911" w:themeColor="accent2" w:themeShade="BF"/>
-        </w:rPr>
-        <w:t xml:space="preserve">= </w:t>
+        <w:t>/=</w:t>
+      </w:r>
+      <w:r>
+        <w:t xml:space="preserve"> ; </w:t>
+      </w:r>
+      <w:r>
+        <w:rPr>
+          <w:color w:val="C45911" w:themeColor="accent2" w:themeShade="BF"/>
+        </w:rPr>
+        <w:t>*=</w:t>
+      </w:r>
+      <w:r>
+        <w:t xml:space="preserve"> </w:t>
+      </w:r>
+    </w:p>
+    <w:p>
+      <w:r>
+        <w:rPr>
+          <w:color w:val="C45911" w:themeColor="accent2" w:themeShade="BF"/>
+        </w:rPr>
+        <w:t>alert(++</w:t>
       </w:r>
       <w:proofErr w:type="spellStart"/>
       <w:r>
         <w:rPr>
           <w:color w:val="C45911" w:themeColor="accent2" w:themeShade="BF"/>
         </w:rPr>
-        <w:t>enteredNumber</w:t>
+        <w:t>currentResult</w:t>
       </w:r>
       <w:proofErr w:type="spellEnd"/>
       <w:r>
         <w:rPr>
           <w:color w:val="C45911" w:themeColor="accent2" w:themeShade="BF"/>
         </w:rPr>
-        <w:t>;</w:t>
-      </w:r>
-    </w:p>
-    <w:p/>
-    <w:p>
-      <w:r>
-        <w:t xml:space="preserve">The same goes for </w:t>
-      </w:r>
-      <w:r>
-        <w:rPr>
-          <w:color w:val="C45911" w:themeColor="accent2" w:themeShade="BF"/>
-        </w:rPr>
-        <w:t>-</w:t>
-      </w:r>
-      <w:proofErr w:type="gramStart"/>
-      <w:r>
-        <w:rPr>
-          <w:color w:val="C45911" w:themeColor="accent2" w:themeShade="BF"/>
-        </w:rPr>
-        <w:t>=</w:t>
-      </w:r>
-      <w:r>
-        <w:t xml:space="preserve"> ;</w:t>
-      </w:r>
-      <w:proofErr w:type="gramEnd"/>
-      <w:r>
-        <w:t xml:space="preserve"> </w:t>
-      </w:r>
-      <w:r>
-        <w:rPr>
-          <w:color w:val="C45911" w:themeColor="accent2" w:themeShade="BF"/>
-        </w:rPr>
-        <w:t>/=</w:t>
-      </w:r>
-      <w:r>
-        <w:t xml:space="preserve"> ; </w:t>
-      </w:r>
-      <w:r>
-        <w:rPr>
-          <w:color w:val="C45911" w:themeColor="accent2" w:themeShade="BF"/>
-        </w:rPr>
-        <w:t>*=</w:t>
-      </w:r>
-      <w:r>
-        <w:t xml:space="preserve"> </w:t>
-      </w:r>
-    </w:p>
-    <w:p>
-      <w:r>
-        <w:rPr>
-          <w:color w:val="C45911" w:themeColor="accent2" w:themeShade="BF"/>
-        </w:rPr>
-        <w:t>alert(++</w:t>
-      </w:r>
-      <w:proofErr w:type="spellStart"/>
-      <w:r>
-        <w:rPr>
-          <w:color w:val="C45911" w:themeColor="accent2" w:themeShade="BF"/>
-        </w:rPr>
-        <w:t>currentResult</w:t>
-      </w:r>
-      <w:proofErr w:type="spellEnd"/>
-      <w:r>
-        <w:rPr>
-          <w:color w:val="C45911" w:themeColor="accent2" w:themeShade="BF"/>
-        </w:rPr>
         <w:t>)</w:t>
       </w:r>
       <w:r>
         <w:t xml:space="preserve"> will be after the result value</w:t>
       </w:r>
-      <w:bookmarkStart w:id="14" w:name="_GoBack"/>
-      <w:bookmarkEnd w:id="14"/>
     </w:p>
     <w:p>
       <w:r>
@@ -3724,11 +3710,11 @@
       <w:pPr>
         <w:pStyle w:val="Heading2"/>
       </w:pPr>
-      <w:bookmarkStart w:id="15" w:name="_Toc25449681"/>
+      <w:bookmarkStart w:id="14" w:name="_Toc25449681"/>
       <w:r>
         <w:t>Data Types</w:t>
       </w:r>
-      <w:bookmarkEnd w:id="15"/>
+      <w:bookmarkEnd w:id="14"/>
     </w:p>
     <w:p>
       <w:pPr>
@@ -3762,7 +3748,16 @@
         <w:t>s</w:t>
       </w:r>
       <w:r>
-        <w:t>tring (Text): ‘Hi’, “Hi”, `Hi` can use single quote, double quote and back ticks</w:t>
+        <w:t xml:space="preserve">tring (Text): </w:t>
+      </w:r>
+      <w:r>
+        <w:t>'Hi', "Hi", `Hi`</w:t>
+      </w:r>
+      <w:r>
+        <w:t xml:space="preserve"> </w:t>
+      </w:r>
+      <w:r>
+        <w:t>can use single quote, double quote and back ticks</w:t>
       </w:r>
     </w:p>
     <w:p>
@@ -3781,6 +3776,9 @@
         <w:t>oolean</w:t>
       </w:r>
       <w:proofErr w:type="spellEnd"/>
+      <w:r>
+        <w:t>: true/false; important for conditional code and situations where only have 2 options</w:t>
+      </w:r>
     </w:p>
     <w:p>
       <w:pPr>
@@ -3789,12 +3787,35 @@
           <w:ilvl w:val="0"/>
           <w:numId w:val="4"/>
         </w:numPr>
+        <w:rPr>
+          <w:color w:val="C45911" w:themeColor="accent2" w:themeShade="BF"/>
+        </w:rPr>
       </w:pPr>
       <w:r>
         <w:t>o</w:t>
       </w:r>
       <w:r>
         <w:t>bject</w:t>
+      </w:r>
+      <w:r>
+        <w:t>: the most important type, allows to group data</w:t>
+      </w:r>
+      <w:r>
+        <w:t xml:space="preserve">. Key value pair </w:t>
+      </w:r>
+      <w:proofErr w:type="gramStart"/>
+      <w:r>
+        <w:t xml:space="preserve">like </w:t>
+      </w:r>
+      <w:r>
+        <w:t xml:space="preserve"> {</w:t>
+      </w:r>
+      <w:proofErr w:type="gramEnd"/>
+      <w:r>
+        <w:rPr>
+          <w:color w:val="C45911" w:themeColor="accent2" w:themeShade="BF"/>
+        </w:rPr>
+        <w:t>name: 'John', age: '21 }</w:t>
       </w:r>
     </w:p>
     <w:p>
@@ -3810,149 +3831,6 @@
       </w:r>
     </w:p>
     <w:p>
-      <w:r>
-        <w:t xml:space="preserve">Variable in </w:t>
-      </w:r>
-      <w:r>
-        <w:t xml:space="preserve">JavaScript are not tied to data types, so following is perfectly legal. </w:t>
-      </w:r>
-    </w:p>
-    <w:p>
-      <w:pPr>
-        <w:spacing w:after="0"/>
-        <w:rPr>
-          <w:color w:val="C45911" w:themeColor="accent2" w:themeShade="BF"/>
-        </w:rPr>
-      </w:pPr>
-      <w:r>
-        <w:rPr>
-          <w:color w:val="C45911" w:themeColor="accent2" w:themeShade="BF"/>
-        </w:rPr>
-        <w:t>let name = “John”;</w:t>
-      </w:r>
-    </w:p>
-    <w:p>
-      <w:pPr>
-        <w:spacing w:after="0"/>
-      </w:pPr>
-      <w:r>
-        <w:rPr>
-          <w:color w:val="C45911" w:themeColor="accent2" w:themeShade="BF"/>
-        </w:rPr>
-        <w:t>name = 0;</w:t>
-      </w:r>
-      <w:r>
-        <w:t xml:space="preserve"> </w:t>
-      </w:r>
-    </w:p>
-    <w:p>
-      <w:pPr>
-        <w:pStyle w:val="Heading3"/>
-      </w:pPr>
-      <w:bookmarkStart w:id="16" w:name="_Toc25449682"/>
-      <w:r>
-        <w:t>Using Back Ticks</w:t>
-      </w:r>
-      <w:bookmarkEnd w:id="16"/>
-    </w:p>
-    <w:p>
-      <w:pPr>
-        <w:spacing w:after="0"/>
-        <w:rPr>
-          <w:color w:val="C45911" w:themeColor="accent2" w:themeShade="BF"/>
-        </w:rPr>
-      </w:pPr>
-      <w:r>
-        <w:rPr>
-          <w:color w:val="C45911" w:themeColor="accent2" w:themeShade="BF"/>
-        </w:rPr>
-        <w:t xml:space="preserve">const </w:t>
-      </w:r>
-      <w:proofErr w:type="spellStart"/>
-      <w:r>
-        <w:rPr>
-          <w:color w:val="C45911" w:themeColor="accent2" w:themeShade="BF"/>
-        </w:rPr>
-        <w:t>totalUsers</w:t>
-      </w:r>
-      <w:proofErr w:type="spellEnd"/>
-      <w:r>
-        <w:rPr>
-          <w:color w:val="C45911" w:themeColor="accent2" w:themeShade="BF"/>
-        </w:rPr>
-        <w:t xml:space="preserve"> = 15;</w:t>
-      </w:r>
-    </w:p>
-    <w:p>
-      <w:pPr>
-        <w:rPr>
-          <w:color w:val="C45911" w:themeColor="accent2" w:themeShade="BF"/>
-        </w:rPr>
-      </w:pPr>
-      <w:r>
-        <w:rPr>
-          <w:color w:val="C45911" w:themeColor="accent2" w:themeShade="BF"/>
-        </w:rPr>
-        <w:t xml:space="preserve">let </w:t>
-      </w:r>
-      <w:proofErr w:type="spellStart"/>
-      <w:r>
-        <w:rPr>
-          <w:color w:val="C45911" w:themeColor="accent2" w:themeShade="BF"/>
-        </w:rPr>
-        <w:t>myUsers</w:t>
-      </w:r>
-      <w:proofErr w:type="spellEnd"/>
-      <w:r>
-        <w:rPr>
-          <w:color w:val="C45911" w:themeColor="accent2" w:themeShade="BF"/>
-        </w:rPr>
-        <w:t xml:space="preserve"> = `Total Users: ${</w:t>
-      </w:r>
-      <w:proofErr w:type="spellStart"/>
-      <w:r>
-        <w:rPr>
-          <w:color w:val="C45911" w:themeColor="accent2" w:themeShade="BF"/>
-        </w:rPr>
-        <w:t>totalUsers</w:t>
-      </w:r>
-      <w:proofErr w:type="spellEnd"/>
-      <w:r>
-        <w:rPr>
-          <w:color w:val="C45911" w:themeColor="accent2" w:themeShade="BF"/>
-        </w:rPr>
-        <w:t>}`;</w:t>
-      </w:r>
-    </w:p>
-    <w:p>
-      <w:r>
-        <w:t xml:space="preserve">Now the value of the </w:t>
-      </w:r>
-      <w:proofErr w:type="spellStart"/>
-      <w:r>
-        <w:t>totalUsers</w:t>
-      </w:r>
-      <w:proofErr w:type="spellEnd"/>
-      <w:r>
-        <w:t xml:space="preserve"> will be put in the string rather than the string literal. </w:t>
-      </w:r>
-    </w:p>
-    <w:p>
-      <w:r>
-        <w:t xml:space="preserve">We can also create multiple line strings with back ticks. </w:t>
-      </w:r>
-    </w:p>
-    <w:p>
-      <w:pPr>
-        <w:pStyle w:val="Heading2"/>
-      </w:pPr>
-      <w:bookmarkStart w:id="17" w:name="_Toc25449683"/>
-      <w:r>
-        <w:t>Objects</w:t>
-      </w:r>
-      <w:bookmarkEnd w:id="17"/>
-    </w:p>
-    <w:p>
       <w:pPr>
         <w:pStyle w:val="ListParagraph"/>
         <w:numPr>
@@ -3961,7 +3839,56 @@
         </w:numPr>
       </w:pPr>
       <w:r>
-        <w:t>object</w:t>
+        <w:t xml:space="preserve">arrays: </w:t>
+      </w:r>
+      <w:r>
+        <w:t xml:space="preserve">is a list of data like </w:t>
+      </w:r>
+      <w:r>
+        <w:rPr>
+          <w:color w:val="C45911" w:themeColor="accent2" w:themeShade="BF"/>
+        </w:rPr>
+        <w:t>[1, 2, 3]</w:t>
+      </w:r>
+      <w:r>
+        <w:t xml:space="preserve">. </w:t>
+      </w:r>
+      <w:r>
+        <w:t>Could be array of int, string, objects, array and can have</w:t>
+      </w:r>
+      <w:r>
+        <w:t xml:space="preserve"> </w:t>
+      </w:r>
+      <w:r>
+        <w:t xml:space="preserve">mixed data as well. </w:t>
+      </w:r>
+      <w:r>
+        <w:t xml:space="preserve">Arrays have </w:t>
+      </w:r>
+      <w:r>
+        <w:t xml:space="preserve">some built in functions, you can view the list and description here: </w:t>
+      </w:r>
+      <w:hyperlink r:id="rId11" w:history="1">
+        <w:r>
+          <w:rPr>
+            <w:rStyle w:val="Hyperlink"/>
+          </w:rPr>
+          <w:t>https://www.w3schools.com/jsref/jsref_obj_array.asp</w:t>
+        </w:r>
+      </w:hyperlink>
+      <w:r>
+        <w:t xml:space="preserve"> </w:t>
+      </w:r>
+      <w:r>
+        <w:t xml:space="preserve">To read an array element, you’ll do it like </w:t>
+      </w:r>
+      <w:proofErr w:type="spellStart"/>
+      <w:r>
+        <w:t>myArray</w:t>
+      </w:r>
+      <w:proofErr w:type="spellEnd"/>
+      <w:r>
+        <w:t xml:space="preserve">[0], 0 here is called index and is 0 based. The first element has an index of 0. </w:t>
       </w:r>
     </w:p>
     <w:p>
@@ -3985,7 +3912,13 @@
         </w:numPr>
       </w:pPr>
       <w:r>
-        <w:t>array</w:t>
+        <w:t xml:space="preserve">null </w:t>
+      </w:r>
+      <w:r>
+        <w:sym w:font="Wingdings" w:char="F0E8"/>
+      </w:r>
+      <w:r>
+        <w:t xml:space="preserve"> cannot contain values; explicitly null value assigned</w:t>
       </w:r>
     </w:p>
     <w:p>
@@ -3997,7 +3930,13 @@
         </w:numPr>
       </w:pPr>
       <w:r>
-        <w:t>string</w:t>
+        <w:t xml:space="preserve">undefined </w:t>
+      </w:r>
+      <w:r>
+        <w:sym w:font="Wingdings" w:char="F0E8"/>
+      </w:r>
+      <w:r>
+        <w:t xml:space="preserve"> cannot contain values; defined but not initialized</w:t>
       </w:r>
     </w:p>
     <w:p>
@@ -4008,10 +3947,150 @@
           <w:numId w:val="4"/>
         </w:numPr>
       </w:pPr>
+    </w:p>
+    <w:p>
+      <w:r>
+        <w:t xml:space="preserve">Variable in </w:t>
+      </w:r>
+      <w:r>
+        <w:t xml:space="preserve">JavaScript are not tied to data types, so following is perfectly legal. </w:t>
+      </w:r>
+    </w:p>
+    <w:p>
+      <w:pPr>
+        <w:spacing w:after="0"/>
+        <w:rPr>
+          <w:color w:val="C45911" w:themeColor="accent2" w:themeShade="BF"/>
+        </w:rPr>
+      </w:pPr>
+      <w:r>
+        <w:rPr>
+          <w:color w:val="C45911" w:themeColor="accent2" w:themeShade="BF"/>
+        </w:rPr>
+        <w:t>let name = “John”;</w:t>
+      </w:r>
+    </w:p>
+    <w:p>
+      <w:pPr>
+        <w:spacing w:after="0"/>
+      </w:pPr>
+      <w:r>
+        <w:rPr>
+          <w:color w:val="C45911" w:themeColor="accent2" w:themeShade="BF"/>
+        </w:rPr>
+        <w:t>name = 0;</w:t>
+      </w:r>
+      <w:r>
+        <w:t xml:space="preserve"> </w:t>
+      </w:r>
+    </w:p>
+    <w:p>
+      <w:pPr>
+        <w:pStyle w:val="Heading3"/>
+      </w:pPr>
+      <w:bookmarkStart w:id="15" w:name="_Toc25449682"/>
+      <w:r>
+        <w:t>Using Back Ticks</w:t>
+      </w:r>
+      <w:bookmarkEnd w:id="15"/>
+    </w:p>
+    <w:p>
+      <w:pPr>
+        <w:spacing w:after="0"/>
+        <w:rPr>
+          <w:color w:val="C45911" w:themeColor="accent2" w:themeShade="BF"/>
+        </w:rPr>
+      </w:pPr>
+      <w:r>
+        <w:rPr>
+          <w:color w:val="C45911" w:themeColor="accent2" w:themeShade="BF"/>
+        </w:rPr>
+        <w:t xml:space="preserve">const </w:t>
+      </w:r>
+      <w:proofErr w:type="spellStart"/>
+      <w:r>
+        <w:rPr>
+          <w:color w:val="C45911" w:themeColor="accent2" w:themeShade="BF"/>
+        </w:rPr>
+        <w:t>totalUsers</w:t>
+      </w:r>
+      <w:proofErr w:type="spellEnd"/>
+      <w:r>
+        <w:rPr>
+          <w:color w:val="C45911" w:themeColor="accent2" w:themeShade="BF"/>
+        </w:rPr>
+        <w:t xml:space="preserve"> = 15;</w:t>
+      </w:r>
+    </w:p>
+    <w:p>
+      <w:pPr>
+        <w:rPr>
+          <w:color w:val="C45911" w:themeColor="accent2" w:themeShade="BF"/>
+        </w:rPr>
+      </w:pPr>
+      <w:r>
+        <w:rPr>
+          <w:color w:val="C45911" w:themeColor="accent2" w:themeShade="BF"/>
+        </w:rPr>
+        <w:t xml:space="preserve">let </w:t>
+      </w:r>
+      <w:proofErr w:type="spellStart"/>
+      <w:r>
+        <w:rPr>
+          <w:color w:val="C45911" w:themeColor="accent2" w:themeShade="BF"/>
+        </w:rPr>
+        <w:t>myUsers</w:t>
+      </w:r>
+      <w:proofErr w:type="spellEnd"/>
+      <w:r>
+        <w:rPr>
+          <w:color w:val="C45911" w:themeColor="accent2" w:themeShade="BF"/>
+        </w:rPr>
+        <w:t xml:space="preserve"> = `Total Users: ${</w:t>
+      </w:r>
+      <w:proofErr w:type="spellStart"/>
+      <w:r>
+        <w:rPr>
+          <w:color w:val="C45911" w:themeColor="accent2" w:themeShade="BF"/>
+        </w:rPr>
+        <w:t>totalUsers</w:t>
+      </w:r>
+      <w:proofErr w:type="spellEnd"/>
+      <w:r>
+        <w:rPr>
+          <w:color w:val="C45911" w:themeColor="accent2" w:themeShade="BF"/>
+        </w:rPr>
+        <w:t>}`;</w:t>
+      </w:r>
+    </w:p>
+    <w:p>
       <w:r>
         <w:lastRenderedPageBreak/>
-        <w:t>number</w:t>
-      </w:r>
+        <w:t xml:space="preserve">Now the value of the </w:t>
+      </w:r>
+      <w:proofErr w:type="spellStart"/>
+      <w:r>
+        <w:t>totalUsers</w:t>
+      </w:r>
+      <w:proofErr w:type="spellEnd"/>
+      <w:r>
+        <w:t xml:space="preserve"> will be put in the string rather than the string literal. </w:t>
+      </w:r>
+    </w:p>
+    <w:p>
+      <w:r>
+        <w:t xml:space="preserve">We can also create multiple line strings with back ticks. </w:t>
+      </w:r>
+    </w:p>
+    <w:p>
+      <w:pPr>
+        <w:pStyle w:val="Heading2"/>
+      </w:pPr>
+      <w:bookmarkStart w:id="16" w:name="_Toc25449684"/>
+      <w:r>
+        <w:t>Converting Data Types</w:t>
+      </w:r>
+      <w:bookmarkEnd w:id="16"/>
     </w:p>
     <w:p>
       <w:pPr>
@@ -4023,9 +4102,20 @@
       </w:pPr>
       <w:proofErr w:type="spellStart"/>
       <w:r>
-        <w:t>boolean</w:t>
+        <w:t>parseFloat</w:t>
       </w:r>
       <w:proofErr w:type="spellEnd"/>
+      <w:r>
+        <w:t>(</w:t>
+      </w:r>
+      <w:proofErr w:type="spellStart"/>
+      <w:r>
+        <w:t>someVar</w:t>
+      </w:r>
+      <w:proofErr w:type="spellEnd"/>
+      <w:r>
+        <w:t>)</w:t>
+      </w:r>
     </w:p>
     <w:p>
       <w:pPr>
@@ -4035,15 +4125,48 @@
           <w:numId w:val="4"/>
         </w:numPr>
       </w:pPr>
-      <w:r>
-        <w:t xml:space="preserve">null </w:t>
-      </w:r>
-      <w:r>
-        <w:sym w:font="Wingdings" w:char="F0E8"/>
-      </w:r>
-      <w:r>
-        <w:t xml:space="preserve"> cannot contain values; explicitly null value assigned</w:t>
-      </w:r>
+      <w:proofErr w:type="spellStart"/>
+      <w:r>
+        <w:t>parseInt</w:t>
+      </w:r>
+      <w:proofErr w:type="spellEnd"/>
+      <w:r>
+        <w:t>(</w:t>
+      </w:r>
+      <w:proofErr w:type="spellStart"/>
+      <w:r>
+        <w:t>someVar</w:t>
+      </w:r>
+      <w:proofErr w:type="spellEnd"/>
+      <w:r>
+        <w:t>)</w:t>
+      </w:r>
+    </w:p>
+    <w:p>
+      <w:pPr>
+        <w:pStyle w:val="ListParagraph"/>
+        <w:numPr>
+          <w:ilvl w:val="1"/>
+          <w:numId w:val="4"/>
+        </w:numPr>
+      </w:pPr>
+      <w:r>
+        <w:t xml:space="preserve">Here we can also do </w:t>
+      </w:r>
+      <w:r>
+        <w:rPr>
+          <w:color w:val="C45911" w:themeColor="accent2" w:themeShade="BF"/>
+        </w:rPr>
+        <w:t>+</w:t>
+      </w:r>
+      <w:proofErr w:type="spellStart"/>
+      <w:r>
+        <w:rPr>
+          <w:color w:val="C45911" w:themeColor="accent2" w:themeShade="BF"/>
+        </w:rPr>
+        <w:t>someVar</w:t>
+      </w:r>
+      <w:proofErr w:type="spellEnd"/>
     </w:p>
     <w:p>
       <w:pPr>
@@ -4054,24 +4177,190 @@
         </w:numPr>
       </w:pPr>
       <w:r>
-        <w:t xml:space="preserve">undefined </w:t>
+        <w:t xml:space="preserve">To convert to string </w:t>
       </w:r>
       <w:r>
         <w:sym w:font="Wingdings" w:char="F0E8"/>
       </w:r>
       <w:r>
-        <w:t xml:space="preserve"> cannot contain values; defined but not initialized</w:t>
+        <w:t xml:space="preserve"> </w:t>
+      </w:r>
+      <w:proofErr w:type="spellStart"/>
+      <w:r>
+        <w:t>someVar.toString</w:t>
+      </w:r>
+      <w:proofErr w:type="spellEnd"/>
+      <w:r>
+        <w:t>();</w:t>
       </w:r>
     </w:p>
     <w:p>
       <w:pPr>
         <w:pStyle w:val="Heading2"/>
       </w:pPr>
-      <w:bookmarkStart w:id="18" w:name="_Toc25449684"/>
-      <w:r>
-        <w:t>Converting Data Types</w:t>
+      <w:bookmarkStart w:id="17" w:name="_Toc25449685"/>
+      <w:r>
+        <w:t>Mixing Number and String</w:t>
+      </w:r>
+      <w:bookmarkEnd w:id="17"/>
+    </w:p>
+    <w:p>
+      <w:r>
+        <w:t>You saw the example with a number and a "text number" being added in JavaScript.</w:t>
+      </w:r>
+    </w:p>
+    <w:p>
+      <w:pPr>
+        <w:rPr>
+          <w:color w:val="C45911" w:themeColor="accent2" w:themeShade="BF"/>
+        </w:rPr>
+      </w:pPr>
+      <w:r>
+        <w:rPr>
+          <w:color w:val="C45911" w:themeColor="accent2" w:themeShade="BF"/>
+        </w:rPr>
+        <w:t>3 + '3' =&gt; '33'</w:t>
+      </w:r>
+    </w:p>
+    <w:p>
+      <w:r>
+        <w:t>That happens because the + operator also supports strings (for string concatenation).</w:t>
+      </w:r>
+    </w:p>
+    <w:p>
+      <w:r>
+        <w:t>It's the only arithmetic operator that supports strings though. For example, this will not work:</w:t>
+      </w:r>
+    </w:p>
+    <w:p>
+      <w:pPr>
+        <w:rPr>
+          <w:color w:val="C45911" w:themeColor="accent2" w:themeShade="BF"/>
+        </w:rPr>
+      </w:pPr>
+      <w:r>
+        <w:rPr>
+          <w:color w:val="C45911" w:themeColor="accent2" w:themeShade="BF"/>
+        </w:rPr>
+        <w:t>'hi' - '</w:t>
+      </w:r>
+      <w:proofErr w:type="spellStart"/>
+      <w:r>
+        <w:rPr>
+          <w:color w:val="C45911" w:themeColor="accent2" w:themeShade="BF"/>
+        </w:rPr>
+        <w:t>i</w:t>
+      </w:r>
+      <w:proofErr w:type="spellEnd"/>
+      <w:r>
+        <w:rPr>
+          <w:color w:val="C45911" w:themeColor="accent2" w:themeShade="BF"/>
+        </w:rPr>
+        <w:t xml:space="preserve">' =&gt; </w:t>
+      </w:r>
+      <w:proofErr w:type="spellStart"/>
+      <w:r>
+        <w:rPr>
+          <w:color w:val="C45911" w:themeColor="accent2" w:themeShade="BF"/>
+        </w:rPr>
+        <w:t>NaN</w:t>
+      </w:r>
+      <w:proofErr w:type="spellEnd"/>
+    </w:p>
+    <w:p>
+      <w:r>
+        <w:t>You can't generate a string of 'h' with the above code. Only + supports both strings and numbers.</w:t>
+      </w:r>
+    </w:p>
+    <w:p>
+      <w:r>
+        <w:t xml:space="preserve">Thankfully, JavaScript is </w:t>
+      </w:r>
+      <w:proofErr w:type="gramStart"/>
+      <w:r>
+        <w:t>pretty smart</w:t>
+      </w:r>
+      <w:proofErr w:type="gramEnd"/>
+      <w:r>
+        <w:t xml:space="preserve"> and therefore is actually able to handle this code:</w:t>
+      </w:r>
+    </w:p>
+    <w:p>
+      <w:pPr>
+        <w:rPr>
+          <w:color w:val="C45911" w:themeColor="accent2" w:themeShade="BF"/>
+        </w:rPr>
+      </w:pPr>
+      <w:r>
+        <w:rPr>
+          <w:color w:val="C45911" w:themeColor="accent2" w:themeShade="BF"/>
+        </w:rPr>
+        <w:t>3 * '3' =&gt; 9</w:t>
+      </w:r>
+    </w:p>
+    <w:p>
+      <w:r>
+        <w:t>Please note: It yields the number (!) 9, NOT a string '9'!</w:t>
+      </w:r>
+    </w:p>
+    <w:p>
+      <w:r>
+        <w:t>Similarly, these operations also all work:</w:t>
+      </w:r>
+    </w:p>
+    <w:p>
+      <w:pPr>
+        <w:rPr>
+          <w:color w:val="C45911" w:themeColor="accent2" w:themeShade="BF"/>
+        </w:rPr>
+      </w:pPr>
+      <w:r>
+        <w:rPr>
+          <w:color w:val="C45911" w:themeColor="accent2" w:themeShade="BF"/>
+        </w:rPr>
+        <w:t>3 - '3' =&gt; 0</w:t>
+      </w:r>
+    </w:p>
+    <w:p>
+      <w:pPr>
+        <w:rPr>
+          <w:color w:val="C45911" w:themeColor="accent2" w:themeShade="BF"/>
+        </w:rPr>
+      </w:pPr>
+      <w:r>
+        <w:rPr>
+          <w:color w:val="C45911" w:themeColor="accent2" w:themeShade="BF"/>
+        </w:rPr>
+        <w:t>3 / '3' =&gt; 1</w:t>
+      </w:r>
+    </w:p>
+    <w:p>
+      <w:r>
+        <w:t>Just 3 + '3' yields '33' because here JavaScript uses the "I can combine text" mode of the + operator and generates a string instead of a number.</w:t>
+      </w:r>
+      <w:r>
+        <w:t xml:space="preserve"> </w:t>
+      </w:r>
+    </w:p>
+    <w:p>
+      <w:pPr>
+        <w:pStyle w:val="Heading1"/>
+      </w:pPr>
+      <w:bookmarkStart w:id="18" w:name="_Toc25449686"/>
+      <w:r>
+        <w:t>Functions</w:t>
       </w:r>
       <w:bookmarkEnd w:id="18"/>
+    </w:p>
+    <w:p>
+      <w:r>
+        <w:t>Functions are one of the fundamental building blocks in JavaScript. A function is a JavaScript procedure—a set of statements that performs a task or calculates a value. To use a function, you must define it somewhere in the scope from which you wish to call it.</w:t>
+      </w:r>
+    </w:p>
+    <w:p>
+      <w:r>
+        <w:t>A function definition (also called a function declaration, or function statement) consists of the function keyword, followed by:</w:t>
+      </w:r>
     </w:p>
     <w:p>
       <w:pPr>
@@ -4081,21 +4370,8 @@
           <w:numId w:val="4"/>
         </w:numPr>
       </w:pPr>
-      <w:proofErr w:type="spellStart"/>
-      <w:r>
-        <w:t>parseFloat</w:t>
-      </w:r>
-      <w:proofErr w:type="spellEnd"/>
-      <w:r>
-        <w:t>(</w:t>
-      </w:r>
-      <w:proofErr w:type="spellStart"/>
-      <w:r>
-        <w:t>someVar</w:t>
-      </w:r>
-      <w:proofErr w:type="spellEnd"/>
-      <w:r>
-        <w:t>)</w:t>
+      <w:r>
+        <w:t>The name of the function.</w:t>
       </w:r>
     </w:p>
     <w:p>
@@ -4106,48 +4382,9 @@
           <w:numId w:val="4"/>
         </w:numPr>
       </w:pPr>
-      <w:proofErr w:type="spellStart"/>
-      <w:r>
-        <w:t>parseInt</w:t>
-      </w:r>
-      <w:proofErr w:type="spellEnd"/>
-      <w:r>
-        <w:t>(</w:t>
-      </w:r>
-      <w:proofErr w:type="spellStart"/>
-      <w:r>
-        <w:t>someVar</w:t>
-      </w:r>
-      <w:proofErr w:type="spellEnd"/>
-      <w:r>
-        <w:t>)</w:t>
-      </w:r>
-    </w:p>
-    <w:p>
-      <w:pPr>
-        <w:pStyle w:val="ListParagraph"/>
-        <w:numPr>
-          <w:ilvl w:val="1"/>
-          <w:numId w:val="4"/>
-        </w:numPr>
-      </w:pPr>
-      <w:r>
-        <w:t xml:space="preserve">Here we can also do </w:t>
-      </w:r>
-      <w:r>
-        <w:rPr>
-          <w:color w:val="C45911" w:themeColor="accent2" w:themeShade="BF"/>
-        </w:rPr>
-        <w:t>+</w:t>
-      </w:r>
-      <w:proofErr w:type="spellStart"/>
-      <w:r>
-        <w:rPr>
-          <w:color w:val="C45911" w:themeColor="accent2" w:themeShade="BF"/>
-        </w:rPr>
-        <w:t>someVar</w:t>
-      </w:r>
-      <w:proofErr w:type="spellEnd"/>
+      <w:r>
+        <w:t>A list of parameters to the function, enclosed in parentheses and separated by commas.</w:t>
+      </w:r>
     </w:p>
     <w:p>
       <w:pPr>
@@ -4158,314 +4395,96 @@
         </w:numPr>
       </w:pPr>
       <w:r>
-        <w:t xml:space="preserve">To convert to string </w:t>
-      </w:r>
-      <w:r>
-        <w:sym w:font="Wingdings" w:char="F0E8"/>
-      </w:r>
-      <w:r>
-        <w:t xml:space="preserve"> </w:t>
-      </w:r>
-      <w:proofErr w:type="spellStart"/>
-      <w:r>
-        <w:t>someVar.toString</w:t>
-      </w:r>
-      <w:proofErr w:type="spellEnd"/>
-      <w:r>
-        <w:t>();</w:t>
+        <w:t xml:space="preserve">The JavaScript statements that define the function, enclosed in curly brackets, </w:t>
+      </w:r>
+      <w:proofErr w:type="gramStart"/>
+      <w:r>
+        <w:t>{ }</w:t>
+      </w:r>
+      <w:proofErr w:type="gramEnd"/>
+      <w:r>
+        <w:t>.</w:t>
+      </w:r>
+    </w:p>
+    <w:p>
+      <w:r>
+        <w:t>For example, the following code defines a simple function named square:</w:t>
+      </w:r>
+    </w:p>
+    <w:p>
+      <w:pPr>
+        <w:spacing w:after="0"/>
+        <w:rPr>
+          <w:color w:val="C45911" w:themeColor="accent2" w:themeShade="BF"/>
+        </w:rPr>
+      </w:pPr>
+      <w:r>
+        <w:rPr>
+          <w:color w:val="C45911" w:themeColor="accent2" w:themeShade="BF"/>
+        </w:rPr>
+        <w:lastRenderedPageBreak/>
+        <w:t>function square(number) {</w:t>
+      </w:r>
+    </w:p>
+    <w:p>
+      <w:pPr>
+        <w:spacing w:after="0"/>
+        <w:rPr>
+          <w:color w:val="C45911" w:themeColor="accent2" w:themeShade="BF"/>
+        </w:rPr>
+      </w:pPr>
+      <w:r>
+        <w:rPr>
+          <w:color w:val="C45911" w:themeColor="accent2" w:themeShade="BF"/>
+        </w:rPr>
+        <w:t xml:space="preserve">  return number * number;</w:t>
+      </w:r>
+    </w:p>
+    <w:p>
+      <w:pPr>
+        <w:rPr>
+          <w:color w:val="C45911" w:themeColor="accent2" w:themeShade="BF"/>
+        </w:rPr>
+      </w:pPr>
+      <w:r>
+        <w:rPr>
+          <w:color w:val="C45911" w:themeColor="accent2" w:themeShade="BF"/>
+        </w:rPr>
+        <w:t>}</w:t>
+      </w:r>
+    </w:p>
+    <w:p>
+      <w:r>
+        <w:t>The function square takes one parameter, called number. The function consists of one statement that says to return the parameter of the function (that is, number) multiplied by itself. The statement return specifies the value returned by the function.</w:t>
       </w:r>
     </w:p>
     <w:p>
       <w:pPr>
         <w:pStyle w:val="Heading2"/>
       </w:pPr>
-      <w:bookmarkStart w:id="19" w:name="_Toc25449685"/>
-      <w:r>
-        <w:t>Mixing Number and String</w:t>
+      <w:bookmarkStart w:id="19" w:name="_Toc25449687"/>
+      <w:r>
+        <w:t>Global Variables</w:t>
       </w:r>
       <w:bookmarkEnd w:id="19"/>
     </w:p>
     <w:p>
       <w:r>
-        <w:t>You saw the example with a number and a "text number" being added in JavaScript.</w:t>
-      </w:r>
-    </w:p>
-    <w:p>
-      <w:pPr>
-        <w:rPr>
-          <w:color w:val="C45911" w:themeColor="accent2" w:themeShade="BF"/>
-        </w:rPr>
-      </w:pPr>
-      <w:r>
-        <w:rPr>
-          <w:color w:val="C45911" w:themeColor="accent2" w:themeShade="BF"/>
-        </w:rPr>
-        <w:t>3 + '3' =&gt; '33'</w:t>
-      </w:r>
-    </w:p>
-    <w:p>
-      <w:r>
-        <w:t>That happens because the + operator also supports strings (for string concatenation).</w:t>
-      </w:r>
-    </w:p>
-    <w:p>
-      <w:r>
-        <w:t>It's the only arithmetic operator that supports strings though. For example, this will not work:</w:t>
-      </w:r>
-    </w:p>
-    <w:p>
-      <w:pPr>
-        <w:rPr>
-          <w:color w:val="C45911" w:themeColor="accent2" w:themeShade="BF"/>
-        </w:rPr>
-      </w:pPr>
-      <w:r>
-        <w:rPr>
-          <w:color w:val="C45911" w:themeColor="accent2" w:themeShade="BF"/>
-        </w:rPr>
-        <w:t>'hi' - '</w:t>
-      </w:r>
-      <w:proofErr w:type="spellStart"/>
-      <w:r>
-        <w:rPr>
-          <w:color w:val="C45911" w:themeColor="accent2" w:themeShade="BF"/>
-        </w:rPr>
-        <w:t>i</w:t>
-      </w:r>
-      <w:proofErr w:type="spellEnd"/>
-      <w:r>
-        <w:rPr>
-          <w:color w:val="C45911" w:themeColor="accent2" w:themeShade="BF"/>
-        </w:rPr>
-        <w:t xml:space="preserve">' =&gt; </w:t>
-      </w:r>
-      <w:proofErr w:type="spellStart"/>
-      <w:r>
-        <w:rPr>
-          <w:color w:val="C45911" w:themeColor="accent2" w:themeShade="BF"/>
-        </w:rPr>
-        <w:t>NaN</w:t>
-      </w:r>
-      <w:proofErr w:type="spellEnd"/>
-    </w:p>
-    <w:p>
-      <w:r>
-        <w:t>You can't generate a string of 'h' with the above code. Only + supports both strings and numbers.</w:t>
-      </w:r>
-    </w:p>
-    <w:p>
-      <w:r>
-        <w:t xml:space="preserve">Thankfully, JavaScript is </w:t>
-      </w:r>
-      <w:proofErr w:type="gramStart"/>
-      <w:r>
-        <w:t>pretty smart</w:t>
-      </w:r>
-      <w:proofErr w:type="gramEnd"/>
-      <w:r>
-        <w:t xml:space="preserve"> and therefore is actually able to handle this code:</w:t>
-      </w:r>
-    </w:p>
-    <w:p>
-      <w:pPr>
-        <w:rPr>
-          <w:color w:val="C45911" w:themeColor="accent2" w:themeShade="BF"/>
-        </w:rPr>
-      </w:pPr>
-      <w:r>
-        <w:rPr>
-          <w:color w:val="C45911" w:themeColor="accent2" w:themeShade="BF"/>
-        </w:rPr>
-        <w:t>3 * '3' =&gt; 9</w:t>
-      </w:r>
-    </w:p>
-    <w:p>
-      <w:r>
-        <w:t>Please note: It yields the number (!) 9, NOT a string '9'!</w:t>
-      </w:r>
-    </w:p>
-    <w:p>
-      <w:r>
-        <w:t>Similarly, these operations also all work:</w:t>
-      </w:r>
-    </w:p>
-    <w:p>
-      <w:pPr>
-        <w:rPr>
-          <w:color w:val="C45911" w:themeColor="accent2" w:themeShade="BF"/>
-        </w:rPr>
-      </w:pPr>
-      <w:r>
-        <w:rPr>
-          <w:color w:val="C45911" w:themeColor="accent2" w:themeShade="BF"/>
-        </w:rPr>
-        <w:t>3 - '3' =&gt; 0</w:t>
-      </w:r>
-    </w:p>
-    <w:p>
-      <w:pPr>
-        <w:rPr>
-          <w:color w:val="C45911" w:themeColor="accent2" w:themeShade="BF"/>
-        </w:rPr>
-      </w:pPr>
-      <w:r>
-        <w:rPr>
-          <w:color w:val="C45911" w:themeColor="accent2" w:themeShade="BF"/>
-        </w:rPr>
-        <w:t>3 / '3' =&gt; 1</w:t>
-      </w:r>
-    </w:p>
-    <w:p>
-      <w:r>
-        <w:t>Just 3 + '3' yields '33' because here JavaScript uses the "I can combine text" mode of the + operator and generates a string instead of a number.</w:t>
-      </w:r>
-      <w:r>
-        <w:t xml:space="preserve"> </w:t>
+        <w:t>Never use global vari</w:t>
+      </w:r>
+      <w:r>
+        <w:t xml:space="preserve">ables in the functions, these are variables that are declared outside the function and then used inside the function. These are perfectly legal to use but not the best practice. </w:t>
       </w:r>
     </w:p>
     <w:p>
       <w:pPr>
         <w:pStyle w:val="Heading1"/>
       </w:pPr>
-      <w:bookmarkStart w:id="20" w:name="_Toc25449686"/>
-      <w:r>
-        <w:t>Functions</w:t>
+      <w:bookmarkStart w:id="20" w:name="_Toc25449688"/>
+      <w:r>
+        <w:t>Shadowing</w:t>
       </w:r>
       <w:bookmarkEnd w:id="20"/>
-    </w:p>
-    <w:p>
-      <w:r>
-        <w:t>Functions are one of the fundamental building blocks in JavaScript. A function is a JavaScript procedure—a set of statements that performs a task or calculates a value. To use a function, you must define it somewhere in the scope from which you wish to call it.</w:t>
-      </w:r>
-    </w:p>
-    <w:p>
-      <w:r>
-        <w:t>A function definition (also called a function declaration, or function statement) consists of the function keyword, followed by:</w:t>
-      </w:r>
-    </w:p>
-    <w:p>
-      <w:pPr>
-        <w:pStyle w:val="ListParagraph"/>
-        <w:numPr>
-          <w:ilvl w:val="0"/>
-          <w:numId w:val="4"/>
-        </w:numPr>
-      </w:pPr>
-      <w:r>
-        <w:t>The name of the function.</w:t>
-      </w:r>
-    </w:p>
-    <w:p>
-      <w:pPr>
-        <w:pStyle w:val="ListParagraph"/>
-        <w:numPr>
-          <w:ilvl w:val="0"/>
-          <w:numId w:val="4"/>
-        </w:numPr>
-      </w:pPr>
-      <w:r>
-        <w:t>A list of parameters to the function, enclosed in parentheses and separated by commas.</w:t>
-      </w:r>
-    </w:p>
-    <w:p>
-      <w:pPr>
-        <w:pStyle w:val="ListParagraph"/>
-        <w:numPr>
-          <w:ilvl w:val="0"/>
-          <w:numId w:val="4"/>
-        </w:numPr>
-      </w:pPr>
-      <w:r>
-        <w:t xml:space="preserve">The JavaScript statements that define the function, enclosed in curly brackets, </w:t>
-      </w:r>
-      <w:proofErr w:type="gramStart"/>
-      <w:r>
-        <w:t>{ }</w:t>
-      </w:r>
-      <w:proofErr w:type="gramEnd"/>
-      <w:r>
-        <w:t>.</w:t>
-      </w:r>
-    </w:p>
-    <w:p>
-      <w:r>
-        <w:lastRenderedPageBreak/>
-        <w:t>For example, the following code defines a simple function named square:</w:t>
-      </w:r>
-    </w:p>
-    <w:p>
-      <w:pPr>
-        <w:spacing w:after="0"/>
-        <w:rPr>
-          <w:color w:val="C45911" w:themeColor="accent2" w:themeShade="BF"/>
-        </w:rPr>
-      </w:pPr>
-      <w:r>
-        <w:rPr>
-          <w:color w:val="C45911" w:themeColor="accent2" w:themeShade="BF"/>
-        </w:rPr>
-        <w:t>function square(number) {</w:t>
-      </w:r>
-    </w:p>
-    <w:p>
-      <w:pPr>
-        <w:spacing w:after="0"/>
-        <w:rPr>
-          <w:color w:val="C45911" w:themeColor="accent2" w:themeShade="BF"/>
-        </w:rPr>
-      </w:pPr>
-      <w:r>
-        <w:rPr>
-          <w:color w:val="C45911" w:themeColor="accent2" w:themeShade="BF"/>
-        </w:rPr>
-        <w:t xml:space="preserve">  return number * number;</w:t>
-      </w:r>
-    </w:p>
-    <w:p>
-      <w:pPr>
-        <w:rPr>
-          <w:color w:val="C45911" w:themeColor="accent2" w:themeShade="BF"/>
-        </w:rPr>
-      </w:pPr>
-      <w:r>
-        <w:rPr>
-          <w:color w:val="C45911" w:themeColor="accent2" w:themeShade="BF"/>
-        </w:rPr>
-        <w:t>}</w:t>
-      </w:r>
-    </w:p>
-    <w:p>
-      <w:r>
-        <w:t>The function square takes one parameter, called number. The function consists of one statement that says to return the parameter of the function (that is, number) multiplied by itself. The statement return specifies the value returned by the function.</w:t>
-      </w:r>
-    </w:p>
-    <w:p>
-      <w:pPr>
-        <w:pStyle w:val="Heading2"/>
-      </w:pPr>
-      <w:bookmarkStart w:id="21" w:name="_Toc25449687"/>
-      <w:r>
-        <w:t>Global Variables</w:t>
-      </w:r>
-      <w:bookmarkEnd w:id="21"/>
-    </w:p>
-    <w:p>
-      <w:r>
-        <w:t>Never use global vari</w:t>
-      </w:r>
-      <w:r>
-        <w:t xml:space="preserve">ables in the functions, these are variables that are declared outside the function and then used inside the function. These are perfectly legal to use but not the best practice. </w:t>
-      </w:r>
-    </w:p>
-    <w:p>
-      <w:pPr>
-        <w:pStyle w:val="Heading1"/>
-      </w:pPr>
-      <w:bookmarkStart w:id="22" w:name="_Toc25449688"/>
-      <w:r>
-        <w:t>Shadowing</w:t>
-      </w:r>
-      <w:bookmarkEnd w:id="22"/>
     </w:p>
     <w:p>
       <w:r>
@@ -4697,11 +4716,11 @@
       <w:pPr>
         <w:pStyle w:val="Heading1"/>
       </w:pPr>
-      <w:bookmarkStart w:id="23" w:name="_Toc25449689"/>
+      <w:bookmarkStart w:id="21" w:name="_Toc25449689"/>
       <w:r>
         <w:t>Querying the HTML Elements</w:t>
       </w:r>
-      <w:bookmarkEnd w:id="23"/>
+      <w:bookmarkEnd w:id="21"/>
     </w:p>
     <w:p>
       <w:r>
@@ -4715,7 +4734,7 @@
       </w:r>
     </w:p>
     <w:p>
-      <w:hyperlink r:id="rId11" w:history="1">
+      <w:hyperlink r:id="rId12" w:history="1">
         <w:r>
           <w:rPr>
             <w:rStyle w:val="Hyperlink"/>
@@ -4725,7 +4744,7 @@
       </w:hyperlink>
     </w:p>
     <w:p>
-      <w:hyperlink r:id="rId12" w:history="1">
+      <w:hyperlink r:id="rId13" w:history="1">
         <w:r>
           <w:rPr>
             <w:rStyle w:val="Hyperlink"/>
@@ -4768,11 +4787,11 @@
       <w:pPr>
         <w:pStyle w:val="Heading1"/>
       </w:pPr>
-      <w:bookmarkStart w:id="24" w:name="_Toc25449690"/>
+      <w:bookmarkStart w:id="22" w:name="_Toc25449690"/>
       <w:r>
         <w:t>Event Listeners – Add/Remove</w:t>
       </w:r>
-      <w:bookmarkEnd w:id="24"/>
+      <w:bookmarkEnd w:id="22"/>
     </w:p>
     <w:p>
       <w:r>
@@ -4780,7 +4799,7 @@
       </w:r>
     </w:p>
     <w:p>
-      <w:hyperlink r:id="rId13" w:history="1">
+      <w:hyperlink r:id="rId14" w:history="1">
         <w:r>
           <w:rPr>
             <w:rStyle w:val="Hyperlink"/>
@@ -4899,12 +4918,12 @@
         <w:rPr>
           <w:color w:val="C45911" w:themeColor="accent2" w:themeShade="BF"/>
         </w:rPr>
+        <w:t>}</w:t>
+      </w:r>
+    </w:p>
+    <w:p>
+      <w:r>
         <w:lastRenderedPageBreak/>
-        <w:t>}</w:t>
-      </w:r>
-    </w:p>
-    <w:p>
-      <w:r>
         <w:t xml:space="preserve">Or on window </w:t>
       </w:r>
     </w:p>
@@ -5061,11 +5080,11 @@
       <w:pPr>
         <w:pStyle w:val="Heading2"/>
       </w:pPr>
-      <w:bookmarkStart w:id="25" w:name="_Toc25449691"/>
+      <w:bookmarkStart w:id="23" w:name="_Toc25449691"/>
       <w:r>
         <w:t>Events</w:t>
       </w:r>
-      <w:bookmarkEnd w:id="25"/>
+      <w:bookmarkEnd w:id="23"/>
     </w:p>
     <w:p>
       <w:r>
@@ -5081,7 +5100,7 @@
       </w:r>
     </w:p>
     <w:p>
-      <w:hyperlink r:id="rId14" w:history="1">
+      <w:hyperlink r:id="rId15" w:history="1">
         <w:r>
           <w:rPr>
             <w:rStyle w:val="Hyperlink"/>
@@ -5094,75 +5113,75 @@
       <w:pPr>
         <w:pStyle w:val="Heading1"/>
       </w:pPr>
-      <w:bookmarkStart w:id="26" w:name="_Toc25449692"/>
+      <w:bookmarkStart w:id="24" w:name="_Toc25449692"/>
       <w:r>
         <w:t>Tasks</w:t>
       </w:r>
+      <w:bookmarkEnd w:id="24"/>
+    </w:p>
+    <w:p>
+      <w:pPr>
+        <w:pStyle w:val="Heading2"/>
+      </w:pPr>
+      <w:bookmarkStart w:id="25" w:name="_Toc25449693"/>
+      <w:r>
+        <w:t>Index File</w:t>
+      </w:r>
+      <w:bookmarkEnd w:id="25"/>
+    </w:p>
+    <w:p>
+      <w:r>
+        <w:t>Run the index.html file to navigate the tasks/example</w:t>
+      </w:r>
+    </w:p>
+    <w:p>
+      <w:pPr>
+        <w:pStyle w:val="Heading2"/>
+      </w:pPr>
+      <w:bookmarkStart w:id="26" w:name="_Toc25449694"/>
+      <w:r>
+        <w:t>Task</w:t>
+      </w:r>
+      <w:r>
+        <w:t xml:space="preserve"> 01</w:t>
+      </w:r>
+      <w:r>
+        <w:t>:</w:t>
+      </w:r>
+      <w:r>
+        <w:t xml:space="preserve"> Variables</w:t>
+      </w:r>
+      <w:r>
+        <w:t xml:space="preserve">, </w:t>
+      </w:r>
+      <w:r>
+        <w:t>Constants</w:t>
+      </w:r>
+      <w:r>
+        <w:t xml:space="preserve">, </w:t>
+      </w:r>
+      <w:r>
+        <w:t>Operators</w:t>
+      </w:r>
+      <w:r>
+        <w:t xml:space="preserve"> &amp; </w:t>
+      </w:r>
+      <w:r>
+        <w:t>Core</w:t>
+      </w:r>
+      <w:r>
+        <w:t xml:space="preserve"> </w:t>
+      </w:r>
+      <w:r>
+        <w:t>Data</w:t>
+      </w:r>
+      <w:r>
+        <w:t xml:space="preserve"> </w:t>
+      </w:r>
+      <w:r>
+        <w:t>Types</w:t>
+      </w:r>
       <w:bookmarkEnd w:id="26"/>
-    </w:p>
-    <w:p>
-      <w:pPr>
-        <w:pStyle w:val="Heading2"/>
-      </w:pPr>
-      <w:bookmarkStart w:id="27" w:name="_Toc25449693"/>
-      <w:r>
-        <w:t>Index File</w:t>
-      </w:r>
-      <w:bookmarkEnd w:id="27"/>
-    </w:p>
-    <w:p>
-      <w:r>
-        <w:t>Run the index.html file to navigate the tasks/example</w:t>
-      </w:r>
-    </w:p>
-    <w:p>
-      <w:pPr>
-        <w:pStyle w:val="Heading2"/>
-      </w:pPr>
-      <w:bookmarkStart w:id="28" w:name="_Toc25449694"/>
-      <w:r>
-        <w:t>Task</w:t>
-      </w:r>
-      <w:r>
-        <w:t xml:space="preserve"> 01</w:t>
-      </w:r>
-      <w:r>
-        <w:t>:</w:t>
-      </w:r>
-      <w:r>
-        <w:t xml:space="preserve"> Variables</w:t>
-      </w:r>
-      <w:r>
-        <w:t xml:space="preserve">, </w:t>
-      </w:r>
-      <w:r>
-        <w:t>Constants</w:t>
-      </w:r>
-      <w:r>
-        <w:t xml:space="preserve">, </w:t>
-      </w:r>
-      <w:r>
-        <w:t>Operators</w:t>
-      </w:r>
-      <w:r>
-        <w:t xml:space="preserve"> &amp; </w:t>
-      </w:r>
-      <w:r>
-        <w:t>Core</w:t>
-      </w:r>
-      <w:r>
-        <w:t xml:space="preserve"> </w:t>
-      </w:r>
-      <w:r>
-        <w:t>Data</w:t>
-      </w:r>
-      <w:r>
-        <w:t xml:space="preserve"> </w:t>
-      </w:r>
-      <w:r>
-        <w:t>Types</w:t>
-      </w:r>
-      <w:bookmarkEnd w:id="28"/>
     </w:p>
     <w:p>
       <w:r>
@@ -5224,121 +5243,6 @@
             <wp:extent cx="5943600" cy="478790"/>
             <wp:effectExtent l="0" t="0" r="0" b="0"/>
             <wp:docPr id="1" name="Picture 1"/>
-            <wp:cNvGraphicFramePr>
-              <a:graphicFrameLocks xmlns:a="http://schemas.openxmlformats.org/drawingml/2006/main" noChangeAspect="1"/>
-            </wp:cNvGraphicFramePr>
-            <a:graphic xmlns:a="http://schemas.openxmlformats.org/drawingml/2006/main">
-              <a:graphicData uri="http://schemas.openxmlformats.org/drawingml/2006/picture">
-                <pic:pic xmlns:pic="http://schemas.openxmlformats.org/drawingml/2006/picture">
-                  <pic:nvPicPr>
-                    <pic:cNvPr id="1" name=""/>
-                    <pic:cNvPicPr/>
-                  </pic:nvPicPr>
-                  <pic:blipFill>
-                    <a:blip r:embed="rId15"/>
-                    <a:stretch>
-                      <a:fillRect/>
-                    </a:stretch>
-                  </pic:blipFill>
-                  <pic:spPr>
-                    <a:xfrm>
-                      <a:off x="0" y="0"/>
-                      <a:ext cx="5943600" cy="478790"/>
-                    </a:xfrm>
-                    <a:prstGeom prst="rect">
-                      <a:avLst/>
-                    </a:prstGeom>
-                  </pic:spPr>
-                </pic:pic>
-              </a:graphicData>
-            </a:graphic>
-          </wp:inline>
-        </w:drawing>
-      </w:r>
-    </w:p>
-    <w:p>
-      <w:proofErr w:type="gramStart"/>
-      <w:r>
-        <w:t>Take a look</w:t>
-      </w:r>
-      <w:proofErr w:type="gramEnd"/>
-      <w:r>
-        <w:t xml:space="preserve"> at the html file for the tasks that need to be completed</w:t>
-      </w:r>
-      <w:r>
-        <w:t xml:space="preserve"> and then look at the </w:t>
-      </w:r>
-      <w:r>
-        <w:t xml:space="preserve">JavaScript file for the solution. </w:t>
-      </w:r>
-    </w:p>
-    <w:p>
-      <w:pPr>
-        <w:pStyle w:val="Heading2"/>
-      </w:pPr>
-      <w:bookmarkStart w:id="29" w:name="_Toc25449695"/>
-      <w:r>
-        <w:t>Task 02: Functions</w:t>
-      </w:r>
-      <w:bookmarkEnd w:id="29"/>
-    </w:p>
-    <w:p>
-      <w:r>
-        <w:rPr>
-          <w:b/>
-        </w:rPr>
-        <w:t>Html File:</w:t>
-      </w:r>
-      <w:r>
-        <w:t xml:space="preserve"> </w:t>
-      </w:r>
-      <w:r>
-        <w:t>Tasks\</w:t>
-      </w:r>
-      <w:r>
-        <w:t>task_02_Functions.html</w:t>
-      </w:r>
-    </w:p>
-    <w:p>
-      <w:r>
-        <w:rPr>
-          <w:b/>
-        </w:rPr>
-        <w:t>JS File:</w:t>
-      </w:r>
-      <w:r>
-        <w:t xml:space="preserve"> </w:t>
-      </w:r>
-      <w:r>
-        <w:t>Assets\</w:t>
-      </w:r>
-      <w:proofErr w:type="spellStart"/>
-      <w:r>
-        <w:t>js</w:t>
-      </w:r>
-      <w:proofErr w:type="spellEnd"/>
-      <w:r>
-        <w:t>\</w:t>
-      </w:r>
-      <w:r>
-        <w:t>js_02_functions.js</w:t>
-      </w:r>
-    </w:p>
-    <w:p>
-      <w:r>
-        <w:t>JavaScript is referenced towards the end, just before the ending body tag.</w:t>
-      </w:r>
-    </w:p>
-    <w:p>
-      <w:r>
-        <w:rPr>
-          <w:noProof/>
-        </w:rPr>
-        <w:drawing>
-          <wp:inline distT="0" distB="0" distL="0" distR="0" wp14:anchorId="4B67E69D" wp14:editId="72A02F35">
-            <wp:extent cx="4276725" cy="447675"/>
-            <wp:effectExtent l="0" t="0" r="9525" b="9525"/>
-            <wp:docPr id="2" name="Picture 2"/>
             <wp:cNvGraphicFramePr>
               <a:graphicFrameLocks xmlns:a="http://schemas.openxmlformats.org/drawingml/2006/main" noChangeAspect="1"/>
             </wp:cNvGraphicFramePr>
@@ -5358,7 +5262,7 @@
                   <pic:spPr>
                     <a:xfrm>
                       <a:off x="0" y="0"/>
-                      <a:ext cx="4276725" cy="447675"/>
+                      <a:ext cx="5943600" cy="478790"/>
                     </a:xfrm>
                     <a:prstGeom prst="rect">
                       <a:avLst/>
@@ -5378,19 +5282,24 @@
       </w:r>
       <w:proofErr w:type="gramEnd"/>
       <w:r>
-        <w:t xml:space="preserve"> at the html file for the tasks that need to be completed and then look at the JavaScript file for the solution.</w:t>
+        <w:t xml:space="preserve"> at the html file for the tasks that need to be completed</w:t>
+      </w:r>
+      <w:r>
+        <w:t xml:space="preserve"> and then look at the </w:t>
+      </w:r>
+      <w:r>
+        <w:t xml:space="preserve">JavaScript file for the solution. </w:t>
       </w:r>
     </w:p>
     <w:p>
       <w:pPr>
         <w:pStyle w:val="Heading2"/>
       </w:pPr>
-      <w:bookmarkStart w:id="30" w:name="_Toc25449696"/>
-      <w:r>
-        <w:lastRenderedPageBreak/>
-        <w:t>Task 03: Simple Calculator</w:t>
-      </w:r>
-      <w:bookmarkEnd w:id="30"/>
+      <w:bookmarkStart w:id="27" w:name="_Toc25449695"/>
+      <w:r>
+        <w:t>Task 02: Functions</w:t>
+      </w:r>
+      <w:bookmarkEnd w:id="27"/>
     </w:p>
     <w:p>
       <w:r>
@@ -5400,7 +5309,10 @@
         <w:t>Html File:</w:t>
       </w:r>
       <w:r>
-        <w:t xml:space="preserve"> Tasks\</w:t>
+        <w:t xml:space="preserve"> </w:t>
+      </w:r>
+      <w:r>
+        <w:t>Tasks\</w:t>
       </w:r>
       <w:r>
         <w:t>task_02_Functions.html</w:t>
@@ -5414,7 +5326,10 @@
         <w:t>JS File:</w:t>
       </w:r>
       <w:r>
-        <w:t xml:space="preserve"> Assets\</w:t>
+        <w:t xml:space="preserve"> </w:t>
+      </w:r>
+      <w:r>
+        <w:t>Assets\</w:t>
       </w:r>
       <w:proofErr w:type="spellStart"/>
       <w:r>
@@ -5425,7 +5340,7 @@
         <w:t>\</w:t>
       </w:r>
       <w:r>
-        <w:t>task_03_simple_calculator.html</w:t>
+        <w:t>js_02_functions.js</w:t>
       </w:r>
     </w:p>
     <w:p>
@@ -5439,10 +5354,10 @@
           <w:noProof/>
         </w:rPr>
         <w:drawing>
-          <wp:inline distT="0" distB="0" distL="0" distR="0" wp14:anchorId="6F0BF6B3" wp14:editId="6F49488B">
-            <wp:extent cx="4972050" cy="419100"/>
-            <wp:effectExtent l="0" t="0" r="0" b="0"/>
-            <wp:docPr id="5" name="Picture 5"/>
+          <wp:inline distT="0" distB="0" distL="0" distR="0" wp14:anchorId="4B67E69D" wp14:editId="72A02F35">
+            <wp:extent cx="4276725" cy="447675"/>
+            <wp:effectExtent l="0" t="0" r="9525" b="9525"/>
+            <wp:docPr id="2" name="Picture 2"/>
             <wp:cNvGraphicFramePr>
               <a:graphicFrameLocks xmlns:a="http://schemas.openxmlformats.org/drawingml/2006/main" noChangeAspect="1"/>
             </wp:cNvGraphicFramePr>
@@ -5462,7 +5377,7 @@
                   <pic:spPr>
                     <a:xfrm>
                       <a:off x="0" y="0"/>
-                      <a:ext cx="4972050" cy="419100"/>
+                      <a:ext cx="4276725" cy="447675"/>
                     </a:xfrm>
                     <a:prstGeom prst="rect">
                       <a:avLst/>
@@ -5476,8 +5391,65 @@
       </w:r>
     </w:p>
     <w:p>
-      <w:r>
-        <w:t>The calculator Html</w:t>
+      <w:proofErr w:type="gramStart"/>
+      <w:r>
+        <w:t>Take a look</w:t>
+      </w:r>
+      <w:proofErr w:type="gramEnd"/>
+      <w:r>
+        <w:t xml:space="preserve"> at the html file for the tasks that need to be completed and then look at the JavaScript file for the solution.</w:t>
+      </w:r>
+    </w:p>
+    <w:p>
+      <w:pPr>
+        <w:pStyle w:val="Heading2"/>
+      </w:pPr>
+      <w:bookmarkStart w:id="28" w:name="_Toc25449696"/>
+      <w:r>
+        <w:t>Task 03: Simple Calculator</w:t>
+      </w:r>
+      <w:bookmarkEnd w:id="28"/>
+    </w:p>
+    <w:p>
+      <w:r>
+        <w:rPr>
+          <w:b/>
+        </w:rPr>
+        <w:t>Html File:</w:t>
+      </w:r>
+      <w:r>
+        <w:t xml:space="preserve"> Tasks\</w:t>
+      </w:r>
+      <w:r>
+        <w:t>task_03_simple_calculator.html</w:t>
+      </w:r>
+    </w:p>
+    <w:p>
+      <w:r>
+        <w:rPr>
+          <w:b/>
+        </w:rPr>
+        <w:lastRenderedPageBreak/>
+        <w:t>JS File:</w:t>
+      </w:r>
+      <w:r>
+        <w:t xml:space="preserve"> Assets\</w:t>
+      </w:r>
+      <w:proofErr w:type="spellStart"/>
+      <w:r>
+        <w:t>js</w:t>
+      </w:r>
+      <w:proofErr w:type="spellEnd"/>
+      <w:r>
+        <w:t>\</w:t>
+      </w:r>
+      <w:r>
+        <w:t>js_03_simple_calculator.js</w:t>
+      </w:r>
+    </w:p>
+    <w:p>
+      <w:r>
+        <w:t>JavaScript is referenced towards the end, just before the ending body tag.</w:t>
       </w:r>
     </w:p>
     <w:p>
@@ -5486,10 +5458,10 @@
           <w:noProof/>
         </w:rPr>
         <w:drawing>
-          <wp:inline distT="0" distB="0" distL="0" distR="0" wp14:anchorId="66EC30FA" wp14:editId="2A0A0899">
-            <wp:extent cx="4029075" cy="2562225"/>
-            <wp:effectExtent l="0" t="0" r="9525" b="9525"/>
-            <wp:docPr id="6" name="Picture 6"/>
+          <wp:inline distT="0" distB="0" distL="0" distR="0" wp14:anchorId="6F0BF6B3" wp14:editId="6F49488B">
+            <wp:extent cx="4972050" cy="419100"/>
+            <wp:effectExtent l="0" t="0" r="0" b="0"/>
+            <wp:docPr id="5" name="Picture 5"/>
             <wp:cNvGraphicFramePr>
               <a:graphicFrameLocks xmlns:a="http://schemas.openxmlformats.org/drawingml/2006/main" noChangeAspect="1"/>
             </wp:cNvGraphicFramePr>
@@ -5509,6 +5481,53 @@
                   <pic:spPr>
                     <a:xfrm>
                       <a:off x="0" y="0"/>
+                      <a:ext cx="4972050" cy="419100"/>
+                    </a:xfrm>
+                    <a:prstGeom prst="rect">
+                      <a:avLst/>
+                    </a:prstGeom>
+                  </pic:spPr>
+                </pic:pic>
+              </a:graphicData>
+            </a:graphic>
+          </wp:inline>
+        </w:drawing>
+      </w:r>
+    </w:p>
+    <w:p>
+      <w:r>
+        <w:t>The calculator Html</w:t>
+      </w:r>
+    </w:p>
+    <w:p>
+      <w:r>
+        <w:rPr>
+          <w:noProof/>
+        </w:rPr>
+        <w:drawing>
+          <wp:inline distT="0" distB="0" distL="0" distR="0" wp14:anchorId="66EC30FA" wp14:editId="2A0A0899">
+            <wp:extent cx="4029075" cy="2562225"/>
+            <wp:effectExtent l="0" t="0" r="9525" b="9525"/>
+            <wp:docPr id="6" name="Picture 6"/>
+            <wp:cNvGraphicFramePr>
+              <a:graphicFrameLocks xmlns:a="http://schemas.openxmlformats.org/drawingml/2006/main" noChangeAspect="1"/>
+            </wp:cNvGraphicFramePr>
+            <a:graphic xmlns:a="http://schemas.openxmlformats.org/drawingml/2006/main">
+              <a:graphicData uri="http://schemas.openxmlformats.org/drawingml/2006/picture">
+                <pic:pic xmlns:pic="http://schemas.openxmlformats.org/drawingml/2006/picture">
+                  <pic:nvPicPr>
+                    <pic:cNvPr id="1" name=""/>
+                    <pic:cNvPicPr/>
+                  </pic:nvPicPr>
+                  <pic:blipFill>
+                    <a:blip r:embed="rId19"/>
+                    <a:stretch>
+                      <a:fillRect/>
+                    </a:stretch>
+                  </pic:blipFill>
+                  <pic:spPr>
+                    <a:xfrm>
+                      <a:off x="0" y="0"/>
                       <a:ext cx="4029075" cy="2562225"/>
                     </a:xfrm>
                     <a:prstGeom prst="rect">
@@ -5532,6 +5551,134 @@
         <w:t xml:space="preserve"> at the html file for the tasks that need to be completed and then look at the JavaScript file for the solution.</w:t>
       </w:r>
     </w:p>
+    <w:p>
+      <w:pPr>
+        <w:pStyle w:val="Heading2"/>
+      </w:pPr>
+      <w:r>
+        <w:t>Task 0</w:t>
+      </w:r>
+      <w:r>
+        <w:t>4</w:t>
+      </w:r>
+      <w:r>
+        <w:t>: Simple Calculator</w:t>
+      </w:r>
+      <w:r>
+        <w:t xml:space="preserve"> - Arrays</w:t>
+      </w:r>
+    </w:p>
+    <w:p>
+      <w:r>
+        <w:rPr>
+          <w:b/>
+        </w:rPr>
+        <w:t>Html File:</w:t>
+      </w:r>
+      <w:r>
+        <w:t xml:space="preserve"> Tasks\</w:t>
+      </w:r>
+      <w:r>
+        <w:t>task_04_simple_calculator_arrays.html</w:t>
+      </w:r>
+    </w:p>
+    <w:p>
+      <w:r>
+        <w:rPr>
+          <w:b/>
+        </w:rPr>
+        <w:t>JS File:</w:t>
+      </w:r>
+      <w:r>
+        <w:t xml:space="preserve"> Assets\</w:t>
+      </w:r>
+      <w:proofErr w:type="spellStart"/>
+      <w:r>
+        <w:t>js</w:t>
+      </w:r>
+      <w:proofErr w:type="spellEnd"/>
+      <w:r>
+        <w:t>\</w:t>
+      </w:r>
+      <w:r>
+        <w:t>js_04_simple_calculator_arrays.js</w:t>
+      </w:r>
+    </w:p>
+    <w:p>
+      <w:r>
+        <w:t>JavaScript is referenced towards the end, just before the ending body tag.</w:t>
+      </w:r>
+    </w:p>
+    <w:p>
+      <w:r>
+        <w:rPr>
+          <w:noProof/>
+        </w:rPr>
+        <w:drawing>
+          <wp:inline distT="0" distB="0" distL="0" distR="0" wp14:anchorId="64099810" wp14:editId="6BA9F05B">
+            <wp:extent cx="5467350" cy="447675"/>
+            <wp:effectExtent l="0" t="0" r="0" b="9525"/>
+            <wp:docPr id="9" name="Picture 9"/>
+            <wp:cNvGraphicFramePr>
+              <a:graphicFrameLocks xmlns:a="http://schemas.openxmlformats.org/drawingml/2006/main" noChangeAspect="1"/>
+            </wp:cNvGraphicFramePr>
+            <a:graphic xmlns:a="http://schemas.openxmlformats.org/drawingml/2006/main">
+              <a:graphicData uri="http://schemas.openxmlformats.org/drawingml/2006/picture">
+                <pic:pic xmlns:pic="http://schemas.openxmlformats.org/drawingml/2006/picture">
+                  <pic:nvPicPr>
+                    <pic:cNvPr id="1" name=""/>
+                    <pic:cNvPicPr/>
+                  </pic:nvPicPr>
+                  <pic:blipFill>
+                    <a:blip r:embed="rId20"/>
+                    <a:stretch>
+                      <a:fillRect/>
+                    </a:stretch>
+                  </pic:blipFill>
+                  <pic:spPr>
+                    <a:xfrm>
+                      <a:off x="0" y="0"/>
+                      <a:ext cx="5467350" cy="447675"/>
+                    </a:xfrm>
+                    <a:prstGeom prst="rect">
+                      <a:avLst/>
+                    </a:prstGeom>
+                  </pic:spPr>
+                </pic:pic>
+              </a:graphicData>
+            </a:graphic>
+          </wp:inline>
+        </w:drawing>
+      </w:r>
+      <w:bookmarkStart w:id="29" w:name="_GoBack"/>
+      <w:bookmarkEnd w:id="29"/>
+    </w:p>
+    <w:p>
+      <w:r>
+        <w:t xml:space="preserve">This example builds on Task 3, only a few lines have been added to store the number entered in an array and then display it via </w:t>
+      </w:r>
+      <w:proofErr w:type="gramStart"/>
+      <w:r>
+        <w:t>con</w:t>
+      </w:r>
+      <w:r>
+        <w:t>sole.log(</w:t>
+      </w:r>
+      <w:proofErr w:type="gramEnd"/>
+      <w:r>
+        <w:t>…)The calculator Html</w:t>
+      </w:r>
+    </w:p>
+    <w:p>
+      <w:proofErr w:type="gramStart"/>
+      <w:r>
+        <w:t>Take a look</w:t>
+      </w:r>
+      <w:proofErr w:type="gramEnd"/>
+      <w:r>
+        <w:t xml:space="preserve"> at the html file for the tasks that need to be completed and then look at the JavaScript file for the solution.</w:t>
+      </w:r>
+    </w:p>
     <w:p/>
     <w:p>
       <w:r>
@@ -5540,7 +5687,7 @@
     </w:p>
     <w:p/>
     <w:sectPr>
-      <w:footerReference w:type="default" r:id="rId19"/>
+      <w:footerReference w:type="default" r:id="rId21"/>
       <w:pgSz w:w="12240" w:h="15840"/>
       <w:pgMar w:top="1440" w:right="1440" w:bottom="1440" w:left="1440" w:header="708" w:footer="708" w:gutter="0"/>
       <w:cols w:space="708"/>
@@ -7279,7 +7426,7 @@
 </file>
 
 <file path=customXml/itemProps1.xml><?xml version="1.0" encoding="utf-8"?>
-<ds:datastoreItem xmlns:ds="http://schemas.openxmlformats.org/officeDocument/2006/customXml" ds:itemID="{5E82D22A-19E6-4824-9F2D-9017E6BAA614}">
+<ds:datastoreItem xmlns:ds="http://schemas.openxmlformats.org/officeDocument/2006/customXml" ds:itemID="{D22050E1-08CA-4AFC-B509-C7883945365E}">
   <ds:schemaRefs>
     <ds:schemaRef ds:uri="http://schemas.openxmlformats.org/officeDocument/2006/bibliography"/>
   </ds:schemaRefs>

</xml_diff>

<commit_message>
Task 5 working with obects
</commit_message>
<xml_diff>
--- a/Notes/Notes - 00 Introduction.docx
+++ b/Notes/Notes - 00 Introduction.docx
@@ -5729,18 +5729,263 @@
       </w:r>
     </w:p>
     <w:p>
-      <w:bookmarkStart w:id="29" w:name="_GoBack"/>
-      <w:bookmarkEnd w:id="29"/>
-    </w:p>
+      <w:pPr>
+        <w:pStyle w:val="Heading2"/>
+      </w:pPr>
+      <w:r>
+        <w:t>Task 0</w:t>
+      </w:r>
+      <w:r>
+        <w:t>5</w:t>
+      </w:r>
+      <w:r>
+        <w:t xml:space="preserve">: Simple Calculator </w:t>
+      </w:r>
+      <w:r>
+        <w:t>–</w:t>
+      </w:r>
+      <w:r>
+        <w:t xml:space="preserve"> </w:t>
+      </w:r>
+      <w:r>
+        <w:t>Object Log</w:t>
+      </w:r>
+    </w:p>
+    <w:p>
+      <w:r>
+        <w:rPr>
+          <w:b/>
+        </w:rPr>
+        <w:t>Html File:</w:t>
+      </w:r>
+      <w:r>
+        <w:t xml:space="preserve"> Tasks\</w:t>
+      </w:r>
+      <w:r>
+        <w:t>task_04_simple_calculator_arrays.html</w:t>
+      </w:r>
+    </w:p>
+    <w:p>
+      <w:r>
+        <w:rPr>
+          <w:b/>
+        </w:rPr>
+        <w:t>JS File:</w:t>
+      </w:r>
+      <w:r>
+        <w:t xml:space="preserve"> Assets\</w:t>
+      </w:r>
+      <w:proofErr w:type="spellStart"/>
+      <w:r>
+        <w:t>js</w:t>
+      </w:r>
+      <w:proofErr w:type="spellEnd"/>
+      <w:r>
+        <w:t>\</w:t>
+      </w:r>
+      <w:r>
+        <w:t>js_05_simple_calculator_object_log.js</w:t>
+      </w:r>
+    </w:p>
+    <w:p>
+      <w:r>
+        <w:t>JavaScript is referenced towards the end, just before the ending body tag.</w:t>
+      </w:r>
+    </w:p>
+    <w:p>
+      <w:r>
+        <w:t xml:space="preserve"> </w:t>
+      </w:r>
+      <w:r>
+        <w:rPr>
+          <w:noProof/>
+        </w:rPr>
+        <w:drawing>
+          <wp:inline distT="0" distB="0" distL="0" distR="0" wp14:anchorId="0283EF73" wp14:editId="796F16CC">
+            <wp:extent cx="5705475" cy="428625"/>
+            <wp:effectExtent l="0" t="0" r="9525" b="9525"/>
+            <wp:docPr id="11" name="Picture 11"/>
+            <wp:cNvGraphicFramePr>
+              <a:graphicFrameLocks xmlns:a="http://schemas.openxmlformats.org/drawingml/2006/main" noChangeAspect="1"/>
+            </wp:cNvGraphicFramePr>
+            <a:graphic xmlns:a="http://schemas.openxmlformats.org/drawingml/2006/main">
+              <a:graphicData uri="http://schemas.openxmlformats.org/drawingml/2006/picture">
+                <pic:pic xmlns:pic="http://schemas.openxmlformats.org/drawingml/2006/picture">
+                  <pic:nvPicPr>
+                    <pic:cNvPr id="1" name=""/>
+                    <pic:cNvPicPr/>
+                  </pic:nvPicPr>
+                  <pic:blipFill>
+                    <a:blip r:embed="rId22"/>
+                    <a:stretch>
+                      <a:fillRect/>
+                    </a:stretch>
+                  </pic:blipFill>
+                  <pic:spPr>
+                    <a:xfrm>
+                      <a:off x="0" y="0"/>
+                      <a:ext cx="5705475" cy="428625"/>
+                    </a:xfrm>
+                    <a:prstGeom prst="rect">
+                      <a:avLst/>
+                    </a:prstGeom>
+                  </pic:spPr>
+                </pic:pic>
+              </a:graphicData>
+            </a:graphic>
+          </wp:inline>
+        </w:drawing>
+      </w:r>
+    </w:p>
+    <w:p>
+      <w:r>
+        <w:t xml:space="preserve">This example builds on Task4. </w:t>
+      </w:r>
+    </w:p>
+    <w:p>
+      <w:r>
+        <w:t xml:space="preserve">We have created an object and then pushed this object into the log array and then displayed the array in the console. </w:t>
+      </w:r>
+    </w:p>
+    <w:tbl>
+      <w:tblPr>
+        <w:tblStyle w:val="TableGrid"/>
+        <w:tblW w:w="0" w:type="auto"/>
+        <w:tblLook w:val="04A0" w:firstRow="1" w:lastRow="0" w:firstColumn="1" w:lastColumn="0" w:noHBand="0" w:noVBand="1"/>
+      </w:tblPr>
+      <w:tblGrid>
+        <w:gridCol w:w="3344"/>
+        <w:gridCol w:w="6006"/>
+      </w:tblGrid>
+      <w:tr>
+        <w:tc>
+          <w:tcPr>
+            <w:tcW w:w="4675" w:type="dxa"/>
+          </w:tcPr>
+          <w:p>
+            <w:r>
+              <w:t>Result in console full array</w:t>
+            </w:r>
+          </w:p>
+        </w:tc>
+        <w:tc>
+          <w:tcPr>
+            <w:tcW w:w="4675" w:type="dxa"/>
+          </w:tcPr>
+          <w:p>
+            <w:r>
+              <w:t>Result in console s</w:t>
+            </w:r>
+            <w:bookmarkStart w:id="29" w:name="_GoBack"/>
+            <w:bookmarkEnd w:id="29"/>
+            <w:r>
+              <w:t>ingle item</w:t>
+            </w:r>
+          </w:p>
+        </w:tc>
+      </w:tr>
+      <w:tr>
+        <w:tc>
+          <w:tcPr>
+            <w:tcW w:w="4675" w:type="dxa"/>
+          </w:tcPr>
+          <w:p>
+            <w:r>
+              <w:rPr>
+                <w:noProof/>
+              </w:rPr>
+              <w:drawing>
+                <wp:inline distT="0" distB="0" distL="0" distR="0" wp14:anchorId="37827901" wp14:editId="2368E8EB">
+                  <wp:extent cx="1526650" cy="3086014"/>
+                  <wp:effectExtent l="0" t="0" r="0" b="635"/>
+                  <wp:docPr id="12" name="Picture 12"/>
+                  <wp:cNvGraphicFramePr>
+                    <a:graphicFrameLocks xmlns:a="http://schemas.openxmlformats.org/drawingml/2006/main" noChangeAspect="1"/>
+                  </wp:cNvGraphicFramePr>
+                  <a:graphic xmlns:a="http://schemas.openxmlformats.org/drawingml/2006/main">
+                    <a:graphicData uri="http://schemas.openxmlformats.org/drawingml/2006/picture">
+                      <pic:pic xmlns:pic="http://schemas.openxmlformats.org/drawingml/2006/picture">
+                        <pic:nvPicPr>
+                          <pic:cNvPr id="1" name=""/>
+                          <pic:cNvPicPr/>
+                        </pic:nvPicPr>
+                        <pic:blipFill>
+                          <a:blip r:embed="rId23"/>
+                          <a:stretch>
+                            <a:fillRect/>
+                          </a:stretch>
+                        </pic:blipFill>
+                        <pic:spPr>
+                          <a:xfrm>
+                            <a:off x="0" y="0"/>
+                            <a:ext cx="1547481" cy="3128122"/>
+                          </a:xfrm>
+                          <a:prstGeom prst="rect">
+                            <a:avLst/>
+                          </a:prstGeom>
+                        </pic:spPr>
+                      </pic:pic>
+                    </a:graphicData>
+                  </a:graphic>
+                </wp:inline>
+              </w:drawing>
+            </w:r>
+          </w:p>
+        </w:tc>
+        <w:tc>
+          <w:tcPr>
+            <w:tcW w:w="4675" w:type="dxa"/>
+          </w:tcPr>
+          <w:p>
+            <w:r>
+              <w:rPr>
+                <w:noProof/>
+              </w:rPr>
+              <w:drawing>
+                <wp:inline distT="0" distB="0" distL="0" distR="0" wp14:anchorId="630900DD" wp14:editId="5C02C877">
+                  <wp:extent cx="3676501" cy="1963972"/>
+                  <wp:effectExtent l="0" t="0" r="635" b="0"/>
+                  <wp:docPr id="13" name="Picture 13"/>
+                  <wp:cNvGraphicFramePr>
+                    <a:graphicFrameLocks xmlns:a="http://schemas.openxmlformats.org/drawingml/2006/main" noChangeAspect="1"/>
+                  </wp:cNvGraphicFramePr>
+                  <a:graphic xmlns:a="http://schemas.openxmlformats.org/drawingml/2006/main">
+                    <a:graphicData uri="http://schemas.openxmlformats.org/drawingml/2006/picture">
+                      <pic:pic xmlns:pic="http://schemas.openxmlformats.org/drawingml/2006/picture">
+                        <pic:nvPicPr>
+                          <pic:cNvPr id="1" name=""/>
+                          <pic:cNvPicPr/>
+                        </pic:nvPicPr>
+                        <pic:blipFill>
+                          <a:blip r:embed="rId24"/>
+                          <a:stretch>
+                            <a:fillRect/>
+                          </a:stretch>
+                        </pic:blipFill>
+                        <pic:spPr>
+                          <a:xfrm>
+                            <a:off x="0" y="0"/>
+                            <a:ext cx="3709796" cy="1981758"/>
+                          </a:xfrm>
+                          <a:prstGeom prst="rect">
+                            <a:avLst/>
+                          </a:prstGeom>
+                        </pic:spPr>
+                      </pic:pic>
+                    </a:graphicData>
+                  </a:graphic>
+                </wp:inline>
+              </w:drawing>
+            </w:r>
+          </w:p>
+        </w:tc>
+      </w:tr>
+    </w:tbl>
     <w:p/>
-    <w:p>
-      <w:r>
-        <w:t xml:space="preserve"> </w:t>
-      </w:r>
-    </w:p>
+    <w:p/>
     <w:p/>
     <w:sectPr>
-      <w:footerReference w:type="default" r:id="rId22"/>
+      <w:footerReference w:type="default" r:id="rId25"/>
       <w:pgSz w:w="12240" w:h="15840"/>
       <w:pgMar w:top="1440" w:right="1440" w:bottom="1440" w:left="1440" w:header="708" w:footer="708" w:gutter="0"/>
       <w:cols w:space="708"/>
@@ -7479,7 +7724,7 @@
 </file>
 
 <file path=customXml/itemProps1.xml><?xml version="1.0" encoding="utf-8"?>
-<ds:datastoreItem xmlns:ds="http://schemas.openxmlformats.org/officeDocument/2006/customXml" ds:itemID="{B209C01B-758B-4169-958C-15B6E59DD2C2}">
+<ds:datastoreItem xmlns:ds="http://schemas.openxmlformats.org/officeDocument/2006/customXml" ds:itemID="{C5067BDC-30D0-4BA0-BA68-9F1D115D233B}">
   <ds:schemaRefs>
     <ds:schemaRef ds:uri="http://schemas.openxmlformats.org/officeDocument/2006/bibliography"/>
   </ds:schemaRefs>

</xml_diff>

<commit_message>
Added debug and resources
</commit_message>
<xml_diff>
--- a/Notes/Notes - 00 Introduction.docx
+++ b/Notes/Notes - 00 Introduction.docx
@@ -2816,17 +2816,15 @@
       <w:pPr>
         <w:pStyle w:val="Heading1"/>
       </w:pPr>
-      <w:bookmarkStart w:id="0" w:name="_GoBack"/>
-      <w:bookmarkEnd w:id="0"/>
       <w:r>
         <w:br w:type="page"/>
       </w:r>
-      <w:bookmarkStart w:id="1" w:name="_Toc25524509"/>
+      <w:bookmarkStart w:id="0" w:name="_Toc25524509"/>
       <w:r>
         <w:lastRenderedPageBreak/>
         <w:t>What is JavaScript</w:t>
       </w:r>
-      <w:bookmarkEnd w:id="1"/>
+      <w:bookmarkEnd w:id="0"/>
     </w:p>
     <w:p>
       <w:pPr>
@@ -3072,149 +3070,159 @@
       <w:pPr>
         <w:pStyle w:val="Heading1"/>
       </w:pPr>
-      <w:bookmarkStart w:id="2" w:name="_Toc25524510"/>
+      <w:bookmarkStart w:id="1" w:name="_Toc25524510"/>
       <w:r>
         <w:t>Dynamic, interpreted Programming Language</w:t>
       </w:r>
+      <w:bookmarkEnd w:id="1"/>
+    </w:p>
+    <w:p>
+      <w:r>
+        <w:t xml:space="preserve">You may store some string in a var and then later can store a number in it. Means code can change at run time. </w:t>
+      </w:r>
+    </w:p>
+    <w:p>
+      <w:pPr>
+        <w:pStyle w:val="Heading1"/>
+      </w:pPr>
+      <w:bookmarkStart w:id="2" w:name="_Toc25524511"/>
+      <w:r>
+        <w:t>Weakly Type Programming Language</w:t>
+      </w:r>
       <w:bookmarkEnd w:id="2"/>
     </w:p>
     <w:p>
       <w:r>
-        <w:t xml:space="preserve">You may store some string in a var and then later can store a number in it. Means code can change at run time. </w:t>
+        <w:t xml:space="preserve">Unlike other programming languages, you don’t define that some variable </w:t>
+      </w:r>
+      <w:r>
+        <w:t>must</w:t>
+      </w:r>
+      <w:r>
+        <w:t xml:space="preserve"> hold a certain value. Data types can change, are assumed. </w:t>
+      </w:r>
+      <w:r>
+        <w:t xml:space="preserve"> </w:t>
       </w:r>
     </w:p>
     <w:p>
       <w:pPr>
         <w:pStyle w:val="Heading1"/>
       </w:pPr>
-      <w:bookmarkStart w:id="3" w:name="_Toc25524511"/>
-      <w:r>
-        <w:t>Weakly Type Programming Language</w:t>
+      <w:bookmarkStart w:id="3" w:name="_Toc25524512"/>
+      <w:r>
+        <w:t>What will we be covering?</w:t>
       </w:r>
       <w:bookmarkEnd w:id="3"/>
     </w:p>
     <w:p>
-      <w:r>
-        <w:t xml:space="preserve">Unlike other programming languages, you don’t define that some variable </w:t>
-      </w:r>
-      <w:r>
-        <w:t>must</w:t>
-      </w:r>
-      <w:r>
-        <w:t xml:space="preserve"> hold a certain value. Data types can change, are assumed. </w:t>
-      </w:r>
-      <w:r>
-        <w:t xml:space="preserve"> </w:t>
+      <w:pPr>
+        <w:pStyle w:val="Heading2"/>
+      </w:pPr>
+      <w:bookmarkStart w:id="4" w:name="_Toc25524513"/>
+      <w:r>
+        <w:t>Basics</w:t>
+      </w:r>
+      <w:bookmarkEnd w:id="4"/>
+    </w:p>
+    <w:p>
+      <w:r>
+        <w:t xml:space="preserve">Language basics, base syntax, efficient development, debugging, loops, functions, DOM basics, arrays and </w:t>
+      </w:r>
+      <w:proofErr w:type="spellStart"/>
+      <w:r>
+        <w:t>iterables</w:t>
+      </w:r>
+      <w:proofErr w:type="spellEnd"/>
+      <w:r>
+        <w:t xml:space="preserve"> objects. </w:t>
+      </w:r>
+    </w:p>
+    <w:p>
+      <w:pPr>
+        <w:pStyle w:val="Heading2"/>
+      </w:pPr>
+      <w:bookmarkStart w:id="5" w:name="_Toc25524514"/>
+      <w:r>
+        <w:t>Building a strong foundation</w:t>
+      </w:r>
+      <w:bookmarkEnd w:id="5"/>
+    </w:p>
+    <w:p>
+      <w:r>
+        <w:t>Classes and OOP, constructor functions and prototypes, DOM and browser APIs, Events, Asynchronous and http (ajax)</w:t>
+      </w:r>
+    </w:p>
+    <w:p>
+      <w:pPr>
+        <w:pStyle w:val="Heading2"/>
+      </w:pPr>
+      <w:bookmarkStart w:id="6" w:name="_Toc25524515"/>
+      <w:r>
+        <w:t>Advanced Concepts</w:t>
+      </w:r>
+      <w:bookmarkEnd w:id="6"/>
+    </w:p>
+    <w:p>
+      <w:r>
+        <w:t>Work with 3</w:t>
+      </w:r>
+      <w:r>
+        <w:rPr>
+          <w:vertAlign w:val="superscript"/>
+        </w:rPr>
+        <w:t>rd</w:t>
+      </w:r>
+      <w:r>
+        <w:t xml:space="preserve"> party libraries, modules, tooling (webpack) browser storage, browser support, frameworks, meta-programming, nodes introduction, security, memory leaks etc. </w:t>
       </w:r>
     </w:p>
     <w:p>
       <w:pPr>
         <w:pStyle w:val="Heading1"/>
       </w:pPr>
-      <w:bookmarkStart w:id="4" w:name="_Toc25524512"/>
-      <w:r>
-        <w:t>What will we be covering?</w:t>
-      </w:r>
-      <w:bookmarkEnd w:id="4"/>
-    </w:p>
-    <w:p>
-      <w:pPr>
-        <w:pStyle w:val="Heading2"/>
-      </w:pPr>
-      <w:bookmarkStart w:id="5" w:name="_Toc25524513"/>
-      <w:r>
-        <w:t>Basics</w:t>
-      </w:r>
-      <w:bookmarkEnd w:id="5"/>
-    </w:p>
-    <w:p>
-      <w:r>
-        <w:t xml:space="preserve">Language basics, base syntax, efficient development, debugging, loops, functions, DOM basics, arrays and </w:t>
-      </w:r>
-      <w:proofErr w:type="spellStart"/>
-      <w:r>
-        <w:t>iterables</w:t>
-      </w:r>
-      <w:proofErr w:type="spellEnd"/>
-      <w:r>
-        <w:t xml:space="preserve"> objects. </w:t>
-      </w:r>
-    </w:p>
-    <w:p>
-      <w:pPr>
-        <w:pStyle w:val="Heading2"/>
-      </w:pPr>
-      <w:bookmarkStart w:id="6" w:name="_Toc25524514"/>
-      <w:r>
-        <w:t>Building a strong foundation</w:t>
-      </w:r>
-      <w:bookmarkEnd w:id="6"/>
-    </w:p>
-    <w:p>
-      <w:r>
-        <w:t>Classes and OOP, constructor functions and prototypes, DOM and browser APIs, Events, Asynchronous and http (ajax)</w:t>
-      </w:r>
-    </w:p>
-    <w:p>
-      <w:pPr>
-        <w:pStyle w:val="Heading2"/>
-      </w:pPr>
-      <w:bookmarkStart w:id="7" w:name="_Toc25524515"/>
-      <w:r>
-        <w:t>Advanced Concepts</w:t>
-      </w:r>
-      <w:bookmarkEnd w:id="7"/>
-    </w:p>
-    <w:p>
-      <w:r>
-        <w:t>Work with 3</w:t>
-      </w:r>
-      <w:r>
-        <w:rPr>
-          <w:vertAlign w:val="superscript"/>
-        </w:rPr>
-        <w:t>rd</w:t>
-      </w:r>
-      <w:r>
-        <w:t xml:space="preserve"> party libraries, modules, tooling (webpack) browser storage, browser support, frameworks, meta-programming, nodes introduction, security, memory leaks etc. </w:t>
-      </w:r>
-    </w:p>
-    <w:p>
-      <w:pPr>
-        <w:pStyle w:val="Heading1"/>
-      </w:pPr>
-      <w:bookmarkStart w:id="8" w:name="_Toc25524516"/>
+      <w:bookmarkStart w:id="7" w:name="_Toc25524516"/>
       <w:r>
         <w:lastRenderedPageBreak/>
         <w:t>Setting up Development Environment</w:t>
       </w:r>
-      <w:bookmarkEnd w:id="8"/>
+      <w:bookmarkEnd w:id="7"/>
+    </w:p>
+    <w:p>
+      <w:pPr>
+        <w:pStyle w:val="Heading2"/>
+      </w:pPr>
+      <w:r>
+        <w:t>Visual Studio Code Editor</w:t>
+      </w:r>
+    </w:p>
+    <w:p>
+      <w:r>
+        <w:t xml:space="preserve">There are a lot of editors available and can use </w:t>
+      </w:r>
+      <w:proofErr w:type="spellStart"/>
+      <w:r>
+        <w:t>NotePad</w:t>
+      </w:r>
+      <w:proofErr w:type="spellEnd"/>
+      <w:r>
+        <w:t xml:space="preserve">++ but here will be using </w:t>
+      </w:r>
+      <w:r>
+        <w:rPr>
+          <w:b/>
+        </w:rPr>
+        <w:t>Visual Studio code editor</w:t>
+      </w:r>
+      <w:r>
+        <w:t xml:space="preserve">. It is free, is under active development, modern and customisable. We can install a lot of extensions as well. </w:t>
+      </w:r>
     </w:p>
     <w:p>
       <w:pPr>
         <w:pStyle w:val="ListParagraph"/>
         <w:numPr>
           <w:ilvl w:val="0"/>
-          <w:numId w:val="3"/>
-        </w:numPr>
-      </w:pPr>
-      <w:r>
-        <w:t xml:space="preserve">There are a lot of editors available and can use </w:t>
-      </w:r>
-      <w:proofErr w:type="spellStart"/>
-      <w:r>
-        <w:t>NotePad</w:t>
-      </w:r>
-      <w:proofErr w:type="spellEnd"/>
-      <w:r>
-        <w:t xml:space="preserve">++ but here will be using Visual Studio code editor. It is free, is under active development, modern and customisable. We can install a lot of extensions as well. </w:t>
-      </w:r>
-    </w:p>
-    <w:p>
-      <w:pPr>
-        <w:pStyle w:val="ListParagraph"/>
-        <w:numPr>
-          <w:ilvl w:val="1"/>
           <w:numId w:val="3"/>
         </w:numPr>
       </w:pPr>
@@ -3237,6 +3245,18 @@
       <w:pPr>
         <w:pStyle w:val="ListParagraph"/>
         <w:numPr>
+          <w:ilvl w:val="0"/>
+          <w:numId w:val="3"/>
+        </w:numPr>
+      </w:pPr>
+      <w:r>
+        <w:t>Resources</w:t>
+      </w:r>
+    </w:p>
+    <w:p>
+      <w:pPr>
+        <w:pStyle w:val="ListParagraph"/>
+        <w:numPr>
           <w:ilvl w:val="1"/>
           <w:numId w:val="3"/>
         </w:numPr>
@@ -3273,25 +3293,18 @@
         </w:numPr>
       </w:pPr>
       <w:r>
-        <w:t xml:space="preserve">If you don’t like the color theme, go to File </w:t>
-      </w:r>
-      <w:r>
-        <w:sym w:font="Wingdings" w:char="F0E8"/>
-      </w:r>
-      <w:r>
-        <w:t xml:space="preserve"> preferences </w:t>
-      </w:r>
-      <w:r>
-        <w:sym w:font="Wingdings" w:char="F0E8"/>
-      </w:r>
-      <w:r>
-        <w:t xml:space="preserve"> Color Theme </w:t>
-      </w:r>
-      <w:r>
-        <w:sym w:font="Wingdings" w:char="F0E8"/>
-      </w:r>
-      <w:r>
-        <w:t xml:space="preserve"> and select a different theme of your choice. </w:t>
+        <w:t xml:space="preserve">User and Workspace settings: </w:t>
+      </w:r>
+      <w:hyperlink r:id="rId10" w:history="1">
+        <w:r>
+          <w:rPr>
+            <w:rStyle w:val="Hyperlink"/>
+          </w:rPr>
+          <w:t>https://code.visualstudio.com/docs/getstarted/settings</w:t>
+        </w:r>
+      </w:hyperlink>
+      <w:r>
+        <w:t xml:space="preserve"> </w:t>
       </w:r>
     </w:p>
     <w:p>
@@ -3303,65 +3316,19 @@
         </w:numPr>
       </w:pPr>
       <w:r>
-        <w:t>Helpful Extensions</w:t>
-      </w:r>
-      <w:r>
-        <w:t xml:space="preserve">, go to the extensions tab and add </w:t>
-      </w:r>
-    </w:p>
-    <w:p>
-      <w:pPr>
-        <w:pStyle w:val="ListParagraph"/>
-        <w:numPr>
-          <w:ilvl w:val="2"/>
-          <w:numId w:val="3"/>
-        </w:numPr>
-      </w:pPr>
-      <w:r>
-        <w:t xml:space="preserve">Material Icon Theme by Philipp </w:t>
-      </w:r>
-      <w:proofErr w:type="spellStart"/>
-      <w:r>
-        <w:t>Kief</w:t>
-      </w:r>
-      <w:proofErr w:type="spellEnd"/>
-    </w:p>
-    <w:p>
-      <w:pPr>
-        <w:pStyle w:val="ListParagraph"/>
-        <w:numPr>
-          <w:ilvl w:val="2"/>
-          <w:numId w:val="3"/>
-        </w:numPr>
-      </w:pPr>
-      <w:r>
-        <w:t xml:space="preserve">Prettier by </w:t>
-      </w:r>
-      <w:proofErr w:type="spellStart"/>
-      <w:r>
-        <w:t>Esben</w:t>
-      </w:r>
-      <w:proofErr w:type="spellEnd"/>
-      <w:r>
-        <w:t xml:space="preserve"> Petersen</w:t>
-      </w:r>
-    </w:p>
-    <w:p>
-      <w:pPr>
-        <w:pStyle w:val="ListParagraph"/>
-        <w:numPr>
-          <w:ilvl w:val="2"/>
-          <w:numId w:val="3"/>
-        </w:numPr>
-      </w:pPr>
-      <w:r>
-        <w:t xml:space="preserve">Bracket Pair Colorizer </w:t>
-      </w:r>
-      <w:proofErr w:type="spellStart"/>
-      <w:r>
-        <w:t>CoenraadS</w:t>
-      </w:r>
-      <w:proofErr w:type="spellEnd"/>
+        <w:t xml:space="preserve">VS Code Docs: </w:t>
+      </w:r>
+      <w:hyperlink r:id="rId11" w:history="1">
+        <w:r>
+          <w:rPr>
+            <w:rStyle w:val="Hyperlink"/>
+          </w:rPr>
+          <w:t>https://code.visualstudio.com/docs</w:t>
+        </w:r>
+      </w:hyperlink>
+      <w:r>
+        <w:t xml:space="preserve"> </w:t>
+      </w:r>
     </w:p>
     <w:p>
       <w:pPr>
@@ -3372,46 +3339,24 @@
         </w:numPr>
       </w:pPr>
       <w:r>
-        <w:t xml:space="preserve">To autoformat the code, go to File </w:t>
-      </w:r>
-      <w:r>
-        <w:sym w:font="Wingdings" w:char="F0E8"/>
-      </w:r>
-      <w:r>
-        <w:t xml:space="preserve"> Preferences </w:t>
-      </w:r>
-      <w:r>
-        <w:sym w:font="Wingdings" w:char="F0E8"/>
-      </w:r>
-      <w:r>
-        <w:t xml:space="preserve"> Keyboard shortcut</w:t>
-      </w:r>
-      <w:r>
-        <w:t xml:space="preserve"> </w:t>
-      </w:r>
-      <w:r>
-        <w:sym w:font="Wingdings" w:char="F0E8"/>
-      </w:r>
-      <w:r>
-        <w:t xml:space="preserve"> search for Format Document </w:t>
-      </w:r>
-      <w:r>
-        <w:sym w:font="Wingdings" w:char="F0E8"/>
-      </w:r>
-      <w:r>
-        <w:t xml:space="preserve"> Find it and then look at the short cut applied to it. On windows the shortcut would be </w:t>
+        <w:t xml:space="preserve">VS Code </w:t>
       </w:r>
       <w:proofErr w:type="spellStart"/>
       <w:r>
-        <w:rPr>
-          <w:b/>
-        </w:rPr>
-        <w:t>Shift+Alt+F</w:t>
+        <w:t>Keybindings</w:t>
       </w:r>
       <w:proofErr w:type="spellEnd"/>
       <w:r>
-        <w:t xml:space="preserve">. Where ever you need to auto format, press this combination keys.  </w:t>
-      </w:r>
+        <w:t xml:space="preserve">: </w:t>
+      </w:r>
+      <w:hyperlink r:id="rId12" w:history="1">
+        <w:r>
+          <w:rPr>
+            <w:rStyle w:val="Hyperlink"/>
+          </w:rPr>
+          <w:t>https://code.visualstudio.com/docs/getstarted/keybindings</w:t>
+        </w:r>
+      </w:hyperlink>
       <w:r>
         <w:t xml:space="preserve"> </w:t>
       </w:r>
@@ -3425,37 +3370,49 @@
         </w:numPr>
       </w:pPr>
       <w:r>
-        <w:t>Changing the User or Workspace settings</w:t>
-      </w:r>
-      <w:r>
-        <w:t xml:space="preserve">: Go to File </w:t>
-      </w:r>
-      <w:r>
-        <w:sym w:font="Wingdings" w:char="F0E8"/>
-      </w:r>
-      <w:r>
-        <w:t xml:space="preserve"> Preferences </w:t>
-      </w:r>
-      <w:r>
-        <w:sym w:font="Wingdings" w:char="F0E8"/>
-      </w:r>
-      <w:r>
-        <w:t xml:space="preserve"> Settings </w:t>
-      </w:r>
-      <w:r>
-        <w:sym w:font="Wingdings" w:char="F0E8"/>
-      </w:r>
-      <w:r>
-        <w:t xml:space="preserve"> Search for </w:t>
-      </w:r>
-      <w:proofErr w:type="gramStart"/>
-      <w:r>
-        <w:t>lets</w:t>
-      </w:r>
-      <w:proofErr w:type="gramEnd"/>
-      <w:r>
-        <w:t xml:space="preserve"> say Prettier under User and make sure that “Prettier: Semi” and “Prettier: Single Quote” are selected. </w:t>
-      </w:r>
+        <w:t xml:space="preserve">VS Code Extensions Docs: </w:t>
+      </w:r>
+      <w:hyperlink r:id="rId13" w:history="1">
+        <w:r>
+          <w:rPr>
+            <w:rStyle w:val="Hyperlink"/>
+          </w:rPr>
+          <w:t>https://code.visualstudio.com/docs/editor/extension-gallery</w:t>
+        </w:r>
+      </w:hyperlink>
+      <w:r>
+        <w:t xml:space="preserve"> </w:t>
+      </w:r>
+    </w:p>
+    <w:p>
+      <w:pPr>
+        <w:pStyle w:val="ListParagraph"/>
+        <w:numPr>
+          <w:ilvl w:val="1"/>
+          <w:numId w:val="3"/>
+        </w:numPr>
+      </w:pPr>
+      <w:r>
+        <w:t xml:space="preserve">Google Chrome </w:t>
+      </w:r>
+      <w:proofErr w:type="spellStart"/>
+      <w:r>
+        <w:t>DevTools</w:t>
+      </w:r>
+      <w:proofErr w:type="spellEnd"/>
+      <w:r>
+        <w:t xml:space="preserve"> Docs: </w:t>
+      </w:r>
+      <w:hyperlink r:id="rId14" w:history="1">
+        <w:r>
+          <w:rPr>
+            <w:rStyle w:val="Hyperlink"/>
+          </w:rPr>
+          <w:t>https://developers.google.com/web/tools/chrome-devtools/</w:t>
+        </w:r>
+      </w:hyperlink>
+      <w:bookmarkStart w:id="8" w:name="_GoBack"/>
+      <w:bookmarkEnd w:id="8"/>
     </w:p>
     <w:p>
       <w:pPr>
@@ -3466,7 +3423,40 @@
         </w:numPr>
       </w:pPr>
       <w:r>
-        <w:t xml:space="preserve">For testing we will be needing a browser, we’ll use Chrome but can use any browser. </w:t>
+        <w:t xml:space="preserve">If you don’t like the color theme, go to File </w:t>
+      </w:r>
+      <w:r>
+        <w:sym w:font="Wingdings" w:char="F0E8"/>
+      </w:r>
+      <w:r>
+        <w:t xml:space="preserve"> preferences </w:t>
+      </w:r>
+      <w:r>
+        <w:sym w:font="Wingdings" w:char="F0E8"/>
+      </w:r>
+      <w:r>
+        <w:t xml:space="preserve"> Color Theme </w:t>
+      </w:r>
+      <w:r>
+        <w:sym w:font="Wingdings" w:char="F0E8"/>
+      </w:r>
+      <w:r>
+        <w:t xml:space="preserve"> and select a different theme of your choice. </w:t>
+      </w:r>
+    </w:p>
+    <w:p>
+      <w:pPr>
+        <w:pStyle w:val="ListParagraph"/>
+        <w:numPr>
+          <w:ilvl w:val="0"/>
+          <w:numId w:val="3"/>
+        </w:numPr>
+      </w:pPr>
+      <w:r>
+        <w:t>Helpful Extensions</w:t>
+      </w:r>
+      <w:r>
+        <w:t xml:space="preserve">, go to the extensions tab and add </w:t>
       </w:r>
     </w:p>
     <w:p>
@@ -3478,8 +3468,13 @@
         </w:numPr>
       </w:pPr>
       <w:r>
-        <w:t xml:space="preserve">We will be using Chrome developer tools to debug the code. </w:t>
-      </w:r>
+        <w:t xml:space="preserve">Material Icon Theme by Philipp </w:t>
+      </w:r>
+      <w:proofErr w:type="spellStart"/>
+      <w:r>
+        <w:t>Kief</w:t>
+      </w:r>
+      <w:proofErr w:type="spellEnd"/>
     </w:p>
     <w:p>
       <w:pPr>
@@ -3490,7 +3485,15 @@
         </w:numPr>
       </w:pPr>
       <w:r>
-        <w:t xml:space="preserve">Press F12 to bring up the developer tools </w:t>
+        <w:t xml:space="preserve">Prettier by </w:t>
+      </w:r>
+      <w:proofErr w:type="spellStart"/>
+      <w:r>
+        <w:t>Esben</w:t>
+      </w:r>
+      <w:proofErr w:type="spellEnd"/>
+      <w:r>
+        <w:t xml:space="preserve"> Petersen</w:t>
       </w:r>
     </w:p>
     <w:p>
@@ -3502,6 +3505,166 @@
         </w:numPr>
       </w:pPr>
       <w:r>
+        <w:t xml:space="preserve">Bracket Pair Colorizer </w:t>
+      </w:r>
+      <w:proofErr w:type="spellStart"/>
+      <w:r>
+        <w:t>CoenraadS</w:t>
+      </w:r>
+      <w:proofErr w:type="spellEnd"/>
+    </w:p>
+    <w:p>
+      <w:pPr>
+        <w:pStyle w:val="ListParagraph"/>
+        <w:numPr>
+          <w:ilvl w:val="1"/>
+          <w:numId w:val="3"/>
+        </w:numPr>
+      </w:pPr>
+      <w:r>
+        <w:t>Chrome debug by Microsoft (Debugger for Chrome)</w:t>
+      </w:r>
+    </w:p>
+    <w:p>
+      <w:pPr>
+        <w:pStyle w:val="ListParagraph"/>
+        <w:numPr>
+          <w:ilvl w:val="0"/>
+          <w:numId w:val="3"/>
+        </w:numPr>
+      </w:pPr>
+      <w:r>
+        <w:t xml:space="preserve">To autoformat the code, go to File </w:t>
+      </w:r>
+      <w:r>
+        <w:sym w:font="Wingdings" w:char="F0E8"/>
+      </w:r>
+      <w:r>
+        <w:t xml:space="preserve"> Preferences </w:t>
+      </w:r>
+      <w:r>
+        <w:sym w:font="Wingdings" w:char="F0E8"/>
+      </w:r>
+      <w:r>
+        <w:t xml:space="preserve"> Keyboard shortcut</w:t>
+      </w:r>
+      <w:r>
+        <w:t xml:space="preserve"> </w:t>
+      </w:r>
+      <w:r>
+        <w:sym w:font="Wingdings" w:char="F0E8"/>
+      </w:r>
+      <w:r>
+        <w:t xml:space="preserve"> search for Format Document </w:t>
+      </w:r>
+      <w:r>
+        <w:sym w:font="Wingdings" w:char="F0E8"/>
+      </w:r>
+      <w:r>
+        <w:t xml:space="preserve"> Find it and then look at the short cut applied to it. On windows the shortcut would be </w:t>
+      </w:r>
+      <w:proofErr w:type="spellStart"/>
+      <w:r>
+        <w:rPr>
+          <w:b/>
+        </w:rPr>
+        <w:t>Shift+Alt+F</w:t>
+      </w:r>
+      <w:proofErr w:type="spellEnd"/>
+      <w:r>
+        <w:t xml:space="preserve">. Where ever you need to auto format, press this combination keys.  </w:t>
+      </w:r>
+      <w:r>
+        <w:t xml:space="preserve"> </w:t>
+      </w:r>
+    </w:p>
+    <w:p>
+      <w:pPr>
+        <w:pStyle w:val="ListParagraph"/>
+        <w:numPr>
+          <w:ilvl w:val="0"/>
+          <w:numId w:val="3"/>
+        </w:numPr>
+      </w:pPr>
+      <w:r>
+        <w:t>Changing the User or Workspace settings</w:t>
+      </w:r>
+      <w:r>
+        <w:t xml:space="preserve">: Go to File </w:t>
+      </w:r>
+      <w:r>
+        <w:sym w:font="Wingdings" w:char="F0E8"/>
+      </w:r>
+      <w:r>
+        <w:t xml:space="preserve"> Preferences </w:t>
+      </w:r>
+      <w:r>
+        <w:sym w:font="Wingdings" w:char="F0E8"/>
+      </w:r>
+      <w:r>
+        <w:t xml:space="preserve"> Settings </w:t>
+      </w:r>
+      <w:r>
+        <w:sym w:font="Wingdings" w:char="F0E8"/>
+      </w:r>
+      <w:r>
+        <w:t xml:space="preserve"> Search for </w:t>
+      </w:r>
+      <w:proofErr w:type="gramStart"/>
+      <w:r>
+        <w:t>lets</w:t>
+      </w:r>
+      <w:proofErr w:type="gramEnd"/>
+      <w:r>
+        <w:t xml:space="preserve"> say Prettier under User and make sure that “Prettier: Semi” and “Prettier: Single Quote” are selected. </w:t>
+      </w:r>
+    </w:p>
+    <w:p>
+      <w:pPr>
+        <w:pStyle w:val="Heading2"/>
+      </w:pPr>
+      <w:r>
+        <w:t>Chrome Browser</w:t>
+      </w:r>
+    </w:p>
+    <w:p>
+      <w:r>
+        <w:t xml:space="preserve">For testing we will be needing a browser, we’ll use Chrome but can use any browser. </w:t>
+      </w:r>
+    </w:p>
+    <w:p>
+      <w:pPr>
+        <w:pStyle w:val="ListParagraph"/>
+        <w:numPr>
+          <w:ilvl w:val="0"/>
+          <w:numId w:val="3"/>
+        </w:numPr>
+      </w:pPr>
+      <w:r>
+        <w:t xml:space="preserve">We will be using Chrome developer tools to debug the code. </w:t>
+      </w:r>
+    </w:p>
+    <w:p>
+      <w:pPr>
+        <w:pStyle w:val="ListParagraph"/>
+        <w:numPr>
+          <w:ilvl w:val="0"/>
+          <w:numId w:val="3"/>
+        </w:numPr>
+      </w:pPr>
+      <w:r>
+        <w:t xml:space="preserve">Press F12 to bring up the developer tools </w:t>
+      </w:r>
+    </w:p>
+    <w:p>
+      <w:pPr>
+        <w:pStyle w:val="ListParagraph"/>
+        <w:numPr>
+          <w:ilvl w:val="0"/>
+          <w:numId w:val="3"/>
+        </w:numPr>
+      </w:pPr>
+      <w:r>
         <w:t xml:space="preserve">Click on Console tab and then the gear icon, make sure that Preserve Log check box is not checked. </w:t>
       </w:r>
     </w:p>
@@ -3615,6 +3778,7 @@
         </w:numPr>
       </w:pPr>
       <w:r>
+        <w:lastRenderedPageBreak/>
         <w:t>_ can appear any where in the variable name</w:t>
       </w:r>
       <w:r>
@@ -3648,7 +3812,7 @@
           <w:numId w:val="4"/>
         </w:numPr>
       </w:pPr>
-      <w:hyperlink r:id="rId10" w:history="1">
+      <w:hyperlink r:id="rId15" w:history="1">
         <w:r>
           <w:rPr>
             <w:rStyle w:val="Hyperlink"/>
@@ -3665,7 +3829,7 @@
           <w:numId w:val="4"/>
         </w:numPr>
       </w:pPr>
-      <w:hyperlink r:id="rId11" w:history="1">
+      <w:hyperlink r:id="rId16" w:history="1">
         <w:r>
           <w:rPr>
             <w:rStyle w:val="Hyperlink"/>
@@ -3682,7 +3846,7 @@
           <w:numId w:val="4"/>
         </w:numPr>
       </w:pPr>
-      <w:hyperlink r:id="rId12" w:history="1">
+      <w:hyperlink r:id="rId17" w:history="1">
         <w:r>
           <w:rPr>
             <w:rStyle w:val="Hyperlink"/>
@@ -3699,7 +3863,7 @@
           <w:numId w:val="4"/>
         </w:numPr>
       </w:pPr>
-      <w:hyperlink r:id="rId13" w:history="1">
+      <w:hyperlink r:id="rId18" w:history="1">
         <w:r>
           <w:rPr>
             <w:rStyle w:val="Hyperlink"/>
@@ -3716,7 +3880,7 @@
           <w:numId w:val="4"/>
         </w:numPr>
       </w:pPr>
-      <w:hyperlink r:id="rId14" w:history="1">
+      <w:hyperlink r:id="rId19" w:history="1">
         <w:r>
           <w:rPr>
             <w:rStyle w:val="Hyperlink"/>
@@ -3733,7 +3897,7 @@
           <w:numId w:val="4"/>
         </w:numPr>
       </w:pPr>
-      <w:hyperlink r:id="rId15" w:history="1">
+      <w:hyperlink r:id="rId20" w:history="1">
         <w:r>
           <w:rPr>
             <w:rStyle w:val="Hyperlink"/>
@@ -3749,8 +3913,13 @@
           <w:ilvl w:val="0"/>
           <w:numId w:val="4"/>
         </w:numPr>
-      </w:pPr>
-      <w:hyperlink r:id="rId16" w:history="1">
+        <w:rPr>
+          <w:rStyle w:val="Hyperlink"/>
+          <w:color w:val="auto"/>
+          <w:u w:val="none"/>
+        </w:rPr>
+      </w:pPr>
+      <w:hyperlink r:id="rId21" w:history="1">
         <w:r>
           <w:rPr>
             <w:rStyle w:val="Hyperlink"/>
@@ -3763,9 +3932,257 @@
       <w:pPr>
         <w:pStyle w:val="Heading1"/>
       </w:pPr>
+      <w:r>
+        <w:t>Debugging JavaScript</w:t>
+      </w:r>
+    </w:p>
+    <w:p>
+      <w:pPr>
+        <w:pStyle w:val="ListParagraph"/>
+        <w:numPr>
+          <w:ilvl w:val="0"/>
+          <w:numId w:val="4"/>
+        </w:numPr>
+      </w:pPr>
+      <w:r>
+        <w:t>Read and utilize error messages, most probably others have encountered it as well so google it with keywords</w:t>
+      </w:r>
+    </w:p>
+    <w:p>
+      <w:pPr>
+        <w:pStyle w:val="ListParagraph"/>
+        <w:numPr>
+          <w:ilvl w:val="0"/>
+          <w:numId w:val="4"/>
+        </w:numPr>
+      </w:pPr>
+      <w:r>
+        <w:t xml:space="preserve">Use </w:t>
+      </w:r>
+      <w:proofErr w:type="gramStart"/>
+      <w:r>
+        <w:t>console.log(</w:t>
+      </w:r>
+      <w:proofErr w:type="gramEnd"/>
+      <w:r>
+        <w:t>…) to gain insights into code, great for logical error</w:t>
+      </w:r>
+      <w:r>
+        <w:t>s</w:t>
+      </w:r>
+      <w:r>
+        <w:t>.</w:t>
+      </w:r>
+      <w:r>
+        <w:t xml:space="preserve"> You can print multiple variable</w:t>
+      </w:r>
+      <w:r>
+        <w:t>s</w:t>
+      </w:r>
+      <w:r>
+        <w:t xml:space="preserve"> separated with comma. </w:t>
+      </w:r>
+      <w:r>
+        <w:t xml:space="preserve"> </w:t>
+      </w:r>
+    </w:p>
+    <w:p>
+      <w:pPr>
+        <w:pStyle w:val="ListParagraph"/>
+        <w:numPr>
+          <w:ilvl w:val="0"/>
+          <w:numId w:val="4"/>
+        </w:numPr>
+      </w:pPr>
+      <w:r>
+        <w:t>Use the (Chrome or browser of your choice) debugging capabilities</w:t>
+      </w:r>
+    </w:p>
+    <w:p>
+      <w:pPr>
+        <w:pStyle w:val="ListParagraph"/>
+        <w:numPr>
+          <w:ilvl w:val="0"/>
+          <w:numId w:val="4"/>
+        </w:numPr>
+      </w:pPr>
+      <w:r>
+        <w:t xml:space="preserve">Syntax errors like forgetting to close the bracket, the IDE will yell at us with red squiggly lines. The file itself in the explorer will turn red as well. Hove over the problem, read the message and fix it. </w:t>
+      </w:r>
+    </w:p>
+    <w:p>
+      <w:pPr>
+        <w:pStyle w:val="ListParagraph"/>
+        <w:numPr>
+          <w:ilvl w:val="0"/>
+          <w:numId w:val="4"/>
+        </w:numPr>
+      </w:pPr>
+      <w:r>
+        <w:t xml:space="preserve">We may have misspelled </w:t>
+      </w:r>
+      <w:proofErr w:type="spellStart"/>
+      <w:r>
+        <w:rPr>
+          <w:color w:val="FF0000"/>
+        </w:rPr>
+        <w:t>parseInt</w:t>
+      </w:r>
+      <w:proofErr w:type="spellEnd"/>
+      <w:r>
+        <w:rPr>
+          <w:color w:val="C45911" w:themeColor="accent2" w:themeShade="BF"/>
+        </w:rPr>
+        <w:t xml:space="preserve"> </w:t>
+      </w:r>
+      <w:r>
+        <w:t xml:space="preserve">as </w:t>
+      </w:r>
+      <w:r>
+        <w:rPr>
+          <w:color w:val="FF0000"/>
+        </w:rPr>
+        <w:t>parse</w:t>
+      </w:r>
+      <w:r>
+        <w:t xml:space="preserve">. The IDE will not yell at us in this </w:t>
+      </w:r>
+      <w:r>
+        <w:t>case,</w:t>
+      </w:r>
+      <w:r>
+        <w:t xml:space="preserve"> but the browser will not run your code. Open the developer tools with F12 and look at the console tab. Read the message, it will give you the file name, the method name, click on it and it will take you to the source code. </w:t>
+      </w:r>
+    </w:p>
+    <w:p>
+      <w:pPr>
+        <w:pStyle w:val="ListParagraph"/>
+        <w:numPr>
+          <w:ilvl w:val="0"/>
+          <w:numId w:val="4"/>
+        </w:numPr>
+      </w:pPr>
+      <w:r>
+        <w:t xml:space="preserve">In the developer tools, the files that have been loaded show up under the Sources tab. </w:t>
+      </w:r>
+      <w:r>
+        <w:t xml:space="preserve">Find the file you are interested in and can put the break points here. </w:t>
+      </w:r>
+      <w:r>
+        <w:t xml:space="preserve">The controls to step into </w:t>
+      </w:r>
+      <w:proofErr w:type="spellStart"/>
+      <w:r>
+        <w:t>etc</w:t>
+      </w:r>
+      <w:proofErr w:type="spellEnd"/>
+      <w:r>
+        <w:t xml:space="preserve"> will be </w:t>
+      </w:r>
+      <w:r>
+        <w:t xml:space="preserve">just under the window. </w:t>
+      </w:r>
+      <w:r>
+        <w:t xml:space="preserve">Hover over the variables just like the IDE. </w:t>
+      </w:r>
+    </w:p>
+    <w:p>
+      <w:pPr>
+        <w:pStyle w:val="ListParagraph"/>
+        <w:numPr>
+          <w:ilvl w:val="0"/>
+          <w:numId w:val="4"/>
+        </w:numPr>
+      </w:pPr>
+      <w:r>
+        <w:t>Test code changes directly in the dev tools</w:t>
+      </w:r>
+      <w:r>
+        <w:t xml:space="preserve"> before implementing it. </w:t>
+      </w:r>
+      <w:r>
+        <w:t xml:space="preserve">When you save the code here, it doesn’t save your file, only saves in the browser. </w:t>
+      </w:r>
+    </w:p>
+    <w:p>
+      <w:pPr>
+        <w:pStyle w:val="ListParagraph"/>
+        <w:numPr>
+          <w:ilvl w:val="0"/>
+          <w:numId w:val="4"/>
+        </w:numPr>
+      </w:pPr>
+      <w:r>
+        <w:t xml:space="preserve">Install Chrome Debug extension to debug code in the IDE as well. </w:t>
+      </w:r>
+    </w:p>
+    <w:p>
+      <w:pPr>
+        <w:pStyle w:val="ListParagraph"/>
+        <w:numPr>
+          <w:ilvl w:val="1"/>
+          <w:numId w:val="4"/>
+        </w:numPr>
+      </w:pPr>
+      <w:r>
+        <w:t xml:space="preserve">Put the break point in the IDE and </w:t>
+      </w:r>
+      <w:r>
+        <w:t xml:space="preserve">rather then opening in the browser directly, press F5 or click Debug </w:t>
+      </w:r>
+      <w:r>
+        <w:sym w:font="Wingdings" w:char="F0E8"/>
+      </w:r>
+      <w:r>
+        <w:t xml:space="preserve"> Start Debugging. </w:t>
+      </w:r>
+      <w:r>
+        <w:t xml:space="preserve">It will ask you to pick the environment to run in, choose Chrome. </w:t>
+      </w:r>
+      <w:r>
+        <w:t xml:space="preserve">A </w:t>
+      </w:r>
+      <w:proofErr w:type="spellStart"/>
+      <w:r>
+        <w:t>launch.json</w:t>
+      </w:r>
+      <w:proofErr w:type="spellEnd"/>
+      <w:r>
+        <w:t xml:space="preserve"> file will get added to </w:t>
+      </w:r>
+      <w:proofErr w:type="gramStart"/>
+      <w:r>
+        <w:t>the .</w:t>
+      </w:r>
+      <w:proofErr w:type="spellStart"/>
+      <w:r>
+        <w:t>vscode</w:t>
+      </w:r>
+      <w:proofErr w:type="spellEnd"/>
+      <w:proofErr w:type="gramEnd"/>
+      <w:r>
+        <w:t xml:space="preserve"> folder. </w:t>
+      </w:r>
+      <w:r>
+        <w:t xml:space="preserve">Open </w:t>
+      </w:r>
+      <w:proofErr w:type="spellStart"/>
+      <w:proofErr w:type="gramStart"/>
+      <w:r>
+        <w:t>launch.json</w:t>
+      </w:r>
+      <w:proofErr w:type="spellEnd"/>
+      <w:proofErr w:type="gramEnd"/>
+      <w:r>
+        <w:t xml:space="preserve"> and change the URL to the one showing in the browser. We’ll dive into local server later. </w:t>
+      </w:r>
+    </w:p>
+    <w:p>
+      <w:pPr>
+        <w:pStyle w:val="Heading1"/>
+      </w:pPr>
       <w:bookmarkStart w:id="11" w:name="_Toc25524519"/>
       <w:r>
-        <w:lastRenderedPageBreak/>
         <w:t>Referencing the JavaScript file in HTML</w:t>
       </w:r>
       <w:bookmarkEnd w:id="11"/>
@@ -3807,7 +4224,7 @@
                     <pic:cNvPicPr/>
                   </pic:nvPicPr>
                   <pic:blipFill>
-                    <a:blip r:embed="rId17"/>
+                    <a:blip r:embed="rId22"/>
                     <a:stretch>
                       <a:fillRect/>
                     </a:stretch>
@@ -3835,6 +4252,7 @@
     </w:p>
     <w:p>
       <w:r>
+        <w:lastRenderedPageBreak/>
         <w:t xml:space="preserve">We can also write inline </w:t>
       </w:r>
       <w:proofErr w:type="spellStart"/>
@@ -3893,7 +4311,7 @@
                     <pic:cNvPicPr/>
                   </pic:nvPicPr>
                   <pic:blipFill>
-                    <a:blip r:embed="rId18"/>
+                    <a:blip r:embed="rId23"/>
                     <a:stretch>
                       <a:fillRect/>
                     </a:stretch>
@@ -3972,7 +4390,7 @@
                     <pic:cNvPicPr/>
                   </pic:nvPicPr>
                   <pic:blipFill>
-                    <a:blip r:embed="rId19"/>
+                    <a:blip r:embed="rId24"/>
                     <a:stretch>
                       <a:fillRect/>
                     </a:stretch>
@@ -4429,7 +4847,6 @@
         <w:rPr>
           <w:color w:val="C45911" w:themeColor="accent2" w:themeShade="BF"/>
         </w:rPr>
-        <w:lastRenderedPageBreak/>
         <w:t>currentResult</w:t>
       </w:r>
       <w:proofErr w:type="spellEnd"/>
@@ -4562,7 +4979,14 @@
       <w:bookmarkStart w:id="19" w:name="_Toc25524527"/>
       <w:proofErr w:type="spellStart"/>
       <w:r>
-        <w:t>typeOf</w:t>
+        <w:lastRenderedPageBreak/>
+        <w:t>type</w:t>
+      </w:r>
+      <w:r>
+        <w:t>o</w:t>
+      </w:r>
+      <w:r>
+        <w:t>f</w:t>
       </w:r>
       <w:proofErr w:type="spellEnd"/>
       <w:r>
@@ -4599,7 +5023,7 @@
                     <pic:cNvPicPr/>
                   </pic:nvPicPr>
                   <pic:blipFill>
-                    <a:blip r:embed="rId20"/>
+                    <a:blip r:embed="rId25"/>
                     <a:stretch>
                       <a:fillRect/>
                     </a:stretch>
@@ -4642,7 +5066,7 @@
       </w:r>
     </w:p>
     <w:p>
-      <w:hyperlink r:id="rId21" w:history="1">
+      <w:hyperlink r:id="rId26" w:history="1">
         <w:r>
           <w:rPr>
             <w:rStyle w:val="Hyperlink"/>
@@ -4813,7 +5237,7 @@
       <w:r>
         <w:t xml:space="preserve">some built in functions, you can view the list and description here: </w:t>
       </w:r>
-      <w:hyperlink r:id="rId22" w:history="1">
+      <w:hyperlink r:id="rId27" w:history="1">
         <w:r>
           <w:rPr>
             <w:rStyle w:val="Hyperlink"/>
@@ -4929,89 +5353,89 @@
     </w:p>
     <w:p>
       <w:r>
+        <w:t xml:space="preserve">Variable in </w:t>
+      </w:r>
+      <w:r>
+        <w:t xml:space="preserve">JavaScript are not tied to data types, so following is perfectly legal. </w:t>
+      </w:r>
+    </w:p>
+    <w:p>
+      <w:pPr>
+        <w:spacing w:after="0"/>
+        <w:rPr>
+          <w:color w:val="C45911" w:themeColor="accent2" w:themeShade="BF"/>
+        </w:rPr>
+      </w:pPr>
+      <w:r>
+        <w:rPr>
+          <w:color w:val="C45911" w:themeColor="accent2" w:themeShade="BF"/>
+        </w:rPr>
+        <w:t>let name = “John”;</w:t>
+      </w:r>
+    </w:p>
+    <w:p>
+      <w:pPr>
+        <w:spacing w:after="0"/>
+      </w:pPr>
+      <w:r>
+        <w:rPr>
+          <w:color w:val="C45911" w:themeColor="accent2" w:themeShade="BF"/>
+        </w:rPr>
+        <w:t>name = 0;</w:t>
+      </w:r>
+      <w:r>
+        <w:t xml:space="preserve"> </w:t>
+      </w:r>
+    </w:p>
+    <w:p>
+      <w:pPr>
+        <w:pStyle w:val="Heading3"/>
+      </w:pPr>
+      <w:bookmarkStart w:id="22" w:name="_Toc25524530"/>
+      <w:r>
+        <w:t>Using Back Ticks</w:t>
+      </w:r>
+      <w:bookmarkEnd w:id="22"/>
+    </w:p>
+    <w:p>
+      <w:pPr>
+        <w:spacing w:after="0"/>
+        <w:rPr>
+          <w:color w:val="C45911" w:themeColor="accent2" w:themeShade="BF"/>
+        </w:rPr>
+      </w:pPr>
+      <w:r>
+        <w:rPr>
+          <w:color w:val="C45911" w:themeColor="accent2" w:themeShade="BF"/>
+        </w:rPr>
+        <w:t xml:space="preserve">const </w:t>
+      </w:r>
+      <w:proofErr w:type="spellStart"/>
+      <w:r>
+        <w:rPr>
+          <w:color w:val="C45911" w:themeColor="accent2" w:themeShade="BF"/>
+        </w:rPr>
+        <w:t>totalUsers</w:t>
+      </w:r>
+      <w:proofErr w:type="spellEnd"/>
+      <w:r>
+        <w:rPr>
+          <w:color w:val="C45911" w:themeColor="accent2" w:themeShade="BF"/>
+        </w:rPr>
+        <w:t xml:space="preserve"> = 15;</w:t>
+      </w:r>
+    </w:p>
+    <w:p>
+      <w:pPr>
+        <w:rPr>
+          <w:color w:val="C45911" w:themeColor="accent2" w:themeShade="BF"/>
+        </w:rPr>
+      </w:pPr>
+      <w:r>
+        <w:rPr>
+          <w:color w:val="C45911" w:themeColor="accent2" w:themeShade="BF"/>
+        </w:rPr>
         <w:lastRenderedPageBreak/>
-        <w:t xml:space="preserve">Variable in </w:t>
-      </w:r>
-      <w:r>
-        <w:t xml:space="preserve">JavaScript are not tied to data types, so following is perfectly legal. </w:t>
-      </w:r>
-    </w:p>
-    <w:p>
-      <w:pPr>
-        <w:spacing w:after="0"/>
-        <w:rPr>
-          <w:color w:val="C45911" w:themeColor="accent2" w:themeShade="BF"/>
-        </w:rPr>
-      </w:pPr>
-      <w:r>
-        <w:rPr>
-          <w:color w:val="C45911" w:themeColor="accent2" w:themeShade="BF"/>
-        </w:rPr>
-        <w:t>let name = “John”;</w:t>
-      </w:r>
-    </w:p>
-    <w:p>
-      <w:pPr>
-        <w:spacing w:after="0"/>
-      </w:pPr>
-      <w:r>
-        <w:rPr>
-          <w:color w:val="C45911" w:themeColor="accent2" w:themeShade="BF"/>
-        </w:rPr>
-        <w:t>name = 0;</w:t>
-      </w:r>
-      <w:r>
-        <w:t xml:space="preserve"> </w:t>
-      </w:r>
-    </w:p>
-    <w:p>
-      <w:pPr>
-        <w:pStyle w:val="Heading3"/>
-      </w:pPr>
-      <w:bookmarkStart w:id="22" w:name="_Toc25524530"/>
-      <w:r>
-        <w:t>Using Back Ticks</w:t>
-      </w:r>
-      <w:bookmarkEnd w:id="22"/>
-    </w:p>
-    <w:p>
-      <w:pPr>
-        <w:spacing w:after="0"/>
-        <w:rPr>
-          <w:color w:val="C45911" w:themeColor="accent2" w:themeShade="BF"/>
-        </w:rPr>
-      </w:pPr>
-      <w:r>
-        <w:rPr>
-          <w:color w:val="C45911" w:themeColor="accent2" w:themeShade="BF"/>
-        </w:rPr>
-        <w:t xml:space="preserve">const </w:t>
-      </w:r>
-      <w:proofErr w:type="spellStart"/>
-      <w:r>
-        <w:rPr>
-          <w:color w:val="C45911" w:themeColor="accent2" w:themeShade="BF"/>
-        </w:rPr>
-        <w:t>totalUsers</w:t>
-      </w:r>
-      <w:proofErr w:type="spellEnd"/>
-      <w:r>
-        <w:rPr>
-          <w:color w:val="C45911" w:themeColor="accent2" w:themeShade="BF"/>
-        </w:rPr>
-        <w:t xml:space="preserve"> = 15;</w:t>
-      </w:r>
-    </w:p>
-    <w:p>
-      <w:pPr>
-        <w:rPr>
-          <w:color w:val="C45911" w:themeColor="accent2" w:themeShade="BF"/>
-        </w:rPr>
-      </w:pPr>
-      <w:r>
-        <w:rPr>
-          <w:color w:val="C45911" w:themeColor="accent2" w:themeShade="BF"/>
-        </w:rPr>
         <w:t xml:space="preserve">let </w:t>
       </w:r>
       <w:proofErr w:type="spellStart"/>
@@ -5338,7 +5762,6 @@
     </w:p>
     <w:p>
       <w:r>
-        <w:lastRenderedPageBreak/>
         <w:t>A function definition (also called a function declaration, or function statement) consists of the function keyword, followed by:</w:t>
       </w:r>
     </w:p>
@@ -5388,6 +5811,7 @@
     </w:p>
     <w:p>
       <w:r>
+        <w:lastRenderedPageBreak/>
         <w:t>For example, the following code defines a simple function named square:</w:t>
       </w:r>
     </w:p>
@@ -5713,7 +6137,7 @@
       </w:r>
     </w:p>
     <w:p>
-      <w:hyperlink r:id="rId23" w:history="1">
+      <w:hyperlink r:id="rId28" w:history="1">
         <w:r>
           <w:rPr>
             <w:rStyle w:val="Hyperlink"/>
@@ -5723,7 +6147,7 @@
       </w:hyperlink>
     </w:p>
     <w:p>
-      <w:hyperlink r:id="rId24" w:history="1">
+      <w:hyperlink r:id="rId29" w:history="1">
         <w:r>
           <w:rPr>
             <w:rStyle w:val="Hyperlink"/>
@@ -5778,7 +6202,7 @@
       </w:r>
     </w:p>
     <w:p>
-      <w:hyperlink r:id="rId25" w:history="1">
+      <w:hyperlink r:id="rId30" w:history="1">
         <w:r>
           <w:rPr>
             <w:rStyle w:val="Hyperlink"/>
@@ -5793,7 +6217,6 @@
     <w:p>
       <w:proofErr w:type="gramStart"/>
       <w:r>
-        <w:lastRenderedPageBreak/>
         <w:t>.</w:t>
       </w:r>
       <w:proofErr w:type="spellStart"/>
@@ -5898,6 +6321,7 @@
         <w:rPr>
           <w:color w:val="C45911" w:themeColor="accent2" w:themeShade="BF"/>
         </w:rPr>
+        <w:lastRenderedPageBreak/>
         <w:t>}</w:t>
       </w:r>
     </w:p>
@@ -6079,7 +6503,7 @@
       </w:r>
     </w:p>
     <w:p>
-      <w:hyperlink r:id="rId26" w:history="1">
+      <w:hyperlink r:id="rId31" w:history="1">
         <w:r>
           <w:rPr>
             <w:rStyle w:val="Hyperlink"/>
@@ -6222,449 +6646,6 @@
             <wp:extent cx="5943600" cy="478790"/>
             <wp:effectExtent l="0" t="0" r="0" b="0"/>
             <wp:docPr id="1" name="Picture 1"/>
-            <wp:cNvGraphicFramePr>
-              <a:graphicFrameLocks xmlns:a="http://schemas.openxmlformats.org/drawingml/2006/main" noChangeAspect="1"/>
-            </wp:cNvGraphicFramePr>
-            <a:graphic xmlns:a="http://schemas.openxmlformats.org/drawingml/2006/main">
-              <a:graphicData uri="http://schemas.openxmlformats.org/drawingml/2006/picture">
-                <pic:pic xmlns:pic="http://schemas.openxmlformats.org/drawingml/2006/picture">
-                  <pic:nvPicPr>
-                    <pic:cNvPr id="1" name=""/>
-                    <pic:cNvPicPr/>
-                  </pic:nvPicPr>
-                  <pic:blipFill>
-                    <a:blip r:embed="rId27"/>
-                    <a:stretch>
-                      <a:fillRect/>
-                    </a:stretch>
-                  </pic:blipFill>
-                  <pic:spPr>
-                    <a:xfrm>
-                      <a:off x="0" y="0"/>
-                      <a:ext cx="5943600" cy="478790"/>
-                    </a:xfrm>
-                    <a:prstGeom prst="rect">
-                      <a:avLst/>
-                    </a:prstGeom>
-                  </pic:spPr>
-                </pic:pic>
-              </a:graphicData>
-            </a:graphic>
-          </wp:inline>
-        </w:drawing>
-      </w:r>
-    </w:p>
-    <w:p>
-      <w:proofErr w:type="gramStart"/>
-      <w:r>
-        <w:t>Take a look</w:t>
-      </w:r>
-      <w:proofErr w:type="gramEnd"/>
-      <w:r>
-        <w:t xml:space="preserve"> at the html file for the tasks that need to be completed</w:t>
-      </w:r>
-      <w:r>
-        <w:t xml:space="preserve"> and then look at the </w:t>
-      </w:r>
-      <w:r>
-        <w:t xml:space="preserve">JavaScript file for the solution. </w:t>
-      </w:r>
-    </w:p>
-    <w:p>
-      <w:pPr>
-        <w:pStyle w:val="Heading2"/>
-      </w:pPr>
-      <w:bookmarkStart w:id="34" w:name="_Toc25524542"/>
-      <w:r>
-        <w:t>Task 02: Functions</w:t>
-      </w:r>
-      <w:bookmarkEnd w:id="34"/>
-    </w:p>
-    <w:p>
-      <w:r>
-        <w:rPr>
-          <w:b/>
-        </w:rPr>
-        <w:t>Html File:</w:t>
-      </w:r>
-      <w:r>
-        <w:t xml:space="preserve"> </w:t>
-      </w:r>
-      <w:r>
-        <w:t>Tasks\</w:t>
-      </w:r>
-      <w:r>
-        <w:t>task_02_Functions.html</w:t>
-      </w:r>
-    </w:p>
-    <w:p>
-      <w:r>
-        <w:rPr>
-          <w:b/>
-        </w:rPr>
-        <w:t>JS File:</w:t>
-      </w:r>
-      <w:r>
-        <w:t xml:space="preserve"> </w:t>
-      </w:r>
-      <w:r>
-        <w:t>Assets\</w:t>
-      </w:r>
-      <w:proofErr w:type="spellStart"/>
-      <w:r>
-        <w:t>js</w:t>
-      </w:r>
-      <w:proofErr w:type="spellEnd"/>
-      <w:r>
-        <w:t>\</w:t>
-      </w:r>
-      <w:r>
-        <w:t>js_02_functions.js</w:t>
-      </w:r>
-    </w:p>
-    <w:p>
-      <w:r>
-        <w:t>JavaScript is referenced towards the end, just before the ending body tag.</w:t>
-      </w:r>
-    </w:p>
-    <w:p>
-      <w:r>
-        <w:rPr>
-          <w:noProof/>
-        </w:rPr>
-        <w:lastRenderedPageBreak/>
-        <w:drawing>
-          <wp:inline distT="0" distB="0" distL="0" distR="0" wp14:anchorId="4B67E69D" wp14:editId="72A02F35">
-            <wp:extent cx="4276725" cy="447675"/>
-            <wp:effectExtent l="0" t="0" r="9525" b="9525"/>
-            <wp:docPr id="2" name="Picture 2"/>
-            <wp:cNvGraphicFramePr>
-              <a:graphicFrameLocks xmlns:a="http://schemas.openxmlformats.org/drawingml/2006/main" noChangeAspect="1"/>
-            </wp:cNvGraphicFramePr>
-            <a:graphic xmlns:a="http://schemas.openxmlformats.org/drawingml/2006/main">
-              <a:graphicData uri="http://schemas.openxmlformats.org/drawingml/2006/picture">
-                <pic:pic xmlns:pic="http://schemas.openxmlformats.org/drawingml/2006/picture">
-                  <pic:nvPicPr>
-                    <pic:cNvPr id="1" name=""/>
-                    <pic:cNvPicPr/>
-                  </pic:nvPicPr>
-                  <pic:blipFill>
-                    <a:blip r:embed="rId28"/>
-                    <a:stretch>
-                      <a:fillRect/>
-                    </a:stretch>
-                  </pic:blipFill>
-                  <pic:spPr>
-                    <a:xfrm>
-                      <a:off x="0" y="0"/>
-                      <a:ext cx="4276725" cy="447675"/>
-                    </a:xfrm>
-                    <a:prstGeom prst="rect">
-                      <a:avLst/>
-                    </a:prstGeom>
-                  </pic:spPr>
-                </pic:pic>
-              </a:graphicData>
-            </a:graphic>
-          </wp:inline>
-        </w:drawing>
-      </w:r>
-    </w:p>
-    <w:p>
-      <w:proofErr w:type="gramStart"/>
-      <w:r>
-        <w:t>Take a look</w:t>
-      </w:r>
-      <w:proofErr w:type="gramEnd"/>
-      <w:r>
-        <w:t xml:space="preserve"> at the html file for the tasks that need to be completed and then look at the JavaScript file for the solution.</w:t>
-      </w:r>
-    </w:p>
-    <w:p>
-      <w:pPr>
-        <w:pStyle w:val="Heading2"/>
-      </w:pPr>
-      <w:bookmarkStart w:id="35" w:name="_Toc25524543"/>
-      <w:r>
-        <w:t>Task 03: Simple Calculator</w:t>
-      </w:r>
-      <w:bookmarkEnd w:id="35"/>
-    </w:p>
-    <w:p>
-      <w:r>
-        <w:rPr>
-          <w:b/>
-        </w:rPr>
-        <w:t>Html File:</w:t>
-      </w:r>
-      <w:r>
-        <w:t xml:space="preserve"> Tasks\</w:t>
-      </w:r>
-      <w:r>
-        <w:t>task_03_simple_calculator.html</w:t>
-      </w:r>
-    </w:p>
-    <w:p>
-      <w:r>
-        <w:rPr>
-          <w:b/>
-        </w:rPr>
-        <w:t>JS File:</w:t>
-      </w:r>
-      <w:r>
-        <w:t xml:space="preserve"> Assets\</w:t>
-      </w:r>
-      <w:proofErr w:type="spellStart"/>
-      <w:r>
-        <w:t>js</w:t>
-      </w:r>
-      <w:proofErr w:type="spellEnd"/>
-      <w:r>
-        <w:t>\</w:t>
-      </w:r>
-      <w:r>
-        <w:t>js_03_simple_calculator.js</w:t>
-      </w:r>
-    </w:p>
-    <w:p>
-      <w:r>
-        <w:t>JavaScript is referenced towards the end, just before the ending body tag.</w:t>
-      </w:r>
-    </w:p>
-    <w:p>
-      <w:r>
-        <w:rPr>
-          <w:noProof/>
-        </w:rPr>
-        <w:drawing>
-          <wp:inline distT="0" distB="0" distL="0" distR="0" wp14:anchorId="6F0BF6B3" wp14:editId="6F49488B">
-            <wp:extent cx="4972050" cy="419100"/>
-            <wp:effectExtent l="0" t="0" r="0" b="0"/>
-            <wp:docPr id="5" name="Picture 5"/>
-            <wp:cNvGraphicFramePr>
-              <a:graphicFrameLocks xmlns:a="http://schemas.openxmlformats.org/drawingml/2006/main" noChangeAspect="1"/>
-            </wp:cNvGraphicFramePr>
-            <a:graphic xmlns:a="http://schemas.openxmlformats.org/drawingml/2006/main">
-              <a:graphicData uri="http://schemas.openxmlformats.org/drawingml/2006/picture">
-                <pic:pic xmlns:pic="http://schemas.openxmlformats.org/drawingml/2006/picture">
-                  <pic:nvPicPr>
-                    <pic:cNvPr id="1" name=""/>
-                    <pic:cNvPicPr/>
-                  </pic:nvPicPr>
-                  <pic:blipFill>
-                    <a:blip r:embed="rId29"/>
-                    <a:stretch>
-                      <a:fillRect/>
-                    </a:stretch>
-                  </pic:blipFill>
-                  <pic:spPr>
-                    <a:xfrm>
-                      <a:off x="0" y="0"/>
-                      <a:ext cx="4972050" cy="419100"/>
-                    </a:xfrm>
-                    <a:prstGeom prst="rect">
-                      <a:avLst/>
-                    </a:prstGeom>
-                  </pic:spPr>
-                </pic:pic>
-              </a:graphicData>
-            </a:graphic>
-          </wp:inline>
-        </w:drawing>
-      </w:r>
-    </w:p>
-    <w:p>
-      <w:r>
-        <w:t>The calculator Html</w:t>
-      </w:r>
-    </w:p>
-    <w:p>
-      <w:r>
-        <w:rPr>
-          <w:noProof/>
-        </w:rPr>
-        <w:drawing>
-          <wp:inline distT="0" distB="0" distL="0" distR="0" wp14:anchorId="66EC30FA" wp14:editId="2A0A0899">
-            <wp:extent cx="4029075" cy="2562225"/>
-            <wp:effectExtent l="0" t="0" r="9525" b="9525"/>
-            <wp:docPr id="6" name="Picture 6"/>
-            <wp:cNvGraphicFramePr>
-              <a:graphicFrameLocks xmlns:a="http://schemas.openxmlformats.org/drawingml/2006/main" noChangeAspect="1"/>
-            </wp:cNvGraphicFramePr>
-            <a:graphic xmlns:a="http://schemas.openxmlformats.org/drawingml/2006/main">
-              <a:graphicData uri="http://schemas.openxmlformats.org/drawingml/2006/picture">
-                <pic:pic xmlns:pic="http://schemas.openxmlformats.org/drawingml/2006/picture">
-                  <pic:nvPicPr>
-                    <pic:cNvPr id="1" name=""/>
-                    <pic:cNvPicPr/>
-                  </pic:nvPicPr>
-                  <pic:blipFill>
-                    <a:blip r:embed="rId30"/>
-                    <a:stretch>
-                      <a:fillRect/>
-                    </a:stretch>
-                  </pic:blipFill>
-                  <pic:spPr>
-                    <a:xfrm>
-                      <a:off x="0" y="0"/>
-                      <a:ext cx="4029075" cy="2562225"/>
-                    </a:xfrm>
-                    <a:prstGeom prst="rect">
-                      <a:avLst/>
-                    </a:prstGeom>
-                  </pic:spPr>
-                </pic:pic>
-              </a:graphicData>
-            </a:graphic>
-          </wp:inline>
-        </w:drawing>
-      </w:r>
-    </w:p>
-    <w:p>
-      <w:proofErr w:type="gramStart"/>
-      <w:r>
-        <w:t>Take a look</w:t>
-      </w:r>
-      <w:proofErr w:type="gramEnd"/>
-      <w:r>
-        <w:t xml:space="preserve"> at the html file for the tasks that need to be completed and then look at the JavaScript file for the solution.</w:t>
-      </w:r>
-    </w:p>
-    <w:p>
-      <w:pPr>
-        <w:pStyle w:val="Heading2"/>
-      </w:pPr>
-      <w:bookmarkStart w:id="36" w:name="_Toc25524544"/>
-      <w:r>
-        <w:t>Task 04: Simple Calculator - Arrays</w:t>
-      </w:r>
-      <w:bookmarkEnd w:id="36"/>
-    </w:p>
-    <w:p>
-      <w:r>
-        <w:rPr>
-          <w:b/>
-        </w:rPr>
-        <w:t>Html File:</w:t>
-      </w:r>
-      <w:r>
-        <w:t xml:space="preserve"> Tasks\</w:t>
-      </w:r>
-      <w:r>
-        <w:t>task_04_simple_calculator_arrays.html</w:t>
-      </w:r>
-    </w:p>
-    <w:p>
-      <w:r>
-        <w:rPr>
-          <w:b/>
-        </w:rPr>
-        <w:t>JS File:</w:t>
-      </w:r>
-      <w:r>
-        <w:t xml:space="preserve"> Assets\</w:t>
-      </w:r>
-      <w:proofErr w:type="spellStart"/>
-      <w:r>
-        <w:t>js</w:t>
-      </w:r>
-      <w:proofErr w:type="spellEnd"/>
-      <w:r>
-        <w:t>\</w:t>
-      </w:r>
-      <w:r>
-        <w:t>js_04_simple_calculator_arrays.js</w:t>
-      </w:r>
-    </w:p>
-    <w:p>
-      <w:r>
-        <w:t>JavaScript is referenced towards the end, just before the ending body tag.</w:t>
-      </w:r>
-    </w:p>
-    <w:p>
-      <w:r>
-        <w:rPr>
-          <w:noProof/>
-        </w:rPr>
-        <w:drawing>
-          <wp:inline distT="0" distB="0" distL="0" distR="0" wp14:anchorId="64099810" wp14:editId="6BA9F05B">
-            <wp:extent cx="5467350" cy="447675"/>
-            <wp:effectExtent l="0" t="0" r="0" b="9525"/>
-            <wp:docPr id="9" name="Picture 9"/>
-            <wp:cNvGraphicFramePr>
-              <a:graphicFrameLocks xmlns:a="http://schemas.openxmlformats.org/drawingml/2006/main" noChangeAspect="1"/>
-            </wp:cNvGraphicFramePr>
-            <a:graphic xmlns:a="http://schemas.openxmlformats.org/drawingml/2006/main">
-              <a:graphicData uri="http://schemas.openxmlformats.org/drawingml/2006/picture">
-                <pic:pic xmlns:pic="http://schemas.openxmlformats.org/drawingml/2006/picture">
-                  <pic:nvPicPr>
-                    <pic:cNvPr id="1" name=""/>
-                    <pic:cNvPicPr/>
-                  </pic:nvPicPr>
-                  <pic:blipFill>
-                    <a:blip r:embed="rId31"/>
-                    <a:stretch>
-                      <a:fillRect/>
-                    </a:stretch>
-                  </pic:blipFill>
-                  <pic:spPr>
-                    <a:xfrm>
-                      <a:off x="0" y="0"/>
-                      <a:ext cx="5467350" cy="447675"/>
-                    </a:xfrm>
-                    <a:prstGeom prst="rect">
-                      <a:avLst/>
-                    </a:prstGeom>
-                  </pic:spPr>
-                </pic:pic>
-              </a:graphicData>
-            </a:graphic>
-          </wp:inline>
-        </w:drawing>
-      </w:r>
-    </w:p>
-    <w:p>
-      <w:r>
-        <w:t xml:space="preserve">This example builds on Task 3, only a few lines have been added to store the number entered in an array and then display it via </w:t>
-      </w:r>
-      <w:proofErr w:type="gramStart"/>
-      <w:r>
-        <w:t>console.log(</w:t>
-      </w:r>
-      <w:proofErr w:type="gramEnd"/>
-      <w:r>
-        <w:t>…)The calculator Html</w:t>
-      </w:r>
-    </w:p>
-    <w:p>
-      <w:proofErr w:type="gramStart"/>
-      <w:r>
-        <w:lastRenderedPageBreak/>
-        <w:t>Take a look</w:t>
-      </w:r>
-      <w:proofErr w:type="gramEnd"/>
-      <w:r>
-        <w:t xml:space="preserve"> at the html file for the tasks that need to be completed and then look at the JavaScript file for the solution.</w:t>
-      </w:r>
-    </w:p>
-    <w:p>
-      <w:r>
-        <w:t xml:space="preserve">Console </w:t>
-      </w:r>
-      <w:r>
-        <w:t>Log</w:t>
-      </w:r>
-    </w:p>
-    <w:p>
-      <w:r>
-        <w:rPr>
-          <w:noProof/>
-        </w:rPr>
-        <w:drawing>
-          <wp:inline distT="0" distB="0" distL="0" distR="0" wp14:anchorId="04FE96BA" wp14:editId="766240D6">
-            <wp:extent cx="5943600" cy="1372870"/>
-            <wp:effectExtent l="0" t="0" r="0" b="0"/>
-            <wp:docPr id="10" name="Picture 10"/>
             <wp:cNvGraphicFramePr>
               <a:graphicFrameLocks xmlns:a="http://schemas.openxmlformats.org/drawingml/2006/main" noChangeAspect="1"/>
             </wp:cNvGraphicFramePr>
@@ -6684,7 +6665,7 @@
                   <pic:spPr>
                     <a:xfrm>
                       <a:off x="0" y="0"/>
-                      <a:ext cx="5943600" cy="1372870"/>
+                      <a:ext cx="5943600" cy="478790"/>
                     </a:xfrm>
                     <a:prstGeom prst="rect">
                       <a:avLst/>
@@ -6698,20 +6679,30 @@
       </w:r>
     </w:p>
     <w:p>
+      <w:proofErr w:type="gramStart"/>
+      <w:r>
+        <w:t>Take a look</w:t>
+      </w:r>
+      <w:proofErr w:type="gramEnd"/>
+      <w:r>
+        <w:t xml:space="preserve"> at the html file for the tasks that need to be completed</w:t>
+      </w:r>
+      <w:r>
+        <w:t xml:space="preserve"> and then look at the </w:t>
+      </w:r>
+      <w:r>
+        <w:t xml:space="preserve">JavaScript file for the solution. </w:t>
+      </w:r>
+    </w:p>
+    <w:p>
       <w:pPr>
         <w:pStyle w:val="Heading2"/>
       </w:pPr>
-      <w:bookmarkStart w:id="37" w:name="_Toc25524545"/>
-      <w:r>
-        <w:t>Task 0</w:t>
-      </w:r>
-      <w:r>
-        <w:t>5</w:t>
-      </w:r>
-      <w:r>
-        <w:t>: Simple Calculator – Object Log</w:t>
-      </w:r>
-      <w:bookmarkEnd w:id="37"/>
+      <w:bookmarkStart w:id="34" w:name="_Toc25524542"/>
+      <w:r>
+        <w:t>Task 02: Functions</w:t>
+      </w:r>
+      <w:bookmarkEnd w:id="34"/>
     </w:p>
     <w:p>
       <w:r>
@@ -6721,10 +6712,13 @@
         <w:t>Html File:</w:t>
       </w:r>
       <w:r>
-        <w:t xml:space="preserve"> Tasks\</w:t>
-      </w:r>
-      <w:r>
-        <w:t>task_04_simple_calculator_arrays.html</w:t>
+        <w:t xml:space="preserve"> </w:t>
+      </w:r>
+      <w:r>
+        <w:t>Tasks\</w:t>
+      </w:r>
+      <w:r>
+        <w:t>task_02_Functions.html</w:t>
       </w:r>
     </w:p>
     <w:p>
@@ -6735,7 +6729,10 @@
         <w:t>JS File:</w:t>
       </w:r>
       <w:r>
-        <w:t xml:space="preserve"> Assets\</w:t>
+        <w:t xml:space="preserve"> </w:t>
+      </w:r>
+      <w:r>
+        <w:t>Assets\</w:t>
       </w:r>
       <w:proofErr w:type="spellStart"/>
       <w:r>
@@ -6746,7 +6743,7 @@
         <w:t>\</w:t>
       </w:r>
       <w:r>
-        <w:t>js_05_simple_calculator_object_log.js</w:t>
+        <w:t>js_02_functions.js</w:t>
       </w:r>
     </w:p>
     <w:p>
@@ -6756,17 +6753,14 @@
     </w:p>
     <w:p>
       <w:r>
-        <w:t xml:space="preserve"> </w:t>
-      </w:r>
-      <w:r>
         <w:rPr>
           <w:noProof/>
         </w:rPr>
         <w:drawing>
-          <wp:inline distT="0" distB="0" distL="0" distR="0" wp14:anchorId="0283EF73" wp14:editId="796F16CC">
-            <wp:extent cx="5705475" cy="428625"/>
+          <wp:inline distT="0" distB="0" distL="0" distR="0" wp14:anchorId="4B67E69D" wp14:editId="72A02F35">
+            <wp:extent cx="4276725" cy="447675"/>
             <wp:effectExtent l="0" t="0" r="9525" b="9525"/>
-            <wp:docPr id="11" name="Picture 11"/>
+            <wp:docPr id="2" name="Picture 2"/>
             <wp:cNvGraphicFramePr>
               <a:graphicFrameLocks xmlns:a="http://schemas.openxmlformats.org/drawingml/2006/main" noChangeAspect="1"/>
             </wp:cNvGraphicFramePr>
@@ -6786,6 +6780,436 @@
                   <pic:spPr>
                     <a:xfrm>
                       <a:off x="0" y="0"/>
+                      <a:ext cx="4276725" cy="447675"/>
+                    </a:xfrm>
+                    <a:prstGeom prst="rect">
+                      <a:avLst/>
+                    </a:prstGeom>
+                  </pic:spPr>
+                </pic:pic>
+              </a:graphicData>
+            </a:graphic>
+          </wp:inline>
+        </w:drawing>
+      </w:r>
+    </w:p>
+    <w:p>
+      <w:proofErr w:type="gramStart"/>
+      <w:r>
+        <w:t>Take a look</w:t>
+      </w:r>
+      <w:proofErr w:type="gramEnd"/>
+      <w:r>
+        <w:t xml:space="preserve"> at the html file for the tasks that need to be completed and then look at the JavaScript file for the solution.</w:t>
+      </w:r>
+    </w:p>
+    <w:p>
+      <w:pPr>
+        <w:pStyle w:val="Heading2"/>
+      </w:pPr>
+      <w:bookmarkStart w:id="35" w:name="_Toc25524543"/>
+      <w:r>
+        <w:lastRenderedPageBreak/>
+        <w:t>Task 03: Simple Calculator</w:t>
+      </w:r>
+      <w:bookmarkEnd w:id="35"/>
+    </w:p>
+    <w:p>
+      <w:r>
+        <w:rPr>
+          <w:b/>
+        </w:rPr>
+        <w:t>Html File:</w:t>
+      </w:r>
+      <w:r>
+        <w:t xml:space="preserve"> Tasks\</w:t>
+      </w:r>
+      <w:r>
+        <w:t>task_03_simple_calculator.html</w:t>
+      </w:r>
+    </w:p>
+    <w:p>
+      <w:r>
+        <w:rPr>
+          <w:b/>
+        </w:rPr>
+        <w:t>JS File:</w:t>
+      </w:r>
+      <w:r>
+        <w:t xml:space="preserve"> Assets\</w:t>
+      </w:r>
+      <w:proofErr w:type="spellStart"/>
+      <w:r>
+        <w:t>js</w:t>
+      </w:r>
+      <w:proofErr w:type="spellEnd"/>
+      <w:r>
+        <w:t>\</w:t>
+      </w:r>
+      <w:r>
+        <w:t>js_03_simple_calculator.js</w:t>
+      </w:r>
+    </w:p>
+    <w:p>
+      <w:r>
+        <w:t>JavaScript is referenced towards the end, just before the ending body tag.</w:t>
+      </w:r>
+    </w:p>
+    <w:p>
+      <w:r>
+        <w:rPr>
+          <w:noProof/>
+        </w:rPr>
+        <w:drawing>
+          <wp:inline distT="0" distB="0" distL="0" distR="0" wp14:anchorId="6F0BF6B3" wp14:editId="6F49488B">
+            <wp:extent cx="4972050" cy="419100"/>
+            <wp:effectExtent l="0" t="0" r="0" b="0"/>
+            <wp:docPr id="5" name="Picture 5"/>
+            <wp:cNvGraphicFramePr>
+              <a:graphicFrameLocks xmlns:a="http://schemas.openxmlformats.org/drawingml/2006/main" noChangeAspect="1"/>
+            </wp:cNvGraphicFramePr>
+            <a:graphic xmlns:a="http://schemas.openxmlformats.org/drawingml/2006/main">
+              <a:graphicData uri="http://schemas.openxmlformats.org/drawingml/2006/picture">
+                <pic:pic xmlns:pic="http://schemas.openxmlformats.org/drawingml/2006/picture">
+                  <pic:nvPicPr>
+                    <pic:cNvPr id="1" name=""/>
+                    <pic:cNvPicPr/>
+                  </pic:nvPicPr>
+                  <pic:blipFill>
+                    <a:blip r:embed="rId34"/>
+                    <a:stretch>
+                      <a:fillRect/>
+                    </a:stretch>
+                  </pic:blipFill>
+                  <pic:spPr>
+                    <a:xfrm>
+                      <a:off x="0" y="0"/>
+                      <a:ext cx="4972050" cy="419100"/>
+                    </a:xfrm>
+                    <a:prstGeom prst="rect">
+                      <a:avLst/>
+                    </a:prstGeom>
+                  </pic:spPr>
+                </pic:pic>
+              </a:graphicData>
+            </a:graphic>
+          </wp:inline>
+        </w:drawing>
+      </w:r>
+    </w:p>
+    <w:p>
+      <w:r>
+        <w:t>The calculator Html</w:t>
+      </w:r>
+    </w:p>
+    <w:p>
+      <w:r>
+        <w:rPr>
+          <w:noProof/>
+        </w:rPr>
+        <w:drawing>
+          <wp:inline distT="0" distB="0" distL="0" distR="0" wp14:anchorId="66EC30FA" wp14:editId="2A0A0899">
+            <wp:extent cx="4029075" cy="2562225"/>
+            <wp:effectExtent l="0" t="0" r="9525" b="9525"/>
+            <wp:docPr id="6" name="Picture 6"/>
+            <wp:cNvGraphicFramePr>
+              <a:graphicFrameLocks xmlns:a="http://schemas.openxmlformats.org/drawingml/2006/main" noChangeAspect="1"/>
+            </wp:cNvGraphicFramePr>
+            <a:graphic xmlns:a="http://schemas.openxmlformats.org/drawingml/2006/main">
+              <a:graphicData uri="http://schemas.openxmlformats.org/drawingml/2006/picture">
+                <pic:pic xmlns:pic="http://schemas.openxmlformats.org/drawingml/2006/picture">
+                  <pic:nvPicPr>
+                    <pic:cNvPr id="1" name=""/>
+                    <pic:cNvPicPr/>
+                  </pic:nvPicPr>
+                  <pic:blipFill>
+                    <a:blip r:embed="rId35"/>
+                    <a:stretch>
+                      <a:fillRect/>
+                    </a:stretch>
+                  </pic:blipFill>
+                  <pic:spPr>
+                    <a:xfrm>
+                      <a:off x="0" y="0"/>
+                      <a:ext cx="4029075" cy="2562225"/>
+                    </a:xfrm>
+                    <a:prstGeom prst="rect">
+                      <a:avLst/>
+                    </a:prstGeom>
+                  </pic:spPr>
+                </pic:pic>
+              </a:graphicData>
+            </a:graphic>
+          </wp:inline>
+        </w:drawing>
+      </w:r>
+    </w:p>
+    <w:p>
+      <w:proofErr w:type="gramStart"/>
+      <w:r>
+        <w:t>Take a look</w:t>
+      </w:r>
+      <w:proofErr w:type="gramEnd"/>
+      <w:r>
+        <w:t xml:space="preserve"> at the html file for the tasks that need to be completed and then look at the JavaScript file for the solution.</w:t>
+      </w:r>
+    </w:p>
+    <w:p>
+      <w:pPr>
+        <w:pStyle w:val="Heading2"/>
+      </w:pPr>
+      <w:bookmarkStart w:id="36" w:name="_Toc25524544"/>
+      <w:r>
+        <w:t>Task 04: Simple Calculator - Arrays</w:t>
+      </w:r>
+      <w:bookmarkEnd w:id="36"/>
+    </w:p>
+    <w:p>
+      <w:r>
+        <w:rPr>
+          <w:b/>
+        </w:rPr>
+        <w:t>Html File:</w:t>
+      </w:r>
+      <w:r>
+        <w:t xml:space="preserve"> Tasks\</w:t>
+      </w:r>
+      <w:r>
+        <w:t>task_04_simple_calculator_arrays.html</w:t>
+      </w:r>
+    </w:p>
+    <w:p>
+      <w:r>
+        <w:rPr>
+          <w:b/>
+        </w:rPr>
+        <w:t>JS File:</w:t>
+      </w:r>
+      <w:r>
+        <w:t xml:space="preserve"> Assets\</w:t>
+      </w:r>
+      <w:proofErr w:type="spellStart"/>
+      <w:r>
+        <w:t>js</w:t>
+      </w:r>
+      <w:proofErr w:type="spellEnd"/>
+      <w:r>
+        <w:t>\</w:t>
+      </w:r>
+      <w:r>
+        <w:t>js_04_simple_calculator_arrays.js</w:t>
+      </w:r>
+    </w:p>
+    <w:p>
+      <w:r>
+        <w:t>JavaScript is referenced towards the end, just before the ending body tag.</w:t>
+      </w:r>
+    </w:p>
+    <w:p>
+      <w:r>
+        <w:rPr>
+          <w:noProof/>
+        </w:rPr>
+        <w:drawing>
+          <wp:inline distT="0" distB="0" distL="0" distR="0" wp14:anchorId="64099810" wp14:editId="6BA9F05B">
+            <wp:extent cx="5467350" cy="447675"/>
+            <wp:effectExtent l="0" t="0" r="0" b="9525"/>
+            <wp:docPr id="9" name="Picture 9"/>
+            <wp:cNvGraphicFramePr>
+              <a:graphicFrameLocks xmlns:a="http://schemas.openxmlformats.org/drawingml/2006/main" noChangeAspect="1"/>
+            </wp:cNvGraphicFramePr>
+            <a:graphic xmlns:a="http://schemas.openxmlformats.org/drawingml/2006/main">
+              <a:graphicData uri="http://schemas.openxmlformats.org/drawingml/2006/picture">
+                <pic:pic xmlns:pic="http://schemas.openxmlformats.org/drawingml/2006/picture">
+                  <pic:nvPicPr>
+                    <pic:cNvPr id="1" name=""/>
+                    <pic:cNvPicPr/>
+                  </pic:nvPicPr>
+                  <pic:blipFill>
+                    <a:blip r:embed="rId36"/>
+                    <a:stretch>
+                      <a:fillRect/>
+                    </a:stretch>
+                  </pic:blipFill>
+                  <pic:spPr>
+                    <a:xfrm>
+                      <a:off x="0" y="0"/>
+                      <a:ext cx="5467350" cy="447675"/>
+                    </a:xfrm>
+                    <a:prstGeom prst="rect">
+                      <a:avLst/>
+                    </a:prstGeom>
+                  </pic:spPr>
+                </pic:pic>
+              </a:graphicData>
+            </a:graphic>
+          </wp:inline>
+        </w:drawing>
+      </w:r>
+    </w:p>
+    <w:p>
+      <w:r>
+        <w:t xml:space="preserve">This example builds on Task 3, only a few lines have been added to store the number entered in an array and then display it via </w:t>
+      </w:r>
+      <w:proofErr w:type="gramStart"/>
+      <w:r>
+        <w:t>console.log(</w:t>
+      </w:r>
+      <w:proofErr w:type="gramEnd"/>
+      <w:r>
+        <w:t>…)The calculator Html</w:t>
+      </w:r>
+    </w:p>
+    <w:p>
+      <w:proofErr w:type="gramStart"/>
+      <w:r>
+        <w:t>Take a look</w:t>
+      </w:r>
+      <w:proofErr w:type="gramEnd"/>
+      <w:r>
+        <w:t xml:space="preserve"> at the html file for the tasks that need to be completed and then look at the JavaScript file for the solution.</w:t>
+      </w:r>
+    </w:p>
+    <w:p>
+      <w:r>
+        <w:t xml:space="preserve">Console </w:t>
+      </w:r>
+      <w:r>
+        <w:t>Log</w:t>
+      </w:r>
+    </w:p>
+    <w:p>
+      <w:r>
+        <w:rPr>
+          <w:noProof/>
+        </w:rPr>
+        <w:lastRenderedPageBreak/>
+        <w:drawing>
+          <wp:inline distT="0" distB="0" distL="0" distR="0" wp14:anchorId="04FE96BA" wp14:editId="766240D6">
+            <wp:extent cx="5943600" cy="1372870"/>
+            <wp:effectExtent l="0" t="0" r="0" b="0"/>
+            <wp:docPr id="10" name="Picture 10"/>
+            <wp:cNvGraphicFramePr>
+              <a:graphicFrameLocks xmlns:a="http://schemas.openxmlformats.org/drawingml/2006/main" noChangeAspect="1"/>
+            </wp:cNvGraphicFramePr>
+            <a:graphic xmlns:a="http://schemas.openxmlformats.org/drawingml/2006/main">
+              <a:graphicData uri="http://schemas.openxmlformats.org/drawingml/2006/picture">
+                <pic:pic xmlns:pic="http://schemas.openxmlformats.org/drawingml/2006/picture">
+                  <pic:nvPicPr>
+                    <pic:cNvPr id="1" name=""/>
+                    <pic:cNvPicPr/>
+                  </pic:nvPicPr>
+                  <pic:blipFill>
+                    <a:blip r:embed="rId37"/>
+                    <a:stretch>
+                      <a:fillRect/>
+                    </a:stretch>
+                  </pic:blipFill>
+                  <pic:spPr>
+                    <a:xfrm>
+                      <a:off x="0" y="0"/>
+                      <a:ext cx="5943600" cy="1372870"/>
+                    </a:xfrm>
+                    <a:prstGeom prst="rect">
+                      <a:avLst/>
+                    </a:prstGeom>
+                  </pic:spPr>
+                </pic:pic>
+              </a:graphicData>
+            </a:graphic>
+          </wp:inline>
+        </w:drawing>
+      </w:r>
+    </w:p>
+    <w:p>
+      <w:pPr>
+        <w:pStyle w:val="Heading2"/>
+      </w:pPr>
+      <w:bookmarkStart w:id="37" w:name="_Toc25524545"/>
+      <w:r>
+        <w:t>Task 0</w:t>
+      </w:r>
+      <w:r>
+        <w:t>5</w:t>
+      </w:r>
+      <w:r>
+        <w:t>: Simple Calculator – Object Log</w:t>
+      </w:r>
+      <w:bookmarkEnd w:id="37"/>
+    </w:p>
+    <w:p>
+      <w:r>
+        <w:rPr>
+          <w:b/>
+        </w:rPr>
+        <w:t>Html File:</w:t>
+      </w:r>
+      <w:r>
+        <w:t xml:space="preserve"> Tasks\</w:t>
+      </w:r>
+      <w:r>
+        <w:t>task_04_simple_calculator_arrays.html</w:t>
+      </w:r>
+    </w:p>
+    <w:p>
+      <w:r>
+        <w:rPr>
+          <w:b/>
+        </w:rPr>
+        <w:t>JS File:</w:t>
+      </w:r>
+      <w:r>
+        <w:t xml:space="preserve"> Assets\</w:t>
+      </w:r>
+      <w:proofErr w:type="spellStart"/>
+      <w:r>
+        <w:t>js</w:t>
+      </w:r>
+      <w:proofErr w:type="spellEnd"/>
+      <w:r>
+        <w:t>\</w:t>
+      </w:r>
+      <w:r>
+        <w:t>js_05_simple_calculator_object_log.js</w:t>
+      </w:r>
+    </w:p>
+    <w:p>
+      <w:r>
+        <w:t>JavaScript is referenced towards the end, just before the ending body tag.</w:t>
+      </w:r>
+    </w:p>
+    <w:p>
+      <w:r>
+        <w:t xml:space="preserve"> </w:t>
+      </w:r>
+      <w:r>
+        <w:rPr>
+          <w:noProof/>
+        </w:rPr>
+        <w:drawing>
+          <wp:inline distT="0" distB="0" distL="0" distR="0" wp14:anchorId="0283EF73" wp14:editId="796F16CC">
+            <wp:extent cx="5705475" cy="428625"/>
+            <wp:effectExtent l="0" t="0" r="9525" b="9525"/>
+            <wp:docPr id="11" name="Picture 11"/>
+            <wp:cNvGraphicFramePr>
+              <a:graphicFrameLocks xmlns:a="http://schemas.openxmlformats.org/drawingml/2006/main" noChangeAspect="1"/>
+            </wp:cNvGraphicFramePr>
+            <a:graphic xmlns:a="http://schemas.openxmlformats.org/drawingml/2006/main">
+              <a:graphicData uri="http://schemas.openxmlformats.org/drawingml/2006/picture">
+                <pic:pic xmlns:pic="http://schemas.openxmlformats.org/drawingml/2006/picture">
+                  <pic:nvPicPr>
+                    <pic:cNvPr id="1" name=""/>
+                    <pic:cNvPicPr/>
+                  </pic:nvPicPr>
+                  <pic:blipFill>
+                    <a:blip r:embed="rId38"/>
+                    <a:stretch>
+                      <a:fillRect/>
+                    </a:stretch>
+                  </pic:blipFill>
+                  <pic:spPr>
+                    <a:xfrm>
+                      <a:off x="0" y="0"/>
                       <a:ext cx="5705475" cy="428625"/>
                     </a:xfrm>
                     <a:prstGeom prst="rect">
@@ -6870,7 +7294,7 @@
                           <pic:cNvPicPr/>
                         </pic:nvPicPr>
                         <pic:blipFill>
-                          <a:blip r:embed="rId34"/>
+                          <a:blip r:embed="rId39"/>
                           <a:stretch>
                             <a:fillRect/>
                           </a:stretch>
@@ -6917,7 +7341,7 @@
                           <pic:cNvPicPr/>
                         </pic:nvPicPr>
                         <pic:blipFill>
-                          <a:blip r:embed="rId35"/>
+                          <a:blip r:embed="rId40"/>
                           <a:stretch>
                             <a:fillRect/>
                           </a:stretch>
@@ -6945,7 +7369,7 @@
     <w:p/>
     <w:p/>
     <w:sectPr>
-      <w:footerReference w:type="default" r:id="rId36"/>
+      <w:footerReference w:type="default" r:id="rId41"/>
       <w:pgSz w:w="12240" w:h="15840"/>
       <w:pgMar w:top="1440" w:right="1440" w:bottom="1440" w:left="1440" w:header="708" w:footer="708" w:gutter="0"/>
       <w:cols w:space="708"/>
@@ -8684,7 +9108,7 @@
 </file>
 
 <file path=customXml/itemProps1.xml><?xml version="1.0" encoding="utf-8"?>
-<ds:datastoreItem xmlns:ds="http://schemas.openxmlformats.org/officeDocument/2006/customXml" ds:itemID="{80A17AB1-D285-4CA8-A647-4F2201BC755C}">
+<ds:datastoreItem xmlns:ds="http://schemas.openxmlformats.org/officeDocument/2006/customXml" ds:itemID="{8758DD47-B578-48F8-82AC-B4DB8ED9D4A0}">
   <ds:schemaRefs>
     <ds:schemaRef ds:uri="http://schemas.openxmlformats.org/officeDocument/2006/bibliography"/>
   </ds:schemaRefs>

</xml_diff>

<commit_message>
Working with control structures
</commit_message>
<xml_diff>
--- a/Notes/Notes - 00 Introduction.docx
+++ b/Notes/Notes - 00 Introduction.docx
@@ -167,7 +167,10 @@
       </w:r>
     </w:p>
     <w:p/>
-    <w:p/>
+    <w:p>
+      <w:bookmarkStart w:id="0" w:name="_GoBack"/>
+      <w:bookmarkEnd w:id="0"/>
+    </w:p>
     <w:p/>
     <w:sdt>
       <w:sdtPr>
@@ -221,7 +224,7 @@
           <w:r>
             <w:fldChar w:fldCharType="separate"/>
           </w:r>
-          <w:hyperlink w:anchor="_Toc25524509" w:history="1">
+          <w:hyperlink w:anchor="_Toc25787133" w:history="1">
             <w:r>
               <w:rPr>
                 <w:rStyle w:val="Hyperlink"/>
@@ -248,7 +251,7 @@
                 <w:noProof/>
                 <w:webHidden/>
               </w:rPr>
-              <w:instrText xml:space="preserve"> PAGEREF _Toc25524509 \h </w:instrText>
+              <w:instrText xml:space="preserve"> PAGEREF _Toc25787133 \h </w:instrText>
             </w:r>
             <w:r>
               <w:rPr>
@@ -291,7 +294,7 @@
               <w:lang w:eastAsia="en-CA"/>
             </w:rPr>
           </w:pPr>
-          <w:hyperlink w:anchor="_Toc25524510" w:history="1">
+          <w:hyperlink w:anchor="_Toc25787134" w:history="1">
             <w:r>
               <w:rPr>
                 <w:rStyle w:val="Hyperlink"/>
@@ -318,7 +321,7 @@
                 <w:noProof/>
                 <w:webHidden/>
               </w:rPr>
-              <w:instrText xml:space="preserve"> PAGEREF _Toc25524510 \h </w:instrText>
+              <w:instrText xml:space="preserve"> PAGEREF _Toc25787134 \h </w:instrText>
             </w:r>
             <w:r>
               <w:rPr>
@@ -361,7 +364,7 @@
               <w:lang w:eastAsia="en-CA"/>
             </w:rPr>
           </w:pPr>
-          <w:hyperlink w:anchor="_Toc25524511" w:history="1">
+          <w:hyperlink w:anchor="_Toc25787135" w:history="1">
             <w:r>
               <w:rPr>
                 <w:rStyle w:val="Hyperlink"/>
@@ -388,7 +391,7 @@
                 <w:noProof/>
                 <w:webHidden/>
               </w:rPr>
-              <w:instrText xml:space="preserve"> PAGEREF _Toc25524511 \h </w:instrText>
+              <w:instrText xml:space="preserve"> PAGEREF _Toc25787135 \h </w:instrText>
             </w:r>
             <w:r>
               <w:rPr>
@@ -431,7 +434,7 @@
               <w:lang w:eastAsia="en-CA"/>
             </w:rPr>
           </w:pPr>
-          <w:hyperlink w:anchor="_Toc25524512" w:history="1">
+          <w:hyperlink w:anchor="_Toc25787136" w:history="1">
             <w:r>
               <w:rPr>
                 <w:rStyle w:val="Hyperlink"/>
@@ -458,7 +461,7 @@
                 <w:noProof/>
                 <w:webHidden/>
               </w:rPr>
-              <w:instrText xml:space="preserve"> PAGEREF _Toc25524512 \h </w:instrText>
+              <w:instrText xml:space="preserve"> PAGEREF _Toc25787136 \h </w:instrText>
             </w:r>
             <w:r>
               <w:rPr>
@@ -501,7 +504,7 @@
               <w:lang w:eastAsia="en-CA"/>
             </w:rPr>
           </w:pPr>
-          <w:hyperlink w:anchor="_Toc25524513" w:history="1">
+          <w:hyperlink w:anchor="_Toc25787137" w:history="1">
             <w:r>
               <w:rPr>
                 <w:rStyle w:val="Hyperlink"/>
@@ -528,7 +531,7 @@
                 <w:noProof/>
                 <w:webHidden/>
               </w:rPr>
-              <w:instrText xml:space="preserve"> PAGEREF _Toc25524513 \h </w:instrText>
+              <w:instrText xml:space="preserve"> PAGEREF _Toc25787137 \h </w:instrText>
             </w:r>
             <w:r>
               <w:rPr>
@@ -571,7 +574,7 @@
               <w:lang w:eastAsia="en-CA"/>
             </w:rPr>
           </w:pPr>
-          <w:hyperlink w:anchor="_Toc25524514" w:history="1">
+          <w:hyperlink w:anchor="_Toc25787138" w:history="1">
             <w:r>
               <w:rPr>
                 <w:rStyle w:val="Hyperlink"/>
@@ -598,7 +601,7 @@
                 <w:noProof/>
                 <w:webHidden/>
               </w:rPr>
-              <w:instrText xml:space="preserve"> PAGEREF _Toc25524514 \h </w:instrText>
+              <w:instrText xml:space="preserve"> PAGEREF _Toc25787138 \h </w:instrText>
             </w:r>
             <w:r>
               <w:rPr>
@@ -641,7 +644,7 @@
               <w:lang w:eastAsia="en-CA"/>
             </w:rPr>
           </w:pPr>
-          <w:hyperlink w:anchor="_Toc25524515" w:history="1">
+          <w:hyperlink w:anchor="_Toc25787139" w:history="1">
             <w:r>
               <w:rPr>
                 <w:rStyle w:val="Hyperlink"/>
@@ -668,7 +671,7 @@
                 <w:noProof/>
                 <w:webHidden/>
               </w:rPr>
-              <w:instrText xml:space="preserve"> PAGEREF _Toc25524515 \h </w:instrText>
+              <w:instrText xml:space="preserve"> PAGEREF _Toc25787139 \h </w:instrText>
             </w:r>
             <w:r>
               <w:rPr>
@@ -711,7 +714,7 @@
               <w:lang w:eastAsia="en-CA"/>
             </w:rPr>
           </w:pPr>
-          <w:hyperlink w:anchor="_Toc25524516" w:history="1">
+          <w:hyperlink w:anchor="_Toc25787140" w:history="1">
             <w:r>
               <w:rPr>
                 <w:rStyle w:val="Hyperlink"/>
@@ -738,7 +741,147 @@
                 <w:noProof/>
                 <w:webHidden/>
               </w:rPr>
-              <w:instrText xml:space="preserve"> PAGEREF _Toc25524516 \h </w:instrText>
+              <w:instrText xml:space="preserve"> PAGEREF _Toc25787140 \h </w:instrText>
+            </w:r>
+            <w:r>
+              <w:rPr>
+                <w:noProof/>
+                <w:webHidden/>
+              </w:rPr>
+            </w:r>
+            <w:r>
+              <w:rPr>
+                <w:noProof/>
+                <w:webHidden/>
+              </w:rPr>
+              <w:fldChar w:fldCharType="separate"/>
+            </w:r>
+            <w:r>
+              <w:rPr>
+                <w:noProof/>
+                <w:webHidden/>
+              </w:rPr>
+              <w:t>4</w:t>
+            </w:r>
+            <w:r>
+              <w:rPr>
+                <w:noProof/>
+                <w:webHidden/>
+              </w:rPr>
+              <w:fldChar w:fldCharType="end"/>
+            </w:r>
+          </w:hyperlink>
+        </w:p>
+        <w:p>
+          <w:pPr>
+            <w:pStyle w:val="TOC2"/>
+            <w:tabs>
+              <w:tab w:val="right" w:leader="dot" w:pos="9350"/>
+            </w:tabs>
+            <w:rPr>
+              <w:rFonts w:eastAsiaTheme="minorEastAsia"/>
+              <w:noProof/>
+              <w:lang w:eastAsia="en-CA"/>
+            </w:rPr>
+          </w:pPr>
+          <w:hyperlink w:anchor="_Toc25787141" w:history="1">
+            <w:r>
+              <w:rPr>
+                <w:rStyle w:val="Hyperlink"/>
+                <w:noProof/>
+              </w:rPr>
+              <w:t>Visual Studio Code Editor</w:t>
+            </w:r>
+            <w:r>
+              <w:rPr>
+                <w:noProof/>
+                <w:webHidden/>
+              </w:rPr>
+              <w:tab/>
+            </w:r>
+            <w:r>
+              <w:rPr>
+                <w:noProof/>
+                <w:webHidden/>
+              </w:rPr>
+              <w:fldChar w:fldCharType="begin"/>
+            </w:r>
+            <w:r>
+              <w:rPr>
+                <w:noProof/>
+                <w:webHidden/>
+              </w:rPr>
+              <w:instrText xml:space="preserve"> PAGEREF _Toc25787141 \h </w:instrText>
+            </w:r>
+            <w:r>
+              <w:rPr>
+                <w:noProof/>
+                <w:webHidden/>
+              </w:rPr>
+            </w:r>
+            <w:r>
+              <w:rPr>
+                <w:noProof/>
+                <w:webHidden/>
+              </w:rPr>
+              <w:fldChar w:fldCharType="separate"/>
+            </w:r>
+            <w:r>
+              <w:rPr>
+                <w:noProof/>
+                <w:webHidden/>
+              </w:rPr>
+              <w:t>4</w:t>
+            </w:r>
+            <w:r>
+              <w:rPr>
+                <w:noProof/>
+                <w:webHidden/>
+              </w:rPr>
+              <w:fldChar w:fldCharType="end"/>
+            </w:r>
+          </w:hyperlink>
+        </w:p>
+        <w:p>
+          <w:pPr>
+            <w:pStyle w:val="TOC2"/>
+            <w:tabs>
+              <w:tab w:val="right" w:leader="dot" w:pos="9350"/>
+            </w:tabs>
+            <w:rPr>
+              <w:rFonts w:eastAsiaTheme="minorEastAsia"/>
+              <w:noProof/>
+              <w:lang w:eastAsia="en-CA"/>
+            </w:rPr>
+          </w:pPr>
+          <w:hyperlink w:anchor="_Toc25787142" w:history="1">
+            <w:r>
+              <w:rPr>
+                <w:rStyle w:val="Hyperlink"/>
+                <w:noProof/>
+              </w:rPr>
+              <w:t>Chrome Browser</w:t>
+            </w:r>
+            <w:r>
+              <w:rPr>
+                <w:noProof/>
+                <w:webHidden/>
+              </w:rPr>
+              <w:tab/>
+            </w:r>
+            <w:r>
+              <w:rPr>
+                <w:noProof/>
+                <w:webHidden/>
+              </w:rPr>
+              <w:fldChar w:fldCharType="begin"/>
+            </w:r>
+            <w:r>
+              <w:rPr>
+                <w:noProof/>
+                <w:webHidden/>
+              </w:rPr>
+              <w:instrText xml:space="preserve"> PAGEREF _Toc25787142 \h </w:instrText>
             </w:r>
             <w:r>
               <w:rPr>
@@ -781,7 +924,7 @@
               <w:lang w:eastAsia="en-CA"/>
             </w:rPr>
           </w:pPr>
-          <w:hyperlink w:anchor="_Toc25524517" w:history="1">
+          <w:hyperlink w:anchor="_Toc25787143" w:history="1">
             <w:r>
               <w:rPr>
                 <w:rStyle w:val="Hyperlink"/>
@@ -808,7 +951,7 @@
                 <w:noProof/>
                 <w:webHidden/>
               </w:rPr>
-              <w:instrText xml:space="preserve"> PAGEREF _Toc25524517 \h </w:instrText>
+              <w:instrText xml:space="preserve"> PAGEREF _Toc25787143 \h </w:instrText>
             </w:r>
             <w:r>
               <w:rPr>
@@ -851,7 +994,7 @@
               <w:lang w:eastAsia="en-CA"/>
             </w:rPr>
           </w:pPr>
-          <w:hyperlink w:anchor="_Toc25524518" w:history="1">
+          <w:hyperlink w:anchor="_Toc25787144" w:history="1">
             <w:r>
               <w:rPr>
                 <w:rStyle w:val="Hyperlink"/>
@@ -878,7 +1021,7 @@
                 <w:noProof/>
                 <w:webHidden/>
               </w:rPr>
-              <w:instrText xml:space="preserve"> PAGEREF _Toc25524518 \h </w:instrText>
+              <w:instrText xml:space="preserve"> PAGEREF _Toc25787144 \h </w:instrText>
             </w:r>
             <w:r>
               <w:rPr>
@@ -898,7 +1041,7 @@
                 <w:noProof/>
                 <w:webHidden/>
               </w:rPr>
-              <w:t>4</w:t>
+              <w:t>5</w:t>
             </w:r>
             <w:r>
               <w:rPr>
@@ -921,12 +1064,82 @@
               <w:lang w:eastAsia="en-CA"/>
             </w:rPr>
           </w:pPr>
-          <w:hyperlink w:anchor="_Toc25524519" w:history="1">
+          <w:hyperlink w:anchor="_Toc25787145" w:history="1">
             <w:r>
               <w:rPr>
                 <w:rStyle w:val="Hyperlink"/>
                 <w:noProof/>
               </w:rPr>
+              <w:t>Debugging JavaScript</w:t>
+            </w:r>
+            <w:r>
+              <w:rPr>
+                <w:noProof/>
+                <w:webHidden/>
+              </w:rPr>
+              <w:tab/>
+            </w:r>
+            <w:r>
+              <w:rPr>
+                <w:noProof/>
+                <w:webHidden/>
+              </w:rPr>
+              <w:fldChar w:fldCharType="begin"/>
+            </w:r>
+            <w:r>
+              <w:rPr>
+                <w:noProof/>
+                <w:webHidden/>
+              </w:rPr>
+              <w:instrText xml:space="preserve"> PAGEREF _Toc25787145 \h </w:instrText>
+            </w:r>
+            <w:r>
+              <w:rPr>
+                <w:noProof/>
+                <w:webHidden/>
+              </w:rPr>
+            </w:r>
+            <w:r>
+              <w:rPr>
+                <w:noProof/>
+                <w:webHidden/>
+              </w:rPr>
+              <w:fldChar w:fldCharType="separate"/>
+            </w:r>
+            <w:r>
+              <w:rPr>
+                <w:noProof/>
+                <w:webHidden/>
+              </w:rPr>
+              <w:t>5</w:t>
+            </w:r>
+            <w:r>
+              <w:rPr>
+                <w:noProof/>
+                <w:webHidden/>
+              </w:rPr>
+              <w:fldChar w:fldCharType="end"/>
+            </w:r>
+          </w:hyperlink>
+        </w:p>
+        <w:p>
+          <w:pPr>
+            <w:pStyle w:val="TOC1"/>
+            <w:tabs>
+              <w:tab w:val="right" w:leader="dot" w:pos="9350"/>
+            </w:tabs>
+            <w:rPr>
+              <w:rFonts w:eastAsiaTheme="minorEastAsia"/>
+              <w:noProof/>
+              <w:lang w:eastAsia="en-CA"/>
+            </w:rPr>
+          </w:pPr>
+          <w:hyperlink w:anchor="_Toc25787146" w:history="1">
+            <w:r>
+              <w:rPr>
+                <w:rStyle w:val="Hyperlink"/>
+                <w:noProof/>
+              </w:rPr>
               <w:t>Referencing the JavaScript file in HTML</w:t>
             </w:r>
             <w:r>
@@ -948,7 +1161,7 @@
                 <w:noProof/>
                 <w:webHidden/>
               </w:rPr>
-              <w:instrText xml:space="preserve"> PAGEREF _Toc25524519 \h </w:instrText>
+              <w:instrText xml:space="preserve"> PAGEREF _Toc25787146 \h </w:instrText>
             </w:r>
             <w:r>
               <w:rPr>
@@ -991,7 +1204,7 @@
               <w:lang w:eastAsia="en-CA"/>
             </w:rPr>
           </w:pPr>
-          <w:hyperlink w:anchor="_Toc25524520" w:history="1">
+          <w:hyperlink w:anchor="_Toc25787147" w:history="1">
             <w:r>
               <w:rPr>
                 <w:rStyle w:val="Hyperlink"/>
@@ -1018,7 +1231,7 @@
                 <w:noProof/>
                 <w:webHidden/>
               </w:rPr>
-              <w:instrText xml:space="preserve"> PAGEREF _Toc25524520 \h </w:instrText>
+              <w:instrText xml:space="preserve"> PAGEREF _Toc25787147 \h </w:instrText>
             </w:r>
             <w:r>
               <w:rPr>
@@ -1038,7 +1251,7 @@
                 <w:noProof/>
                 <w:webHidden/>
               </w:rPr>
-              <w:t>5</w:t>
+              <w:t>6</w:t>
             </w:r>
             <w:r>
               <w:rPr>
@@ -1061,7 +1274,7 @@
               <w:lang w:eastAsia="en-CA"/>
             </w:rPr>
           </w:pPr>
-          <w:hyperlink w:anchor="_Toc25524521" w:history="1">
+          <w:hyperlink w:anchor="_Toc25787148" w:history="1">
             <w:r>
               <w:rPr>
                 <w:rStyle w:val="Hyperlink"/>
@@ -1088,7 +1301,7 @@
                 <w:noProof/>
                 <w:webHidden/>
               </w:rPr>
-              <w:instrText xml:space="preserve"> PAGEREF _Toc25524521 \h </w:instrText>
+              <w:instrText xml:space="preserve"> PAGEREF _Toc25787148 \h </w:instrText>
             </w:r>
             <w:r>
               <w:rPr>
@@ -1108,7 +1321,7 @@
                 <w:noProof/>
                 <w:webHidden/>
               </w:rPr>
-              <w:t>5</w:t>
+              <w:t>6</w:t>
             </w:r>
             <w:r>
               <w:rPr>
@@ -1131,7 +1344,7 @@
               <w:lang w:eastAsia="en-CA"/>
             </w:rPr>
           </w:pPr>
-          <w:hyperlink w:anchor="_Toc25524522" w:history="1">
+          <w:hyperlink w:anchor="_Toc25787149" w:history="1">
             <w:r>
               <w:rPr>
                 <w:rStyle w:val="Hyperlink"/>
@@ -1158,7 +1371,7 @@
                 <w:noProof/>
                 <w:webHidden/>
               </w:rPr>
-              <w:instrText xml:space="preserve"> PAGEREF _Toc25524522 \h </w:instrText>
+              <w:instrText xml:space="preserve"> PAGEREF _Toc25787149 \h </w:instrText>
             </w:r>
             <w:r>
               <w:rPr>
@@ -1178,7 +1391,7 @@
                 <w:noProof/>
                 <w:webHidden/>
               </w:rPr>
-              <w:t>5</w:t>
+              <w:t>6</w:t>
             </w:r>
             <w:r>
               <w:rPr>
@@ -1201,7 +1414,7 @@
               <w:lang w:eastAsia="en-CA"/>
             </w:rPr>
           </w:pPr>
-          <w:hyperlink w:anchor="_Toc25524523" w:history="1">
+          <w:hyperlink w:anchor="_Toc25787150" w:history="1">
             <w:r>
               <w:rPr>
                 <w:rStyle w:val="Hyperlink"/>
@@ -1228,7 +1441,7 @@
                 <w:noProof/>
                 <w:webHidden/>
               </w:rPr>
-              <w:instrText xml:space="preserve"> PAGEREF _Toc25524523 \h </w:instrText>
+              <w:instrText xml:space="preserve"> PAGEREF _Toc25787150 \h </w:instrText>
             </w:r>
             <w:r>
               <w:rPr>
@@ -1248,7 +1461,7 @@
                 <w:noProof/>
                 <w:webHidden/>
               </w:rPr>
-              <w:t>5</w:t>
+              <w:t>6</w:t>
             </w:r>
             <w:r>
               <w:rPr>
@@ -1271,7 +1484,7 @@
               <w:lang w:eastAsia="en-CA"/>
             </w:rPr>
           </w:pPr>
-          <w:hyperlink w:anchor="_Toc25524524" w:history="1">
+          <w:hyperlink w:anchor="_Toc25787151" w:history="1">
             <w:r>
               <w:rPr>
                 <w:rStyle w:val="Hyperlink"/>
@@ -1298,7 +1511,7 @@
                 <w:noProof/>
                 <w:webHidden/>
               </w:rPr>
-              <w:instrText xml:space="preserve"> PAGEREF _Toc25524524 \h </w:instrText>
+              <w:instrText xml:space="preserve"> PAGEREF _Toc25787151 \h </w:instrText>
             </w:r>
             <w:r>
               <w:rPr>
@@ -1318,7 +1531,7 @@
                 <w:noProof/>
                 <w:webHidden/>
               </w:rPr>
-              <w:t>5</w:t>
+              <w:t>6</w:t>
             </w:r>
             <w:r>
               <w:rPr>
@@ -1341,7 +1554,7 @@
               <w:lang w:eastAsia="en-CA"/>
             </w:rPr>
           </w:pPr>
-          <w:hyperlink w:anchor="_Toc25524525" w:history="1">
+          <w:hyperlink w:anchor="_Toc25787152" w:history="1">
             <w:r>
               <w:rPr>
                 <w:rStyle w:val="Hyperlink"/>
@@ -1368,7 +1581,7 @@
                 <w:noProof/>
                 <w:webHidden/>
               </w:rPr>
-              <w:instrText xml:space="preserve"> PAGEREF _Toc25524525 \h </w:instrText>
+              <w:instrText xml:space="preserve"> PAGEREF _Toc25787152 \h </w:instrText>
             </w:r>
             <w:r>
               <w:rPr>
@@ -1388,7 +1601,7 @@
                 <w:noProof/>
                 <w:webHidden/>
               </w:rPr>
-              <w:t>5</w:t>
+              <w:t>6</w:t>
             </w:r>
             <w:r>
               <w:rPr>
@@ -1411,7 +1624,7 @@
               <w:lang w:eastAsia="en-CA"/>
             </w:rPr>
           </w:pPr>
-          <w:hyperlink w:anchor="_Toc25524526" w:history="1">
+          <w:hyperlink w:anchor="_Toc25787153" w:history="1">
             <w:r>
               <w:rPr>
                 <w:rStyle w:val="Hyperlink"/>
@@ -1438,7 +1651,7 @@
                 <w:noProof/>
                 <w:webHidden/>
               </w:rPr>
-              <w:instrText xml:space="preserve"> PAGEREF _Toc25524526 \h </w:instrText>
+              <w:instrText xml:space="preserve"> PAGEREF _Toc25787153 \h </w:instrText>
             </w:r>
             <w:r>
               <w:rPr>
@@ -1458,7 +1671,7 @@
                 <w:noProof/>
                 <w:webHidden/>
               </w:rPr>
-              <w:t>5</w:t>
+              <w:t>6</w:t>
             </w:r>
             <w:r>
               <w:rPr>
@@ -1481,13 +1694,13 @@
               <w:lang w:eastAsia="en-CA"/>
             </w:rPr>
           </w:pPr>
-          <w:hyperlink w:anchor="_Toc25524527" w:history="1">
+          <w:hyperlink w:anchor="_Toc25787154" w:history="1">
             <w:r>
               <w:rPr>
                 <w:rStyle w:val="Hyperlink"/>
                 <w:noProof/>
               </w:rPr>
-              <w:t>typeOf Keyword</w:t>
+              <w:t>typeof Keyword</w:t>
             </w:r>
             <w:r>
               <w:rPr>
@@ -1508,7 +1721,7 @@
                 <w:noProof/>
                 <w:webHidden/>
               </w:rPr>
-              <w:instrText xml:space="preserve"> PAGEREF _Toc25524527 \h </w:instrText>
+              <w:instrText xml:space="preserve"> PAGEREF _Toc25787154 \h </w:instrText>
             </w:r>
             <w:r>
               <w:rPr>
@@ -1528,7 +1741,7 @@
                 <w:noProof/>
                 <w:webHidden/>
               </w:rPr>
-              <w:t>6</w:t>
+              <w:t>7</w:t>
             </w:r>
             <w:r>
               <w:rPr>
@@ -1551,7 +1764,7 @@
               <w:lang w:eastAsia="en-CA"/>
             </w:rPr>
           </w:pPr>
-          <w:hyperlink w:anchor="_Toc25524528" w:history="1">
+          <w:hyperlink w:anchor="_Toc25787155" w:history="1">
             <w:r>
               <w:rPr>
                 <w:rStyle w:val="Hyperlink"/>
@@ -1578,7 +1791,7 @@
                 <w:noProof/>
                 <w:webHidden/>
               </w:rPr>
-              <w:instrText xml:space="preserve"> PAGEREF _Toc25524528 \h </w:instrText>
+              <w:instrText xml:space="preserve"> PAGEREF _Toc25787155 \h </w:instrText>
             </w:r>
             <w:r>
               <w:rPr>
@@ -1598,7 +1811,7 @@
                 <w:noProof/>
                 <w:webHidden/>
               </w:rPr>
-              <w:t>6</w:t>
+              <w:t>7</w:t>
             </w:r>
             <w:r>
               <w:rPr>
@@ -1621,7 +1834,7 @@
               <w:lang w:eastAsia="en-CA"/>
             </w:rPr>
           </w:pPr>
-          <w:hyperlink w:anchor="_Toc25524529" w:history="1">
+          <w:hyperlink w:anchor="_Toc25787156" w:history="1">
             <w:r>
               <w:rPr>
                 <w:rStyle w:val="Hyperlink"/>
@@ -1648,7 +1861,7 @@
                 <w:noProof/>
                 <w:webHidden/>
               </w:rPr>
-              <w:instrText xml:space="preserve"> PAGEREF _Toc25524529 \h </w:instrText>
+              <w:instrText xml:space="preserve"> PAGEREF _Toc25787156 \h </w:instrText>
             </w:r>
             <w:r>
               <w:rPr>
@@ -1668,7 +1881,7 @@
                 <w:noProof/>
                 <w:webHidden/>
               </w:rPr>
-              <w:t>6</w:t>
+              <w:t>7</w:t>
             </w:r>
             <w:r>
               <w:rPr>
@@ -1691,7 +1904,7 @@
               <w:lang w:eastAsia="en-CA"/>
             </w:rPr>
           </w:pPr>
-          <w:hyperlink w:anchor="_Toc25524530" w:history="1">
+          <w:hyperlink w:anchor="_Toc25787157" w:history="1">
             <w:r>
               <w:rPr>
                 <w:rStyle w:val="Hyperlink"/>
@@ -1718,7 +1931,7 @@
                 <w:noProof/>
                 <w:webHidden/>
               </w:rPr>
-              <w:instrText xml:space="preserve"> PAGEREF _Toc25524530 \h </w:instrText>
+              <w:instrText xml:space="preserve"> PAGEREF _Toc25787157 \h </w:instrText>
             </w:r>
             <w:r>
               <w:rPr>
@@ -1761,7 +1974,7 @@
               <w:lang w:eastAsia="en-CA"/>
             </w:rPr>
           </w:pPr>
-          <w:hyperlink w:anchor="_Toc25524531" w:history="1">
+          <w:hyperlink w:anchor="_Toc25787158" w:history="1">
             <w:r>
               <w:rPr>
                 <w:rStyle w:val="Hyperlink"/>
@@ -1788,7 +2001,7 @@
                 <w:noProof/>
                 <w:webHidden/>
               </w:rPr>
-              <w:instrText xml:space="preserve"> PAGEREF _Toc25524531 \h </w:instrText>
+              <w:instrText xml:space="preserve"> PAGEREF _Toc25787158 \h </w:instrText>
             </w:r>
             <w:r>
               <w:rPr>
@@ -1808,7 +2021,7 @@
                 <w:noProof/>
                 <w:webHidden/>
               </w:rPr>
-              <w:t>7</w:t>
+              <w:t>8</w:t>
             </w:r>
             <w:r>
               <w:rPr>
@@ -1831,7 +2044,7 @@
               <w:lang w:eastAsia="en-CA"/>
             </w:rPr>
           </w:pPr>
-          <w:hyperlink w:anchor="_Toc25524532" w:history="1">
+          <w:hyperlink w:anchor="_Toc25787159" w:history="1">
             <w:r>
               <w:rPr>
                 <w:rStyle w:val="Hyperlink"/>
@@ -1858,7 +2071,7 @@
                 <w:noProof/>
                 <w:webHidden/>
               </w:rPr>
-              <w:instrText xml:space="preserve"> PAGEREF _Toc25524532 \h </w:instrText>
+              <w:instrText xml:space="preserve"> PAGEREF _Toc25787159 \h </w:instrText>
             </w:r>
             <w:r>
               <w:rPr>
@@ -1878,7 +2091,7 @@
                 <w:noProof/>
                 <w:webHidden/>
               </w:rPr>
-              <w:t>7</w:t>
+              <w:t>8</w:t>
             </w:r>
             <w:r>
               <w:rPr>
@@ -1901,13 +2114,13 @@
               <w:lang w:eastAsia="en-CA"/>
             </w:rPr>
           </w:pPr>
-          <w:hyperlink w:anchor="_Toc25524533" w:history="1">
+          <w:hyperlink w:anchor="_Toc25787160" w:history="1">
             <w:r>
               <w:rPr>
                 <w:rStyle w:val="Hyperlink"/>
                 <w:noProof/>
               </w:rPr>
-              <w:t>Functions</w:t>
+              <w:t>Control Structures</w:t>
             </w:r>
             <w:r>
               <w:rPr>
@@ -1928,7 +2141,7 @@
                 <w:noProof/>
                 <w:webHidden/>
               </w:rPr>
-              <w:instrText xml:space="preserve"> PAGEREF _Toc25524533 \h </w:instrText>
+              <w:instrText xml:space="preserve"> PAGEREF _Toc25787160 \h </w:instrText>
             </w:r>
             <w:r>
               <w:rPr>
@@ -1948,7 +2161,7 @@
                 <w:noProof/>
                 <w:webHidden/>
               </w:rPr>
-              <w:t>7</w:t>
+              <w:t>8</w:t>
             </w:r>
             <w:r>
               <w:rPr>
@@ -1971,13 +2184,13 @@
               <w:lang w:eastAsia="en-CA"/>
             </w:rPr>
           </w:pPr>
-          <w:hyperlink w:anchor="_Toc25524534" w:history="1">
+          <w:hyperlink w:anchor="_Toc25787161" w:history="1">
             <w:r>
               <w:rPr>
                 <w:rStyle w:val="Hyperlink"/>
                 <w:noProof/>
               </w:rPr>
-              <w:t>Global Variables</w:t>
+              <w:t>Boolean Operators</w:t>
             </w:r>
             <w:r>
               <w:rPr>
@@ -1998,7 +2211,7 @@
                 <w:noProof/>
                 <w:webHidden/>
               </w:rPr>
-              <w:instrText xml:space="preserve"> PAGEREF _Toc25524534 \h </w:instrText>
+              <w:instrText xml:space="preserve"> PAGEREF _Toc25787161 \h </w:instrText>
             </w:r>
             <w:r>
               <w:rPr>
@@ -2019,6 +2232,216 @@
                 <w:webHidden/>
               </w:rPr>
               <w:t>8</w:t>
+            </w:r>
+            <w:r>
+              <w:rPr>
+                <w:noProof/>
+                <w:webHidden/>
+              </w:rPr>
+              <w:fldChar w:fldCharType="end"/>
+            </w:r>
+          </w:hyperlink>
+        </w:p>
+        <w:p>
+          <w:pPr>
+            <w:pStyle w:val="TOC2"/>
+            <w:tabs>
+              <w:tab w:val="right" w:leader="dot" w:pos="9350"/>
+            </w:tabs>
+            <w:rPr>
+              <w:rFonts w:eastAsiaTheme="minorEastAsia"/>
+              <w:noProof/>
+              <w:lang w:eastAsia="en-CA"/>
+            </w:rPr>
+          </w:pPr>
+          <w:hyperlink w:anchor="_Toc25787162" w:history="1">
+            <w:r>
+              <w:rPr>
+                <w:rStyle w:val="Hyperlink"/>
+                <w:noProof/>
+              </w:rPr>
+              <w:t>Conditional If/Else/Else If Statement</w:t>
+            </w:r>
+            <w:r>
+              <w:rPr>
+                <w:noProof/>
+                <w:webHidden/>
+              </w:rPr>
+              <w:tab/>
+            </w:r>
+            <w:r>
+              <w:rPr>
+                <w:noProof/>
+                <w:webHidden/>
+              </w:rPr>
+              <w:fldChar w:fldCharType="begin"/>
+            </w:r>
+            <w:r>
+              <w:rPr>
+                <w:noProof/>
+                <w:webHidden/>
+              </w:rPr>
+              <w:instrText xml:space="preserve"> PAGEREF _Toc25787162 \h </w:instrText>
+            </w:r>
+            <w:r>
+              <w:rPr>
+                <w:noProof/>
+                <w:webHidden/>
+              </w:rPr>
+            </w:r>
+            <w:r>
+              <w:rPr>
+                <w:noProof/>
+                <w:webHidden/>
+              </w:rPr>
+              <w:fldChar w:fldCharType="separate"/>
+            </w:r>
+            <w:r>
+              <w:rPr>
+                <w:noProof/>
+                <w:webHidden/>
+              </w:rPr>
+              <w:t>9</w:t>
+            </w:r>
+            <w:r>
+              <w:rPr>
+                <w:noProof/>
+                <w:webHidden/>
+              </w:rPr>
+              <w:fldChar w:fldCharType="end"/>
+            </w:r>
+          </w:hyperlink>
+        </w:p>
+        <w:p>
+          <w:pPr>
+            <w:pStyle w:val="TOC2"/>
+            <w:tabs>
+              <w:tab w:val="right" w:leader="dot" w:pos="9350"/>
+            </w:tabs>
+            <w:rPr>
+              <w:rFonts w:eastAsiaTheme="minorEastAsia"/>
+              <w:noProof/>
+              <w:lang w:eastAsia="en-CA"/>
+            </w:rPr>
+          </w:pPr>
+          <w:hyperlink w:anchor="_Toc25787163" w:history="1">
+            <w:r>
+              <w:rPr>
+                <w:rStyle w:val="Hyperlink"/>
+                <w:noProof/>
+              </w:rPr>
+              <w:t>The logical AND or OR Operators</w:t>
+            </w:r>
+            <w:r>
+              <w:rPr>
+                <w:noProof/>
+                <w:webHidden/>
+              </w:rPr>
+              <w:tab/>
+            </w:r>
+            <w:r>
+              <w:rPr>
+                <w:noProof/>
+                <w:webHidden/>
+              </w:rPr>
+              <w:fldChar w:fldCharType="begin"/>
+            </w:r>
+            <w:r>
+              <w:rPr>
+                <w:noProof/>
+                <w:webHidden/>
+              </w:rPr>
+              <w:instrText xml:space="preserve"> PAGEREF _Toc25787163 \h </w:instrText>
+            </w:r>
+            <w:r>
+              <w:rPr>
+                <w:noProof/>
+                <w:webHidden/>
+              </w:rPr>
+            </w:r>
+            <w:r>
+              <w:rPr>
+                <w:noProof/>
+                <w:webHidden/>
+              </w:rPr>
+              <w:fldChar w:fldCharType="separate"/>
+            </w:r>
+            <w:r>
+              <w:rPr>
+                <w:noProof/>
+                <w:webHidden/>
+              </w:rPr>
+              <w:t>9</w:t>
+            </w:r>
+            <w:r>
+              <w:rPr>
+                <w:noProof/>
+                <w:webHidden/>
+              </w:rPr>
+              <w:fldChar w:fldCharType="end"/>
+            </w:r>
+          </w:hyperlink>
+        </w:p>
+        <w:p>
+          <w:pPr>
+            <w:pStyle w:val="TOC2"/>
+            <w:tabs>
+              <w:tab w:val="right" w:leader="dot" w:pos="9350"/>
+            </w:tabs>
+            <w:rPr>
+              <w:rFonts w:eastAsiaTheme="minorEastAsia"/>
+              <w:noProof/>
+              <w:lang w:eastAsia="en-CA"/>
+            </w:rPr>
+          </w:pPr>
+          <w:hyperlink w:anchor="_Toc25787164" w:history="1">
+            <w:r>
+              <w:rPr>
+                <w:rStyle w:val="Hyperlink"/>
+                <w:noProof/>
+              </w:rPr>
+              <w:t>Operator Precedence</w:t>
+            </w:r>
+            <w:r>
+              <w:rPr>
+                <w:noProof/>
+                <w:webHidden/>
+              </w:rPr>
+              <w:tab/>
+            </w:r>
+            <w:r>
+              <w:rPr>
+                <w:noProof/>
+                <w:webHidden/>
+              </w:rPr>
+              <w:fldChar w:fldCharType="begin"/>
+            </w:r>
+            <w:r>
+              <w:rPr>
+                <w:noProof/>
+                <w:webHidden/>
+              </w:rPr>
+              <w:instrText xml:space="preserve"> PAGEREF _Toc25787164 \h </w:instrText>
+            </w:r>
+            <w:r>
+              <w:rPr>
+                <w:noProof/>
+                <w:webHidden/>
+              </w:rPr>
+            </w:r>
+            <w:r>
+              <w:rPr>
+                <w:noProof/>
+                <w:webHidden/>
+              </w:rPr>
+              <w:fldChar w:fldCharType="separate"/>
+            </w:r>
+            <w:r>
+              <w:rPr>
+                <w:noProof/>
+                <w:webHidden/>
+              </w:rPr>
+              <w:t>9</w:t>
             </w:r>
             <w:r>
               <w:rPr>
@@ -2041,13 +2464,13 @@
               <w:lang w:eastAsia="en-CA"/>
             </w:rPr>
           </w:pPr>
-          <w:hyperlink w:anchor="_Toc25524535" w:history="1">
+          <w:hyperlink w:anchor="_Toc25787165" w:history="1">
             <w:r>
               <w:rPr>
                 <w:rStyle w:val="Hyperlink"/>
                 <w:noProof/>
               </w:rPr>
-              <w:t>Shadowing</w:t>
+              <w:t>Functions</w:t>
             </w:r>
             <w:r>
               <w:rPr>
@@ -2068,7 +2491,7 @@
                 <w:noProof/>
                 <w:webHidden/>
               </w:rPr>
-              <w:instrText xml:space="preserve"> PAGEREF _Toc25524535 \h </w:instrText>
+              <w:instrText xml:space="preserve"> PAGEREF _Toc25787165 \h </w:instrText>
             </w:r>
             <w:r>
               <w:rPr>
@@ -2088,7 +2511,77 @@
                 <w:noProof/>
                 <w:webHidden/>
               </w:rPr>
-              <w:t>8</w:t>
+              <w:t>10</w:t>
+            </w:r>
+            <w:r>
+              <w:rPr>
+                <w:noProof/>
+                <w:webHidden/>
+              </w:rPr>
+              <w:fldChar w:fldCharType="end"/>
+            </w:r>
+          </w:hyperlink>
+        </w:p>
+        <w:p>
+          <w:pPr>
+            <w:pStyle w:val="TOC2"/>
+            <w:tabs>
+              <w:tab w:val="right" w:leader="dot" w:pos="9350"/>
+            </w:tabs>
+            <w:rPr>
+              <w:rFonts w:eastAsiaTheme="minorEastAsia"/>
+              <w:noProof/>
+              <w:lang w:eastAsia="en-CA"/>
+            </w:rPr>
+          </w:pPr>
+          <w:hyperlink w:anchor="_Toc25787166" w:history="1">
+            <w:r>
+              <w:rPr>
+                <w:rStyle w:val="Hyperlink"/>
+                <w:noProof/>
+              </w:rPr>
+              <w:t>Global Variables</w:t>
+            </w:r>
+            <w:r>
+              <w:rPr>
+                <w:noProof/>
+                <w:webHidden/>
+              </w:rPr>
+              <w:tab/>
+            </w:r>
+            <w:r>
+              <w:rPr>
+                <w:noProof/>
+                <w:webHidden/>
+              </w:rPr>
+              <w:fldChar w:fldCharType="begin"/>
+            </w:r>
+            <w:r>
+              <w:rPr>
+                <w:noProof/>
+                <w:webHidden/>
+              </w:rPr>
+              <w:instrText xml:space="preserve"> PAGEREF _Toc25787166 \h </w:instrText>
+            </w:r>
+            <w:r>
+              <w:rPr>
+                <w:noProof/>
+                <w:webHidden/>
+              </w:rPr>
+            </w:r>
+            <w:r>
+              <w:rPr>
+                <w:noProof/>
+                <w:webHidden/>
+              </w:rPr>
+              <w:fldChar w:fldCharType="separate"/>
+            </w:r>
+            <w:r>
+              <w:rPr>
+                <w:noProof/>
+                <w:webHidden/>
+              </w:rPr>
+              <w:t>10</w:t>
             </w:r>
             <w:r>
               <w:rPr>
@@ -2111,13 +2604,13 @@
               <w:lang w:eastAsia="en-CA"/>
             </w:rPr>
           </w:pPr>
-          <w:hyperlink w:anchor="_Toc25524536" w:history="1">
+          <w:hyperlink w:anchor="_Toc25787167" w:history="1">
             <w:r>
               <w:rPr>
                 <w:rStyle w:val="Hyperlink"/>
                 <w:noProof/>
               </w:rPr>
-              <w:t>Querying the HTML Elements</w:t>
+              <w:t>Shadowing</w:t>
             </w:r>
             <w:r>
               <w:rPr>
@@ -2138,7 +2631,7 @@
                 <w:noProof/>
                 <w:webHidden/>
               </w:rPr>
-              <w:instrText xml:space="preserve"> PAGEREF _Toc25524536 \h </w:instrText>
+              <w:instrText xml:space="preserve"> PAGEREF _Toc25787167 \h </w:instrText>
             </w:r>
             <w:r>
               <w:rPr>
@@ -2158,7 +2651,7 @@
                 <w:noProof/>
                 <w:webHidden/>
               </w:rPr>
-              <w:t>8</w:t>
+              <w:t>10</w:t>
             </w:r>
             <w:r>
               <w:rPr>
@@ -2181,12 +2674,82 @@
               <w:lang w:eastAsia="en-CA"/>
             </w:rPr>
           </w:pPr>
-          <w:hyperlink w:anchor="_Toc25524537" w:history="1">
+          <w:hyperlink w:anchor="_Toc25787168" w:history="1">
             <w:r>
               <w:rPr>
                 <w:rStyle w:val="Hyperlink"/>
                 <w:noProof/>
               </w:rPr>
+              <w:t>Querying the HTML Elements</w:t>
+            </w:r>
+            <w:r>
+              <w:rPr>
+                <w:noProof/>
+                <w:webHidden/>
+              </w:rPr>
+              <w:tab/>
+            </w:r>
+            <w:r>
+              <w:rPr>
+                <w:noProof/>
+                <w:webHidden/>
+              </w:rPr>
+              <w:fldChar w:fldCharType="begin"/>
+            </w:r>
+            <w:r>
+              <w:rPr>
+                <w:noProof/>
+                <w:webHidden/>
+              </w:rPr>
+              <w:instrText xml:space="preserve"> PAGEREF _Toc25787168 \h </w:instrText>
+            </w:r>
+            <w:r>
+              <w:rPr>
+                <w:noProof/>
+                <w:webHidden/>
+              </w:rPr>
+            </w:r>
+            <w:r>
+              <w:rPr>
+                <w:noProof/>
+                <w:webHidden/>
+              </w:rPr>
+              <w:fldChar w:fldCharType="separate"/>
+            </w:r>
+            <w:r>
+              <w:rPr>
+                <w:noProof/>
+                <w:webHidden/>
+              </w:rPr>
+              <w:t>10</w:t>
+            </w:r>
+            <w:r>
+              <w:rPr>
+                <w:noProof/>
+                <w:webHidden/>
+              </w:rPr>
+              <w:fldChar w:fldCharType="end"/>
+            </w:r>
+          </w:hyperlink>
+        </w:p>
+        <w:p>
+          <w:pPr>
+            <w:pStyle w:val="TOC1"/>
+            <w:tabs>
+              <w:tab w:val="right" w:leader="dot" w:pos="9350"/>
+            </w:tabs>
+            <w:rPr>
+              <w:rFonts w:eastAsiaTheme="minorEastAsia"/>
+              <w:noProof/>
+              <w:lang w:eastAsia="en-CA"/>
+            </w:rPr>
+          </w:pPr>
+          <w:hyperlink w:anchor="_Toc25787169" w:history="1">
+            <w:r>
+              <w:rPr>
+                <w:rStyle w:val="Hyperlink"/>
+                <w:noProof/>
+              </w:rPr>
               <w:t>Event Listeners – Add/Remove</w:t>
             </w:r>
             <w:r>
@@ -2208,7 +2771,7 @@
                 <w:noProof/>
                 <w:webHidden/>
               </w:rPr>
-              <w:instrText xml:space="preserve"> PAGEREF _Toc25524537 \h </w:instrText>
+              <w:instrText xml:space="preserve"> PAGEREF _Toc25787169 \h </w:instrText>
             </w:r>
             <w:r>
               <w:rPr>
@@ -2228,7 +2791,7 @@
                 <w:noProof/>
                 <w:webHidden/>
               </w:rPr>
-              <w:t>8</w:t>
+              <w:t>11</w:t>
             </w:r>
             <w:r>
               <w:rPr>
@@ -2251,7 +2814,7 @@
               <w:lang w:eastAsia="en-CA"/>
             </w:rPr>
           </w:pPr>
-          <w:hyperlink w:anchor="_Toc25524538" w:history="1">
+          <w:hyperlink w:anchor="_Toc25787170" w:history="1">
             <w:r>
               <w:rPr>
                 <w:rStyle w:val="Hyperlink"/>
@@ -2278,7 +2841,7 @@
                 <w:noProof/>
                 <w:webHidden/>
               </w:rPr>
-              <w:instrText xml:space="preserve"> PAGEREF _Toc25524538 \h </w:instrText>
+              <w:instrText xml:space="preserve"> PAGEREF _Toc25787170 \h </w:instrText>
             </w:r>
             <w:r>
               <w:rPr>
@@ -2298,7 +2861,7 @@
                 <w:noProof/>
                 <w:webHidden/>
               </w:rPr>
-              <w:t>9</w:t>
+              <w:t>11</w:t>
             </w:r>
             <w:r>
               <w:rPr>
@@ -2321,7 +2884,7 @@
               <w:lang w:eastAsia="en-CA"/>
             </w:rPr>
           </w:pPr>
-          <w:hyperlink w:anchor="_Toc25524539" w:history="1">
+          <w:hyperlink w:anchor="_Toc25787171" w:history="1">
             <w:r>
               <w:rPr>
                 <w:rStyle w:val="Hyperlink"/>
@@ -2348,7 +2911,7 @@
                 <w:noProof/>
                 <w:webHidden/>
               </w:rPr>
-              <w:instrText xml:space="preserve"> PAGEREF _Toc25524539 \h </w:instrText>
+              <w:instrText xml:space="preserve"> PAGEREF _Toc25787171 \h </w:instrText>
             </w:r>
             <w:r>
               <w:rPr>
@@ -2368,7 +2931,7 @@
                 <w:noProof/>
                 <w:webHidden/>
               </w:rPr>
-              <w:t>9</w:t>
+              <w:t>11</w:t>
             </w:r>
             <w:r>
               <w:rPr>
@@ -2391,7 +2954,7 @@
               <w:lang w:eastAsia="en-CA"/>
             </w:rPr>
           </w:pPr>
-          <w:hyperlink w:anchor="_Toc25524540" w:history="1">
+          <w:hyperlink w:anchor="_Toc25787172" w:history="1">
             <w:r>
               <w:rPr>
                 <w:rStyle w:val="Hyperlink"/>
@@ -2418,7 +2981,7 @@
                 <w:noProof/>
                 <w:webHidden/>
               </w:rPr>
-              <w:instrText xml:space="preserve"> PAGEREF _Toc25524540 \h </w:instrText>
+              <w:instrText xml:space="preserve"> PAGEREF _Toc25787172 \h </w:instrText>
             </w:r>
             <w:r>
               <w:rPr>
@@ -2438,7 +3001,7 @@
                 <w:noProof/>
                 <w:webHidden/>
               </w:rPr>
-              <w:t>9</w:t>
+              <w:t>11</w:t>
             </w:r>
             <w:r>
               <w:rPr>
@@ -2461,7 +3024,7 @@
               <w:lang w:eastAsia="en-CA"/>
             </w:rPr>
           </w:pPr>
-          <w:hyperlink w:anchor="_Toc25524541" w:history="1">
+          <w:hyperlink w:anchor="_Toc25787173" w:history="1">
             <w:r>
               <w:rPr>
                 <w:rStyle w:val="Hyperlink"/>
@@ -2488,7 +3051,7 @@
                 <w:noProof/>
                 <w:webHidden/>
               </w:rPr>
-              <w:instrText xml:space="preserve"> PAGEREF _Toc25524541 \h </w:instrText>
+              <w:instrText xml:space="preserve"> PAGEREF _Toc25787173 \h </w:instrText>
             </w:r>
             <w:r>
               <w:rPr>
@@ -2508,7 +3071,7 @@
                 <w:noProof/>
                 <w:webHidden/>
               </w:rPr>
-              <w:t>9</w:t>
+              <w:t>11</w:t>
             </w:r>
             <w:r>
               <w:rPr>
@@ -2531,7 +3094,7 @@
               <w:lang w:eastAsia="en-CA"/>
             </w:rPr>
           </w:pPr>
-          <w:hyperlink w:anchor="_Toc25524542" w:history="1">
+          <w:hyperlink w:anchor="_Toc25787174" w:history="1">
             <w:r>
               <w:rPr>
                 <w:rStyle w:val="Hyperlink"/>
@@ -2558,7 +3121,7 @@
                 <w:noProof/>
                 <w:webHidden/>
               </w:rPr>
-              <w:instrText xml:space="preserve"> PAGEREF _Toc25524542 \h </w:instrText>
+              <w:instrText xml:space="preserve"> PAGEREF _Toc25787174 \h </w:instrText>
             </w:r>
             <w:r>
               <w:rPr>
@@ -2578,7 +3141,7 @@
                 <w:noProof/>
                 <w:webHidden/>
               </w:rPr>
-              <w:t>9</w:t>
+              <w:t>11</w:t>
             </w:r>
             <w:r>
               <w:rPr>
@@ -2601,7 +3164,7 @@
               <w:lang w:eastAsia="en-CA"/>
             </w:rPr>
           </w:pPr>
-          <w:hyperlink w:anchor="_Toc25524543" w:history="1">
+          <w:hyperlink w:anchor="_Toc25787175" w:history="1">
             <w:r>
               <w:rPr>
                 <w:rStyle w:val="Hyperlink"/>
@@ -2628,7 +3191,7 @@
                 <w:noProof/>
                 <w:webHidden/>
               </w:rPr>
-              <w:instrText xml:space="preserve"> PAGEREF _Toc25524543 \h </w:instrText>
+              <w:instrText xml:space="preserve"> PAGEREF _Toc25787175 \h </w:instrText>
             </w:r>
             <w:r>
               <w:rPr>
@@ -2648,7 +3211,7 @@
                 <w:noProof/>
                 <w:webHidden/>
               </w:rPr>
-              <w:t>10</w:t>
+              <w:t>12</w:t>
             </w:r>
             <w:r>
               <w:rPr>
@@ -2671,7 +3234,7 @@
               <w:lang w:eastAsia="en-CA"/>
             </w:rPr>
           </w:pPr>
-          <w:hyperlink w:anchor="_Toc25524544" w:history="1">
+          <w:hyperlink w:anchor="_Toc25787176" w:history="1">
             <w:r>
               <w:rPr>
                 <w:rStyle w:val="Hyperlink"/>
@@ -2698,7 +3261,7 @@
                 <w:noProof/>
                 <w:webHidden/>
               </w:rPr>
-              <w:instrText xml:space="preserve"> PAGEREF _Toc25524544 \h </w:instrText>
+              <w:instrText xml:space="preserve"> PAGEREF _Toc25787176 \h </w:instrText>
             </w:r>
             <w:r>
               <w:rPr>
@@ -2718,7 +3281,7 @@
                 <w:noProof/>
                 <w:webHidden/>
               </w:rPr>
-              <w:t>10</w:t>
+              <w:t>12</w:t>
             </w:r>
             <w:r>
               <w:rPr>
@@ -2741,7 +3304,7 @@
               <w:lang w:eastAsia="en-CA"/>
             </w:rPr>
           </w:pPr>
-          <w:hyperlink w:anchor="_Toc25524545" w:history="1">
+          <w:hyperlink w:anchor="_Toc25787177" w:history="1">
             <w:r>
               <w:rPr>
                 <w:rStyle w:val="Hyperlink"/>
@@ -2768,7 +3331,7 @@
                 <w:noProof/>
                 <w:webHidden/>
               </w:rPr>
-              <w:instrText xml:space="preserve"> PAGEREF _Toc25524545 \h </w:instrText>
+              <w:instrText xml:space="preserve"> PAGEREF _Toc25787177 \h </w:instrText>
             </w:r>
             <w:r>
               <w:rPr>
@@ -2788,7 +3351,77 @@
                 <w:noProof/>
                 <w:webHidden/>
               </w:rPr>
-              <w:t>11</w:t>
+              <w:t>13</w:t>
+            </w:r>
+            <w:r>
+              <w:rPr>
+                <w:noProof/>
+                <w:webHidden/>
+              </w:rPr>
+              <w:fldChar w:fldCharType="end"/>
+            </w:r>
+          </w:hyperlink>
+        </w:p>
+        <w:p>
+          <w:pPr>
+            <w:pStyle w:val="TOC2"/>
+            <w:tabs>
+              <w:tab w:val="right" w:leader="dot" w:pos="9350"/>
+            </w:tabs>
+            <w:rPr>
+              <w:rFonts w:eastAsiaTheme="minorEastAsia"/>
+              <w:noProof/>
+              <w:lang w:eastAsia="en-CA"/>
+            </w:rPr>
+          </w:pPr>
+          <w:hyperlink w:anchor="_Toc25787178" w:history="1">
+            <w:r>
+              <w:rPr>
+                <w:rStyle w:val="Hyperlink"/>
+                <w:noProof/>
+              </w:rPr>
+              <w:t>Task 06: Simple Calculator – Conditional If</w:t>
+            </w:r>
+            <w:r>
+              <w:rPr>
+                <w:noProof/>
+                <w:webHidden/>
+              </w:rPr>
+              <w:tab/>
+            </w:r>
+            <w:r>
+              <w:rPr>
+                <w:noProof/>
+                <w:webHidden/>
+              </w:rPr>
+              <w:fldChar w:fldCharType="begin"/>
+            </w:r>
+            <w:r>
+              <w:rPr>
+                <w:noProof/>
+                <w:webHidden/>
+              </w:rPr>
+              <w:instrText xml:space="preserve"> PAGEREF _Toc25787178 \h </w:instrText>
+            </w:r>
+            <w:r>
+              <w:rPr>
+                <w:noProof/>
+                <w:webHidden/>
+              </w:rPr>
+            </w:r>
+            <w:r>
+              <w:rPr>
+                <w:noProof/>
+                <w:webHidden/>
+              </w:rPr>
+              <w:fldChar w:fldCharType="separate"/>
+            </w:r>
+            <w:r>
+              <w:rPr>
+                <w:noProof/>
+                <w:webHidden/>
+              </w:rPr>
+              <w:t>14</w:t>
             </w:r>
             <w:r>
               <w:rPr>
@@ -2819,12 +3452,12 @@
       <w:r>
         <w:br w:type="page"/>
       </w:r>
-      <w:bookmarkStart w:id="0" w:name="_Toc25524509"/>
+      <w:bookmarkStart w:id="1" w:name="_Toc25787133"/>
       <w:r>
         <w:lastRenderedPageBreak/>
         <w:t>What is JavaScript</w:t>
       </w:r>
-      <w:bookmarkEnd w:id="0"/>
+      <w:bookmarkEnd w:id="1"/>
     </w:p>
     <w:p>
       <w:pPr>
@@ -3070,11 +3703,11 @@
       <w:pPr>
         <w:pStyle w:val="Heading1"/>
       </w:pPr>
-      <w:bookmarkStart w:id="1" w:name="_Toc25524510"/>
+      <w:bookmarkStart w:id="2" w:name="_Toc25787134"/>
       <w:r>
         <w:t>Dynamic, interpreted Programming Language</w:t>
       </w:r>
-      <w:bookmarkEnd w:id="1"/>
+      <w:bookmarkEnd w:id="2"/>
     </w:p>
     <w:p>
       <w:r>
@@ -3085,11 +3718,11 @@
       <w:pPr>
         <w:pStyle w:val="Heading1"/>
       </w:pPr>
-      <w:bookmarkStart w:id="2" w:name="_Toc25524511"/>
+      <w:bookmarkStart w:id="3" w:name="_Toc25787135"/>
       <w:r>
         <w:t>Weakly Type Programming Language</w:t>
       </w:r>
-      <w:bookmarkEnd w:id="2"/>
+      <w:bookmarkEnd w:id="3"/>
     </w:p>
     <w:p>
       <w:r>
@@ -3109,21 +3742,21 @@
       <w:pPr>
         <w:pStyle w:val="Heading1"/>
       </w:pPr>
-      <w:bookmarkStart w:id="3" w:name="_Toc25524512"/>
+      <w:bookmarkStart w:id="4" w:name="_Toc25787136"/>
       <w:r>
         <w:t>What will we be covering?</w:t>
       </w:r>
-      <w:bookmarkEnd w:id="3"/>
+      <w:bookmarkEnd w:id="4"/>
     </w:p>
     <w:p>
       <w:pPr>
         <w:pStyle w:val="Heading2"/>
       </w:pPr>
-      <w:bookmarkStart w:id="4" w:name="_Toc25524513"/>
+      <w:bookmarkStart w:id="5" w:name="_Toc25787137"/>
       <w:r>
         <w:t>Basics</w:t>
       </w:r>
-      <w:bookmarkEnd w:id="4"/>
+      <w:bookmarkEnd w:id="5"/>
     </w:p>
     <w:p>
       <w:r>
@@ -3142,11 +3775,11 @@
       <w:pPr>
         <w:pStyle w:val="Heading2"/>
       </w:pPr>
-      <w:bookmarkStart w:id="5" w:name="_Toc25524514"/>
+      <w:bookmarkStart w:id="6" w:name="_Toc25787138"/>
       <w:r>
         <w:t>Building a strong foundation</w:t>
       </w:r>
-      <w:bookmarkEnd w:id="5"/>
+      <w:bookmarkEnd w:id="6"/>
     </w:p>
     <w:p>
       <w:r>
@@ -3157,11 +3790,11 @@
       <w:pPr>
         <w:pStyle w:val="Heading2"/>
       </w:pPr>
-      <w:bookmarkStart w:id="6" w:name="_Toc25524515"/>
+      <w:bookmarkStart w:id="7" w:name="_Toc25787139"/>
       <w:r>
         <w:t>Advanced Concepts</w:t>
       </w:r>
-      <w:bookmarkEnd w:id="6"/>
+      <w:bookmarkEnd w:id="7"/>
     </w:p>
     <w:p>
       <w:r>
@@ -3181,20 +3814,22 @@
       <w:pPr>
         <w:pStyle w:val="Heading1"/>
       </w:pPr>
-      <w:bookmarkStart w:id="7" w:name="_Toc25524516"/>
+      <w:bookmarkStart w:id="8" w:name="_Toc25787140"/>
       <w:r>
         <w:lastRenderedPageBreak/>
         <w:t>Setting up Development Environment</w:t>
       </w:r>
-      <w:bookmarkEnd w:id="7"/>
+      <w:bookmarkEnd w:id="8"/>
     </w:p>
     <w:p>
       <w:pPr>
         <w:pStyle w:val="Heading2"/>
       </w:pPr>
+      <w:bookmarkStart w:id="9" w:name="_Toc25787141"/>
       <w:r>
         <w:t>Visual Studio Code Editor</w:t>
       </w:r>
+      <w:bookmarkEnd w:id="9"/>
     </w:p>
     <w:p>
       <w:r>
@@ -3411,8 +4046,6 @@
           <w:t>https://developers.google.com/web/tools/chrome-devtools/</w:t>
         </w:r>
       </w:hyperlink>
-      <w:bookmarkStart w:id="8" w:name="_GoBack"/>
-      <w:bookmarkEnd w:id="8"/>
     </w:p>
     <w:p>
       <w:pPr>
@@ -3623,9 +4256,11 @@
       <w:pPr>
         <w:pStyle w:val="Heading2"/>
       </w:pPr>
+      <w:bookmarkStart w:id="10" w:name="_Toc25787142"/>
       <w:r>
         <w:t>Chrome Browser</w:t>
       </w:r>
+      <w:bookmarkEnd w:id="10"/>
     </w:p>
     <w:p>
       <w:r>
@@ -3672,14 +4307,14 @@
       <w:pPr>
         <w:pStyle w:val="Heading1"/>
       </w:pPr>
-      <w:bookmarkStart w:id="9" w:name="_Toc25524517"/>
+      <w:bookmarkStart w:id="11" w:name="_Toc25787143"/>
       <w:r>
         <w:t>Important</w:t>
       </w:r>
       <w:r>
         <w:t xml:space="preserve"> Principles</w:t>
       </w:r>
-      <w:bookmarkEnd w:id="9"/>
+      <w:bookmarkEnd w:id="11"/>
     </w:p>
     <w:p>
       <w:pPr>
@@ -3798,11 +4433,11 @@
       <w:pPr>
         <w:pStyle w:val="Heading2"/>
       </w:pPr>
-      <w:bookmarkStart w:id="10" w:name="_Toc25524518"/>
+      <w:bookmarkStart w:id="12" w:name="_Toc25787144"/>
       <w:r>
         <w:t>Some Great External Resources</w:t>
       </w:r>
-      <w:bookmarkEnd w:id="10"/>
+      <w:bookmarkEnd w:id="12"/>
     </w:p>
     <w:p>
       <w:pPr>
@@ -3932,9 +4567,11 @@
       <w:pPr>
         <w:pStyle w:val="Heading1"/>
       </w:pPr>
+      <w:bookmarkStart w:id="13" w:name="_Toc25787145"/>
       <w:r>
         <w:t>Debugging JavaScript</w:t>
       </w:r>
+      <w:bookmarkEnd w:id="13"/>
     </w:p>
     <w:p>
       <w:pPr>
@@ -4181,11 +4818,11 @@
       <w:pPr>
         <w:pStyle w:val="Heading1"/>
       </w:pPr>
-      <w:bookmarkStart w:id="11" w:name="_Toc25524519"/>
+      <w:bookmarkStart w:id="14" w:name="_Toc25787146"/>
       <w:r>
         <w:t>Referencing the JavaScript file in HTML</w:t>
       </w:r>
-      <w:bookmarkEnd w:id="11"/>
+      <w:bookmarkEnd w:id="14"/>
       <w:r>
         <w:t xml:space="preserve"> </w:t>
       </w:r>
@@ -4268,14 +4905,14 @@
       <w:pPr>
         <w:pStyle w:val="Heading2"/>
       </w:pPr>
-      <w:bookmarkStart w:id="12" w:name="_Toc25524520"/>
+      <w:bookmarkStart w:id="15" w:name="_Toc25787147"/>
       <w:r>
         <w:t xml:space="preserve">Defer </w:t>
       </w:r>
       <w:r>
         <w:t>Importing</w:t>
       </w:r>
-      <w:bookmarkEnd w:id="12"/>
+      <w:bookmarkEnd w:id="15"/>
     </w:p>
     <w:p>
       <w:r>
@@ -4349,11 +4986,11 @@
       <w:pPr>
         <w:pStyle w:val="Heading2"/>
       </w:pPr>
-      <w:bookmarkStart w:id="13" w:name="_Toc25524521"/>
+      <w:bookmarkStart w:id="16" w:name="_Toc25787148"/>
       <w:r>
         <w:t>Async Importing</w:t>
       </w:r>
-      <w:bookmarkEnd w:id="13"/>
+      <w:bookmarkEnd w:id="16"/>
     </w:p>
     <w:p>
       <w:r>
@@ -4420,11 +5057,11 @@
       <w:pPr>
         <w:pStyle w:val="Heading1"/>
       </w:pPr>
-      <w:bookmarkStart w:id="14" w:name="_Toc25524522"/>
+      <w:bookmarkStart w:id="17" w:name="_Toc25787149"/>
       <w:r>
         <w:t>Variables &amp; Constants</w:t>
       </w:r>
-      <w:bookmarkEnd w:id="14"/>
+      <w:bookmarkEnd w:id="17"/>
     </w:p>
     <w:tbl>
       <w:tblPr>
@@ -4454,11 +5091,11 @@
               <w:pStyle w:val="Heading2"/>
               <w:outlineLvl w:val="1"/>
             </w:pPr>
-            <w:bookmarkStart w:id="15" w:name="_Toc25524523"/>
+            <w:bookmarkStart w:id="18" w:name="_Toc25787150"/>
             <w:r>
               <w:t>Variables</w:t>
             </w:r>
-            <w:bookmarkEnd w:id="15"/>
+            <w:bookmarkEnd w:id="18"/>
           </w:p>
           <w:p>
             <w:r>
@@ -4532,11 +5169,11 @@
               <w:pStyle w:val="Heading2"/>
               <w:outlineLvl w:val="1"/>
             </w:pPr>
-            <w:bookmarkStart w:id="16" w:name="_Toc25524524"/>
+            <w:bookmarkStart w:id="19" w:name="_Toc25787151"/>
             <w:r>
               <w:t>Constants</w:t>
             </w:r>
-            <w:bookmarkEnd w:id="16"/>
+            <w:bookmarkEnd w:id="19"/>
           </w:p>
           <w:p>
             <w:r>
@@ -4616,11 +5253,11 @@
       <w:pPr>
         <w:pStyle w:val="Heading1"/>
       </w:pPr>
-      <w:bookmarkStart w:id="17" w:name="_Toc25524525"/>
+      <w:bookmarkStart w:id="20" w:name="_Toc25787152"/>
       <w:r>
         <w:t>Operators</w:t>
       </w:r>
-      <w:bookmarkEnd w:id="17"/>
+      <w:bookmarkEnd w:id="20"/>
     </w:p>
     <w:tbl>
       <w:tblPr>
@@ -4763,11 +5400,11 @@
       <w:pPr>
         <w:pStyle w:val="Heading2"/>
       </w:pPr>
-      <w:bookmarkStart w:id="18" w:name="_Toc25524526"/>
+      <w:bookmarkStart w:id="21" w:name="_Toc25787153"/>
       <w:r>
         <w:t>Operator examples</w:t>
       </w:r>
-      <w:bookmarkEnd w:id="18"/>
+      <w:bookmarkEnd w:id="21"/>
     </w:p>
     <w:p>
       <w:pPr>
@@ -4976,7 +5613,7 @@
       <w:pPr>
         <w:pStyle w:val="Heading2"/>
       </w:pPr>
-      <w:bookmarkStart w:id="19" w:name="_Toc25524527"/>
+      <w:bookmarkStart w:id="22" w:name="_Toc25787154"/>
       <w:proofErr w:type="spellStart"/>
       <w:r>
         <w:lastRenderedPageBreak/>
@@ -4992,7 +5629,7 @@
       <w:r>
         <w:t xml:space="preserve"> Keyword</w:t>
       </w:r>
-      <w:bookmarkEnd w:id="19"/>
+      <w:bookmarkEnd w:id="22"/>
     </w:p>
     <w:p>
       <w:r>
@@ -5048,14 +5685,14 @@
       <w:pPr>
         <w:pStyle w:val="Heading1"/>
       </w:pPr>
-      <w:bookmarkStart w:id="20" w:name="_Toc25524528"/>
+      <w:bookmarkStart w:id="23" w:name="_Toc25787155"/>
       <w:r>
         <w:t>Data Types</w:t>
       </w:r>
       <w:r>
         <w:t xml:space="preserve"> and Objects</w:t>
       </w:r>
-      <w:bookmarkEnd w:id="20"/>
+      <w:bookmarkEnd w:id="23"/>
     </w:p>
     <w:p>
       <w:pPr>
@@ -5082,11 +5719,11 @@
       <w:pPr>
         <w:pStyle w:val="Heading2"/>
       </w:pPr>
-      <w:bookmarkStart w:id="21" w:name="_Toc25524529"/>
+      <w:bookmarkStart w:id="24" w:name="_Toc25787156"/>
       <w:r>
         <w:t>Data Types</w:t>
       </w:r>
-      <w:bookmarkEnd w:id="21"/>
+      <w:bookmarkEnd w:id="24"/>
     </w:p>
     <w:p>
       <w:pPr>
@@ -5391,11 +6028,11 @@
       <w:pPr>
         <w:pStyle w:val="Heading3"/>
       </w:pPr>
-      <w:bookmarkStart w:id="22" w:name="_Toc25524530"/>
+      <w:bookmarkStart w:id="25" w:name="_Toc25787157"/>
       <w:r>
         <w:t>Using Back Ticks</w:t>
       </w:r>
-      <w:bookmarkEnd w:id="22"/>
+      <w:bookmarkEnd w:id="25"/>
     </w:p>
     <w:p>
       <w:pPr>
@@ -5489,11 +6126,11 @@
       <w:pPr>
         <w:pStyle w:val="Heading2"/>
       </w:pPr>
-      <w:bookmarkStart w:id="23" w:name="_Toc25524531"/>
+      <w:bookmarkStart w:id="26" w:name="_Toc25787158"/>
       <w:r>
         <w:t>Converting Data Types</w:t>
       </w:r>
-      <w:bookmarkEnd w:id="23"/>
+      <w:bookmarkEnd w:id="26"/>
     </w:p>
     <w:p>
       <w:pPr>
@@ -5601,11 +6238,11 @@
       <w:pPr>
         <w:pStyle w:val="Heading2"/>
       </w:pPr>
-      <w:bookmarkStart w:id="24" w:name="_Toc25524532"/>
+      <w:bookmarkStart w:id="27" w:name="_Toc25787159"/>
       <w:r>
         <w:t>Mixing Number and String</w:t>
       </w:r>
-      <w:bookmarkEnd w:id="24"/>
+      <w:bookmarkEnd w:id="27"/>
     </w:p>
     <w:p>
       <w:r>
@@ -5749,21 +6386,313 @@
       <w:pPr>
         <w:pStyle w:val="Heading1"/>
       </w:pPr>
-      <w:bookmarkStart w:id="25" w:name="_Toc25524533"/>
-      <w:r>
-        <w:t>Functions</w:t>
-      </w:r>
-      <w:bookmarkEnd w:id="25"/>
-    </w:p>
-    <w:p>
-      <w:r>
-        <w:t>Functions are one of the fundamental building blocks in JavaScript. A function is a JavaScript procedure—a set of statements that performs a task or calculates a value. To use a function, you must define it somewhere in the scope from which you wish to call it.</w:t>
-      </w:r>
-    </w:p>
-    <w:p>
-      <w:r>
-        <w:t>A function definition (also called a function declaration, or function statement) consists of the function keyword, followed by:</w:t>
-      </w:r>
+      <w:bookmarkStart w:id="28" w:name="_Toc25787160"/>
+      <w:r>
+        <w:t>Control Structures</w:t>
+      </w:r>
+      <w:bookmarkEnd w:id="28"/>
+    </w:p>
+    <w:p>
+      <w:pPr>
+        <w:pStyle w:val="Heading2"/>
+      </w:pPr>
+      <w:bookmarkStart w:id="29" w:name="_Toc25787161"/>
+      <w:r>
+        <w:t>Boolean Operators</w:t>
+      </w:r>
+      <w:bookmarkEnd w:id="29"/>
+    </w:p>
+    <w:p>
+      <w:r>
+        <w:t>Conditional operators return true or false</w:t>
+      </w:r>
+    </w:p>
+    <w:tbl>
+      <w:tblPr>
+        <w:tblStyle w:val="TableGrid"/>
+        <w:tblW w:w="0" w:type="auto"/>
+        <w:tblLook w:val="04A0" w:firstRow="1" w:lastRow="0" w:firstColumn="1" w:lastColumn="0" w:noHBand="0" w:noVBand="1"/>
+      </w:tblPr>
+      <w:tblGrid>
+        <w:gridCol w:w="2405"/>
+        <w:gridCol w:w="4961"/>
+        <w:gridCol w:w="1984"/>
+      </w:tblGrid>
+      <w:tr>
+        <w:tc>
+          <w:tcPr>
+            <w:tcW w:w="2405" w:type="dxa"/>
+          </w:tcPr>
+          <w:p>
+            <w:r>
+              <w:t>==</w:t>
+            </w:r>
+          </w:p>
+        </w:tc>
+        <w:tc>
+          <w:tcPr>
+            <w:tcW w:w="4961" w:type="dxa"/>
+          </w:tcPr>
+          <w:p>
+            <w:r>
+              <w:t>Check for value equality</w:t>
+            </w:r>
+            <w:r>
+              <w:t xml:space="preserve"> (no type check)</w:t>
+            </w:r>
+          </w:p>
+        </w:tc>
+        <w:tc>
+          <w:tcPr>
+            <w:tcW w:w="1984" w:type="dxa"/>
+          </w:tcPr>
+          <w:p>
+            <w:r>
+              <w:t>a ==b</w:t>
+            </w:r>
+          </w:p>
+        </w:tc>
+      </w:tr>
+      <w:tr>
+        <w:tc>
+          <w:tcPr>
+            <w:tcW w:w="2405" w:type="dxa"/>
+          </w:tcPr>
+          <w:p>
+            <w:r>
+              <w:t>!=</w:t>
+            </w:r>
+          </w:p>
+        </w:tc>
+        <w:tc>
+          <w:tcPr>
+            <w:tcW w:w="4961" w:type="dxa"/>
+          </w:tcPr>
+          <w:p>
+            <w:r>
+              <w:t>Check for value inequality</w:t>
+            </w:r>
+          </w:p>
+        </w:tc>
+        <w:tc>
+          <w:tcPr>
+            <w:tcW w:w="1984" w:type="dxa"/>
+          </w:tcPr>
+          <w:p>
+            <w:proofErr w:type="gramStart"/>
+            <w:r>
+              <w:t>a !</w:t>
+            </w:r>
+            <w:proofErr w:type="gramEnd"/>
+            <w:r>
+              <w:t>= b</w:t>
+            </w:r>
+          </w:p>
+        </w:tc>
+      </w:tr>
+      <w:tr>
+        <w:tc>
+          <w:tcPr>
+            <w:tcW w:w="2405" w:type="dxa"/>
+          </w:tcPr>
+          <w:p>
+            <w:r>
+              <w:t xml:space="preserve">=== </w:t>
+            </w:r>
+            <w:proofErr w:type="gramStart"/>
+            <w:r>
+              <w:t>and !</w:t>
+            </w:r>
+            <w:proofErr w:type="gramEnd"/>
+            <w:r>
+              <w:t>== [</w:t>
+            </w:r>
+            <w:r>
+              <w:t>prefer this</w:t>
+            </w:r>
+            <w:r>
+              <w:t>]</w:t>
+            </w:r>
+          </w:p>
+        </w:tc>
+        <w:tc>
+          <w:tcPr>
+            <w:tcW w:w="4961" w:type="dxa"/>
+          </w:tcPr>
+          <w:p>
+            <w:r>
+              <w:t>Check for value and type (in)equality</w:t>
+            </w:r>
+          </w:p>
+        </w:tc>
+        <w:tc>
+          <w:tcPr>
+            <w:tcW w:w="1984" w:type="dxa"/>
+          </w:tcPr>
+          <w:p>
+            <w:r>
+              <w:t>a ===</w:t>
+            </w:r>
+            <w:proofErr w:type="gramStart"/>
+            <w:r>
+              <w:t>b  OR</w:t>
+            </w:r>
+            <w:proofErr w:type="gramEnd"/>
+            <w:r>
+              <w:t xml:space="preserve">  a !== b</w:t>
+            </w:r>
+          </w:p>
+        </w:tc>
+      </w:tr>
+      <w:tr>
+        <w:tc>
+          <w:tcPr>
+            <w:tcW w:w="2405" w:type="dxa"/>
+          </w:tcPr>
+          <w:p>
+            <w:proofErr w:type="gramStart"/>
+            <w:r>
+              <w:t>&gt;  and</w:t>
+            </w:r>
+            <w:proofErr w:type="gramEnd"/>
+            <w:r>
+              <w:t xml:space="preserve">  &lt; </w:t>
+            </w:r>
+          </w:p>
+        </w:tc>
+        <w:tc>
+          <w:tcPr>
+            <w:tcW w:w="4961" w:type="dxa"/>
+          </w:tcPr>
+          <w:p>
+            <w:r>
+              <w:t>Check for value greater or smaller</w:t>
+            </w:r>
+          </w:p>
+        </w:tc>
+        <w:tc>
+          <w:tcPr>
+            <w:tcW w:w="1984" w:type="dxa"/>
+          </w:tcPr>
+          <w:p>
+            <w:r>
+              <w:t xml:space="preserve">a &gt; </w:t>
+            </w:r>
+            <w:proofErr w:type="gramStart"/>
+            <w:r>
+              <w:t>b  OR</w:t>
+            </w:r>
+            <w:proofErr w:type="gramEnd"/>
+            <w:r>
+              <w:t xml:space="preserve">  a &lt; b</w:t>
+            </w:r>
+          </w:p>
+        </w:tc>
+      </w:tr>
+      <w:tr>
+        <w:tc>
+          <w:tcPr>
+            <w:tcW w:w="2405" w:type="dxa"/>
+          </w:tcPr>
+          <w:p>
+            <w:r>
+              <w:t>&gt;</w:t>
+            </w:r>
+            <w:proofErr w:type="gramStart"/>
+            <w:r>
+              <w:t>=  and</w:t>
+            </w:r>
+            <w:proofErr w:type="gramEnd"/>
+            <w:r>
+              <w:t xml:space="preserve"> &lt;=  </w:t>
+            </w:r>
+          </w:p>
+        </w:tc>
+        <w:tc>
+          <w:tcPr>
+            <w:tcW w:w="4961" w:type="dxa"/>
+          </w:tcPr>
+          <w:p>
+            <w:r>
+              <w:t>Check for value greater or equal / smaller or equal</w:t>
+            </w:r>
+          </w:p>
+        </w:tc>
+        <w:tc>
+          <w:tcPr>
+            <w:tcW w:w="1984" w:type="dxa"/>
+          </w:tcPr>
+          <w:p>
+            <w:r>
+              <w:t xml:space="preserve">a &gt;= </w:t>
+            </w:r>
+            <w:proofErr w:type="gramStart"/>
+            <w:r>
+              <w:t>b  OR</w:t>
+            </w:r>
+            <w:proofErr w:type="gramEnd"/>
+            <w:r>
+              <w:t xml:space="preserve">   a &lt;= b</w:t>
+            </w:r>
+          </w:p>
+        </w:tc>
+      </w:tr>
+      <w:tr>
+        <w:tc>
+          <w:tcPr>
+            <w:tcW w:w="2405" w:type="dxa"/>
+          </w:tcPr>
+          <w:p>
+            <w:r>
+              <w:t>!</w:t>
+            </w:r>
+          </w:p>
+        </w:tc>
+        <w:tc>
+          <w:tcPr>
+            <w:tcW w:w="4961" w:type="dxa"/>
+          </w:tcPr>
+          <w:p>
+            <w:r>
+              <w:t>Check if NOT true</w:t>
+            </w:r>
+          </w:p>
+        </w:tc>
+        <w:tc>
+          <w:tcPr>
+            <w:tcW w:w="1984" w:type="dxa"/>
+          </w:tcPr>
+          <w:p>
+            <w:proofErr w:type="gramStart"/>
+            <w:r>
+              <w:t>!a</w:t>
+            </w:r>
+            <w:proofErr w:type="gramEnd"/>
+          </w:p>
+        </w:tc>
+      </w:tr>
+    </w:tbl>
+    <w:p>
+      <w:r>
+        <w:lastRenderedPageBreak/>
+        <w:t>JavaScript compares strings based on standard lexicographical ordering, using Unicode values. That means that b is greater than a for example.</w:t>
+      </w:r>
+    </w:p>
+    <w:p>
+      <w:pPr>
+        <w:pStyle w:val="Heading2"/>
+      </w:pPr>
+      <w:bookmarkStart w:id="30" w:name="_Toc25787162"/>
+      <w:r>
+        <w:t>Conditional If</w:t>
+      </w:r>
+      <w:r>
+        <w:t>/Else/Else If</w:t>
+      </w:r>
+      <w:r>
+        <w:t xml:space="preserve"> Statement</w:t>
+      </w:r>
+      <w:bookmarkEnd w:id="30"/>
     </w:p>
     <w:p>
       <w:pPr>
@@ -5774,7 +6703,7 @@
         </w:numPr>
       </w:pPr>
       <w:r>
-        <w:t>The name of the function.</w:t>
+        <w:t>Use if to specify a block of code to be executed, if a specified condition is true</w:t>
       </w:r>
     </w:p>
     <w:p>
@@ -5786,7 +6715,7 @@
         </w:numPr>
       </w:pPr>
       <w:r>
-        <w:t>A list of parameters to the function, enclosed in parentheses and separated by commas.</w:t>
+        <w:t>Use else to specify a block of code to be executed, if the same condition is false</w:t>
       </w:r>
     </w:p>
     <w:p>
@@ -5798,6 +6727,415 @@
         </w:numPr>
       </w:pPr>
       <w:r>
+        <w:t>Use else if to specify a new condition to test, if the first condition is false</w:t>
+      </w:r>
+    </w:p>
+    <w:p>
+      <w:pPr>
+        <w:pStyle w:val="ListParagraph"/>
+        <w:numPr>
+          <w:ilvl w:val="0"/>
+          <w:numId w:val="4"/>
+        </w:numPr>
+      </w:pPr>
+      <w:r>
+        <w:t>Use switch to specify many alternative blocks of code to be executed</w:t>
+      </w:r>
+    </w:p>
+    <w:p>
+      <w:r>
+        <w:t xml:space="preserve">To read more about the </w:t>
+      </w:r>
+      <w:r>
+        <w:rPr>
+          <w:b/>
+        </w:rPr>
+        <w:t>switch</w:t>
+      </w:r>
+      <w:r>
+        <w:t xml:space="preserve"> statement. </w:t>
+      </w:r>
+    </w:p>
+    <w:p>
+      <w:hyperlink r:id="rId28" w:history="1">
+        <w:r>
+          <w:rPr>
+            <w:rStyle w:val="Hyperlink"/>
+          </w:rPr>
+          <w:t>https://www.w3schools.com/js/js_switch.asp</w:t>
+        </w:r>
+      </w:hyperlink>
+      <w:r>
+        <w:t xml:space="preserve"> </w:t>
+      </w:r>
+    </w:p>
+    <w:p>
+      <w:pPr>
+        <w:spacing w:after="0"/>
+        <w:rPr>
+          <w:b/>
+        </w:rPr>
+      </w:pPr>
+      <w:r>
+        <w:rPr>
+          <w:b/>
+        </w:rPr>
+        <w:t>If statement</w:t>
+      </w:r>
+    </w:p>
+    <w:p>
+      <w:pPr>
+        <w:spacing w:after="0"/>
+      </w:pPr>
+      <w:r>
+        <w:t>if (hour &lt; 18) {</w:t>
+      </w:r>
+    </w:p>
+    <w:p>
+      <w:pPr>
+        <w:spacing w:after="0"/>
+      </w:pPr>
+      <w:r>
+        <w:t xml:space="preserve">  greeting = "Good day";</w:t>
+      </w:r>
+    </w:p>
+    <w:p>
+      <w:pPr>
+        <w:spacing w:after="0"/>
+      </w:pPr>
+      <w:r>
+        <w:t>}</w:t>
+      </w:r>
+    </w:p>
+    <w:p>
+      <w:pPr>
+        <w:spacing w:after="0"/>
+      </w:pPr>
+    </w:p>
+    <w:p>
+      <w:pPr>
+        <w:spacing w:after="0"/>
+        <w:rPr>
+          <w:b/>
+        </w:rPr>
+      </w:pPr>
+      <w:r>
+        <w:rPr>
+          <w:b/>
+        </w:rPr>
+        <w:t>If and else</w:t>
+      </w:r>
+    </w:p>
+    <w:p>
+      <w:pPr>
+        <w:spacing w:after="0"/>
+      </w:pPr>
+      <w:r>
+        <w:t>if (condition) {</w:t>
+      </w:r>
+    </w:p>
+    <w:p>
+      <w:pPr>
+        <w:spacing w:after="0"/>
+      </w:pPr>
+      <w:r>
+        <w:t xml:space="preserve">  /</w:t>
+      </w:r>
+      <w:proofErr w:type="gramStart"/>
+      <w:r>
+        <w:t>/  block</w:t>
+      </w:r>
+      <w:proofErr w:type="gramEnd"/>
+      <w:r>
+        <w:t xml:space="preserve"> of code to be executed if the condition is true</w:t>
+      </w:r>
+    </w:p>
+    <w:p>
+      <w:pPr>
+        <w:spacing w:after="0"/>
+      </w:pPr>
+      <w:r>
+        <w:t>} else {</w:t>
+      </w:r>
+    </w:p>
+    <w:p>
+      <w:pPr>
+        <w:spacing w:after="0"/>
+      </w:pPr>
+      <w:r>
+        <w:t xml:space="preserve">  /</w:t>
+      </w:r>
+      <w:proofErr w:type="gramStart"/>
+      <w:r>
+        <w:t>/  block</w:t>
+      </w:r>
+      <w:proofErr w:type="gramEnd"/>
+      <w:r>
+        <w:t xml:space="preserve"> of code to be executed if the condition is false</w:t>
+      </w:r>
+    </w:p>
+    <w:p>
+      <w:pPr>
+        <w:spacing w:after="0"/>
+      </w:pPr>
+      <w:r>
+        <w:t>}</w:t>
+      </w:r>
+    </w:p>
+    <w:p>
+      <w:pPr>
+        <w:spacing w:after="0"/>
+      </w:pPr>
+    </w:p>
+    <w:p>
+      <w:pPr>
+        <w:spacing w:after="0"/>
+        <w:rPr>
+          <w:b/>
+        </w:rPr>
+      </w:pPr>
+      <w:r>
+        <w:rPr>
+          <w:b/>
+        </w:rPr>
+        <w:t>If, else if and else</w:t>
+      </w:r>
+    </w:p>
+    <w:p>
+      <w:pPr>
+        <w:spacing w:after="0"/>
+      </w:pPr>
+      <w:r>
+        <w:t>if (condition1) {</w:t>
+      </w:r>
+    </w:p>
+    <w:p>
+      <w:pPr>
+        <w:spacing w:after="0"/>
+      </w:pPr>
+      <w:r>
+        <w:t xml:space="preserve">  /</w:t>
+      </w:r>
+      <w:proofErr w:type="gramStart"/>
+      <w:r>
+        <w:t>/  block</w:t>
+      </w:r>
+      <w:proofErr w:type="gramEnd"/>
+      <w:r>
+        <w:t xml:space="preserve"> of code to be executed if condition1 is true</w:t>
+      </w:r>
+    </w:p>
+    <w:p>
+      <w:pPr>
+        <w:spacing w:after="0"/>
+      </w:pPr>
+      <w:r>
+        <w:t>} else if (condition2) {</w:t>
+      </w:r>
+    </w:p>
+    <w:p>
+      <w:pPr>
+        <w:spacing w:after="0"/>
+      </w:pPr>
+      <w:r>
+        <w:t xml:space="preserve">  /</w:t>
+      </w:r>
+      <w:proofErr w:type="gramStart"/>
+      <w:r>
+        <w:t>/  block</w:t>
+      </w:r>
+      <w:proofErr w:type="gramEnd"/>
+      <w:r>
+        <w:t xml:space="preserve"> of code to be executed if the condition1 is false and condition2 is true</w:t>
+      </w:r>
+    </w:p>
+    <w:p>
+      <w:pPr>
+        <w:spacing w:after="0"/>
+      </w:pPr>
+      <w:r>
+        <w:t>} else {</w:t>
+      </w:r>
+    </w:p>
+    <w:p>
+      <w:pPr>
+        <w:spacing w:after="0"/>
+      </w:pPr>
+      <w:r>
+        <w:t xml:space="preserve">  /</w:t>
+      </w:r>
+      <w:proofErr w:type="gramStart"/>
+      <w:r>
+        <w:t>/  block</w:t>
+      </w:r>
+      <w:proofErr w:type="gramEnd"/>
+      <w:r>
+        <w:t xml:space="preserve"> of code to be executed if the condition1 is false and condition2 is false</w:t>
+      </w:r>
+    </w:p>
+    <w:p>
+      <w:r>
+        <w:t>}</w:t>
+      </w:r>
+    </w:p>
+    <w:p>
+      <w:pPr>
+        <w:pStyle w:val="Heading2"/>
+      </w:pPr>
+      <w:bookmarkStart w:id="31" w:name="_Toc25787163"/>
+      <w:r>
+        <w:t xml:space="preserve">The logical AND or </w:t>
+      </w:r>
+      <w:proofErr w:type="spellStart"/>
+      <w:r>
+        <w:t>OR</w:t>
+      </w:r>
+      <w:proofErr w:type="spellEnd"/>
+      <w:r>
+        <w:t xml:space="preserve"> Operators</w:t>
+      </w:r>
+      <w:bookmarkEnd w:id="31"/>
+    </w:p>
+    <w:p>
+      <w:proofErr w:type="gramStart"/>
+      <w:r>
+        <w:t>Some times</w:t>
+      </w:r>
+      <w:proofErr w:type="gramEnd"/>
+      <w:r>
+        <w:t xml:space="preserve"> when writing the condition, we need to </w:t>
+      </w:r>
+      <w:r>
+        <w:t xml:space="preserve">check multiple conditions. This we can do with logical AND (&amp;&amp;) or </w:t>
+      </w:r>
+      <w:proofErr w:type="spellStart"/>
+      <w:r>
+        <w:t>OR</w:t>
+      </w:r>
+      <w:proofErr w:type="spellEnd"/>
+      <w:r>
+        <w:t xml:space="preserve"> (||) operators. Check </w:t>
+      </w:r>
+      <w:proofErr w:type="spellStart"/>
+      <w:r>
+        <w:t>mozilla</w:t>
+      </w:r>
+      <w:proofErr w:type="spellEnd"/>
+      <w:r>
+        <w:t xml:space="preserve"> documentation for more details: </w:t>
+      </w:r>
+    </w:p>
+    <w:p>
+      <w:hyperlink r:id="rId29" w:history="1">
+        <w:r>
+          <w:rPr>
+            <w:rStyle w:val="Hyperlink"/>
+          </w:rPr>
+          <w:t>https://developer.mozilla.org/en-US/docs/Web/JavaScript/Reference/Operators/Logical_Operators</w:t>
+        </w:r>
+      </w:hyperlink>
+      <w:r>
+        <w:t xml:space="preserve"> </w:t>
+      </w:r>
+    </w:p>
+    <w:p>
+      <w:r>
+        <w:t>For &amp;&amp;: both conditions need to be true to return true</w:t>
+      </w:r>
+    </w:p>
+    <w:p>
+      <w:r>
+        <w:t>For ||: either condition could be true to return true</w:t>
+      </w:r>
+    </w:p>
+    <w:p>
+      <w:pPr>
+        <w:pStyle w:val="Heading2"/>
+      </w:pPr>
+      <w:bookmarkStart w:id="32" w:name="_Toc25787164"/>
+      <w:r>
+        <w:t>Operator Precedence</w:t>
+      </w:r>
+      <w:bookmarkEnd w:id="32"/>
+    </w:p>
+    <w:p>
+      <w:r>
+        <w:t xml:space="preserve">The order in which the operators execute. </w:t>
+      </w:r>
+      <w:r>
+        <w:t>Look</w:t>
+      </w:r>
+      <w:r>
+        <w:t xml:space="preserve"> at the following for more details: </w:t>
+      </w:r>
+    </w:p>
+    <w:p>
+      <w:hyperlink r:id="rId30" w:history="1">
+        <w:r>
+          <w:rPr>
+            <w:rStyle w:val="Hyperlink"/>
+          </w:rPr>
+          <w:t>https://developer.mozilla.org/en-US/docs/Web/JavaScript/Reference/Operators/Operator_Precedence</w:t>
+        </w:r>
+      </w:hyperlink>
+      <w:r>
+        <w:t xml:space="preserve"> </w:t>
+      </w:r>
+    </w:p>
+    <w:p>
+      <w:pPr>
+        <w:pStyle w:val="Heading1"/>
+      </w:pPr>
+      <w:bookmarkStart w:id="33" w:name="_Toc25787165"/>
+      <w:r>
+        <w:lastRenderedPageBreak/>
+        <w:t>Functions</w:t>
+      </w:r>
+      <w:bookmarkEnd w:id="33"/>
+    </w:p>
+    <w:p>
+      <w:r>
+        <w:t>Functions are one of the fundamental building blocks in JavaScript. A function is a JavaScript procedure—a set of statements that performs a task or calculates a value. To use a function, you must define it somewhere in the scope from which you wish to call it.</w:t>
+      </w:r>
+    </w:p>
+    <w:p>
+      <w:r>
+        <w:t>A function definition (also called a function declaration, or function statement) consists of the function keyword, followed by:</w:t>
+      </w:r>
+    </w:p>
+    <w:p>
+      <w:pPr>
+        <w:pStyle w:val="ListParagraph"/>
+        <w:numPr>
+          <w:ilvl w:val="0"/>
+          <w:numId w:val="4"/>
+        </w:numPr>
+      </w:pPr>
+      <w:r>
+        <w:t>The name of the function.</w:t>
+      </w:r>
+    </w:p>
+    <w:p>
+      <w:pPr>
+        <w:pStyle w:val="ListParagraph"/>
+        <w:numPr>
+          <w:ilvl w:val="0"/>
+          <w:numId w:val="4"/>
+        </w:numPr>
+      </w:pPr>
+      <w:r>
+        <w:t>A list of parameters to the function, enclosed in parentheses and separated by commas.</w:t>
+      </w:r>
+    </w:p>
+    <w:p>
+      <w:pPr>
+        <w:pStyle w:val="ListParagraph"/>
+        <w:numPr>
+          <w:ilvl w:val="0"/>
+          <w:numId w:val="4"/>
+        </w:numPr>
+      </w:pPr>
+      <w:r>
         <w:t xml:space="preserve">The JavaScript statements that define the function, enclosed in curly brackets, </w:t>
       </w:r>
       <w:proofErr w:type="gramStart"/>
@@ -5811,7 +7149,6 @@
     </w:p>
     <w:p>
       <w:r>
-        <w:lastRenderedPageBreak/>
         <w:t>For example, the following code defines a simple function named square:</w:t>
       </w:r>
     </w:p>
@@ -5865,11 +7202,11 @@
       <w:pPr>
         <w:pStyle w:val="Heading2"/>
       </w:pPr>
-      <w:bookmarkStart w:id="26" w:name="_Toc25524534"/>
+      <w:bookmarkStart w:id="34" w:name="_Toc25787166"/>
       <w:r>
         <w:t>Global Variables</w:t>
       </w:r>
-      <w:bookmarkEnd w:id="26"/>
+      <w:bookmarkEnd w:id="34"/>
     </w:p>
     <w:p>
       <w:r>
@@ -5883,11 +7220,11 @@
       <w:pPr>
         <w:pStyle w:val="Heading1"/>
       </w:pPr>
-      <w:bookmarkStart w:id="27" w:name="_Toc25524535"/>
+      <w:bookmarkStart w:id="35" w:name="_Toc25787167"/>
       <w:r>
         <w:t>Shadowing</w:t>
       </w:r>
-      <w:bookmarkEnd w:id="27"/>
+      <w:bookmarkEnd w:id="35"/>
     </w:p>
     <w:p>
       <w:r>
@@ -6119,11 +7456,11 @@
       <w:pPr>
         <w:pStyle w:val="Heading1"/>
       </w:pPr>
-      <w:bookmarkStart w:id="28" w:name="_Toc25524536"/>
+      <w:bookmarkStart w:id="36" w:name="_Toc25787168"/>
       <w:r>
         <w:t>Querying the HTML Elements</w:t>
       </w:r>
-      <w:bookmarkEnd w:id="28"/>
+      <w:bookmarkEnd w:id="36"/>
     </w:p>
     <w:p>
       <w:r>
@@ -6137,7 +7474,7 @@
       </w:r>
     </w:p>
     <w:p>
-      <w:hyperlink r:id="rId28" w:history="1">
+      <w:hyperlink r:id="rId31" w:history="1">
         <w:r>
           <w:rPr>
             <w:rStyle w:val="Hyperlink"/>
@@ -6147,7 +7484,7 @@
       </w:hyperlink>
     </w:p>
     <w:p>
-      <w:hyperlink r:id="rId29" w:history="1">
+      <w:hyperlink r:id="rId32" w:history="1">
         <w:r>
           <w:rPr>
             <w:rStyle w:val="Hyperlink"/>
@@ -6190,11 +7527,12 @@
       <w:pPr>
         <w:pStyle w:val="Heading1"/>
       </w:pPr>
-      <w:bookmarkStart w:id="29" w:name="_Toc25524537"/>
-      <w:r>
+      <w:bookmarkStart w:id="37" w:name="_Toc25787169"/>
+      <w:r>
+        <w:lastRenderedPageBreak/>
         <w:t>Event Listeners – Add/Remove</w:t>
       </w:r>
-      <w:bookmarkEnd w:id="29"/>
+      <w:bookmarkEnd w:id="37"/>
     </w:p>
     <w:p>
       <w:r>
@@ -6202,7 +7540,7 @@
       </w:r>
     </w:p>
     <w:p>
-      <w:hyperlink r:id="rId30" w:history="1">
+      <w:hyperlink r:id="rId33" w:history="1">
         <w:r>
           <w:rPr>
             <w:rStyle w:val="Hyperlink"/>
@@ -6321,7 +7659,6 @@
         <w:rPr>
           <w:color w:val="C45911" w:themeColor="accent2" w:themeShade="BF"/>
         </w:rPr>
-        <w:lastRenderedPageBreak/>
         <w:t>}</w:t>
       </w:r>
     </w:p>
@@ -6483,11 +7820,11 @@
       <w:pPr>
         <w:pStyle w:val="Heading2"/>
       </w:pPr>
-      <w:bookmarkStart w:id="30" w:name="_Toc25524538"/>
+      <w:bookmarkStart w:id="38" w:name="_Toc25787170"/>
       <w:r>
         <w:t>Events</w:t>
       </w:r>
-      <w:bookmarkEnd w:id="30"/>
+      <w:bookmarkEnd w:id="38"/>
     </w:p>
     <w:p>
       <w:r>
@@ -6503,7 +7840,7 @@
       </w:r>
     </w:p>
     <w:p>
-      <w:hyperlink r:id="rId31" w:history="1">
+      <w:hyperlink r:id="rId34" w:history="1">
         <w:r>
           <w:rPr>
             <w:rStyle w:val="Hyperlink"/>
@@ -6516,21 +7853,21 @@
       <w:pPr>
         <w:pStyle w:val="Heading1"/>
       </w:pPr>
-      <w:bookmarkStart w:id="31" w:name="_Toc25524539"/>
+      <w:bookmarkStart w:id="39" w:name="_Toc25787171"/>
       <w:r>
         <w:t>Tasks</w:t>
       </w:r>
-      <w:bookmarkEnd w:id="31"/>
+      <w:bookmarkEnd w:id="39"/>
     </w:p>
     <w:p>
       <w:pPr>
         <w:pStyle w:val="Heading2"/>
       </w:pPr>
-      <w:bookmarkStart w:id="32" w:name="_Toc25524540"/>
+      <w:bookmarkStart w:id="40" w:name="_Toc25787172"/>
       <w:r>
         <w:t>Index File</w:t>
       </w:r>
-      <w:bookmarkEnd w:id="32"/>
+      <w:bookmarkEnd w:id="40"/>
     </w:p>
     <w:p>
       <w:r>
@@ -6541,7 +7878,7 @@
       <w:pPr>
         <w:pStyle w:val="Heading2"/>
       </w:pPr>
-      <w:bookmarkStart w:id="33" w:name="_Toc25524541"/>
+      <w:bookmarkStart w:id="41" w:name="_Toc25787173"/>
       <w:r>
         <w:t>Task</w:t>
       </w:r>
@@ -6584,7 +7921,7 @@
       <w:r>
         <w:t>Types</w:t>
       </w:r>
-      <w:bookmarkEnd w:id="33"/>
+      <w:bookmarkEnd w:id="41"/>
     </w:p>
     <w:p>
       <w:r>
@@ -6646,272 +7983,6 @@
             <wp:extent cx="5943600" cy="478790"/>
             <wp:effectExtent l="0" t="0" r="0" b="0"/>
             <wp:docPr id="1" name="Picture 1"/>
-            <wp:cNvGraphicFramePr>
-              <a:graphicFrameLocks xmlns:a="http://schemas.openxmlformats.org/drawingml/2006/main" noChangeAspect="1"/>
-            </wp:cNvGraphicFramePr>
-            <a:graphic xmlns:a="http://schemas.openxmlformats.org/drawingml/2006/main">
-              <a:graphicData uri="http://schemas.openxmlformats.org/drawingml/2006/picture">
-                <pic:pic xmlns:pic="http://schemas.openxmlformats.org/drawingml/2006/picture">
-                  <pic:nvPicPr>
-                    <pic:cNvPr id="1" name=""/>
-                    <pic:cNvPicPr/>
-                  </pic:nvPicPr>
-                  <pic:blipFill>
-                    <a:blip r:embed="rId32"/>
-                    <a:stretch>
-                      <a:fillRect/>
-                    </a:stretch>
-                  </pic:blipFill>
-                  <pic:spPr>
-                    <a:xfrm>
-                      <a:off x="0" y="0"/>
-                      <a:ext cx="5943600" cy="478790"/>
-                    </a:xfrm>
-                    <a:prstGeom prst="rect">
-                      <a:avLst/>
-                    </a:prstGeom>
-                  </pic:spPr>
-                </pic:pic>
-              </a:graphicData>
-            </a:graphic>
-          </wp:inline>
-        </w:drawing>
-      </w:r>
-    </w:p>
-    <w:p>
-      <w:proofErr w:type="gramStart"/>
-      <w:r>
-        <w:t>Take a look</w:t>
-      </w:r>
-      <w:proofErr w:type="gramEnd"/>
-      <w:r>
-        <w:t xml:space="preserve"> at the html file for the tasks that need to be completed</w:t>
-      </w:r>
-      <w:r>
-        <w:t xml:space="preserve"> and then look at the </w:t>
-      </w:r>
-      <w:r>
-        <w:t xml:space="preserve">JavaScript file for the solution. </w:t>
-      </w:r>
-    </w:p>
-    <w:p>
-      <w:pPr>
-        <w:pStyle w:val="Heading2"/>
-      </w:pPr>
-      <w:bookmarkStart w:id="34" w:name="_Toc25524542"/>
-      <w:r>
-        <w:t>Task 02: Functions</w:t>
-      </w:r>
-      <w:bookmarkEnd w:id="34"/>
-    </w:p>
-    <w:p>
-      <w:r>
-        <w:rPr>
-          <w:b/>
-        </w:rPr>
-        <w:t>Html File:</w:t>
-      </w:r>
-      <w:r>
-        <w:t xml:space="preserve"> </w:t>
-      </w:r>
-      <w:r>
-        <w:t>Tasks\</w:t>
-      </w:r>
-      <w:r>
-        <w:t>task_02_Functions.html</w:t>
-      </w:r>
-    </w:p>
-    <w:p>
-      <w:r>
-        <w:rPr>
-          <w:b/>
-        </w:rPr>
-        <w:t>JS File:</w:t>
-      </w:r>
-      <w:r>
-        <w:t xml:space="preserve"> </w:t>
-      </w:r>
-      <w:r>
-        <w:t>Assets\</w:t>
-      </w:r>
-      <w:proofErr w:type="spellStart"/>
-      <w:r>
-        <w:t>js</w:t>
-      </w:r>
-      <w:proofErr w:type="spellEnd"/>
-      <w:r>
-        <w:t>\</w:t>
-      </w:r>
-      <w:r>
-        <w:t>js_02_functions.js</w:t>
-      </w:r>
-    </w:p>
-    <w:p>
-      <w:r>
-        <w:t>JavaScript is referenced towards the end, just before the ending body tag.</w:t>
-      </w:r>
-    </w:p>
-    <w:p>
-      <w:r>
-        <w:rPr>
-          <w:noProof/>
-        </w:rPr>
-        <w:drawing>
-          <wp:inline distT="0" distB="0" distL="0" distR="0" wp14:anchorId="4B67E69D" wp14:editId="72A02F35">
-            <wp:extent cx="4276725" cy="447675"/>
-            <wp:effectExtent l="0" t="0" r="9525" b="9525"/>
-            <wp:docPr id="2" name="Picture 2"/>
-            <wp:cNvGraphicFramePr>
-              <a:graphicFrameLocks xmlns:a="http://schemas.openxmlformats.org/drawingml/2006/main" noChangeAspect="1"/>
-            </wp:cNvGraphicFramePr>
-            <a:graphic xmlns:a="http://schemas.openxmlformats.org/drawingml/2006/main">
-              <a:graphicData uri="http://schemas.openxmlformats.org/drawingml/2006/picture">
-                <pic:pic xmlns:pic="http://schemas.openxmlformats.org/drawingml/2006/picture">
-                  <pic:nvPicPr>
-                    <pic:cNvPr id="1" name=""/>
-                    <pic:cNvPicPr/>
-                  </pic:nvPicPr>
-                  <pic:blipFill>
-                    <a:blip r:embed="rId33"/>
-                    <a:stretch>
-                      <a:fillRect/>
-                    </a:stretch>
-                  </pic:blipFill>
-                  <pic:spPr>
-                    <a:xfrm>
-                      <a:off x="0" y="0"/>
-                      <a:ext cx="4276725" cy="447675"/>
-                    </a:xfrm>
-                    <a:prstGeom prst="rect">
-                      <a:avLst/>
-                    </a:prstGeom>
-                  </pic:spPr>
-                </pic:pic>
-              </a:graphicData>
-            </a:graphic>
-          </wp:inline>
-        </w:drawing>
-      </w:r>
-    </w:p>
-    <w:p>
-      <w:proofErr w:type="gramStart"/>
-      <w:r>
-        <w:t>Take a look</w:t>
-      </w:r>
-      <w:proofErr w:type="gramEnd"/>
-      <w:r>
-        <w:t xml:space="preserve"> at the html file for the tasks that need to be completed and then look at the JavaScript file for the solution.</w:t>
-      </w:r>
-    </w:p>
-    <w:p>
-      <w:pPr>
-        <w:pStyle w:val="Heading2"/>
-      </w:pPr>
-      <w:bookmarkStart w:id="35" w:name="_Toc25524543"/>
-      <w:r>
-        <w:lastRenderedPageBreak/>
-        <w:t>Task 03: Simple Calculator</w:t>
-      </w:r>
-      <w:bookmarkEnd w:id="35"/>
-    </w:p>
-    <w:p>
-      <w:r>
-        <w:rPr>
-          <w:b/>
-        </w:rPr>
-        <w:t>Html File:</w:t>
-      </w:r>
-      <w:r>
-        <w:t xml:space="preserve"> Tasks\</w:t>
-      </w:r>
-      <w:r>
-        <w:t>task_03_simple_calculator.html</w:t>
-      </w:r>
-    </w:p>
-    <w:p>
-      <w:r>
-        <w:rPr>
-          <w:b/>
-        </w:rPr>
-        <w:t>JS File:</w:t>
-      </w:r>
-      <w:r>
-        <w:t xml:space="preserve"> Assets\</w:t>
-      </w:r>
-      <w:proofErr w:type="spellStart"/>
-      <w:r>
-        <w:t>js</w:t>
-      </w:r>
-      <w:proofErr w:type="spellEnd"/>
-      <w:r>
-        <w:t>\</w:t>
-      </w:r>
-      <w:r>
-        <w:t>js_03_simple_calculator.js</w:t>
-      </w:r>
-    </w:p>
-    <w:p>
-      <w:r>
-        <w:t>JavaScript is referenced towards the end, just before the ending body tag.</w:t>
-      </w:r>
-    </w:p>
-    <w:p>
-      <w:r>
-        <w:rPr>
-          <w:noProof/>
-        </w:rPr>
-        <w:drawing>
-          <wp:inline distT="0" distB="0" distL="0" distR="0" wp14:anchorId="6F0BF6B3" wp14:editId="6F49488B">
-            <wp:extent cx="4972050" cy="419100"/>
-            <wp:effectExtent l="0" t="0" r="0" b="0"/>
-            <wp:docPr id="5" name="Picture 5"/>
-            <wp:cNvGraphicFramePr>
-              <a:graphicFrameLocks xmlns:a="http://schemas.openxmlformats.org/drawingml/2006/main" noChangeAspect="1"/>
-            </wp:cNvGraphicFramePr>
-            <a:graphic xmlns:a="http://schemas.openxmlformats.org/drawingml/2006/main">
-              <a:graphicData uri="http://schemas.openxmlformats.org/drawingml/2006/picture">
-                <pic:pic xmlns:pic="http://schemas.openxmlformats.org/drawingml/2006/picture">
-                  <pic:nvPicPr>
-                    <pic:cNvPr id="1" name=""/>
-                    <pic:cNvPicPr/>
-                  </pic:nvPicPr>
-                  <pic:blipFill>
-                    <a:blip r:embed="rId34"/>
-                    <a:stretch>
-                      <a:fillRect/>
-                    </a:stretch>
-                  </pic:blipFill>
-                  <pic:spPr>
-                    <a:xfrm>
-                      <a:off x="0" y="0"/>
-                      <a:ext cx="4972050" cy="419100"/>
-                    </a:xfrm>
-                    <a:prstGeom prst="rect">
-                      <a:avLst/>
-                    </a:prstGeom>
-                  </pic:spPr>
-                </pic:pic>
-              </a:graphicData>
-            </a:graphic>
-          </wp:inline>
-        </w:drawing>
-      </w:r>
-    </w:p>
-    <w:p>
-      <w:r>
-        <w:t>The calculator Html</w:t>
-      </w:r>
-    </w:p>
-    <w:p>
-      <w:r>
-        <w:rPr>
-          <w:noProof/>
-        </w:rPr>
-        <w:drawing>
-          <wp:inline distT="0" distB="0" distL="0" distR="0" wp14:anchorId="66EC30FA" wp14:editId="2A0A0899">
-            <wp:extent cx="4029075" cy="2562225"/>
-            <wp:effectExtent l="0" t="0" r="9525" b="9525"/>
-            <wp:docPr id="6" name="Picture 6"/>
             <wp:cNvGraphicFramePr>
               <a:graphicFrameLocks xmlns:a="http://schemas.openxmlformats.org/drawingml/2006/main" noChangeAspect="1"/>
             </wp:cNvGraphicFramePr>
@@ -6931,7 +8002,7 @@
                   <pic:spPr>
                     <a:xfrm>
                       <a:off x="0" y="0"/>
-                      <a:ext cx="4029075" cy="2562225"/>
+                      <a:ext cx="5943600" cy="478790"/>
                     </a:xfrm>
                     <a:prstGeom prst="rect">
                       <a:avLst/>
@@ -6951,18 +8022,24 @@
       </w:r>
       <w:proofErr w:type="gramEnd"/>
       <w:r>
-        <w:t xml:space="preserve"> at the html file for the tasks that need to be completed and then look at the JavaScript file for the solution.</w:t>
+        <w:t xml:space="preserve"> at the html file for the tasks that need to be completed</w:t>
+      </w:r>
+      <w:r>
+        <w:t xml:space="preserve"> and then look at the </w:t>
+      </w:r>
+      <w:r>
+        <w:t xml:space="preserve">JavaScript file for the solution. </w:t>
       </w:r>
     </w:p>
     <w:p>
       <w:pPr>
         <w:pStyle w:val="Heading2"/>
       </w:pPr>
-      <w:bookmarkStart w:id="36" w:name="_Toc25524544"/>
-      <w:r>
-        <w:t>Task 04: Simple Calculator - Arrays</w:t>
-      </w:r>
-      <w:bookmarkEnd w:id="36"/>
+      <w:bookmarkStart w:id="42" w:name="_Toc25787174"/>
+      <w:r>
+        <w:t>Task 02: Functions</w:t>
+      </w:r>
+      <w:bookmarkEnd w:id="42"/>
     </w:p>
     <w:p>
       <w:r>
@@ -6972,10 +8049,13 @@
         <w:t>Html File:</w:t>
       </w:r>
       <w:r>
-        <w:t xml:space="preserve"> Tasks\</w:t>
-      </w:r>
-      <w:r>
-        <w:t>task_04_simple_calculator_arrays.html</w:t>
+        <w:t xml:space="preserve"> </w:t>
+      </w:r>
+      <w:r>
+        <w:t>Tasks\</w:t>
+      </w:r>
+      <w:r>
+        <w:t>task_02_Functions.html</w:t>
       </w:r>
     </w:p>
     <w:p>
@@ -6983,10 +8063,14 @@
         <w:rPr>
           <w:b/>
         </w:rPr>
+        <w:lastRenderedPageBreak/>
         <w:t>JS File:</w:t>
       </w:r>
       <w:r>
-        <w:t xml:space="preserve"> Assets\</w:t>
+        <w:t xml:space="preserve"> </w:t>
+      </w:r>
+      <w:r>
+        <w:t>Assets\</w:t>
       </w:r>
       <w:proofErr w:type="spellStart"/>
       <w:r>
@@ -6997,7 +8081,7 @@
         <w:t>\</w:t>
       </w:r>
       <w:r>
-        <w:t>js_04_simple_calculator_arrays.js</w:t>
+        <w:t>js_02_functions.js</w:t>
       </w:r>
     </w:p>
     <w:p>
@@ -7011,10 +8095,10 @@
           <w:noProof/>
         </w:rPr>
         <w:drawing>
-          <wp:inline distT="0" distB="0" distL="0" distR="0" wp14:anchorId="64099810" wp14:editId="6BA9F05B">
-            <wp:extent cx="5467350" cy="447675"/>
-            <wp:effectExtent l="0" t="0" r="0" b="9525"/>
-            <wp:docPr id="9" name="Picture 9"/>
+          <wp:inline distT="0" distB="0" distL="0" distR="0" wp14:anchorId="4B67E69D" wp14:editId="72A02F35">
+            <wp:extent cx="4276725" cy="447675"/>
+            <wp:effectExtent l="0" t="0" r="9525" b="9525"/>
+            <wp:docPr id="2" name="Picture 2"/>
             <wp:cNvGraphicFramePr>
               <a:graphicFrameLocks xmlns:a="http://schemas.openxmlformats.org/drawingml/2006/main" noChangeAspect="1"/>
             </wp:cNvGraphicFramePr>
@@ -7034,7 +8118,7 @@
                   <pic:spPr>
                     <a:xfrm>
                       <a:off x="0" y="0"/>
-                      <a:ext cx="5467350" cy="447675"/>
+                      <a:ext cx="4276725" cy="447675"/>
                     </a:xfrm>
                     <a:prstGeom prst="rect">
                       <a:avLst/>
@@ -7048,34 +8132,64 @@
       </w:r>
     </w:p>
     <w:p>
-      <w:r>
-        <w:t xml:space="preserve">This example builds on Task 3, only a few lines have been added to store the number entered in an array and then display it via </w:t>
-      </w:r>
       <w:proofErr w:type="gramStart"/>
       <w:r>
-        <w:t>console.log(</w:t>
+        <w:t>Take a look</w:t>
       </w:r>
       <w:proofErr w:type="gramEnd"/>
       <w:r>
-        <w:t>…)The calculator Html</w:t>
-      </w:r>
-    </w:p>
-    <w:p>
-      <w:proofErr w:type="gramStart"/>
-      <w:r>
-        <w:t>Take a look</w:t>
-      </w:r>
-      <w:proofErr w:type="gramEnd"/>
-      <w:r>
         <w:t xml:space="preserve"> at the html file for the tasks that need to be completed and then look at the JavaScript file for the solution.</w:t>
       </w:r>
     </w:p>
     <w:p>
-      <w:r>
-        <w:t xml:space="preserve">Console </w:t>
-      </w:r>
-      <w:r>
-        <w:t>Log</w:t>
+      <w:pPr>
+        <w:pStyle w:val="Heading2"/>
+      </w:pPr>
+      <w:bookmarkStart w:id="43" w:name="_Toc25787175"/>
+      <w:r>
+        <w:t>Task 03: Simple Calculator</w:t>
+      </w:r>
+      <w:bookmarkEnd w:id="43"/>
+    </w:p>
+    <w:p>
+      <w:r>
+        <w:rPr>
+          <w:b/>
+        </w:rPr>
+        <w:t>Html File:</w:t>
+      </w:r>
+      <w:r>
+        <w:t xml:space="preserve"> Tasks\</w:t>
+      </w:r>
+      <w:r>
+        <w:t>task_03_simple_calculator.html</w:t>
+      </w:r>
+    </w:p>
+    <w:p>
+      <w:r>
+        <w:rPr>
+          <w:b/>
+        </w:rPr>
+        <w:t>JS File:</w:t>
+      </w:r>
+      <w:r>
+        <w:t xml:space="preserve"> Assets\</w:t>
+      </w:r>
+      <w:proofErr w:type="spellStart"/>
+      <w:r>
+        <w:t>js</w:t>
+      </w:r>
+      <w:proofErr w:type="spellEnd"/>
+      <w:r>
+        <w:t>\</w:t>
+      </w:r>
+      <w:r>
+        <w:t>js_03_simple_calculator.js</w:t>
+      </w:r>
+    </w:p>
+    <w:p>
+      <w:r>
+        <w:t>JavaScript is referenced towards the end, just before the ending body tag.</w:t>
       </w:r>
     </w:p>
     <w:p>
@@ -7083,12 +8197,11 @@
         <w:rPr>
           <w:noProof/>
         </w:rPr>
-        <w:lastRenderedPageBreak/>
         <w:drawing>
-          <wp:inline distT="0" distB="0" distL="0" distR="0" wp14:anchorId="04FE96BA" wp14:editId="766240D6">
-            <wp:extent cx="5943600" cy="1372870"/>
+          <wp:inline distT="0" distB="0" distL="0" distR="0" wp14:anchorId="6F0BF6B3" wp14:editId="6F49488B">
+            <wp:extent cx="4972050" cy="419100"/>
             <wp:effectExtent l="0" t="0" r="0" b="0"/>
-            <wp:docPr id="10" name="Picture 10"/>
+            <wp:docPr id="5" name="Picture 5"/>
             <wp:cNvGraphicFramePr>
               <a:graphicFrameLocks xmlns:a="http://schemas.openxmlformats.org/drawingml/2006/main" noChangeAspect="1"/>
             </wp:cNvGraphicFramePr>
@@ -7108,7 +8221,7 @@
                   <pic:spPr>
                     <a:xfrm>
                       <a:off x="0" y="0"/>
-                      <a:ext cx="5943600" cy="1372870"/>
+                      <a:ext cx="4972050" cy="419100"/>
                     </a:xfrm>
                     <a:prstGeom prst="rect">
                       <a:avLst/>
@@ -7122,75 +8235,20 @@
       </w:r>
     </w:p>
     <w:p>
-      <w:pPr>
-        <w:pStyle w:val="Heading2"/>
-      </w:pPr>
-      <w:bookmarkStart w:id="37" w:name="_Toc25524545"/>
-      <w:r>
-        <w:t>Task 0</w:t>
-      </w:r>
-      <w:r>
-        <w:t>5</w:t>
-      </w:r>
-      <w:r>
-        <w:t>: Simple Calculator – Object Log</w:t>
-      </w:r>
-      <w:bookmarkEnd w:id="37"/>
-    </w:p>
-    <w:p>
-      <w:r>
-        <w:rPr>
-          <w:b/>
-        </w:rPr>
-        <w:t>Html File:</w:t>
-      </w:r>
-      <w:r>
-        <w:t xml:space="preserve"> Tasks\</w:t>
-      </w:r>
-      <w:r>
-        <w:t>task_04_simple_calculator_arrays.html</w:t>
-      </w:r>
-    </w:p>
-    <w:p>
-      <w:r>
-        <w:rPr>
-          <w:b/>
-        </w:rPr>
-        <w:t>JS File:</w:t>
-      </w:r>
-      <w:r>
-        <w:t xml:space="preserve"> Assets\</w:t>
-      </w:r>
-      <w:proofErr w:type="spellStart"/>
-      <w:r>
-        <w:t>js</w:t>
-      </w:r>
-      <w:proofErr w:type="spellEnd"/>
-      <w:r>
-        <w:t>\</w:t>
-      </w:r>
-      <w:r>
-        <w:t>js_05_simple_calculator_object_log.js</w:t>
-      </w:r>
-    </w:p>
-    <w:p>
-      <w:r>
-        <w:t>JavaScript is referenced towards the end, just before the ending body tag.</w:t>
-      </w:r>
-    </w:p>
-    <w:p>
-      <w:r>
-        <w:t xml:space="preserve"> </w:t>
-      </w:r>
+      <w:r>
+        <w:t>The calculator Html</w:t>
+      </w:r>
+    </w:p>
+    <w:p>
       <w:r>
         <w:rPr>
           <w:noProof/>
         </w:rPr>
         <w:drawing>
-          <wp:inline distT="0" distB="0" distL="0" distR="0" wp14:anchorId="0283EF73" wp14:editId="796F16CC">
-            <wp:extent cx="5705475" cy="428625"/>
+          <wp:inline distT="0" distB="0" distL="0" distR="0" wp14:anchorId="66EC30FA" wp14:editId="2A0A0899">
+            <wp:extent cx="4029075" cy="2562225"/>
             <wp:effectExtent l="0" t="0" r="9525" b="9525"/>
-            <wp:docPr id="11" name="Picture 11"/>
+            <wp:docPr id="6" name="Picture 6"/>
             <wp:cNvGraphicFramePr>
               <a:graphicFrameLocks xmlns:a="http://schemas.openxmlformats.org/drawingml/2006/main" noChangeAspect="1"/>
             </wp:cNvGraphicFramePr>
@@ -7210,6 +8268,290 @@
                   <pic:spPr>
                     <a:xfrm>
                       <a:off x="0" y="0"/>
+                      <a:ext cx="4029075" cy="2562225"/>
+                    </a:xfrm>
+                    <a:prstGeom prst="rect">
+                      <a:avLst/>
+                    </a:prstGeom>
+                  </pic:spPr>
+                </pic:pic>
+              </a:graphicData>
+            </a:graphic>
+          </wp:inline>
+        </w:drawing>
+      </w:r>
+    </w:p>
+    <w:p>
+      <w:proofErr w:type="gramStart"/>
+      <w:r>
+        <w:t>Take a look</w:t>
+      </w:r>
+      <w:proofErr w:type="gramEnd"/>
+      <w:r>
+        <w:t xml:space="preserve"> at the html file for the tasks that need to be completed and then look at the JavaScript file for the solution.</w:t>
+      </w:r>
+    </w:p>
+    <w:p>
+      <w:pPr>
+        <w:pStyle w:val="Heading2"/>
+      </w:pPr>
+      <w:bookmarkStart w:id="44" w:name="_Toc25787176"/>
+      <w:r>
+        <w:t>Task 04: Simple Calculator - Arrays</w:t>
+      </w:r>
+      <w:bookmarkEnd w:id="44"/>
+    </w:p>
+    <w:p>
+      <w:r>
+        <w:rPr>
+          <w:b/>
+        </w:rPr>
+        <w:t>Html File:</w:t>
+      </w:r>
+      <w:r>
+        <w:t xml:space="preserve"> Tasks\</w:t>
+      </w:r>
+      <w:r>
+        <w:t>task_04_simple_calculator_arrays.html</w:t>
+      </w:r>
+    </w:p>
+    <w:p>
+      <w:r>
+        <w:rPr>
+          <w:b/>
+        </w:rPr>
+        <w:t>JS File:</w:t>
+      </w:r>
+      <w:r>
+        <w:t xml:space="preserve"> Assets\</w:t>
+      </w:r>
+      <w:proofErr w:type="spellStart"/>
+      <w:r>
+        <w:t>js</w:t>
+      </w:r>
+      <w:proofErr w:type="spellEnd"/>
+      <w:r>
+        <w:t>\</w:t>
+      </w:r>
+      <w:r>
+        <w:t>js_04_simple_calculator_arrays.js</w:t>
+      </w:r>
+    </w:p>
+    <w:p>
+      <w:r>
+        <w:t>JavaScript is referenced towards the end, just before the ending body tag.</w:t>
+      </w:r>
+    </w:p>
+    <w:p>
+      <w:r>
+        <w:rPr>
+          <w:noProof/>
+        </w:rPr>
+        <w:drawing>
+          <wp:inline distT="0" distB="0" distL="0" distR="0" wp14:anchorId="64099810" wp14:editId="6BA9F05B">
+            <wp:extent cx="5467350" cy="447675"/>
+            <wp:effectExtent l="0" t="0" r="0" b="9525"/>
+            <wp:docPr id="9" name="Picture 9"/>
+            <wp:cNvGraphicFramePr>
+              <a:graphicFrameLocks xmlns:a="http://schemas.openxmlformats.org/drawingml/2006/main" noChangeAspect="1"/>
+            </wp:cNvGraphicFramePr>
+            <a:graphic xmlns:a="http://schemas.openxmlformats.org/drawingml/2006/main">
+              <a:graphicData uri="http://schemas.openxmlformats.org/drawingml/2006/picture">
+                <pic:pic xmlns:pic="http://schemas.openxmlformats.org/drawingml/2006/picture">
+                  <pic:nvPicPr>
+                    <pic:cNvPr id="1" name=""/>
+                    <pic:cNvPicPr/>
+                  </pic:nvPicPr>
+                  <pic:blipFill>
+                    <a:blip r:embed="rId39"/>
+                    <a:stretch>
+                      <a:fillRect/>
+                    </a:stretch>
+                  </pic:blipFill>
+                  <pic:spPr>
+                    <a:xfrm>
+                      <a:off x="0" y="0"/>
+                      <a:ext cx="5467350" cy="447675"/>
+                    </a:xfrm>
+                    <a:prstGeom prst="rect">
+                      <a:avLst/>
+                    </a:prstGeom>
+                  </pic:spPr>
+                </pic:pic>
+              </a:graphicData>
+            </a:graphic>
+          </wp:inline>
+        </w:drawing>
+      </w:r>
+    </w:p>
+    <w:p>
+      <w:r>
+        <w:lastRenderedPageBreak/>
+        <w:t xml:space="preserve">This example builds on Task 3, only a few lines have been added to store the number entered in an array and then display it via </w:t>
+      </w:r>
+      <w:proofErr w:type="gramStart"/>
+      <w:r>
+        <w:t>console.log(</w:t>
+      </w:r>
+      <w:proofErr w:type="gramEnd"/>
+      <w:r>
+        <w:t>…)The calculator Html</w:t>
+      </w:r>
+    </w:p>
+    <w:p>
+      <w:proofErr w:type="gramStart"/>
+      <w:r>
+        <w:t>Take a look</w:t>
+      </w:r>
+      <w:proofErr w:type="gramEnd"/>
+      <w:r>
+        <w:t xml:space="preserve"> at the html file for the tasks that need to be completed and then look at the JavaScript file for the solution.</w:t>
+      </w:r>
+    </w:p>
+    <w:p>
+      <w:r>
+        <w:t xml:space="preserve">Console </w:t>
+      </w:r>
+      <w:r>
+        <w:t>Log</w:t>
+      </w:r>
+    </w:p>
+    <w:p>
+      <w:r>
+        <w:rPr>
+          <w:noProof/>
+        </w:rPr>
+        <w:drawing>
+          <wp:inline distT="0" distB="0" distL="0" distR="0" wp14:anchorId="04FE96BA" wp14:editId="766240D6">
+            <wp:extent cx="5943600" cy="1372870"/>
+            <wp:effectExtent l="0" t="0" r="0" b="0"/>
+            <wp:docPr id="10" name="Picture 10"/>
+            <wp:cNvGraphicFramePr>
+              <a:graphicFrameLocks xmlns:a="http://schemas.openxmlformats.org/drawingml/2006/main" noChangeAspect="1"/>
+            </wp:cNvGraphicFramePr>
+            <a:graphic xmlns:a="http://schemas.openxmlformats.org/drawingml/2006/main">
+              <a:graphicData uri="http://schemas.openxmlformats.org/drawingml/2006/picture">
+                <pic:pic xmlns:pic="http://schemas.openxmlformats.org/drawingml/2006/picture">
+                  <pic:nvPicPr>
+                    <pic:cNvPr id="1" name=""/>
+                    <pic:cNvPicPr/>
+                  </pic:nvPicPr>
+                  <pic:blipFill>
+                    <a:blip r:embed="rId40"/>
+                    <a:stretch>
+                      <a:fillRect/>
+                    </a:stretch>
+                  </pic:blipFill>
+                  <pic:spPr>
+                    <a:xfrm>
+                      <a:off x="0" y="0"/>
+                      <a:ext cx="5943600" cy="1372870"/>
+                    </a:xfrm>
+                    <a:prstGeom prst="rect">
+                      <a:avLst/>
+                    </a:prstGeom>
+                  </pic:spPr>
+                </pic:pic>
+              </a:graphicData>
+            </a:graphic>
+          </wp:inline>
+        </w:drawing>
+      </w:r>
+    </w:p>
+    <w:p>
+      <w:pPr>
+        <w:pStyle w:val="Heading2"/>
+      </w:pPr>
+    </w:p>
+    <w:p>
+      <w:pPr>
+        <w:pStyle w:val="Heading2"/>
+      </w:pPr>
+      <w:bookmarkStart w:id="45" w:name="_Toc25787177"/>
+      <w:r>
+        <w:t>Task 0</w:t>
+      </w:r>
+      <w:r>
+        <w:t>5</w:t>
+      </w:r>
+      <w:r>
+        <w:t>: Simple Calculator – Object Log</w:t>
+      </w:r>
+      <w:bookmarkEnd w:id="45"/>
+    </w:p>
+    <w:p>
+      <w:r>
+        <w:rPr>
+          <w:b/>
+        </w:rPr>
+        <w:t>Html File:</w:t>
+      </w:r>
+      <w:r>
+        <w:t xml:space="preserve"> Tasks\</w:t>
+      </w:r>
+      <w:r>
+        <w:t>task_04_simple_calculator_arrays.html</w:t>
+      </w:r>
+    </w:p>
+    <w:p>
+      <w:r>
+        <w:rPr>
+          <w:b/>
+        </w:rPr>
+        <w:t>JS File:</w:t>
+      </w:r>
+      <w:r>
+        <w:t xml:space="preserve"> Assets\</w:t>
+      </w:r>
+      <w:proofErr w:type="spellStart"/>
+      <w:r>
+        <w:t>js</w:t>
+      </w:r>
+      <w:proofErr w:type="spellEnd"/>
+      <w:r>
+        <w:t>\</w:t>
+      </w:r>
+      <w:r>
+        <w:t>js_05_simple_calculator_object_log.js</w:t>
+      </w:r>
+    </w:p>
+    <w:p>
+      <w:r>
+        <w:t>JavaScript is referenced towards the end, just before the ending body tag.</w:t>
+      </w:r>
+    </w:p>
+    <w:p>
+      <w:r>
+        <w:t xml:space="preserve"> </w:t>
+      </w:r>
+      <w:r>
+        <w:rPr>
+          <w:noProof/>
+        </w:rPr>
+        <w:drawing>
+          <wp:inline distT="0" distB="0" distL="0" distR="0" wp14:anchorId="0283EF73" wp14:editId="796F16CC">
+            <wp:extent cx="5705475" cy="428625"/>
+            <wp:effectExtent l="0" t="0" r="9525" b="9525"/>
+            <wp:docPr id="11" name="Picture 11"/>
+            <wp:cNvGraphicFramePr>
+              <a:graphicFrameLocks xmlns:a="http://schemas.openxmlformats.org/drawingml/2006/main" noChangeAspect="1"/>
+            </wp:cNvGraphicFramePr>
+            <a:graphic xmlns:a="http://schemas.openxmlformats.org/drawingml/2006/main">
+              <a:graphicData uri="http://schemas.openxmlformats.org/drawingml/2006/picture">
+                <pic:pic xmlns:pic="http://schemas.openxmlformats.org/drawingml/2006/picture">
+                  <pic:nvPicPr>
+                    <pic:cNvPr id="1" name=""/>
+                    <pic:cNvPicPr/>
+                  </pic:nvPicPr>
+                  <pic:blipFill>
+                    <a:blip r:embed="rId41"/>
+                    <a:stretch>
+                      <a:fillRect/>
+                    </a:stretch>
+                  </pic:blipFill>
+                  <pic:spPr>
+                    <a:xfrm>
+                      <a:off x="0" y="0"/>
                       <a:ext cx="5705475" cy="428625"/>
                     </a:xfrm>
                     <a:prstGeom prst="rect">
@@ -7246,7 +8588,7 @@
       <w:tr>
         <w:tc>
           <w:tcPr>
-            <w:tcW w:w="4675" w:type="dxa"/>
+            <w:tcW w:w="3344" w:type="dxa"/>
           </w:tcPr>
           <w:p>
             <w:r>
@@ -7256,7 +8598,7 @@
         </w:tc>
         <w:tc>
           <w:tcPr>
-            <w:tcW w:w="4675" w:type="dxa"/>
+            <w:tcW w:w="6006" w:type="dxa"/>
           </w:tcPr>
           <w:p>
             <w:r>
@@ -7271,13 +8613,14 @@
       <w:tr>
         <w:tc>
           <w:tcPr>
-            <w:tcW w:w="4675" w:type="dxa"/>
+            <w:tcW w:w="3344" w:type="dxa"/>
           </w:tcPr>
           <w:p>
             <w:r>
               <w:rPr>
                 <w:noProof/>
               </w:rPr>
+              <w:lastRenderedPageBreak/>
               <w:drawing>
                 <wp:inline distT="0" distB="0" distL="0" distR="0" wp14:anchorId="37827901" wp14:editId="2368E8EB">
                   <wp:extent cx="1526650" cy="3086014"/>
@@ -7294,7 +8637,7 @@
                           <pic:cNvPicPr/>
                         </pic:nvPicPr>
                         <pic:blipFill>
-                          <a:blip r:embed="rId39"/>
+                          <a:blip r:embed="rId42"/>
                           <a:stretch>
                             <a:fillRect/>
                           </a:stretch>
@@ -7318,7 +8661,7 @@
         </w:tc>
         <w:tc>
           <w:tcPr>
-            <w:tcW w:w="4675" w:type="dxa"/>
+            <w:tcW w:w="6006" w:type="dxa"/>
           </w:tcPr>
           <w:p>
             <w:r>
@@ -7341,7 +8684,7 @@
                           <pic:cNvPicPr/>
                         </pic:nvPicPr>
                         <pic:blipFill>
-                          <a:blip r:embed="rId40"/>
+                          <a:blip r:embed="rId43"/>
                           <a:stretch>
                             <a:fillRect/>
                           </a:stretch>
@@ -7365,11 +8708,188 @@
         </w:tc>
       </w:tr>
     </w:tbl>
-    <w:p/>
-    <w:p/>
+    <w:p>
+      <w:pPr>
+        <w:pStyle w:val="Heading2"/>
+      </w:pPr>
+    </w:p>
+    <w:p>
+      <w:pPr>
+        <w:pStyle w:val="Heading2"/>
+      </w:pPr>
+      <w:bookmarkStart w:id="46" w:name="_Toc25787178"/>
+      <w:r>
+        <w:t>Task 06: Simple Calculator – Conditional If</w:t>
+      </w:r>
+      <w:bookmarkEnd w:id="46"/>
+    </w:p>
+    <w:p>
+      <w:r>
+        <w:rPr>
+          <w:b/>
+        </w:rPr>
+        <w:t>Html File:</w:t>
+      </w:r>
+      <w:r>
+        <w:t xml:space="preserve"> Tasks\</w:t>
+      </w:r>
+      <w:r>
+        <w:t>task_06_simple_calculator_conditional_if.html</w:t>
+      </w:r>
+    </w:p>
+    <w:p>
+      <w:r>
+        <w:rPr>
+          <w:b/>
+        </w:rPr>
+        <w:t>JS File:</w:t>
+      </w:r>
+      <w:r>
+        <w:t xml:space="preserve"> Assets\</w:t>
+      </w:r>
+      <w:proofErr w:type="spellStart"/>
+      <w:r>
+        <w:t>js</w:t>
+      </w:r>
+      <w:proofErr w:type="spellEnd"/>
+      <w:r>
+        <w:t>\</w:t>
+      </w:r>
+      <w:r>
+        <w:t>js_06_simple_calculator_conditional_if.js</w:t>
+      </w:r>
+    </w:p>
+    <w:p>
+      <w:r>
+        <w:t>JavaScript is referenced towards the end, just before the ending body tag.</w:t>
+      </w:r>
+    </w:p>
+    <w:p>
+      <w:r>
+        <w:rPr>
+          <w:noProof/>
+        </w:rPr>
+        <w:drawing>
+          <wp:inline distT="0" distB="0" distL="0" distR="0" wp14:anchorId="3A1014CC" wp14:editId="6EA61AC6">
+            <wp:extent cx="5943600" cy="453390"/>
+            <wp:effectExtent l="0" t="0" r="0" b="3810"/>
+            <wp:docPr id="16" name="Picture 16"/>
+            <wp:cNvGraphicFramePr>
+              <a:graphicFrameLocks xmlns:a="http://schemas.openxmlformats.org/drawingml/2006/main" noChangeAspect="1"/>
+            </wp:cNvGraphicFramePr>
+            <a:graphic xmlns:a="http://schemas.openxmlformats.org/drawingml/2006/main">
+              <a:graphicData uri="http://schemas.openxmlformats.org/drawingml/2006/picture">
+                <pic:pic xmlns:pic="http://schemas.openxmlformats.org/drawingml/2006/picture">
+                  <pic:nvPicPr>
+                    <pic:cNvPr id="1" name=""/>
+                    <pic:cNvPicPr/>
+                  </pic:nvPicPr>
+                  <pic:blipFill>
+                    <a:blip r:embed="rId44"/>
+                    <a:stretch>
+                      <a:fillRect/>
+                    </a:stretch>
+                  </pic:blipFill>
+                  <pic:spPr>
+                    <a:xfrm>
+                      <a:off x="0" y="0"/>
+                      <a:ext cx="5943600" cy="453390"/>
+                    </a:xfrm>
+                    <a:prstGeom prst="rect">
+                      <a:avLst/>
+                    </a:prstGeom>
+                  </pic:spPr>
+                </pic:pic>
+              </a:graphicData>
+            </a:graphic>
+          </wp:inline>
+        </w:drawing>
+      </w:r>
+    </w:p>
+    <w:p>
+      <w:r>
+        <w:t xml:space="preserve">This example builds on Task </w:t>
+      </w:r>
+      <w:r>
+        <w:t xml:space="preserve">5. We have a lot of repeating code like functions for add, subtract, divide and multiply. </w:t>
+      </w:r>
+      <w:r>
+        <w:t xml:space="preserve">We’ll create a single function for calculation and will pass in the </w:t>
+      </w:r>
+      <w:r>
+        <w:t xml:space="preserve">proper parameters from these functions. </w:t>
+      </w:r>
+    </w:p>
+    <w:p>
+      <w:proofErr w:type="gramStart"/>
+      <w:r>
+        <w:t>Take a look</w:t>
+      </w:r>
+      <w:proofErr w:type="gramEnd"/>
+      <w:r>
+        <w:t xml:space="preserve"> at the html file for the tasks that need to be completed and then look at the JavaScript file for the solution.</w:t>
+      </w:r>
+    </w:p>
+    <w:p>
+      <w:r>
+        <w:t xml:space="preserve">Have introduced a string </w:t>
+      </w:r>
+      <w:proofErr w:type="gramStart"/>
+      <w:r>
+        <w:t>method .</w:t>
+      </w:r>
+      <w:proofErr w:type="spellStart"/>
+      <w:r>
+        <w:t>toLowerCase</w:t>
+      </w:r>
+      <w:proofErr w:type="spellEnd"/>
+      <w:proofErr w:type="gramEnd"/>
+      <w:r>
+        <w:t xml:space="preserve">() here as well. You can read more about string methods by going to this link: </w:t>
+      </w:r>
+      <w:hyperlink r:id="rId45" w:history="1">
+        <w:r>
+          <w:rPr>
+            <w:rStyle w:val="Hyperlink"/>
+          </w:rPr>
+          <w:t>https://www.w3schools.com/js/js_string_methods.asp</w:t>
+        </w:r>
+      </w:hyperlink>
+      <w:r>
+        <w:t xml:space="preserve"> </w:t>
+      </w:r>
+    </w:p>
+    <w:p>
+      <w:r>
+        <w:t xml:space="preserve">You can implement the same with </w:t>
+      </w:r>
+      <w:r>
+        <w:rPr>
+          <w:b/>
+        </w:rPr>
+        <w:t>switch</w:t>
+      </w:r>
+      <w:r>
+        <w:t xml:space="preserve"> statement. See if you can follow the below article and can do it</w:t>
+      </w:r>
+      <w:r>
+        <w:t xml:space="preserve">: </w:t>
+      </w:r>
+      <w:hyperlink r:id="rId46" w:history="1">
+        <w:r>
+          <w:rPr>
+            <w:rStyle w:val="Hyperlink"/>
+          </w:rPr>
+          <w:t>https://www.w3schools.com/js/js_switch.asp</w:t>
+        </w:r>
+      </w:hyperlink>
+      <w:r>
+        <w:t xml:space="preserve"> </w:t>
+      </w:r>
+    </w:p>
     <w:p/>
     <w:sectPr>
-      <w:footerReference w:type="default" r:id="rId41"/>
+      <w:footerReference w:type="default" r:id="rId47"/>
       <w:pgSz w:w="12240" w:h="15840"/>
       <w:pgMar w:top="1440" w:right="1440" w:bottom="1440" w:left="1440" w:header="708" w:footer="708" w:gutter="0"/>
       <w:cols w:space="708"/>
@@ -7825,6 +9345,119 @@
     </w:lvl>
   </w:abstractNum>
   <w:abstractNum w:abstractNumId="2" w15:restartNumberingAfterBreak="0">
+    <w:nsid w:val="4242222A"/>
+    <w:multiLevelType w:val="hybridMultilevel"/>
+    <w:tmpl w:val="A050891C"/>
+    <w:lvl w:ilvl="0" w:tplc="A3CA1486">
+      <w:start w:val="5"/>
+      <w:numFmt w:val="bullet"/>
+      <w:lvlText w:val=""/>
+      <w:lvlJc w:val="left"/>
+      <w:pPr>
+        <w:ind w:left="720" w:hanging="360"/>
+      </w:pPr>
+      <w:rPr>
+        <w:rFonts w:ascii="Wingdings" w:eastAsiaTheme="minorHAnsi" w:hAnsi="Wingdings" w:cstheme="minorBidi" w:hint="default"/>
+      </w:rPr>
+    </w:lvl>
+    <w:lvl w:ilvl="1" w:tplc="10090003" w:tentative="1">
+      <w:start w:val="1"/>
+      <w:numFmt w:val="bullet"/>
+      <w:lvlText w:val="o"/>
+      <w:lvlJc w:val="left"/>
+      <w:pPr>
+        <w:ind w:left="1440" w:hanging="360"/>
+      </w:pPr>
+      <w:rPr>
+        <w:rFonts w:ascii="Courier New" w:hAnsi="Courier New" w:cs="Courier New" w:hint="default"/>
+      </w:rPr>
+    </w:lvl>
+    <w:lvl w:ilvl="2" w:tplc="10090005" w:tentative="1">
+      <w:start w:val="1"/>
+      <w:numFmt w:val="bullet"/>
+      <w:lvlText w:val=""/>
+      <w:lvlJc w:val="left"/>
+      <w:pPr>
+        <w:ind w:left="2160" w:hanging="360"/>
+      </w:pPr>
+      <w:rPr>
+        <w:rFonts w:ascii="Wingdings" w:hAnsi="Wingdings" w:hint="default"/>
+      </w:rPr>
+    </w:lvl>
+    <w:lvl w:ilvl="3" w:tplc="10090001" w:tentative="1">
+      <w:start w:val="1"/>
+      <w:numFmt w:val="bullet"/>
+      <w:lvlText w:val=""/>
+      <w:lvlJc w:val="left"/>
+      <w:pPr>
+        <w:ind w:left="2880" w:hanging="360"/>
+      </w:pPr>
+      <w:rPr>
+        <w:rFonts w:ascii="Symbol" w:hAnsi="Symbol" w:hint="default"/>
+      </w:rPr>
+    </w:lvl>
+    <w:lvl w:ilvl="4" w:tplc="10090003" w:tentative="1">
+      <w:start w:val="1"/>
+      <w:numFmt w:val="bullet"/>
+      <w:lvlText w:val="o"/>
+      <w:lvlJc w:val="left"/>
+      <w:pPr>
+        <w:ind w:left="3600" w:hanging="360"/>
+      </w:pPr>
+      <w:rPr>
+        <w:rFonts w:ascii="Courier New" w:hAnsi="Courier New" w:cs="Courier New" w:hint="default"/>
+      </w:rPr>
+    </w:lvl>
+    <w:lvl w:ilvl="5" w:tplc="10090005" w:tentative="1">
+      <w:start w:val="1"/>
+      <w:numFmt w:val="bullet"/>
+      <w:lvlText w:val=""/>
+      <w:lvlJc w:val="left"/>
+      <w:pPr>
+        <w:ind w:left="4320" w:hanging="360"/>
+      </w:pPr>
+      <w:rPr>
+        <w:rFonts w:ascii="Wingdings" w:hAnsi="Wingdings" w:hint="default"/>
+      </w:rPr>
+    </w:lvl>
+    <w:lvl w:ilvl="6" w:tplc="10090001" w:tentative="1">
+      <w:start w:val="1"/>
+      <w:numFmt w:val="bullet"/>
+      <w:lvlText w:val=""/>
+      <w:lvlJc w:val="left"/>
+      <w:pPr>
+        <w:ind w:left="5040" w:hanging="360"/>
+      </w:pPr>
+      <w:rPr>
+        <w:rFonts w:ascii="Symbol" w:hAnsi="Symbol" w:hint="default"/>
+      </w:rPr>
+    </w:lvl>
+    <w:lvl w:ilvl="7" w:tplc="10090003" w:tentative="1">
+      <w:start w:val="1"/>
+      <w:numFmt w:val="bullet"/>
+      <w:lvlText w:val="o"/>
+      <w:lvlJc w:val="left"/>
+      <w:pPr>
+        <w:ind w:left="5760" w:hanging="360"/>
+      </w:pPr>
+      <w:rPr>
+        <w:rFonts w:ascii="Courier New" w:hAnsi="Courier New" w:cs="Courier New" w:hint="default"/>
+      </w:rPr>
+    </w:lvl>
+    <w:lvl w:ilvl="8" w:tplc="10090005" w:tentative="1">
+      <w:start w:val="1"/>
+      <w:numFmt w:val="bullet"/>
+      <w:lvlText w:val=""/>
+      <w:lvlJc w:val="left"/>
+      <w:pPr>
+        <w:ind w:left="6480" w:hanging="360"/>
+      </w:pPr>
+      <w:rPr>
+        <w:rFonts w:ascii="Wingdings" w:hAnsi="Wingdings" w:hint="default"/>
+      </w:rPr>
+    </w:lvl>
+  </w:abstractNum>
+  <w:abstractNum w:abstractNumId="3" w15:restartNumberingAfterBreak="0">
     <w:nsid w:val="4834286A"/>
     <w:multiLevelType w:val="hybridMultilevel"/>
     <w:tmpl w:val="FA2C2828"/>
@@ -7936,7 +9569,120 @@
       </w:rPr>
     </w:lvl>
   </w:abstractNum>
-  <w:abstractNum w:abstractNumId="3" w15:restartNumberingAfterBreak="0">
+  <w:abstractNum w:abstractNumId="4" w15:restartNumberingAfterBreak="0">
+    <w:nsid w:val="5CAA2A8B"/>
+    <w:multiLevelType w:val="hybridMultilevel"/>
+    <w:tmpl w:val="57DE326E"/>
+    <w:lvl w:ilvl="0" w:tplc="EF6EF882">
+      <w:start w:val="5"/>
+      <w:numFmt w:val="bullet"/>
+      <w:lvlText w:val=""/>
+      <w:lvlJc w:val="left"/>
+      <w:pPr>
+        <w:ind w:left="720" w:hanging="360"/>
+      </w:pPr>
+      <w:rPr>
+        <w:rFonts w:ascii="Wingdings" w:eastAsiaTheme="minorHAnsi" w:hAnsi="Wingdings" w:cstheme="minorBidi" w:hint="default"/>
+      </w:rPr>
+    </w:lvl>
+    <w:lvl w:ilvl="1" w:tplc="10090003" w:tentative="1">
+      <w:start w:val="1"/>
+      <w:numFmt w:val="bullet"/>
+      <w:lvlText w:val="o"/>
+      <w:lvlJc w:val="left"/>
+      <w:pPr>
+        <w:ind w:left="1440" w:hanging="360"/>
+      </w:pPr>
+      <w:rPr>
+        <w:rFonts w:ascii="Courier New" w:hAnsi="Courier New" w:cs="Courier New" w:hint="default"/>
+      </w:rPr>
+    </w:lvl>
+    <w:lvl w:ilvl="2" w:tplc="10090005" w:tentative="1">
+      <w:start w:val="1"/>
+      <w:numFmt w:val="bullet"/>
+      <w:lvlText w:val=""/>
+      <w:lvlJc w:val="left"/>
+      <w:pPr>
+        <w:ind w:left="2160" w:hanging="360"/>
+      </w:pPr>
+      <w:rPr>
+        <w:rFonts w:ascii="Wingdings" w:hAnsi="Wingdings" w:hint="default"/>
+      </w:rPr>
+    </w:lvl>
+    <w:lvl w:ilvl="3" w:tplc="10090001" w:tentative="1">
+      <w:start w:val="1"/>
+      <w:numFmt w:val="bullet"/>
+      <w:lvlText w:val=""/>
+      <w:lvlJc w:val="left"/>
+      <w:pPr>
+        <w:ind w:left="2880" w:hanging="360"/>
+      </w:pPr>
+      <w:rPr>
+        <w:rFonts w:ascii="Symbol" w:hAnsi="Symbol" w:hint="default"/>
+      </w:rPr>
+    </w:lvl>
+    <w:lvl w:ilvl="4" w:tplc="10090003" w:tentative="1">
+      <w:start w:val="1"/>
+      <w:numFmt w:val="bullet"/>
+      <w:lvlText w:val="o"/>
+      <w:lvlJc w:val="left"/>
+      <w:pPr>
+        <w:ind w:left="3600" w:hanging="360"/>
+      </w:pPr>
+      <w:rPr>
+        <w:rFonts w:ascii="Courier New" w:hAnsi="Courier New" w:cs="Courier New" w:hint="default"/>
+      </w:rPr>
+    </w:lvl>
+    <w:lvl w:ilvl="5" w:tplc="10090005" w:tentative="1">
+      <w:start w:val="1"/>
+      <w:numFmt w:val="bullet"/>
+      <w:lvlText w:val=""/>
+      <w:lvlJc w:val="left"/>
+      <w:pPr>
+        <w:ind w:left="4320" w:hanging="360"/>
+      </w:pPr>
+      <w:rPr>
+        <w:rFonts w:ascii="Wingdings" w:hAnsi="Wingdings" w:hint="default"/>
+      </w:rPr>
+    </w:lvl>
+    <w:lvl w:ilvl="6" w:tplc="10090001" w:tentative="1">
+      <w:start w:val="1"/>
+      <w:numFmt w:val="bullet"/>
+      <w:lvlText w:val=""/>
+      <w:lvlJc w:val="left"/>
+      <w:pPr>
+        <w:ind w:left="5040" w:hanging="360"/>
+      </w:pPr>
+      <w:rPr>
+        <w:rFonts w:ascii="Symbol" w:hAnsi="Symbol" w:hint="default"/>
+      </w:rPr>
+    </w:lvl>
+    <w:lvl w:ilvl="7" w:tplc="10090003" w:tentative="1">
+      <w:start w:val="1"/>
+      <w:numFmt w:val="bullet"/>
+      <w:lvlText w:val="o"/>
+      <w:lvlJc w:val="left"/>
+      <w:pPr>
+        <w:ind w:left="5760" w:hanging="360"/>
+      </w:pPr>
+      <w:rPr>
+        <w:rFonts w:ascii="Courier New" w:hAnsi="Courier New" w:cs="Courier New" w:hint="default"/>
+      </w:rPr>
+    </w:lvl>
+    <w:lvl w:ilvl="8" w:tplc="10090005" w:tentative="1">
+      <w:start w:val="1"/>
+      <w:numFmt w:val="bullet"/>
+      <w:lvlText w:val=""/>
+      <w:lvlJc w:val="left"/>
+      <w:pPr>
+        <w:ind w:left="6480" w:hanging="360"/>
+      </w:pPr>
+      <w:rPr>
+        <w:rFonts w:ascii="Wingdings" w:hAnsi="Wingdings" w:hint="default"/>
+      </w:rPr>
+    </w:lvl>
+  </w:abstractNum>
+  <w:abstractNum w:abstractNumId="5" w15:restartNumberingAfterBreak="0">
     <w:nsid w:val="61D315F5"/>
     <w:multiLevelType w:val="hybridMultilevel"/>
     <w:tmpl w:val="12F6AA26"/>
@@ -8053,13 +9799,19 @@
     <w:abstractNumId w:val="1"/>
   </w:num>
   <w:num w:numId="2">
-    <w:abstractNumId w:val="2"/>
+    <w:abstractNumId w:val="3"/>
   </w:num>
   <w:num w:numId="3">
-    <w:abstractNumId w:val="3"/>
+    <w:abstractNumId w:val="5"/>
   </w:num>
   <w:num w:numId="4">
     <w:abstractNumId w:val="0"/>
+  </w:num>
+  <w:num w:numId="5">
+    <w:abstractNumId w:val="4"/>
+  </w:num>
+  <w:num w:numId="6">
+    <w:abstractNumId w:val="2"/>
   </w:num>
 </w:numbering>
 </file>
@@ -9108,7 +10860,7 @@
 </file>
 
 <file path=customXml/itemProps1.xml><?xml version="1.0" encoding="utf-8"?>
-<ds:datastoreItem xmlns:ds="http://schemas.openxmlformats.org/officeDocument/2006/customXml" ds:itemID="{8758DD47-B578-48F8-82AC-B4DB8ED9D4A0}">
+<ds:datastoreItem xmlns:ds="http://schemas.openxmlformats.org/officeDocument/2006/customXml" ds:itemID="{176C5CF9-AEAA-4B67-8197-14B1D364712B}">
   <ds:schemaRefs>
     <ds:schemaRef ds:uri="http://schemas.openxmlformats.org/officeDocument/2006/bibliography"/>
   </ds:schemaRefs>

</xml_diff>

<commit_message>
Task7 Monster Killer Game basic structure added
</commit_message>
<xml_diff>
--- a/Notes/Notes - 00 Introduction.docx
+++ b/Notes/Notes - 00 Introduction.docx
@@ -167,10 +167,7 @@
       </w:r>
     </w:p>
     <w:p/>
-    <w:p>
-      <w:bookmarkStart w:id="0" w:name="_GoBack"/>
-      <w:bookmarkEnd w:id="0"/>
-    </w:p>
+    <w:p/>
     <w:p/>
     <w:sdt>
       <w:sdtPr>
@@ -3452,12 +3449,12 @@
       <w:r>
         <w:br w:type="page"/>
       </w:r>
-      <w:bookmarkStart w:id="1" w:name="_Toc25787133"/>
+      <w:bookmarkStart w:id="0" w:name="_Toc25787133"/>
       <w:r>
         <w:lastRenderedPageBreak/>
         <w:t>What is JavaScript</w:t>
       </w:r>
-      <w:bookmarkEnd w:id="1"/>
+      <w:bookmarkEnd w:id="0"/>
     </w:p>
     <w:p>
       <w:pPr>
@@ -3703,133 +3700,133 @@
       <w:pPr>
         <w:pStyle w:val="Heading1"/>
       </w:pPr>
-      <w:bookmarkStart w:id="2" w:name="_Toc25787134"/>
+      <w:bookmarkStart w:id="1" w:name="_Toc25787134"/>
       <w:r>
         <w:t>Dynamic, interpreted Programming Language</w:t>
       </w:r>
+      <w:bookmarkEnd w:id="1"/>
+    </w:p>
+    <w:p>
+      <w:r>
+        <w:t xml:space="preserve">You may store some string in a var and then later can store a number in it. Means code can change at run time. </w:t>
+      </w:r>
+    </w:p>
+    <w:p>
+      <w:pPr>
+        <w:pStyle w:val="Heading1"/>
+      </w:pPr>
+      <w:bookmarkStart w:id="2" w:name="_Toc25787135"/>
+      <w:r>
+        <w:t>Weakly Type Programming Language</w:t>
+      </w:r>
       <w:bookmarkEnd w:id="2"/>
     </w:p>
     <w:p>
       <w:r>
-        <w:t xml:space="preserve">You may store some string in a var and then later can store a number in it. Means code can change at run time. </w:t>
+        <w:t xml:space="preserve">Unlike other programming languages, you don’t define that some variable </w:t>
+      </w:r>
+      <w:r>
+        <w:t>must</w:t>
+      </w:r>
+      <w:r>
+        <w:t xml:space="preserve"> hold a certain value. Data types can change, are assumed. </w:t>
+      </w:r>
+      <w:r>
+        <w:t xml:space="preserve"> </w:t>
       </w:r>
     </w:p>
     <w:p>
       <w:pPr>
         <w:pStyle w:val="Heading1"/>
       </w:pPr>
-      <w:bookmarkStart w:id="3" w:name="_Toc25787135"/>
-      <w:r>
-        <w:t>Weakly Type Programming Language</w:t>
+      <w:bookmarkStart w:id="3" w:name="_Toc25787136"/>
+      <w:r>
+        <w:t>What will we be covering?</w:t>
       </w:r>
       <w:bookmarkEnd w:id="3"/>
     </w:p>
     <w:p>
-      <w:r>
-        <w:t xml:space="preserve">Unlike other programming languages, you don’t define that some variable </w:t>
-      </w:r>
-      <w:r>
-        <w:t>must</w:t>
-      </w:r>
-      <w:r>
-        <w:t xml:space="preserve"> hold a certain value. Data types can change, are assumed. </w:t>
-      </w:r>
-      <w:r>
-        <w:t xml:space="preserve"> </w:t>
+      <w:pPr>
+        <w:pStyle w:val="Heading2"/>
+      </w:pPr>
+      <w:bookmarkStart w:id="4" w:name="_Toc25787137"/>
+      <w:r>
+        <w:t>Basics</w:t>
+      </w:r>
+      <w:bookmarkEnd w:id="4"/>
+    </w:p>
+    <w:p>
+      <w:r>
+        <w:t xml:space="preserve">Language basics, base syntax, efficient development, debugging, loops, functions, DOM basics, arrays and </w:t>
+      </w:r>
+      <w:proofErr w:type="spellStart"/>
+      <w:r>
+        <w:t>iterables</w:t>
+      </w:r>
+      <w:proofErr w:type="spellEnd"/>
+      <w:r>
+        <w:t xml:space="preserve"> objects. </w:t>
+      </w:r>
+    </w:p>
+    <w:p>
+      <w:pPr>
+        <w:pStyle w:val="Heading2"/>
+      </w:pPr>
+      <w:bookmarkStart w:id="5" w:name="_Toc25787138"/>
+      <w:r>
+        <w:t>Building a strong foundation</w:t>
+      </w:r>
+      <w:bookmarkEnd w:id="5"/>
+    </w:p>
+    <w:p>
+      <w:r>
+        <w:t>Classes and OOP, constructor functions and prototypes, DOM and browser APIs, Events, Asynchronous and http (ajax)</w:t>
+      </w:r>
+    </w:p>
+    <w:p>
+      <w:pPr>
+        <w:pStyle w:val="Heading2"/>
+      </w:pPr>
+      <w:bookmarkStart w:id="6" w:name="_Toc25787139"/>
+      <w:r>
+        <w:t>Advanced Concepts</w:t>
+      </w:r>
+      <w:bookmarkEnd w:id="6"/>
+    </w:p>
+    <w:p>
+      <w:r>
+        <w:t>Work with 3</w:t>
+      </w:r>
+      <w:r>
+        <w:rPr>
+          <w:vertAlign w:val="superscript"/>
+        </w:rPr>
+        <w:t>rd</w:t>
+      </w:r>
+      <w:r>
+        <w:t xml:space="preserve"> party libraries, modules, tooling (webpack) browser storage, browser support, frameworks, meta-programming, nodes introduction, security, memory leaks etc. </w:t>
       </w:r>
     </w:p>
     <w:p>
       <w:pPr>
         <w:pStyle w:val="Heading1"/>
       </w:pPr>
-      <w:bookmarkStart w:id="4" w:name="_Toc25787136"/>
-      <w:r>
-        <w:t>What will we be covering?</w:t>
-      </w:r>
-      <w:bookmarkEnd w:id="4"/>
-    </w:p>
-    <w:p>
-      <w:pPr>
-        <w:pStyle w:val="Heading2"/>
-      </w:pPr>
-      <w:bookmarkStart w:id="5" w:name="_Toc25787137"/>
-      <w:r>
-        <w:t>Basics</w:t>
-      </w:r>
-      <w:bookmarkEnd w:id="5"/>
-    </w:p>
-    <w:p>
-      <w:r>
-        <w:t xml:space="preserve">Language basics, base syntax, efficient development, debugging, loops, functions, DOM basics, arrays and </w:t>
-      </w:r>
-      <w:proofErr w:type="spellStart"/>
-      <w:r>
-        <w:t>iterables</w:t>
-      </w:r>
-      <w:proofErr w:type="spellEnd"/>
-      <w:r>
-        <w:t xml:space="preserve"> objects. </w:t>
-      </w:r>
-    </w:p>
-    <w:p>
-      <w:pPr>
-        <w:pStyle w:val="Heading2"/>
-      </w:pPr>
-      <w:bookmarkStart w:id="6" w:name="_Toc25787138"/>
-      <w:r>
-        <w:t>Building a strong foundation</w:t>
-      </w:r>
-      <w:bookmarkEnd w:id="6"/>
-    </w:p>
-    <w:p>
-      <w:r>
-        <w:t>Classes and OOP, constructor functions and prototypes, DOM and browser APIs, Events, Asynchronous and http (ajax)</w:t>
-      </w:r>
-    </w:p>
-    <w:p>
-      <w:pPr>
-        <w:pStyle w:val="Heading2"/>
-      </w:pPr>
-      <w:bookmarkStart w:id="7" w:name="_Toc25787139"/>
-      <w:r>
-        <w:t>Advanced Concepts</w:t>
-      </w:r>
-      <w:bookmarkEnd w:id="7"/>
-    </w:p>
-    <w:p>
-      <w:r>
-        <w:t>Work with 3</w:t>
-      </w:r>
-      <w:r>
-        <w:rPr>
-          <w:vertAlign w:val="superscript"/>
-        </w:rPr>
-        <w:t>rd</w:t>
-      </w:r>
-      <w:r>
-        <w:t xml:space="preserve"> party libraries, modules, tooling (webpack) browser storage, browser support, frameworks, meta-programming, nodes introduction, security, memory leaks etc. </w:t>
-      </w:r>
-    </w:p>
-    <w:p>
-      <w:pPr>
-        <w:pStyle w:val="Heading1"/>
-      </w:pPr>
-      <w:bookmarkStart w:id="8" w:name="_Toc25787140"/>
+      <w:bookmarkStart w:id="7" w:name="_Toc25787140"/>
       <w:r>
         <w:lastRenderedPageBreak/>
         <w:t>Setting up Development Environment</w:t>
       </w:r>
+      <w:bookmarkEnd w:id="7"/>
+    </w:p>
+    <w:p>
+      <w:pPr>
+        <w:pStyle w:val="Heading2"/>
+      </w:pPr>
+      <w:bookmarkStart w:id="8" w:name="_Toc25787141"/>
+      <w:r>
+        <w:t>Visual Studio Code Editor</w:t>
+      </w:r>
       <w:bookmarkEnd w:id="8"/>
-    </w:p>
-    <w:p>
-      <w:pPr>
-        <w:pStyle w:val="Heading2"/>
-      </w:pPr>
-      <w:bookmarkStart w:id="9" w:name="_Toc25787141"/>
-      <w:r>
-        <w:t>Visual Studio Code Editor</w:t>
-      </w:r>
-      <w:bookmarkEnd w:id="9"/>
     </w:p>
     <w:p>
       <w:r>
@@ -4256,11 +4253,11 @@
       <w:pPr>
         <w:pStyle w:val="Heading2"/>
       </w:pPr>
-      <w:bookmarkStart w:id="10" w:name="_Toc25787142"/>
+      <w:bookmarkStart w:id="9" w:name="_Toc25787142"/>
       <w:r>
         <w:t>Chrome Browser</w:t>
       </w:r>
-      <w:bookmarkEnd w:id="10"/>
+      <w:bookmarkEnd w:id="9"/>
     </w:p>
     <w:p>
       <w:r>
@@ -4307,14 +4304,14 @@
       <w:pPr>
         <w:pStyle w:val="Heading1"/>
       </w:pPr>
-      <w:bookmarkStart w:id="11" w:name="_Toc25787143"/>
+      <w:bookmarkStart w:id="10" w:name="_Toc25787143"/>
       <w:r>
         <w:t>Important</w:t>
       </w:r>
       <w:r>
         <w:t xml:space="preserve"> Principles</w:t>
       </w:r>
-      <w:bookmarkEnd w:id="11"/>
+      <w:bookmarkEnd w:id="10"/>
     </w:p>
     <w:p>
       <w:pPr>
@@ -4433,11 +4430,11 @@
       <w:pPr>
         <w:pStyle w:val="Heading2"/>
       </w:pPr>
-      <w:bookmarkStart w:id="12" w:name="_Toc25787144"/>
+      <w:bookmarkStart w:id="11" w:name="_Toc25787144"/>
       <w:r>
         <w:t>Some Great External Resources</w:t>
       </w:r>
-      <w:bookmarkEnd w:id="12"/>
+      <w:bookmarkEnd w:id="11"/>
     </w:p>
     <w:p>
       <w:pPr>
@@ -4567,11 +4564,11 @@
       <w:pPr>
         <w:pStyle w:val="Heading1"/>
       </w:pPr>
-      <w:bookmarkStart w:id="13" w:name="_Toc25787145"/>
+      <w:bookmarkStart w:id="12" w:name="_Toc25787145"/>
       <w:r>
         <w:t>Debugging JavaScript</w:t>
       </w:r>
-      <w:bookmarkEnd w:id="13"/>
+      <w:bookmarkEnd w:id="12"/>
     </w:p>
     <w:p>
       <w:pPr>
@@ -4818,11 +4815,11 @@
       <w:pPr>
         <w:pStyle w:val="Heading1"/>
       </w:pPr>
-      <w:bookmarkStart w:id="14" w:name="_Toc25787146"/>
+      <w:bookmarkStart w:id="13" w:name="_Toc25787146"/>
       <w:r>
         <w:t>Referencing the JavaScript file in HTML</w:t>
       </w:r>
-      <w:bookmarkEnd w:id="14"/>
+      <w:bookmarkEnd w:id="13"/>
       <w:r>
         <w:t xml:space="preserve"> </w:t>
       </w:r>
@@ -4905,14 +4902,14 @@
       <w:pPr>
         <w:pStyle w:val="Heading2"/>
       </w:pPr>
-      <w:bookmarkStart w:id="15" w:name="_Toc25787147"/>
+      <w:bookmarkStart w:id="14" w:name="_Toc25787147"/>
       <w:r>
         <w:t xml:space="preserve">Defer </w:t>
       </w:r>
       <w:r>
         <w:t>Importing</w:t>
       </w:r>
-      <w:bookmarkEnd w:id="15"/>
+      <w:bookmarkEnd w:id="14"/>
     </w:p>
     <w:p>
       <w:r>
@@ -4986,11 +4983,11 @@
       <w:pPr>
         <w:pStyle w:val="Heading2"/>
       </w:pPr>
-      <w:bookmarkStart w:id="16" w:name="_Toc25787148"/>
+      <w:bookmarkStart w:id="15" w:name="_Toc25787148"/>
       <w:r>
         <w:t>Async Importing</w:t>
       </w:r>
-      <w:bookmarkEnd w:id="16"/>
+      <w:bookmarkEnd w:id="15"/>
     </w:p>
     <w:p>
       <w:r>
@@ -5057,11 +5054,11 @@
       <w:pPr>
         <w:pStyle w:val="Heading1"/>
       </w:pPr>
-      <w:bookmarkStart w:id="17" w:name="_Toc25787149"/>
+      <w:bookmarkStart w:id="16" w:name="_Toc25787149"/>
       <w:r>
         <w:t>Variables &amp; Constants</w:t>
       </w:r>
-      <w:bookmarkEnd w:id="17"/>
+      <w:bookmarkEnd w:id="16"/>
     </w:p>
     <w:tbl>
       <w:tblPr>
@@ -5091,11 +5088,11 @@
               <w:pStyle w:val="Heading2"/>
               <w:outlineLvl w:val="1"/>
             </w:pPr>
-            <w:bookmarkStart w:id="18" w:name="_Toc25787150"/>
+            <w:bookmarkStart w:id="17" w:name="_Toc25787150"/>
             <w:r>
               <w:t>Variables</w:t>
             </w:r>
-            <w:bookmarkEnd w:id="18"/>
+            <w:bookmarkEnd w:id="17"/>
           </w:p>
           <w:p>
             <w:r>
@@ -5169,11 +5166,11 @@
               <w:pStyle w:val="Heading2"/>
               <w:outlineLvl w:val="1"/>
             </w:pPr>
-            <w:bookmarkStart w:id="19" w:name="_Toc25787151"/>
+            <w:bookmarkStart w:id="18" w:name="_Toc25787151"/>
             <w:r>
               <w:t>Constants</w:t>
             </w:r>
-            <w:bookmarkEnd w:id="19"/>
+            <w:bookmarkEnd w:id="18"/>
           </w:p>
           <w:p>
             <w:r>
@@ -5253,11 +5250,11 @@
       <w:pPr>
         <w:pStyle w:val="Heading1"/>
       </w:pPr>
-      <w:bookmarkStart w:id="20" w:name="_Toc25787152"/>
+      <w:bookmarkStart w:id="19" w:name="_Toc25787152"/>
       <w:r>
         <w:t>Operators</w:t>
       </w:r>
-      <w:bookmarkEnd w:id="20"/>
+      <w:bookmarkEnd w:id="19"/>
     </w:p>
     <w:tbl>
       <w:tblPr>
@@ -5400,11 +5397,11 @@
       <w:pPr>
         <w:pStyle w:val="Heading2"/>
       </w:pPr>
-      <w:bookmarkStart w:id="21" w:name="_Toc25787153"/>
+      <w:bookmarkStart w:id="20" w:name="_Toc25787153"/>
       <w:r>
         <w:t>Operator examples</w:t>
       </w:r>
-      <w:bookmarkEnd w:id="21"/>
+      <w:bookmarkEnd w:id="20"/>
     </w:p>
     <w:p>
       <w:pPr>
@@ -5613,7 +5610,7 @@
       <w:pPr>
         <w:pStyle w:val="Heading2"/>
       </w:pPr>
-      <w:bookmarkStart w:id="22" w:name="_Toc25787154"/>
+      <w:bookmarkStart w:id="21" w:name="_Toc25787154"/>
       <w:proofErr w:type="spellStart"/>
       <w:r>
         <w:lastRenderedPageBreak/>
@@ -5629,7 +5626,7 @@
       <w:r>
         <w:t xml:space="preserve"> Keyword</w:t>
       </w:r>
-      <w:bookmarkEnd w:id="22"/>
+      <w:bookmarkEnd w:id="21"/>
     </w:p>
     <w:p>
       <w:r>
@@ -5685,14 +5682,14 @@
       <w:pPr>
         <w:pStyle w:val="Heading1"/>
       </w:pPr>
-      <w:bookmarkStart w:id="23" w:name="_Toc25787155"/>
+      <w:bookmarkStart w:id="22" w:name="_Toc25787155"/>
       <w:r>
         <w:t>Data Types</w:t>
       </w:r>
       <w:r>
         <w:t xml:space="preserve"> and Objects</w:t>
       </w:r>
-      <w:bookmarkEnd w:id="23"/>
+      <w:bookmarkEnd w:id="22"/>
     </w:p>
     <w:p>
       <w:pPr>
@@ -5719,11 +5716,11 @@
       <w:pPr>
         <w:pStyle w:val="Heading2"/>
       </w:pPr>
-      <w:bookmarkStart w:id="24" w:name="_Toc25787156"/>
+      <w:bookmarkStart w:id="23" w:name="_Toc25787156"/>
       <w:r>
         <w:t>Data Types</w:t>
       </w:r>
-      <w:bookmarkEnd w:id="24"/>
+      <w:bookmarkEnd w:id="23"/>
     </w:p>
     <w:p>
       <w:pPr>
@@ -6028,11 +6025,11 @@
       <w:pPr>
         <w:pStyle w:val="Heading3"/>
       </w:pPr>
-      <w:bookmarkStart w:id="25" w:name="_Toc25787157"/>
+      <w:bookmarkStart w:id="24" w:name="_Toc25787157"/>
       <w:r>
         <w:t>Using Back Ticks</w:t>
       </w:r>
-      <w:bookmarkEnd w:id="25"/>
+      <w:bookmarkEnd w:id="24"/>
     </w:p>
     <w:p>
       <w:pPr>
@@ -6126,11 +6123,11 @@
       <w:pPr>
         <w:pStyle w:val="Heading2"/>
       </w:pPr>
-      <w:bookmarkStart w:id="26" w:name="_Toc25787158"/>
+      <w:bookmarkStart w:id="25" w:name="_Toc25787158"/>
       <w:r>
         <w:t>Converting Data Types</w:t>
       </w:r>
-      <w:bookmarkEnd w:id="26"/>
+      <w:bookmarkEnd w:id="25"/>
     </w:p>
     <w:p>
       <w:pPr>
@@ -6238,169 +6235,169 @@
       <w:pPr>
         <w:pStyle w:val="Heading2"/>
       </w:pPr>
-      <w:bookmarkStart w:id="27" w:name="_Toc25787159"/>
+      <w:bookmarkStart w:id="26" w:name="_Toc25787159"/>
       <w:r>
         <w:t>Mixing Number and String</w:t>
       </w:r>
+      <w:bookmarkEnd w:id="26"/>
+    </w:p>
+    <w:p>
+      <w:r>
+        <w:t>You saw the example with a number and a "text number" being added in JavaScript.</w:t>
+      </w:r>
+    </w:p>
+    <w:p>
+      <w:pPr>
+        <w:rPr>
+          <w:color w:val="C45911" w:themeColor="accent2" w:themeShade="BF"/>
+        </w:rPr>
+      </w:pPr>
+      <w:r>
+        <w:rPr>
+          <w:color w:val="C45911" w:themeColor="accent2" w:themeShade="BF"/>
+        </w:rPr>
+        <w:t>3 + '3' =&gt; '33'</w:t>
+      </w:r>
+    </w:p>
+    <w:p>
+      <w:r>
+        <w:t>That happens because the + operator also supports strings (for string concatenation).</w:t>
+      </w:r>
+    </w:p>
+    <w:p>
+      <w:r>
+        <w:t>It's the only arithmetic operator that supports strings though. For example, this will not work:</w:t>
+      </w:r>
+    </w:p>
+    <w:p>
+      <w:pPr>
+        <w:rPr>
+          <w:color w:val="C45911" w:themeColor="accent2" w:themeShade="BF"/>
+        </w:rPr>
+      </w:pPr>
+      <w:r>
+        <w:rPr>
+          <w:color w:val="C45911" w:themeColor="accent2" w:themeShade="BF"/>
+        </w:rPr>
+        <w:t>'hi' - '</w:t>
+      </w:r>
+      <w:proofErr w:type="spellStart"/>
+      <w:r>
+        <w:rPr>
+          <w:color w:val="C45911" w:themeColor="accent2" w:themeShade="BF"/>
+        </w:rPr>
+        <w:t>i</w:t>
+      </w:r>
+      <w:proofErr w:type="spellEnd"/>
+      <w:r>
+        <w:rPr>
+          <w:color w:val="C45911" w:themeColor="accent2" w:themeShade="BF"/>
+        </w:rPr>
+        <w:t xml:space="preserve">' =&gt; </w:t>
+      </w:r>
+      <w:proofErr w:type="spellStart"/>
+      <w:r>
+        <w:rPr>
+          <w:color w:val="C45911" w:themeColor="accent2" w:themeShade="BF"/>
+        </w:rPr>
+        <w:t>NaN</w:t>
+      </w:r>
+      <w:proofErr w:type="spellEnd"/>
+    </w:p>
+    <w:p>
+      <w:r>
+        <w:t>You can't generate a string of 'h' with the above code. Only + supports both strings and numbers.</w:t>
+      </w:r>
+    </w:p>
+    <w:p>
+      <w:r>
+        <w:t xml:space="preserve">Thankfully, JavaScript is </w:t>
+      </w:r>
+      <w:proofErr w:type="gramStart"/>
+      <w:r>
+        <w:t>pretty smart</w:t>
+      </w:r>
+      <w:proofErr w:type="gramEnd"/>
+      <w:r>
+        <w:t xml:space="preserve"> and therefore is actually able to handle this code:</w:t>
+      </w:r>
+    </w:p>
+    <w:p>
+      <w:pPr>
+        <w:rPr>
+          <w:color w:val="C45911" w:themeColor="accent2" w:themeShade="BF"/>
+        </w:rPr>
+      </w:pPr>
+      <w:r>
+        <w:rPr>
+          <w:color w:val="C45911" w:themeColor="accent2" w:themeShade="BF"/>
+        </w:rPr>
+        <w:t>3 * '3' =&gt; 9</w:t>
+      </w:r>
+    </w:p>
+    <w:p>
+      <w:r>
+        <w:t>Please note: It yields the number (!) 9, NOT a string '9'!</w:t>
+      </w:r>
+    </w:p>
+    <w:p>
+      <w:r>
+        <w:t>Similarly, these operations also all work:</w:t>
+      </w:r>
+    </w:p>
+    <w:p>
+      <w:pPr>
+        <w:rPr>
+          <w:color w:val="C45911" w:themeColor="accent2" w:themeShade="BF"/>
+        </w:rPr>
+      </w:pPr>
+      <w:r>
+        <w:rPr>
+          <w:color w:val="C45911" w:themeColor="accent2" w:themeShade="BF"/>
+        </w:rPr>
+        <w:t>3 - '3' =&gt; 0</w:t>
+      </w:r>
+    </w:p>
+    <w:p>
+      <w:pPr>
+        <w:rPr>
+          <w:color w:val="C45911" w:themeColor="accent2" w:themeShade="BF"/>
+        </w:rPr>
+      </w:pPr>
+      <w:r>
+        <w:rPr>
+          <w:color w:val="C45911" w:themeColor="accent2" w:themeShade="BF"/>
+        </w:rPr>
+        <w:t>3 / '3' =&gt; 1</w:t>
+      </w:r>
+    </w:p>
+    <w:p>
+      <w:r>
+        <w:t>Just 3 + '3' yields '33' because here JavaScript uses the "I can combine text" mode of the + operator and generates a string instead of a number.</w:t>
+      </w:r>
+      <w:r>
+        <w:t xml:space="preserve"> </w:t>
+      </w:r>
+    </w:p>
+    <w:p>
+      <w:pPr>
+        <w:pStyle w:val="Heading1"/>
+      </w:pPr>
+      <w:bookmarkStart w:id="27" w:name="_Toc25787160"/>
+      <w:r>
+        <w:t>Control Structures</w:t>
+      </w:r>
       <w:bookmarkEnd w:id="27"/>
     </w:p>
     <w:p>
-      <w:r>
-        <w:t>You saw the example with a number and a "text number" being added in JavaScript.</w:t>
-      </w:r>
-    </w:p>
-    <w:p>
-      <w:pPr>
-        <w:rPr>
-          <w:color w:val="C45911" w:themeColor="accent2" w:themeShade="BF"/>
-        </w:rPr>
-      </w:pPr>
-      <w:r>
-        <w:rPr>
-          <w:color w:val="C45911" w:themeColor="accent2" w:themeShade="BF"/>
-        </w:rPr>
-        <w:t>3 + '3' =&gt; '33'</w:t>
-      </w:r>
-    </w:p>
-    <w:p>
-      <w:r>
-        <w:t>That happens because the + operator also supports strings (for string concatenation).</w:t>
-      </w:r>
-    </w:p>
-    <w:p>
-      <w:r>
-        <w:t>It's the only arithmetic operator that supports strings though. For example, this will not work:</w:t>
-      </w:r>
-    </w:p>
-    <w:p>
-      <w:pPr>
-        <w:rPr>
-          <w:color w:val="C45911" w:themeColor="accent2" w:themeShade="BF"/>
-        </w:rPr>
-      </w:pPr>
-      <w:r>
-        <w:rPr>
-          <w:color w:val="C45911" w:themeColor="accent2" w:themeShade="BF"/>
-        </w:rPr>
-        <w:t>'hi' - '</w:t>
-      </w:r>
-      <w:proofErr w:type="spellStart"/>
-      <w:r>
-        <w:rPr>
-          <w:color w:val="C45911" w:themeColor="accent2" w:themeShade="BF"/>
-        </w:rPr>
-        <w:t>i</w:t>
-      </w:r>
-      <w:proofErr w:type="spellEnd"/>
-      <w:r>
-        <w:rPr>
-          <w:color w:val="C45911" w:themeColor="accent2" w:themeShade="BF"/>
-        </w:rPr>
-        <w:t xml:space="preserve">' =&gt; </w:t>
-      </w:r>
-      <w:proofErr w:type="spellStart"/>
-      <w:r>
-        <w:rPr>
-          <w:color w:val="C45911" w:themeColor="accent2" w:themeShade="BF"/>
-        </w:rPr>
-        <w:t>NaN</w:t>
-      </w:r>
-      <w:proofErr w:type="spellEnd"/>
-    </w:p>
-    <w:p>
-      <w:r>
-        <w:t>You can't generate a string of 'h' with the above code. Only + supports both strings and numbers.</w:t>
-      </w:r>
-    </w:p>
-    <w:p>
-      <w:r>
-        <w:t xml:space="preserve">Thankfully, JavaScript is </w:t>
-      </w:r>
-      <w:proofErr w:type="gramStart"/>
-      <w:r>
-        <w:t>pretty smart</w:t>
-      </w:r>
-      <w:proofErr w:type="gramEnd"/>
-      <w:r>
-        <w:t xml:space="preserve"> and therefore is actually able to handle this code:</w:t>
-      </w:r>
-    </w:p>
-    <w:p>
-      <w:pPr>
-        <w:rPr>
-          <w:color w:val="C45911" w:themeColor="accent2" w:themeShade="BF"/>
-        </w:rPr>
-      </w:pPr>
-      <w:r>
-        <w:rPr>
-          <w:color w:val="C45911" w:themeColor="accent2" w:themeShade="BF"/>
-        </w:rPr>
-        <w:t>3 * '3' =&gt; 9</w:t>
-      </w:r>
-    </w:p>
-    <w:p>
-      <w:r>
-        <w:t>Please note: It yields the number (!) 9, NOT a string '9'!</w:t>
-      </w:r>
-    </w:p>
-    <w:p>
-      <w:r>
-        <w:t>Similarly, these operations also all work:</w:t>
-      </w:r>
-    </w:p>
-    <w:p>
-      <w:pPr>
-        <w:rPr>
-          <w:color w:val="C45911" w:themeColor="accent2" w:themeShade="BF"/>
-        </w:rPr>
-      </w:pPr>
-      <w:r>
-        <w:rPr>
-          <w:color w:val="C45911" w:themeColor="accent2" w:themeShade="BF"/>
-        </w:rPr>
-        <w:t>3 - '3' =&gt; 0</w:t>
-      </w:r>
-    </w:p>
-    <w:p>
-      <w:pPr>
-        <w:rPr>
-          <w:color w:val="C45911" w:themeColor="accent2" w:themeShade="BF"/>
-        </w:rPr>
-      </w:pPr>
-      <w:r>
-        <w:rPr>
-          <w:color w:val="C45911" w:themeColor="accent2" w:themeShade="BF"/>
-        </w:rPr>
-        <w:t>3 / '3' =&gt; 1</w:t>
-      </w:r>
-    </w:p>
-    <w:p>
-      <w:r>
-        <w:t>Just 3 + '3' yields '33' because here JavaScript uses the "I can combine text" mode of the + operator and generates a string instead of a number.</w:t>
-      </w:r>
-      <w:r>
-        <w:t xml:space="preserve"> </w:t>
-      </w:r>
-    </w:p>
-    <w:p>
-      <w:pPr>
-        <w:pStyle w:val="Heading1"/>
-      </w:pPr>
-      <w:bookmarkStart w:id="28" w:name="_Toc25787160"/>
-      <w:r>
-        <w:t>Control Structures</w:t>
+      <w:pPr>
+        <w:pStyle w:val="Heading2"/>
+      </w:pPr>
+      <w:bookmarkStart w:id="28" w:name="_Toc25787161"/>
+      <w:r>
+        <w:t>Boolean Operators</w:t>
       </w:r>
       <w:bookmarkEnd w:id="28"/>
-    </w:p>
-    <w:p>
-      <w:pPr>
-        <w:pStyle w:val="Heading2"/>
-      </w:pPr>
-      <w:bookmarkStart w:id="29" w:name="_Toc25787161"/>
-      <w:r>
-        <w:t>Boolean Operators</w:t>
-      </w:r>
-      <w:bookmarkEnd w:id="29"/>
     </w:p>
     <w:p>
       <w:r>
@@ -6682,7 +6679,7 @@
       <w:pPr>
         <w:pStyle w:val="Heading2"/>
       </w:pPr>
-      <w:bookmarkStart w:id="30" w:name="_Toc25787162"/>
+      <w:bookmarkStart w:id="29" w:name="_Toc25787162"/>
       <w:r>
         <w:t>Conditional If</w:t>
       </w:r>
@@ -6692,7 +6689,7 @@
       <w:r>
         <w:t xml:space="preserve"> Statement</w:t>
       </w:r>
-      <w:bookmarkEnd w:id="30"/>
+      <w:bookmarkEnd w:id="29"/>
     </w:p>
     <w:p>
       <w:pPr>
@@ -6982,7 +6979,7 @@
       <w:pPr>
         <w:pStyle w:val="Heading2"/>
       </w:pPr>
-      <w:bookmarkStart w:id="31" w:name="_Toc25787163"/>
+      <w:bookmarkStart w:id="30" w:name="_Toc25787163"/>
       <w:r>
         <w:t xml:space="preserve">The logical AND or </w:t>
       </w:r>
@@ -6994,7 +6991,7 @@
       <w:r>
         <w:t xml:space="preserve"> Operators</w:t>
       </w:r>
-      <w:bookmarkEnd w:id="31"/>
+      <w:bookmarkEnd w:id="30"/>
     </w:p>
     <w:p>
       <w:proofErr w:type="gramStart"/>
@@ -7052,11 +7049,11 @@
       <w:pPr>
         <w:pStyle w:val="Heading2"/>
       </w:pPr>
-      <w:bookmarkStart w:id="32" w:name="_Toc25787164"/>
+      <w:bookmarkStart w:id="31" w:name="_Toc25787164"/>
       <w:r>
         <w:t>Operator Precedence</w:t>
       </w:r>
-      <w:bookmarkEnd w:id="32"/>
+      <w:bookmarkEnd w:id="31"/>
     </w:p>
     <w:p>
       <w:r>
@@ -7086,12 +7083,12 @@
       <w:pPr>
         <w:pStyle w:val="Heading1"/>
       </w:pPr>
-      <w:bookmarkStart w:id="33" w:name="_Toc25787165"/>
+      <w:bookmarkStart w:id="32" w:name="_Toc25787165"/>
       <w:r>
         <w:lastRenderedPageBreak/>
         <w:t>Functions</w:t>
       </w:r>
-      <w:bookmarkEnd w:id="33"/>
+      <w:bookmarkEnd w:id="32"/>
     </w:p>
     <w:p>
       <w:r>
@@ -7202,29 +7199,29 @@
       <w:pPr>
         <w:pStyle w:val="Heading2"/>
       </w:pPr>
-      <w:bookmarkStart w:id="34" w:name="_Toc25787166"/>
+      <w:bookmarkStart w:id="33" w:name="_Toc25787166"/>
       <w:r>
         <w:t>Global Variables</w:t>
       </w:r>
+      <w:bookmarkEnd w:id="33"/>
+    </w:p>
+    <w:p>
+      <w:r>
+        <w:t>Never use global vari</w:t>
+      </w:r>
+      <w:r>
+        <w:t xml:space="preserve">ables in the functions, these are variables that are declared outside the function and then used inside the function. These are perfectly legal to use but not the best practice. </w:t>
+      </w:r>
+    </w:p>
+    <w:p>
+      <w:pPr>
+        <w:pStyle w:val="Heading1"/>
+      </w:pPr>
+      <w:bookmarkStart w:id="34" w:name="_Toc25787167"/>
+      <w:r>
+        <w:t>Shadowing</w:t>
+      </w:r>
       <w:bookmarkEnd w:id="34"/>
-    </w:p>
-    <w:p>
-      <w:r>
-        <w:t>Never use global vari</w:t>
-      </w:r>
-      <w:r>
-        <w:t xml:space="preserve">ables in the functions, these are variables that are declared outside the function and then used inside the function. These are perfectly legal to use but not the best practice. </w:t>
-      </w:r>
-    </w:p>
-    <w:p>
-      <w:pPr>
-        <w:pStyle w:val="Heading1"/>
-      </w:pPr>
-      <w:bookmarkStart w:id="35" w:name="_Toc25787167"/>
-      <w:r>
-        <w:t>Shadowing</w:t>
-      </w:r>
-      <w:bookmarkEnd w:id="35"/>
     </w:p>
     <w:p>
       <w:r>
@@ -7456,11 +7453,11 @@
       <w:pPr>
         <w:pStyle w:val="Heading1"/>
       </w:pPr>
-      <w:bookmarkStart w:id="36" w:name="_Toc25787168"/>
+      <w:bookmarkStart w:id="35" w:name="_Toc25787168"/>
       <w:r>
         <w:t>Querying the HTML Elements</w:t>
       </w:r>
-      <w:bookmarkEnd w:id="36"/>
+      <w:bookmarkEnd w:id="35"/>
     </w:p>
     <w:p>
       <w:r>
@@ -7527,12 +7524,12 @@
       <w:pPr>
         <w:pStyle w:val="Heading1"/>
       </w:pPr>
-      <w:bookmarkStart w:id="37" w:name="_Toc25787169"/>
+      <w:bookmarkStart w:id="36" w:name="_Toc25787169"/>
       <w:r>
         <w:lastRenderedPageBreak/>
         <w:t>Event Listeners – Add/Remove</w:t>
       </w:r>
-      <w:bookmarkEnd w:id="37"/>
+      <w:bookmarkEnd w:id="36"/>
     </w:p>
     <w:p>
       <w:r>
@@ -7820,11 +7817,11 @@
       <w:pPr>
         <w:pStyle w:val="Heading2"/>
       </w:pPr>
-      <w:bookmarkStart w:id="38" w:name="_Toc25787170"/>
+      <w:bookmarkStart w:id="37" w:name="_Toc25787170"/>
       <w:r>
         <w:t>Events</w:t>
       </w:r>
-      <w:bookmarkEnd w:id="38"/>
+      <w:bookmarkEnd w:id="37"/>
     </w:p>
     <w:p>
       <w:r>
@@ -7853,75 +7850,75 @@
       <w:pPr>
         <w:pStyle w:val="Heading1"/>
       </w:pPr>
-      <w:bookmarkStart w:id="39" w:name="_Toc25787171"/>
+      <w:bookmarkStart w:id="38" w:name="_Toc25787171"/>
       <w:r>
         <w:t>Tasks</w:t>
       </w:r>
+      <w:bookmarkEnd w:id="38"/>
+    </w:p>
+    <w:p>
+      <w:pPr>
+        <w:pStyle w:val="Heading2"/>
+      </w:pPr>
+      <w:bookmarkStart w:id="39" w:name="_Toc25787172"/>
+      <w:r>
+        <w:t>Index File</w:t>
+      </w:r>
       <w:bookmarkEnd w:id="39"/>
     </w:p>
     <w:p>
+      <w:r>
+        <w:t>Run the index.html file to navigate the tasks/example</w:t>
+      </w:r>
+    </w:p>
+    <w:p>
       <w:pPr>
         <w:pStyle w:val="Heading2"/>
       </w:pPr>
-      <w:bookmarkStart w:id="40" w:name="_Toc25787172"/>
-      <w:r>
-        <w:t>Index File</w:t>
+      <w:bookmarkStart w:id="40" w:name="_Toc25787173"/>
+      <w:r>
+        <w:t>Task</w:t>
+      </w:r>
+      <w:r>
+        <w:t xml:space="preserve"> 01</w:t>
+      </w:r>
+      <w:r>
+        <w:t>:</w:t>
+      </w:r>
+      <w:r>
+        <w:t xml:space="preserve"> Variables</w:t>
+      </w:r>
+      <w:r>
+        <w:t xml:space="preserve">, </w:t>
+      </w:r>
+      <w:r>
+        <w:t>Constants</w:t>
+      </w:r>
+      <w:r>
+        <w:t xml:space="preserve">, </w:t>
+      </w:r>
+      <w:r>
+        <w:t>Operators</w:t>
+      </w:r>
+      <w:r>
+        <w:t xml:space="preserve"> &amp; </w:t>
+      </w:r>
+      <w:r>
+        <w:t>Core</w:t>
+      </w:r>
+      <w:r>
+        <w:t xml:space="preserve"> </w:t>
+      </w:r>
+      <w:r>
+        <w:t>Data</w:t>
+      </w:r>
+      <w:r>
+        <w:t xml:space="preserve"> </w:t>
+      </w:r>
+      <w:r>
+        <w:t>Types</w:t>
       </w:r>
       <w:bookmarkEnd w:id="40"/>
-    </w:p>
-    <w:p>
-      <w:r>
-        <w:t>Run the index.html file to navigate the tasks/example</w:t>
-      </w:r>
-    </w:p>
-    <w:p>
-      <w:pPr>
-        <w:pStyle w:val="Heading2"/>
-      </w:pPr>
-      <w:bookmarkStart w:id="41" w:name="_Toc25787173"/>
-      <w:r>
-        <w:t>Task</w:t>
-      </w:r>
-      <w:r>
-        <w:t xml:space="preserve"> 01</w:t>
-      </w:r>
-      <w:r>
-        <w:t>:</w:t>
-      </w:r>
-      <w:r>
-        <w:t xml:space="preserve"> Variables</w:t>
-      </w:r>
-      <w:r>
-        <w:t xml:space="preserve">, </w:t>
-      </w:r>
-      <w:r>
-        <w:t>Constants</w:t>
-      </w:r>
-      <w:r>
-        <w:t xml:space="preserve">, </w:t>
-      </w:r>
-      <w:r>
-        <w:t>Operators</w:t>
-      </w:r>
-      <w:r>
-        <w:t xml:space="preserve"> &amp; </w:t>
-      </w:r>
-      <w:r>
-        <w:t>Core</w:t>
-      </w:r>
-      <w:r>
-        <w:t xml:space="preserve"> </w:t>
-      </w:r>
-      <w:r>
-        <w:t>Data</w:t>
-      </w:r>
-      <w:r>
-        <w:t xml:space="preserve"> </w:t>
-      </w:r>
-      <w:r>
-        <w:t>Types</w:t>
-      </w:r>
-      <w:bookmarkEnd w:id="41"/>
     </w:p>
     <w:p>
       <w:r>
@@ -8035,11 +8032,11 @@
       <w:pPr>
         <w:pStyle w:val="Heading2"/>
       </w:pPr>
-      <w:bookmarkStart w:id="42" w:name="_Toc25787174"/>
+      <w:bookmarkStart w:id="41" w:name="_Toc25787174"/>
       <w:r>
         <w:t>Task 02: Functions</w:t>
       </w:r>
-      <w:bookmarkEnd w:id="42"/>
+      <w:bookmarkEnd w:id="41"/>
     </w:p>
     <w:p>
       <w:r>
@@ -8145,11 +8142,11 @@
       <w:pPr>
         <w:pStyle w:val="Heading2"/>
       </w:pPr>
-      <w:bookmarkStart w:id="43" w:name="_Toc25787175"/>
+      <w:bookmarkStart w:id="42" w:name="_Toc25787175"/>
       <w:r>
         <w:t>Task 03: Simple Calculator</w:t>
       </w:r>
-      <w:bookmarkEnd w:id="43"/>
+      <w:bookmarkEnd w:id="42"/>
     </w:p>
     <w:p>
       <w:r>
@@ -8295,11 +8292,11 @@
       <w:pPr>
         <w:pStyle w:val="Heading2"/>
       </w:pPr>
-      <w:bookmarkStart w:id="44" w:name="_Toc25787176"/>
+      <w:bookmarkStart w:id="43" w:name="_Toc25787176"/>
       <w:r>
         <w:t>Task 04: Simple Calculator - Arrays</w:t>
       </w:r>
-      <w:bookmarkEnd w:id="44"/>
+      <w:bookmarkEnd w:id="43"/>
     </w:p>
     <w:p>
       <w:r>
@@ -8467,7 +8464,7 @@
       <w:pPr>
         <w:pStyle w:val="Heading2"/>
       </w:pPr>
-      <w:bookmarkStart w:id="45" w:name="_Toc25787177"/>
+      <w:bookmarkStart w:id="44" w:name="_Toc25787177"/>
       <w:r>
         <w:t>Task 0</w:t>
       </w:r>
@@ -8477,7 +8474,7 @@
       <w:r>
         <w:t>: Simple Calculator – Object Log</w:t>
       </w:r>
-      <w:bookmarkEnd w:id="45"/>
+      <w:bookmarkEnd w:id="44"/>
     </w:p>
     <w:p>
       <w:r>
@@ -8717,11 +8714,11 @@
       <w:pPr>
         <w:pStyle w:val="Heading2"/>
       </w:pPr>
-      <w:bookmarkStart w:id="46" w:name="_Toc25787178"/>
+      <w:bookmarkStart w:id="45" w:name="_Toc25787178"/>
       <w:r>
         <w:t>Task 06: Simple Calculator – Conditional If</w:t>
       </w:r>
-      <w:bookmarkEnd w:id="46"/>
+      <w:bookmarkEnd w:id="45"/>
     </w:p>
     <w:p>
       <w:r>
@@ -8887,9 +8884,109 @@
         <w:t xml:space="preserve"> </w:t>
       </w:r>
     </w:p>
+    <w:p>
+      <w:pPr>
+        <w:pStyle w:val="Heading2"/>
+      </w:pPr>
+      <w:r>
+        <w:t>Task 07: Monster Killer – Game</w:t>
+      </w:r>
+    </w:p>
+    <w:p>
+      <w:r>
+        <w:t>JavaScript file is referenced in the head section</w:t>
+      </w:r>
+    </w:p>
+    <w:p>
+      <w:r>
+        <w:rPr>
+          <w:noProof/>
+        </w:rPr>
+        <w:drawing>
+          <wp:inline distT="0" distB="0" distL="0" distR="0" wp14:anchorId="34C35DFA" wp14:editId="482FE057">
+            <wp:extent cx="5419725" cy="390525"/>
+            <wp:effectExtent l="0" t="0" r="9525" b="9525"/>
+            <wp:docPr id="15" name="Picture 15"/>
+            <wp:cNvGraphicFramePr>
+              <a:graphicFrameLocks xmlns:a="http://schemas.openxmlformats.org/drawingml/2006/main" noChangeAspect="1"/>
+            </wp:cNvGraphicFramePr>
+            <a:graphic xmlns:a="http://schemas.openxmlformats.org/drawingml/2006/main">
+              <a:graphicData uri="http://schemas.openxmlformats.org/drawingml/2006/picture">
+                <pic:pic xmlns:pic="http://schemas.openxmlformats.org/drawingml/2006/picture">
+                  <pic:nvPicPr>
+                    <pic:cNvPr id="1" name=""/>
+                    <pic:cNvPicPr/>
+                  </pic:nvPicPr>
+                  <pic:blipFill>
+                    <a:blip r:embed="rId47"/>
+                    <a:stretch>
+                      <a:fillRect/>
+                    </a:stretch>
+                  </pic:blipFill>
+                  <pic:spPr>
+                    <a:xfrm>
+                      <a:off x="0" y="0"/>
+                      <a:ext cx="5419725" cy="390525"/>
+                    </a:xfrm>
+                    <a:prstGeom prst="rect">
+                      <a:avLst/>
+                    </a:prstGeom>
+                  </pic:spPr>
+                </pic:pic>
+              </a:graphicData>
+            </a:graphic>
+          </wp:inline>
+        </w:drawing>
+      </w:r>
+    </w:p>
     <w:p/>
+    <w:p>
+      <w:r>
+        <w:t>J</w:t>
+      </w:r>
+      <w:r>
+        <w:t xml:space="preserve">avaScript file has two sections. Only work under the top </w:t>
+      </w:r>
+      <w:r>
+        <w:rPr>
+          <w:b/>
+          <w:i/>
+          <w:u w:val="single"/>
+        </w:rPr>
+        <w:t>Write custom code here</w:t>
+      </w:r>
+      <w:r>
+        <w:t>.</w:t>
+      </w:r>
+    </w:p>
+    <w:p>
+      <w:r>
+        <w:t xml:space="preserve">The bottom </w:t>
+      </w:r>
+      <w:r>
+        <w:rPr>
+          <w:b/>
+          <w:i/>
+          <w:u w:val="single"/>
+        </w:rPr>
+        <w:t>Do not change any thig below</w:t>
+      </w:r>
+      <w:r>
+        <w:t xml:space="preserve"> we haven't covered yet so use as is. You can still go ahead and try to understand and do online research, the best way to learn any thing new</w:t>
+      </w:r>
+      <w:r>
+        <w:t>.</w:t>
+      </w:r>
+    </w:p>
+    <w:p>
+      <w:r>
+        <w:t xml:space="preserve">The html file has been built for this as well and all tasks will be added towards the bottom. </w:t>
+      </w:r>
+      <w:bookmarkStart w:id="46" w:name="_GoBack"/>
+      <w:bookmarkEnd w:id="46"/>
+    </w:p>
     <w:sectPr>
-      <w:footerReference w:type="default" r:id="rId47"/>
+      <w:footerReference w:type="default" r:id="rId48"/>
       <w:pgSz w:w="12240" w:h="15840"/>
       <w:pgMar w:top="1440" w:right="1440" w:bottom="1440" w:left="1440" w:header="708" w:footer="708" w:gutter="0"/>
       <w:cols w:space="708"/>
@@ -10860,7 +10957,7 @@
 </file>
 
 <file path=customXml/itemProps1.xml><?xml version="1.0" encoding="utf-8"?>
-<ds:datastoreItem xmlns:ds="http://schemas.openxmlformats.org/officeDocument/2006/customXml" ds:itemID="{176C5CF9-AEAA-4B67-8197-14B1D364712B}">
+<ds:datastoreItem xmlns:ds="http://schemas.openxmlformats.org/officeDocument/2006/customXml" ds:itemID="{1BFB8B83-CD32-40E6-9E03-B77224A3D4E8}">
   <ds:schemaRefs>
     <ds:schemaRef ds:uri="http://schemas.openxmlformats.org/officeDocument/2006/bibliography"/>
   </ds:schemaRefs>

</xml_diff>